<commit_message>
Finished Use Case Model
</commit_message>
<xml_diff>
--- a/Assignment 1/Working on it/CS251-2025-S18-20230553-20230121-20230231-MoneyMinds-SRSv1.0.docx
+++ b/Assignment 1/Working on it/CS251-2025-S18-20230553-20230121-20230231-MoneyMinds-SRSv1.0.docx
@@ -1624,7 +1624,7 @@
                 <w:noProof/>
                 <w:webHidden/>
               </w:rPr>
-              <w:t>11</w:t>
+              <w:t>12</w:t>
             </w:r>
             <w:r>
               <w:rPr>
@@ -1696,7 +1696,7 @@
                 <w:noProof/>
                 <w:webHidden/>
               </w:rPr>
-              <w:t>11</w:t>
+              <w:t>12</w:t>
             </w:r>
             <w:r>
               <w:rPr>
@@ -1768,7 +1768,7 @@
                 <w:noProof/>
                 <w:webHidden/>
               </w:rPr>
-              <w:t>12</w:t>
+              <w:t>13</w:t>
             </w:r>
             <w:r>
               <w:rPr>
@@ -2288,12 +2288,12 @@
           <w:szCs w:val="24"/>
         </w:rPr>
       </w:pPr>
-      <w:bookmarkStart w:id="4" w:name="_Hlk192619687"/>
-      <w:bookmarkStart w:id="5" w:name="_Toc193097313"/>
+      <w:bookmarkStart w:id="4" w:name="_Toc193097313"/>
+      <w:bookmarkStart w:id="5" w:name="_Hlk192619687"/>
       <w:r>
         <w:t>Software Purpose</w:t>
       </w:r>
-      <w:bookmarkEnd w:id="5"/>
+      <w:bookmarkEnd w:id="4"/>
       <w:r>
         <w:t xml:space="preserve"> </w:t>
       </w:r>
@@ -2312,7 +2312,7 @@
       </w:pPr>
       <w:bookmarkStart w:id="6" w:name="_Toc193095394"/>
       <w:bookmarkStart w:id="7" w:name="_Toc193097314"/>
-      <w:bookmarkEnd w:id="4"/>
+      <w:bookmarkEnd w:id="5"/>
       <w:r>
         <w:rPr>
           <w:rFonts w:asciiTheme="minorHAnsi" w:eastAsiaTheme="minorHAnsi" w:hAnsiTheme="minorHAnsi"/>
@@ -2406,8 +2406,8 @@
         <w:tblLook w:val="04A0" w:firstRow="1" w:lastRow="0" w:firstColumn="1" w:lastColumn="0" w:noHBand="0" w:noVBand="1"/>
       </w:tblPr>
       <w:tblGrid>
-        <w:gridCol w:w="3023"/>
-        <w:gridCol w:w="6615"/>
+        <w:gridCol w:w="3020"/>
+        <w:gridCol w:w="6618"/>
       </w:tblGrid>
       <w:tr>
         <w:tc>
@@ -2458,35 +2458,56 @@
         <w:tc>
           <w:tcPr>
             <w:tcW w:w="6779" w:type="dxa"/>
+            <w:shd w:val="clear" w:color="auto" w:fill="auto"/>
+          </w:tcPr>
+          <w:p>
+            <w:r>
+              <w:t xml:space="preserve">A financial </w:t>
+            </w:r>
+            <w:r>
+              <w:t>plan writ</w:t>
+            </w:r>
+            <w:r>
+              <w:t>ten</w:t>
+            </w:r>
+            <w:r>
+              <w:t xml:space="preserve"> down to decide how </w:t>
+            </w:r>
+            <w:r>
+              <w:t xml:space="preserve">much money would be </w:t>
+            </w:r>
+            <w:r>
+              <w:t>spen</w:t>
+            </w:r>
+            <w:r>
+              <w:t xml:space="preserve">t </w:t>
+            </w:r>
+            <w:r>
+              <w:t>each month</w:t>
+            </w:r>
+            <w:r>
+              <w:t xml:space="preserve"> on what.</w:t>
+            </w:r>
+          </w:p>
+        </w:tc>
+      </w:tr>
+      <w:tr>
+        <w:tc>
+          <w:tcPr>
+            <w:tcW w:w="3085" w:type="dxa"/>
           </w:tcPr>
           <w:p>
             <w:pPr>
               <w:rPr>
                 <w:b/>
                 <w:bCs/>
-                <w:color w:val="C00000"/>
-              </w:rPr>
-            </w:pPr>
-          </w:p>
-        </w:tc>
-      </w:tr>
-      <w:tr>
-        <w:tc>
-          <w:tcPr>
-            <w:tcW w:w="3085" w:type="dxa"/>
-          </w:tcPr>
-          <w:p>
-            <w:pPr>
+              </w:rPr>
+            </w:pPr>
+            <w:r>
               <w:rPr>
                 <w:b/>
                 <w:bCs/>
               </w:rPr>
-            </w:pPr>
-            <w:r>
-              <w:rPr>
-                <w:b/>
-                <w:bCs/>
-              </w:rPr>
               <w:t>Income Sources</w:t>
             </w:r>
           </w:p>
@@ -2496,13 +2517,15 @@
             <w:tcW w:w="6779" w:type="dxa"/>
           </w:tcPr>
           <w:p>
-            <w:pPr>
-              <w:rPr>
-                <w:b/>
-                <w:bCs/>
-                <w:color w:val="C00000"/>
-              </w:rPr>
-            </w:pPr>
+            <w:r>
+              <w:t>S</w:t>
+            </w:r>
+            <w:r>
+              <w:t xml:space="preserve">omething that provides a regular supply of money, such as employment, investments, </w:t>
+            </w:r>
+            <w:r>
+              <w:t>or real estate</w:t>
+            </w:r>
           </w:p>
         </w:tc>
       </w:tr>
@@ -2581,7 +2604,6 @@
         <w:pStyle w:val="Heading1"/>
       </w:pPr>
       <w:r>
-        <w:lastRenderedPageBreak/>
         <w:t>Requirements</w:t>
       </w:r>
       <w:bookmarkEnd w:id="10"/>
@@ -4135,76 +4157,165 @@
       <w:r>
         <w:t>Use Case Model</w:t>
       </w:r>
+      <w:bookmarkStart w:id="15" w:name="_Toc193097323"/>
       <w:bookmarkEnd w:id="14"/>
     </w:p>
     <w:p>
       <w:pPr>
-        <w:pStyle w:val="ListParagraph"/>
-        <w:numPr>
-          <w:ilvl w:val="0"/>
-          <w:numId w:val="2"/>
-        </w:numPr>
-        <w:rPr>
-          <w:b/>
-          <w:bCs/>
-          <w:color w:val="C00000"/>
-        </w:rPr>
+        <w:pStyle w:val="Heading2"/>
       </w:pPr>
       <w:r>
         <w:rPr>
-          <w:b/>
-          <w:bCs/>
-          <w:color w:val="C00000"/>
-        </w:rPr>
-        <w:t xml:space="preserve">Using UML, write </w:t>
+          <w:noProof/>
+        </w:rPr>
+        <w:drawing>
+          <wp:anchor distT="0" distB="0" distL="114300" distR="114300" simplePos="0" relativeHeight="251663872" behindDoc="0" locked="0" layoutInCell="1" allowOverlap="1" wp14:anchorId="36FB48DC" wp14:editId="5145A233">
+            <wp:simplePos x="0" y="0"/>
+            <wp:positionH relativeFrom="page">
+              <wp:posOffset>-39370</wp:posOffset>
+            </wp:positionH>
+            <wp:positionV relativeFrom="paragraph">
+              <wp:posOffset>224155</wp:posOffset>
+            </wp:positionV>
+            <wp:extent cx="7926070" cy="5719852"/>
+            <wp:effectExtent l="0" t="0" r="0" b="0"/>
+            <wp:wrapNone/>
+            <wp:docPr id="1745391611" name="Picture 1" descr="A screenshot of a computer"/>
+            <wp:cNvGraphicFramePr>
+              <a:graphicFrameLocks xmlns:a="http://schemas.openxmlformats.org/drawingml/2006/main" noChangeAspect="1"/>
+            </wp:cNvGraphicFramePr>
+            <a:graphic xmlns:a="http://schemas.openxmlformats.org/drawingml/2006/main">
+              <a:graphicData uri="http://schemas.openxmlformats.org/drawingml/2006/picture">
+                <pic:pic xmlns:pic="http://schemas.openxmlformats.org/drawingml/2006/picture">
+                  <pic:nvPicPr>
+                    <pic:cNvPr id="1745391611" name="Picture 1" descr="A screenshot of a computer"/>
+                    <pic:cNvPicPr/>
+                  </pic:nvPicPr>
+                  <pic:blipFill rotWithShape="1">
+                    <a:blip r:embed="rId11" cstate="print">
+                      <a:extLst>
+                        <a:ext uri="{28A0092B-C50C-407E-A947-70E740481C1C}">
+                          <a14:useLocalDpi xmlns:a14="http://schemas.microsoft.com/office/drawing/2010/main" val="0"/>
+                        </a:ext>
+                      </a:extLst>
+                    </a:blip>
+                    <a:srcRect l="9066" t="10681" b="971"/>
+                    <a:stretch/>
+                  </pic:blipFill>
+                  <pic:spPr bwMode="auto">
+                    <a:xfrm>
+                      <a:off x="0" y="0"/>
+                      <a:ext cx="7926070" cy="5719852"/>
+                    </a:xfrm>
+                    <a:prstGeom prst="rect">
+                      <a:avLst/>
+                    </a:prstGeom>
+                    <a:ln>
+                      <a:noFill/>
+                    </a:ln>
+                    <a:extLst>
+                      <a:ext uri="{53640926-AAD7-44D8-BBD7-CCE9431645EC}">
+                        <a14:shadowObscured xmlns:a14="http://schemas.microsoft.com/office/drawing/2010/main"/>
+                      </a:ext>
+                    </a:extLst>
+                  </pic:spPr>
+                </pic:pic>
+              </a:graphicData>
+            </a:graphic>
+            <wp14:sizeRelH relativeFrom="margin">
+              <wp14:pctWidth>0</wp14:pctWidth>
+            </wp14:sizeRelH>
+            <wp14:sizeRelV relativeFrom="margin">
+              <wp14:pctHeight>0</wp14:pctHeight>
+            </wp14:sizeRelV>
+          </wp:anchor>
+        </w:drawing>
       </w:r>
-      <w:proofErr w:type="gramStart"/>
+    </w:p>
+    <w:p>
+      <w:pPr>
+        <w:pStyle w:val="Heading2"/>
+      </w:pPr>
+    </w:p>
+    <w:p>
+      <w:pPr>
+        <w:pStyle w:val="Heading2"/>
+      </w:pPr>
+    </w:p>
+    <w:p>
+      <w:pPr>
+        <w:pStyle w:val="Heading2"/>
+      </w:pPr>
+    </w:p>
+    <w:p>
+      <w:pPr>
+        <w:pStyle w:val="Heading2"/>
+      </w:pPr>
+    </w:p>
+    <w:p>
+      <w:pPr>
+        <w:pStyle w:val="Heading2"/>
+      </w:pPr>
+    </w:p>
+    <w:p>
+      <w:pPr>
+        <w:pStyle w:val="Heading2"/>
+      </w:pPr>
+    </w:p>
+    <w:p>
+      <w:pPr>
+        <w:pStyle w:val="Heading2"/>
+      </w:pPr>
+    </w:p>
+    <w:p>
+      <w:pPr>
+        <w:pStyle w:val="Heading2"/>
+      </w:pPr>
+    </w:p>
+    <w:p>
+      <w:pPr>
+        <w:pStyle w:val="Heading2"/>
+      </w:pPr>
+    </w:p>
+    <w:p>
+      <w:pPr>
+        <w:pStyle w:val="Heading2"/>
+      </w:pPr>
+    </w:p>
+    <w:p/>
+    <w:p/>
+    <w:p/>
+    <w:p>
+      <w:pPr>
+        <w:pStyle w:val="Heading2"/>
+      </w:pPr>
+    </w:p>
+    <w:p>
+      <w:pPr>
+        <w:pStyle w:val="Heading2"/>
+      </w:pPr>
+    </w:p>
+    <w:p>
+      <w:pPr>
+        <w:pStyle w:val="Heading2"/>
+      </w:pPr>
+    </w:p>
+    <w:p>
+      <w:pPr>
+        <w:pStyle w:val="Heading2"/>
+      </w:pPr>
+    </w:p>
+    <w:p>
+      <w:pPr>
+        <w:pStyle w:val="Heading2"/>
+      </w:pPr>
+    </w:p>
+    <w:p>
+      <w:pPr>
+        <w:pStyle w:val="Heading2"/>
+      </w:pPr>
       <w:r>
-        <w:rPr>
-          <w:b/>
-          <w:bCs/>
-          <w:color w:val="C00000"/>
-        </w:rPr>
-        <w:t>the use</w:t>
-      </w:r>
-      <w:proofErr w:type="gramEnd"/>
-      <w:r>
-        <w:rPr>
-          <w:b/>
-          <w:bCs/>
-          <w:color w:val="C00000"/>
-        </w:rPr>
-        <w:t xml:space="preserve"> case model expressing the system actors &amp; operations</w:t>
-      </w:r>
-    </w:p>
-    <w:p>
-      <w:pPr>
-        <w:pStyle w:val="ListParagraph"/>
-        <w:numPr>
-          <w:ilvl w:val="0"/>
-          <w:numId w:val="2"/>
-        </w:numPr>
-        <w:rPr>
-          <w:b/>
-          <w:bCs/>
-          <w:color w:val="C00000"/>
-        </w:rPr>
-      </w:pPr>
-      <w:r>
-        <w:rPr>
-          <w:b/>
-          <w:bCs/>
-          <w:color w:val="C00000"/>
-        </w:rPr>
-        <w:t>Write a definition for each actor and what his role is.</w:t>
-      </w:r>
-    </w:p>
-    <w:p>
-      <w:pPr>
-        <w:pStyle w:val="Heading2"/>
-      </w:pPr>
-      <w:bookmarkStart w:id="15" w:name="_Toc193097323"/>
-      <w:r>
+        <w:lastRenderedPageBreak/>
         <w:t>Enriched User Stories</w:t>
       </w:r>
       <w:bookmarkEnd w:id="15"/>
@@ -7337,7 +7448,7 @@
         </w:rPr>
         <w:t xml:space="preserve">Draw a navigation map that show how the screens are related (See example at </w:t>
       </w:r>
-      <w:hyperlink r:id="rId11" w:history="1">
+      <w:hyperlink r:id="rId12" w:history="1">
         <w:r>
           <w:rPr>
             <w:rStyle w:val="Hyperlink"/>
@@ -7807,8 +7918,8 @@
       </w:pPr>
     </w:p>
     <w:sectPr>
-      <w:headerReference w:type="default" r:id="rId12"/>
-      <w:footerReference w:type="default" r:id="rId13"/>
+      <w:headerReference w:type="default" r:id="rId13"/>
+      <w:footerReference w:type="default" r:id="rId14"/>
       <w:pgSz w:w="12240" w:h="15840"/>
       <w:pgMar w:top="1152" w:right="1296" w:bottom="1008" w:left="1296" w:header="720" w:footer="720" w:gutter="0"/>
       <w:pgNumType w:start="0"/>

</xml_diff>

<commit_message>
added design to first user story
</commit_message>
<xml_diff>
--- a/Assignment 1/Working on it/CS251-2025-S18-20230553-20230121-20230231-MoneyMinds-SRSv1.0.docx
+++ b/Assignment 1/Working on it/CS251-2025-S18-20230553-20230121-20230231-MoneyMinds-SRSv1.0.docx
@@ -4357,15 +4357,7 @@
           <w:bCs/>
           <w:color w:val="C00000"/>
         </w:rPr>
-        <w:t>If one requirement is so big, you could divide it to more t</w:t>
-      </w:r>
-      <w:r>
-        <w:rPr>
-          <w:b/>
-          <w:bCs/>
-          <w:color w:val="C00000"/>
-        </w:rPr>
-        <w:t>han one user story.</w:t>
+        <w:t>If one requirement is so big, you could divide it to more than one user story.</w:t>
       </w:r>
     </w:p>
     <w:p>
@@ -4767,7 +4759,7 @@
               <w:spacing w:after="60" w:line="264" w:lineRule="auto"/>
               <w:jc w:val="right"/>
               <w:rPr>
-                <w:rFonts w:ascii="Arial" w:eastAsia="Times New Roman" w:hAnsi="Arial" w:cs="Arial" w:hint="cs"/>
+                <w:rFonts w:ascii="Arial" w:eastAsia="Times New Roman" w:hAnsi="Arial" w:cs="Arial"/>
                 <w:color w:val="000000"/>
                 <w:rtl/>
                 <w:lang w:bidi="ar-EG"/>
@@ -4796,25 +4788,7 @@
                 <w:rFonts w:ascii="Arial" w:eastAsia="Times New Roman" w:hAnsi="Arial" w:cs="Arial"/>
                 <w:color w:val="000000"/>
               </w:rPr>
-              <w:t xml:space="preserve">that I can sign in and use </w:t>
-            </w:r>
-            <w:proofErr w:type="spellStart"/>
-            <w:proofErr w:type="gramStart"/>
-            <w:r>
-              <w:rPr>
-                <w:rFonts w:ascii="Arial" w:eastAsia="Times New Roman" w:hAnsi="Arial" w:cs="Arial"/>
-                <w:color w:val="000000"/>
-              </w:rPr>
-              <w:t>it’s</w:t>
-            </w:r>
-            <w:proofErr w:type="spellEnd"/>
-            <w:proofErr w:type="gramEnd"/>
-            <w:r>
-              <w:rPr>
-                <w:rFonts w:ascii="Arial" w:eastAsia="Times New Roman" w:hAnsi="Arial" w:cs="Arial"/>
-                <w:color w:val="000000"/>
-              </w:rPr>
-              <w:t xml:space="preserve"> services</w:t>
+              <w:t>that I can sign in and use it’s services</w:t>
             </w:r>
           </w:p>
         </w:tc>
@@ -5507,10 +5481,13 @@
               <w:spacing w:after="0" w:line="240" w:lineRule="auto"/>
             </w:pPr>
             <w:r>
-              <w:t>6</w:t>
-            </w:r>
-            <w:r>
-              <w:t>-System saves user info in the database</w:t>
+              <w:t>6-</w:t>
+            </w:r>
+            <w:r>
+              <w:t xml:space="preserve"> </w:t>
+            </w:r>
+            <w:r>
+              <w:t>System saves user info in the database</w:t>
             </w:r>
           </w:p>
         </w:tc>
@@ -5830,10 +5807,7 @@
               <w:spacing w:after="0" w:line="240" w:lineRule="auto"/>
             </w:pPr>
             <w:r>
-              <w:t>6</w:t>
-            </w:r>
-            <w:r>
-              <w:t>- System verifies the user information</w:t>
+              <w:t>6- System verifies the user information</w:t>
             </w:r>
           </w:p>
           <w:p>
@@ -5855,13 +5829,7 @@
               </w:rPr>
             </w:pPr>
             <w:r>
-              <w:t xml:space="preserve">8- System displays “Please enter valid information.” </w:t>
-            </w:r>
-            <w:r>
-              <w:t>M</w:t>
-            </w:r>
-            <w:r>
-              <w:t>essage</w:t>
+              <w:t>8- System displays “Please enter valid information.” Message</w:t>
             </w:r>
           </w:p>
         </w:tc>
@@ -5910,46 +5878,61 @@
     </w:p>
     <w:p>
       <w:pPr>
-        <w:pStyle w:val="ListParagraph"/>
-        <w:rPr>
-          <w:b/>
-          <w:bCs/>
-          <w:color w:val="C00000"/>
+        <w:tabs>
+          <w:tab w:val="left" w:pos="720"/>
+        </w:tabs>
+        <w:spacing w:before="100" w:beforeAutospacing="1" w:after="120" w:line="240" w:lineRule="auto"/>
+        <w:ind w:left="357"/>
+        <w:rPr>
+          <w:rFonts w:eastAsia="Times New Roman" w:cstheme="minorHAnsi"/>
+          <w:color w:val="000000"/>
+          <w:sz w:val="28"/>
+          <w:szCs w:val="28"/>
         </w:rPr>
       </w:pPr>
       <w:r>
         <w:rPr>
-          <w:b/>
-          <w:bCs/>
-          <w:color w:val="C00000"/>
-        </w:rPr>
-        <w:t xml:space="preserve">Give a draft design of the </w:t>
-      </w:r>
-      <w:r>
-        <w:rPr>
-          <w:b/>
-          <w:bCs/>
-          <w:color w:val="C00000"/>
-        </w:rPr>
-        <w:t>screen(s) on which this user story will be implemented.</w:t>
-      </w:r>
-    </w:p>
-    <w:p>
-      <w:pPr>
-        <w:pStyle w:val="ListParagraph"/>
-        <w:rPr>
-          <w:b/>
-          <w:bCs/>
-          <w:color w:val="C00000"/>
-        </w:rPr>
-      </w:pPr>
-      <w:r>
-        <w:rPr>
-          <w:b/>
-          <w:bCs/>
-          <w:color w:val="C00000"/>
-        </w:rPr>
-        <w:t xml:space="preserve">Do it as a as wireframe or a mockup. Use a tool to do that. Give each screen a number and name. </w:t>
+          <w:rFonts w:eastAsia="Times New Roman" w:cstheme="minorHAnsi"/>
+          <w:color w:val="000000"/>
+          <w:sz w:val="28"/>
+          <w:szCs w:val="28"/>
+        </w:rPr>
+        <w:lastRenderedPageBreak/>
+        <w:drawing>
+          <wp:inline distT="0" distB="0" distL="0" distR="0" wp14:anchorId="54B50AA2" wp14:editId="7A4B2220">
+            <wp:extent cx="6126480" cy="4454525"/>
+            <wp:effectExtent l="0" t="0" r="7620" b="3175"/>
+            <wp:docPr id="1" name="Picture 1"/>
+            <wp:cNvGraphicFramePr>
+              <a:graphicFrameLocks xmlns:a="http://schemas.openxmlformats.org/drawingml/2006/main" noChangeAspect="1"/>
+            </wp:cNvGraphicFramePr>
+            <a:graphic xmlns:a="http://schemas.openxmlformats.org/drawingml/2006/main">
+              <a:graphicData uri="http://schemas.openxmlformats.org/drawingml/2006/picture">
+                <pic:pic xmlns:pic="http://schemas.openxmlformats.org/drawingml/2006/picture">
+                  <pic:nvPicPr>
+                    <pic:cNvPr id="1" name=""/>
+                    <pic:cNvPicPr/>
+                  </pic:nvPicPr>
+                  <pic:blipFill>
+                    <a:blip r:embed="rId12"/>
+                    <a:stretch>
+                      <a:fillRect/>
+                    </a:stretch>
+                  </pic:blipFill>
+                  <pic:spPr>
+                    <a:xfrm>
+                      <a:off x="0" y="0"/>
+                      <a:ext cx="6126480" cy="4454525"/>
+                    </a:xfrm>
+                    <a:prstGeom prst="rect">
+                      <a:avLst/>
+                    </a:prstGeom>
+                  </pic:spPr>
+                </pic:pic>
+              </a:graphicData>
+            </a:graphic>
+          </wp:inline>
+        </w:drawing>
       </w:r>
     </w:p>
     <w:p>
@@ -6554,28 +6537,7 @@
           <w:b/>
           <w:bCs/>
         </w:rPr>
-        <w:t>____________________________________________________</w:t>
-      </w:r>
-      <w:r>
-        <w:rPr>
-          <w:b/>
-          <w:bCs/>
-        </w:rPr>
-        <w:t>_______</w:t>
-      </w:r>
-      <w:r>
-        <w:rPr>
-          <w:b/>
-          <w:bCs/>
-        </w:rPr>
-        <w:t>_</w:t>
-      </w:r>
-      <w:r>
-        <w:rPr>
-          <w:b/>
-          <w:bCs/>
-        </w:rPr>
-        <w:t>_________________________</w:t>
+        <w:t>_____________________________________________________________________________________</w:t>
       </w:r>
     </w:p>
     <w:p>
@@ -6900,17 +6862,8 @@
                 <w:rFonts w:ascii="Arial" w:eastAsia="Times New Roman" w:hAnsi="Arial" w:cs="Arial"/>
                 <w:color w:val="000000"/>
               </w:rPr>
-              <w:t xml:space="preserve"> a </w:t>
-            </w:r>
-            <w:proofErr w:type="gramStart"/>
-            <w:r>
-              <w:rPr>
-                <w:rFonts w:ascii="Arial" w:eastAsia="Times New Roman" w:hAnsi="Arial" w:cs="Arial"/>
-                <w:color w:val="000000"/>
-              </w:rPr>
-              <w:t>…..</w:t>
-            </w:r>
-            <w:proofErr w:type="gramEnd"/>
+              <w:t xml:space="preserve"> a …..</w:t>
+            </w:r>
           </w:p>
           <w:p>
             <w:pPr>
@@ -6936,17 +6889,8 @@
                 <w:rFonts w:ascii="Arial" w:eastAsia="Times New Roman" w:hAnsi="Arial" w:cs="Arial"/>
                 <w:color w:val="000000"/>
               </w:rPr>
-              <w:t xml:space="preserve"> to be able to </w:t>
-            </w:r>
-            <w:proofErr w:type="gramStart"/>
-            <w:r>
-              <w:rPr>
-                <w:rFonts w:ascii="Arial" w:eastAsia="Times New Roman" w:hAnsi="Arial" w:cs="Arial"/>
-                <w:color w:val="000000"/>
-              </w:rPr>
-              <w:t>…..</w:t>
-            </w:r>
-            <w:proofErr w:type="gramEnd"/>
+              <w:t xml:space="preserve"> to be able to …..</w:t>
+            </w:r>
           </w:p>
           <w:p>
             <w:pPr>
@@ -6973,17 +6917,8 @@
                 <w:rFonts w:ascii="Arial" w:eastAsia="Times New Roman" w:hAnsi="Arial" w:cs="Arial"/>
                 <w:color w:val="000000"/>
               </w:rPr>
-              <w:t xml:space="preserve"> ………</w:t>
-            </w:r>
-            <w:proofErr w:type="gramStart"/>
-            <w:r>
-              <w:rPr>
-                <w:rFonts w:ascii="Arial" w:eastAsia="Times New Roman" w:hAnsi="Arial" w:cs="Arial"/>
-                <w:color w:val="000000"/>
-              </w:rPr>
-              <w:t>…..</w:t>
-            </w:r>
-            <w:proofErr w:type="gramEnd"/>
+              <w:t xml:space="preserve"> …………..</w:t>
+            </w:r>
           </w:p>
         </w:tc>
       </w:tr>
@@ -7213,14 +7148,7 @@
                 <w:rFonts w:ascii="Arial" w:eastAsia="Times New Roman" w:hAnsi="Arial" w:cs="Arial"/>
                 <w:color w:val="000000"/>
               </w:rPr>
-              <w:t xml:space="preserve">I fill in the “Username” and “Password” fields with my </w:t>
-            </w:r>
-            <w:r>
-              <w:rPr>
-                <w:rFonts w:ascii="Arial" w:eastAsia="Times New Roman" w:hAnsi="Arial" w:cs="Arial"/>
-                <w:color w:val="000000"/>
-              </w:rPr>
-              <w:t>authentication credentials and I click the Sign-In button</w:t>
+              <w:t>I fill in the “Username” and “Password” fields with my authentication credentials and I click the Sign-In button</w:t>
             </w:r>
           </w:p>
           <w:p>
@@ -7571,7 +7499,7 @@
         </w:rPr>
         <w:t xml:space="preserve">Draw a navigation map that show how the screens are related (See example at </w:t>
       </w:r>
-      <w:hyperlink r:id="rId12" w:history="1">
+      <w:hyperlink r:id="rId13" w:history="1">
         <w:r>
           <w:rPr>
             <w:rStyle w:val="Hyperlink"/>
@@ -7632,43 +7560,7 @@
           <w:bCs/>
           <w:color w:val="C00000"/>
         </w:rPr>
-        <w:t xml:space="preserve">Write a list of all tools used to develop the design (e.g., </w:t>
-      </w:r>
-      <w:proofErr w:type="spellStart"/>
-      <w:r>
-        <w:rPr>
-          <w:b/>
-          <w:bCs/>
-          <w:color w:val="C00000"/>
-        </w:rPr>
-        <w:t>ArgoUML</w:t>
-      </w:r>
-      <w:proofErr w:type="spellEnd"/>
-      <w:r>
-        <w:rPr>
-          <w:b/>
-          <w:bCs/>
-          <w:color w:val="C00000"/>
-        </w:rPr>
-        <w:t xml:space="preserve">, Visual-Paradigm, </w:t>
-      </w:r>
-      <w:proofErr w:type="spellStart"/>
-      <w:r>
-        <w:rPr>
-          <w:b/>
-          <w:bCs/>
-          <w:color w:val="C00000"/>
-        </w:rPr>
-        <w:t>mocqus</w:t>
-      </w:r>
-      <w:proofErr w:type="spellEnd"/>
-      <w:r>
-        <w:rPr>
-          <w:b/>
-          <w:bCs/>
-          <w:color w:val="C00000"/>
-        </w:rPr>
-        <w:t>, etc.)</w:t>
+        <w:t>Write a list of all tools used to develop the design (e.g., ArgoUML, Visual-Paradigm, mocqus, etc.)</w:t>
       </w:r>
     </w:p>
     <w:p>
@@ -7915,25 +7807,7 @@
                 <w:bCs/>
                 <w:color w:val="C00000"/>
               </w:rPr>
-              <w:t xml:space="preserve">Part of Use Case Model, Non-Functional Requirements, </w:t>
-            </w:r>
-            <w:proofErr w:type="gramStart"/>
-            <w:r>
-              <w:rPr>
-                <w:b/>
-                <w:bCs/>
-                <w:color w:val="C00000"/>
-              </w:rPr>
-              <w:t>and  User</w:t>
-            </w:r>
-            <w:proofErr w:type="gramEnd"/>
-            <w:r>
-              <w:rPr>
-                <w:b/>
-                <w:bCs/>
-                <w:color w:val="C00000"/>
-              </w:rPr>
-              <w:t xml:space="preserve"> Stories #1 and #2. </w:t>
+              <w:t xml:space="preserve">Part of Use Case Model, Non-Functional Requirements, and  User Stories #1 and #2. </w:t>
             </w:r>
           </w:p>
         </w:tc>
@@ -8013,8 +7887,8 @@
       </w:pPr>
     </w:p>
     <w:sectPr>
-      <w:headerReference w:type="default" r:id="rId13"/>
-      <w:footerReference w:type="default" r:id="rId14"/>
+      <w:headerReference w:type="default" r:id="rId14"/>
+      <w:footerReference w:type="default" r:id="rId15"/>
       <w:pgSz w:w="12240" w:h="15840"/>
       <w:pgMar w:top="1152" w:right="1296" w:bottom="1008" w:left="1296" w:header="720" w:footer="720" w:gutter="0"/>
       <w:pgNumType w:start="0"/>

</xml_diff>

<commit_message>
3rd and 4th stories added (budgets list and adding a budget)
</commit_message>
<xml_diff>
--- a/Assignment 1/Working on it/CS251-2025-S18-20230553-20230121-20230231-MoneyMinds-SRSv1.0.docx
+++ b/Assignment 1/Working on it/CS251-2025-S18-20230553-20230121-20230231-MoneyMinds-SRSv1.0.docx
@@ -326,7 +326,6 @@
           <w:szCs w:val="24"/>
         </w:rPr>
       </w:pPr>
-      <w:proofErr w:type="spellStart"/>
       <w:r>
         <w:rPr>
           <w:rFonts w:asciiTheme="minorHAnsi" w:eastAsiaTheme="minorHAnsi" w:hAnsiTheme="minorHAnsi" w:cstheme="minorBidi"/>
@@ -336,33 +335,8 @@
           <w:sz w:val="32"/>
           <w:szCs w:val="24"/>
         </w:rPr>
-        <w:t>Loai</w:t>
+        <w:t>Loai Hataba</w:t>
       </w:r>
-      <w:proofErr w:type="spellEnd"/>
-      <w:r>
-        <w:rPr>
-          <w:rFonts w:asciiTheme="minorHAnsi" w:eastAsiaTheme="minorHAnsi" w:hAnsiTheme="minorHAnsi" w:cstheme="minorBidi"/>
-          <w:b w:val="0"/>
-          <w:bCs w:val="0"/>
-          <w:color w:val="DDD9C3" w:themeColor="background2" w:themeShade="E6"/>
-          <w:sz w:val="32"/>
-          <w:szCs w:val="24"/>
-        </w:rPr>
-        <w:t xml:space="preserve"> </w:t>
-      </w:r>
-      <w:proofErr w:type="spellStart"/>
-      <w:r>
-        <w:rPr>
-          <w:rFonts w:asciiTheme="minorHAnsi" w:eastAsiaTheme="minorHAnsi" w:hAnsiTheme="minorHAnsi" w:cstheme="minorBidi"/>
-          <w:b w:val="0"/>
-          <w:bCs w:val="0"/>
-          <w:color w:val="DDD9C3" w:themeColor="background2" w:themeShade="E6"/>
-          <w:sz w:val="32"/>
-          <w:szCs w:val="24"/>
-        </w:rPr>
-        <w:t>Hataba</w:t>
-      </w:r>
-      <w:proofErr w:type="spellEnd"/>
       <w:r>
         <w:rPr>
           <w:rFonts w:asciiTheme="minorHAnsi" w:eastAsiaTheme="minorHAnsi" w:hAnsiTheme="minorHAnsi" w:cstheme="minorBidi"/>
@@ -1976,19 +1950,9 @@
             <w:tcW w:w="3031" w:type="dxa"/>
           </w:tcPr>
           <w:p>
-            <w:proofErr w:type="spellStart"/>
-            <w:r>
-              <w:t>Loai</w:t>
-            </w:r>
-            <w:proofErr w:type="spellEnd"/>
-            <w:r>
-              <w:t xml:space="preserve"> </w:t>
-            </w:r>
-            <w:proofErr w:type="spellStart"/>
-            <w:r>
-              <w:t>Hataba</w:t>
-            </w:r>
-            <w:proofErr w:type="spellEnd"/>
+            <w:r>
+              <w:t>Loai Hataba</w:t>
+            </w:r>
           </w:p>
         </w:tc>
         <w:tc>
@@ -3907,15 +3871,7 @@
               </w:numPr>
             </w:pPr>
             <w:r>
-              <w:t xml:space="preserve">The system should be compatible with the latest and previous two major </w:t>
-            </w:r>
-            <w:proofErr w:type="gramStart"/>
-            <w:r>
-              <w:t>OS</w:t>
-            </w:r>
-            <w:proofErr w:type="gramEnd"/>
-            <w:r>
-              <w:t xml:space="preserve">   versions (e.g., Android 12, 13, 14 and iOS 16, 17, 18). </w:t>
+              <w:t xml:space="preserve">The system should be compatible with the latest and previous two major OS   versions (e.g., Android 12, 13, 14 and iOS 16, 17, 18). </w:t>
             </w:r>
           </w:p>
           <w:p>
@@ -5992,6 +5948,7 @@
       <w:r>
         <w:rPr>
           <w:rFonts w:eastAsia="Times New Roman" w:cstheme="minorHAnsi"/>
+          <w:noProof/>
           <w:color w:val="000000"/>
           <w:sz w:val="28"/>
           <w:szCs w:val="28"/>
@@ -8340,6 +8297,7 @@
       <w:r>
         <w:rPr>
           <w:rFonts w:eastAsia="Times New Roman" w:cstheme="minorHAnsi"/>
+          <w:noProof/>
           <w:color w:val="000000"/>
           <w:sz w:val="28"/>
           <w:szCs w:val="28"/>
@@ -8733,6 +8691,12 @@
               </w:rPr>
               <w:t xml:space="preserve">Structured </w:t>
             </w:r>
+            <w:r>
+              <w:rPr>
+                <w:rFonts w:ascii="Calibri" w:eastAsia="Times New Roman" w:hAnsi="Calibri" w:cs="Calibri"/>
+              </w:rPr>
+              <w:t>Text</w:t>
+            </w:r>
           </w:p>
         </w:tc>
       </w:tr>
@@ -8790,7 +8754,7 @@
           <w:sz w:val="28"/>
           <w:szCs w:val="28"/>
         </w:rPr>
-        <w:t>User Story #2</w:t>
+        <w:t>User Story #3</w:t>
       </w:r>
     </w:p>
     <w:p>
@@ -8882,17 +8846,7 @@
                 <w:szCs w:val="24"/>
                 <w:lang w:bidi="ar-EG"/>
               </w:rPr>
-              <w:t>US #</w:t>
-            </w:r>
-            <w:r>
-              <w:rPr>
-                <w:rFonts w:ascii="Calibri" w:eastAsia="Times New Roman" w:hAnsi="Calibri" w:cs="Calibri"/>
-                <w:color w:val="000000"/>
-                <w:sz w:val="24"/>
-                <w:szCs w:val="24"/>
-                <w:lang w:bidi="ar-EG"/>
-              </w:rPr>
-              <w:t>3</w:t>
+              <w:t>US #3</w:t>
             </w:r>
           </w:p>
         </w:tc>
@@ -8960,7 +8914,7 @@
                 <w:szCs w:val="24"/>
                 <w:lang w:bidi="ar-EG"/>
               </w:rPr>
-              <w:t>User log-in</w:t>
+              <w:t>Display Budgets</w:t>
             </w:r>
           </w:p>
         </w:tc>
@@ -9112,7 +9066,7 @@
                 <w:rFonts w:ascii="Arial" w:eastAsia="Times New Roman" w:hAnsi="Arial" w:cs="Arial"/>
                 <w:color w:val="000000"/>
               </w:rPr>
-              <w:t xml:space="preserve"> to be able to log in to the application</w:t>
+              <w:t xml:space="preserve"> to be able to see my budgets list</w:t>
             </w:r>
           </w:p>
           <w:p>
@@ -9140,7 +9094,7 @@
                 <w:rFonts w:ascii="Arial" w:eastAsia="Times New Roman" w:hAnsi="Arial" w:cs="Arial"/>
                 <w:color w:val="000000"/>
               </w:rPr>
-              <w:t>that I can use its services</w:t>
+              <w:t>that I can access a certain budget of mine</w:t>
             </w:r>
           </w:p>
         </w:tc>
@@ -9324,7 +9278,7 @@
                 <w:rFonts w:ascii="Arial" w:eastAsia="Times New Roman" w:hAnsi="Arial" w:cs="Arial"/>
                 <w:color w:val="000000"/>
               </w:rPr>
-              <w:t>I’m a logged-out user on the log-in page</w:t>
+              <w:t>I’m a logged-in user and I’m on the home screen</w:t>
             </w:r>
           </w:p>
           <w:p>
@@ -9351,7 +9305,7 @@
                 <w:rFonts w:ascii="Arial" w:eastAsia="Times New Roman" w:hAnsi="Arial" w:cs="Arial"/>
                 <w:color w:val="000000"/>
               </w:rPr>
-              <w:t>I fill in the “Username” and “Password” fields with my authentication credentials and I click the log-In button</w:t>
+              <w:t>I click on “MyBudgets” button</w:t>
             </w:r>
           </w:p>
           <w:p>
@@ -9377,7 +9331,7 @@
                 <w:rFonts w:ascii="Arial" w:eastAsia="Times New Roman" w:hAnsi="Arial" w:cs="Arial"/>
                 <w:color w:val="000000"/>
               </w:rPr>
-              <w:t>the system logs me in to my account</w:t>
+              <w:t>the system redirects me to the Budgets list</w:t>
             </w:r>
           </w:p>
         </w:tc>
@@ -9685,7 +9639,7 @@
               <w:spacing w:after="0"/>
             </w:pPr>
             <w:r>
-              <w:t>1- User clicks on log-in</w:t>
+              <w:t>1- User clicks on “MyBudgets”</w:t>
             </w:r>
           </w:p>
         </w:tc>
@@ -9741,7 +9695,7 @@
               <w:spacing w:after="0"/>
             </w:pPr>
             <w:r>
-              <w:t>2- Redirect to log-in page</w:t>
+              <w:t>2- Redirect to Budgets page</w:t>
             </w:r>
           </w:p>
           <w:p>
@@ -9749,491 +9703,20 @@
               <w:spacing w:after="0"/>
             </w:pPr>
             <w:r>
-              <w:t>3- System displays boxes to enter username and password</w:t>
-            </w:r>
-          </w:p>
-        </w:tc>
-      </w:tr>
-      <w:tr>
-        <w:tc>
-          <w:tcPr>
-            <w:tcW w:w="4388" w:type="dxa"/>
-            <w:tcBorders>
-              <w:top w:val="nil"/>
-              <w:left w:val="single" w:sz="18" w:space="0" w:color="FFFFFF"/>
-              <w:bottom w:val="single" w:sz="18" w:space="0" w:color="FFFFFF"/>
-              <w:right w:val="single" w:sz="18" w:space="0" w:color="FFFFFF"/>
-            </w:tcBorders>
-            <w:shd w:val="clear" w:color="auto" w:fill="DAEEF3" w:themeFill="accent5" w:themeFillTint="33"/>
-          </w:tcPr>
-          <w:p>
-            <w:pPr>
+              <w:t>3- System displays all of user’s Budgets and add budget button</w:t>
+            </w:r>
+          </w:p>
+          <w:p>
+            <w:pPr>
+              <w:pStyle w:val="ListParagraph"/>
+              <w:numPr>
+                <w:ilvl w:val="0"/>
+                <w:numId w:val="23"/>
+              </w:numPr>
               <w:spacing w:after="0"/>
             </w:pPr>
             <w:r>
-              <w:t>4- User Fills in the boxes</w:t>
-            </w:r>
-          </w:p>
-          <w:p>
-            <w:pPr>
-              <w:spacing w:after="0"/>
-            </w:pPr>
-            <w:r>
-              <w:t>5- User clicks log-in</w:t>
-            </w:r>
-          </w:p>
-        </w:tc>
-        <w:tc>
-          <w:tcPr>
-            <w:tcW w:w="4237" w:type="dxa"/>
-            <w:tcBorders>
-              <w:top w:val="nil"/>
-              <w:left w:val="nil"/>
-              <w:bottom w:val="single" w:sz="18" w:space="0" w:color="FFFFFF"/>
-              <w:right w:val="single" w:sz="18" w:space="0" w:color="FFFFFF"/>
-            </w:tcBorders>
-            <w:shd w:val="clear" w:color="auto" w:fill="DAEEF3" w:themeFill="accent5" w:themeFillTint="33"/>
-          </w:tcPr>
-          <w:p>
-            <w:pPr>
-              <w:spacing w:after="0"/>
-            </w:pPr>
-          </w:p>
-        </w:tc>
-      </w:tr>
-      <w:tr>
-        <w:tc>
-          <w:tcPr>
-            <w:tcW w:w="4388" w:type="dxa"/>
-            <w:tcBorders>
-              <w:top w:val="nil"/>
-              <w:left w:val="single" w:sz="18" w:space="0" w:color="FFFFFF"/>
-              <w:bottom w:val="single" w:sz="18" w:space="0" w:color="FFFFFF"/>
-              <w:right w:val="single" w:sz="18" w:space="0" w:color="FFFFFF"/>
-            </w:tcBorders>
-            <w:shd w:val="clear" w:color="auto" w:fill="DAEEF3" w:themeFill="accent5" w:themeFillTint="33"/>
-          </w:tcPr>
-          <w:p>
-            <w:pPr>
-              <w:spacing w:after="0"/>
-            </w:pPr>
-          </w:p>
-        </w:tc>
-        <w:tc>
-          <w:tcPr>
-            <w:tcW w:w="4237" w:type="dxa"/>
-            <w:tcBorders>
-              <w:top w:val="nil"/>
-              <w:left w:val="nil"/>
-              <w:bottom w:val="single" w:sz="18" w:space="0" w:color="FFFFFF"/>
-              <w:right w:val="single" w:sz="18" w:space="0" w:color="FFFFFF"/>
-            </w:tcBorders>
-            <w:shd w:val="clear" w:color="auto" w:fill="DAEEF3" w:themeFill="accent5" w:themeFillTint="33"/>
-          </w:tcPr>
-          <w:p>
-            <w:pPr>
-              <w:spacing w:after="0"/>
-            </w:pPr>
-            <w:r>
-              <w:t>6- System verifies the user information</w:t>
-            </w:r>
-          </w:p>
-        </w:tc>
-      </w:tr>
-      <w:tr>
-        <w:tc>
-          <w:tcPr>
-            <w:tcW w:w="4388" w:type="dxa"/>
-            <w:tcBorders>
-              <w:top w:val="nil"/>
-              <w:left w:val="single" w:sz="18" w:space="0" w:color="FFFFFF"/>
-              <w:bottom w:val="single" w:sz="18" w:space="0" w:color="FFFFFF"/>
-              <w:right w:val="single" w:sz="18" w:space="0" w:color="FFFFFF"/>
-            </w:tcBorders>
-            <w:shd w:val="clear" w:color="auto" w:fill="DAEEF3" w:themeFill="accent5" w:themeFillTint="33"/>
-            <w:vAlign w:val="center"/>
-          </w:tcPr>
-          <w:p>
-            <w:pPr>
-              <w:spacing w:before="2" w:after="0" w:line="240" w:lineRule="auto"/>
-              <w:rPr>
-                <w:rFonts w:eastAsia="Times New Roman" w:cstheme="minorHAnsi"/>
-                <w:color w:val="000000"/>
-                <w:sz w:val="24"/>
-                <w:szCs w:val="24"/>
-              </w:rPr>
-            </w:pPr>
-          </w:p>
-        </w:tc>
-        <w:tc>
-          <w:tcPr>
-            <w:tcW w:w="4237" w:type="dxa"/>
-            <w:tcBorders>
-              <w:top w:val="nil"/>
-              <w:left w:val="nil"/>
-              <w:bottom w:val="single" w:sz="18" w:space="0" w:color="FFFFFF"/>
-              <w:right w:val="single" w:sz="18" w:space="0" w:color="FFFFFF"/>
-            </w:tcBorders>
-            <w:shd w:val="clear" w:color="auto" w:fill="DAEEF3" w:themeFill="accent5" w:themeFillTint="33"/>
-            <w:vAlign w:val="center"/>
-          </w:tcPr>
-          <w:p>
-            <w:pPr>
-              <w:spacing w:after="0" w:line="240" w:lineRule="auto"/>
-            </w:pPr>
-            <w:r>
-              <w:t>7- System accesses user to their account</w:t>
-            </w:r>
-          </w:p>
-        </w:tc>
-      </w:tr>
-    </w:tbl>
-    <w:p>
-      <w:pPr>
-        <w:spacing w:before="120" w:after="80" w:line="240" w:lineRule="auto"/>
-        <w:ind w:left="720"/>
-        <w:rPr>
-          <w:rFonts w:eastAsia="Times New Roman" w:cstheme="minorHAnsi"/>
-          <w:b/>
-          <w:bCs/>
-          <w:color w:val="1F3864"/>
-          <w:sz w:val="26"/>
-          <w:szCs w:val="26"/>
-        </w:rPr>
-      </w:pPr>
-    </w:p>
-    <w:p>
-      <w:pPr>
-        <w:spacing w:before="120" w:after="80" w:line="240" w:lineRule="auto"/>
-        <w:ind w:left="720"/>
-        <w:rPr>
-          <w:rFonts w:eastAsia="Times New Roman" w:cstheme="minorHAnsi"/>
-          <w:b/>
-          <w:bCs/>
-          <w:color w:val="1F3864"/>
-          <w:sz w:val="26"/>
-          <w:szCs w:val="26"/>
-        </w:rPr>
-      </w:pPr>
-      <w:r>
-        <w:rPr>
-          <w:rFonts w:eastAsia="Times New Roman" w:cstheme="minorHAnsi"/>
-          <w:b/>
-          <w:bCs/>
-          <w:color w:val="1F3864"/>
-          <w:sz w:val="26"/>
-          <w:szCs w:val="26"/>
-        </w:rPr>
-        <w:t>Exceptional Scenario</w:t>
-      </w:r>
-    </w:p>
-    <w:tbl>
-      <w:tblPr>
-        <w:tblW w:w="8625" w:type="dxa"/>
-        <w:tblInd w:w="895" w:type="dxa"/>
-        <w:tblCellMar>
-          <w:left w:w="0" w:type="dxa"/>
-          <w:right w:w="0" w:type="dxa"/>
-        </w:tblCellMar>
-        <w:tblLook w:val="04A0" w:firstRow="1" w:lastRow="0" w:firstColumn="1" w:lastColumn="0" w:noHBand="0" w:noVBand="1"/>
-      </w:tblPr>
-      <w:tblGrid>
-        <w:gridCol w:w="4388"/>
-        <w:gridCol w:w="4237"/>
-      </w:tblGrid>
-      <w:tr>
-        <w:tc>
-          <w:tcPr>
-            <w:tcW w:w="4388" w:type="dxa"/>
-            <w:tcBorders>
-              <w:top w:val="nil"/>
-              <w:left w:val="single" w:sz="18" w:space="0" w:color="FFFFFF"/>
-              <w:bottom w:val="single" w:sz="18" w:space="0" w:color="FFFFFF"/>
-              <w:right w:val="single" w:sz="18" w:space="0" w:color="FFFFFF"/>
-            </w:tcBorders>
-            <w:shd w:val="clear" w:color="auto" w:fill="4F81BD" w:themeFill="accent1"/>
-            <w:vAlign w:val="center"/>
-          </w:tcPr>
-          <w:p>
-            <w:pPr>
-              <w:spacing w:after="0" w:line="240" w:lineRule="auto"/>
-              <w:ind w:left="111" w:right="1754"/>
-              <w:rPr>
-                <w:rFonts w:eastAsia="Times New Roman" w:cstheme="minorHAnsi"/>
-                <w:color w:val="FFFFFF" w:themeColor="background1"/>
-                <w:sz w:val="24"/>
-                <w:szCs w:val="24"/>
-              </w:rPr>
-            </w:pPr>
-            <w:r>
-              <w:rPr>
-                <w:rFonts w:eastAsia="Times New Roman" w:cstheme="minorHAnsi"/>
-                <w:b/>
-                <w:bCs/>
-                <w:color w:val="FFFFFF" w:themeColor="background1"/>
-                <w:sz w:val="24"/>
-                <w:szCs w:val="24"/>
-              </w:rPr>
-              <w:t xml:space="preserve">                      Actor Action</w:t>
-            </w:r>
-          </w:p>
-        </w:tc>
-        <w:tc>
-          <w:tcPr>
-            <w:tcW w:w="4237" w:type="dxa"/>
-            <w:tcBorders>
-              <w:top w:val="nil"/>
-              <w:left w:val="nil"/>
-              <w:bottom w:val="single" w:sz="18" w:space="0" w:color="FFFFFF"/>
-              <w:right w:val="single" w:sz="18" w:space="0" w:color="FFFFFF"/>
-            </w:tcBorders>
-            <w:shd w:val="clear" w:color="auto" w:fill="4F81BD" w:themeFill="accent1"/>
-            <w:vAlign w:val="center"/>
-          </w:tcPr>
-          <w:p>
-            <w:pPr>
-              <w:spacing w:after="0" w:line="240" w:lineRule="auto"/>
-              <w:ind w:left="111"/>
-              <w:jc w:val="center"/>
-              <w:rPr>
-                <w:rFonts w:eastAsia="Times New Roman" w:cstheme="minorHAnsi"/>
-                <w:color w:val="FFFFFF" w:themeColor="background1"/>
-                <w:sz w:val="24"/>
-                <w:szCs w:val="24"/>
-              </w:rPr>
-            </w:pPr>
-            <w:r>
-              <w:rPr>
-                <w:rFonts w:eastAsia="Times New Roman" w:cstheme="minorHAnsi"/>
-                <w:b/>
-                <w:bCs/>
-                <w:color w:val="FFFFFF" w:themeColor="background1"/>
-                <w:sz w:val="24"/>
-                <w:szCs w:val="24"/>
-              </w:rPr>
-              <w:t>System Response</w:t>
-            </w:r>
-          </w:p>
-        </w:tc>
-      </w:tr>
-      <w:tr>
-        <w:tc>
-          <w:tcPr>
-            <w:tcW w:w="4388" w:type="dxa"/>
-            <w:tcBorders>
-              <w:top w:val="nil"/>
-              <w:left w:val="single" w:sz="18" w:space="0" w:color="FFFFFF"/>
-              <w:bottom w:val="single" w:sz="18" w:space="0" w:color="FFFFFF"/>
-              <w:right w:val="single" w:sz="18" w:space="0" w:color="FFFFFF"/>
-            </w:tcBorders>
-            <w:shd w:val="clear" w:color="auto" w:fill="DAEEF3" w:themeFill="accent5" w:themeFillTint="33"/>
-          </w:tcPr>
-          <w:p>
-            <w:pPr>
-              <w:spacing w:after="0"/>
-            </w:pPr>
-            <w:r>
-              <w:t>1- User clicks on log-in</w:t>
-            </w:r>
-          </w:p>
-        </w:tc>
-        <w:tc>
-          <w:tcPr>
-            <w:tcW w:w="4237" w:type="dxa"/>
-            <w:tcBorders>
-              <w:top w:val="nil"/>
-              <w:left w:val="nil"/>
-              <w:bottom w:val="single" w:sz="18" w:space="0" w:color="FFFFFF"/>
-              <w:right w:val="single" w:sz="18" w:space="0" w:color="FFFFFF"/>
-            </w:tcBorders>
-            <w:shd w:val="clear" w:color="auto" w:fill="DAEEF3" w:themeFill="accent5" w:themeFillTint="33"/>
-          </w:tcPr>
-          <w:p>
-            <w:pPr>
-              <w:spacing w:after="0"/>
-            </w:pPr>
-          </w:p>
-        </w:tc>
-      </w:tr>
-      <w:tr>
-        <w:tc>
-          <w:tcPr>
-            <w:tcW w:w="4388" w:type="dxa"/>
-            <w:tcBorders>
-              <w:top w:val="nil"/>
-              <w:left w:val="single" w:sz="18" w:space="0" w:color="FFFFFF"/>
-              <w:bottom w:val="single" w:sz="18" w:space="0" w:color="FFFFFF"/>
-              <w:right w:val="single" w:sz="18" w:space="0" w:color="FFFFFF"/>
-            </w:tcBorders>
-            <w:shd w:val="clear" w:color="auto" w:fill="DAEEF3" w:themeFill="accent5" w:themeFillTint="33"/>
-          </w:tcPr>
-          <w:p>
-            <w:pPr>
-              <w:spacing w:after="0"/>
-            </w:pPr>
-          </w:p>
-        </w:tc>
-        <w:tc>
-          <w:tcPr>
-            <w:tcW w:w="4237" w:type="dxa"/>
-            <w:tcBorders>
-              <w:top w:val="nil"/>
-              <w:left w:val="nil"/>
-              <w:bottom w:val="single" w:sz="18" w:space="0" w:color="FFFFFF"/>
-              <w:right w:val="single" w:sz="18" w:space="0" w:color="FFFFFF"/>
-            </w:tcBorders>
-            <w:shd w:val="clear" w:color="auto" w:fill="DAEEF3" w:themeFill="accent5" w:themeFillTint="33"/>
-          </w:tcPr>
-          <w:p>
-            <w:pPr>
-              <w:spacing w:after="0"/>
-            </w:pPr>
-            <w:r>
-              <w:t>2- Redirect to log-in page</w:t>
-            </w:r>
-          </w:p>
-          <w:p>
-            <w:pPr>
-              <w:spacing w:after="0"/>
-              <w:ind w:left="269" w:hanging="269"/>
-            </w:pPr>
-            <w:r>
-              <w:t>3- System displays boxes to enter username and password</w:t>
-            </w:r>
-          </w:p>
-        </w:tc>
-      </w:tr>
-      <w:tr>
-        <w:tc>
-          <w:tcPr>
-            <w:tcW w:w="4388" w:type="dxa"/>
-            <w:tcBorders>
-              <w:top w:val="nil"/>
-              <w:left w:val="single" w:sz="18" w:space="0" w:color="FFFFFF"/>
-              <w:bottom w:val="single" w:sz="18" w:space="0" w:color="FFFFFF"/>
-              <w:right w:val="single" w:sz="18" w:space="0" w:color="FFFFFF"/>
-            </w:tcBorders>
-            <w:shd w:val="clear" w:color="auto" w:fill="DAEEF3" w:themeFill="accent5" w:themeFillTint="33"/>
-            <w:vAlign w:val="center"/>
-          </w:tcPr>
-          <w:p>
-            <w:pPr>
-              <w:spacing w:after="0" w:line="240" w:lineRule="auto"/>
-            </w:pPr>
-            <w:r>
-              <w:t>4- User Fills in the boxes</w:t>
-            </w:r>
-          </w:p>
-          <w:p>
-            <w:pPr>
-              <w:spacing w:after="0" w:line="240" w:lineRule="auto"/>
-              <w:rPr>
-                <w:rFonts w:eastAsia="Times New Roman" w:cstheme="minorHAnsi"/>
-                <w:color w:val="000000"/>
-                <w:sz w:val="24"/>
-                <w:szCs w:val="24"/>
-              </w:rPr>
-            </w:pPr>
-            <w:r>
-              <w:rPr>
-                <w:rFonts w:eastAsia="Times New Roman" w:cstheme="minorHAnsi"/>
-                <w:color w:val="000000"/>
-              </w:rPr>
-              <w:t>5- User clicks log-in</w:t>
-            </w:r>
-          </w:p>
-        </w:tc>
-        <w:tc>
-          <w:tcPr>
-            <w:tcW w:w="4237" w:type="dxa"/>
-            <w:tcBorders>
-              <w:top w:val="nil"/>
-              <w:left w:val="nil"/>
-              <w:bottom w:val="single" w:sz="18" w:space="0" w:color="FFFFFF"/>
-              <w:right w:val="single" w:sz="18" w:space="0" w:color="FFFFFF"/>
-            </w:tcBorders>
-            <w:shd w:val="clear" w:color="auto" w:fill="DAEEF3" w:themeFill="accent5" w:themeFillTint="33"/>
-            <w:vAlign w:val="center"/>
-          </w:tcPr>
-          <w:p>
-            <w:pPr>
-              <w:spacing w:before="100" w:beforeAutospacing="1" w:after="100" w:afterAutospacing="1" w:line="240" w:lineRule="auto"/>
-              <w:ind w:left="105"/>
-              <w:rPr>
-                <w:rFonts w:eastAsia="Times New Roman" w:cstheme="minorHAnsi"/>
-                <w:color w:val="000000"/>
-                <w:sz w:val="21"/>
-                <w:szCs w:val="21"/>
-              </w:rPr>
-            </w:pPr>
-          </w:p>
-        </w:tc>
-      </w:tr>
-      <w:tr>
-        <w:tc>
-          <w:tcPr>
-            <w:tcW w:w="4388" w:type="dxa"/>
-            <w:tcBorders>
-              <w:top w:val="nil"/>
-              <w:left w:val="single" w:sz="18" w:space="0" w:color="FFFFFF"/>
-              <w:bottom w:val="single" w:sz="18" w:space="0" w:color="FFFFFF"/>
-              <w:right w:val="single" w:sz="18" w:space="0" w:color="FFFFFF"/>
-            </w:tcBorders>
-            <w:shd w:val="clear" w:color="auto" w:fill="DAEEF3" w:themeFill="accent5" w:themeFillTint="33"/>
-            <w:vAlign w:val="center"/>
-          </w:tcPr>
-          <w:p>
-            <w:pPr>
-              <w:spacing w:after="0" w:line="240" w:lineRule="auto"/>
-              <w:rPr>
-                <w:rFonts w:eastAsia="Times New Roman" w:cstheme="minorHAnsi"/>
-                <w:color w:val="000000"/>
-                <w:sz w:val="24"/>
-                <w:szCs w:val="24"/>
-              </w:rPr>
-            </w:pPr>
-          </w:p>
-        </w:tc>
-        <w:tc>
-          <w:tcPr>
-            <w:tcW w:w="4237" w:type="dxa"/>
-            <w:tcBorders>
-              <w:top w:val="nil"/>
-              <w:left w:val="nil"/>
-              <w:bottom w:val="single" w:sz="18" w:space="0" w:color="FFFFFF"/>
-              <w:right w:val="single" w:sz="18" w:space="0" w:color="FFFFFF"/>
-            </w:tcBorders>
-            <w:shd w:val="clear" w:color="auto" w:fill="DAEEF3" w:themeFill="accent5" w:themeFillTint="33"/>
-            <w:vAlign w:val="center"/>
-          </w:tcPr>
-          <w:p>
-            <w:pPr>
-              <w:spacing w:after="0" w:line="240" w:lineRule="auto"/>
-            </w:pPr>
-            <w:r>
-              <w:t>6- System verifies the user information</w:t>
-            </w:r>
-          </w:p>
-          <w:p>
-            <w:pPr>
-              <w:spacing w:after="0" w:line="240" w:lineRule="auto"/>
-            </w:pPr>
-            <w:r>
-              <w:t>7- System finds input information invalid</w:t>
-            </w:r>
-          </w:p>
-          <w:p>
-            <w:pPr>
-              <w:spacing w:after="0" w:line="240" w:lineRule="auto"/>
-              <w:rPr>
-                <w:rFonts w:eastAsia="Times New Roman" w:cstheme="minorHAnsi"/>
-                <w:color w:val="000000"/>
-                <w:sz w:val="24"/>
-                <w:szCs w:val="24"/>
-              </w:rPr>
-            </w:pPr>
-            <w:r>
-              <w:t>8- System displays “Please enter valid username/password.” Message</w:t>
+              <w:t>If user has no budgets only display add button</w:t>
             </w:r>
           </w:p>
         </w:tc>
@@ -10277,6 +9760,7 @@
           <w:sz w:val="28"/>
           <w:szCs w:val="28"/>
         </w:rPr>
+        <w:lastRenderedPageBreak/>
         <w:t xml:space="preserve">Screen Design  </w:t>
       </w:r>
     </w:p>
@@ -10302,10 +9786,10 @@
           <w:szCs w:val="28"/>
         </w:rPr>
         <w:drawing>
-          <wp:inline distT="0" distB="0" distL="0" distR="0" wp14:anchorId="2325CD6A" wp14:editId="7C463389">
-            <wp:extent cx="4782217" cy="3620005"/>
-            <wp:effectExtent l="0" t="0" r="0" b="0"/>
-            <wp:docPr id="4" name="Picture 4"/>
+          <wp:inline distT="0" distB="0" distL="0" distR="0" wp14:anchorId="54D0FBD1" wp14:editId="5C313122">
+            <wp:extent cx="6126480" cy="4551680"/>
+            <wp:effectExtent l="0" t="0" r="7620" b="1270"/>
+            <wp:docPr id="7" name="Picture 7"/>
             <wp:cNvGraphicFramePr>
               <a:graphicFrameLocks xmlns:a="http://schemas.openxmlformats.org/drawingml/2006/main" noChangeAspect="1"/>
             </wp:cNvGraphicFramePr>
@@ -10317,7 +9801,7 @@
                     <pic:cNvPicPr/>
                   </pic:nvPicPr>
                   <pic:blipFill>
-                    <a:blip r:embed="rId13"/>
+                    <a:blip r:embed="rId14"/>
                     <a:stretch>
                       <a:fillRect/>
                     </a:stretch>
@@ -10325,7 +9809,7 @@
                   <pic:spPr>
                     <a:xfrm>
                       <a:off x="0" y="0"/>
-                      <a:ext cx="4782217" cy="3620005"/>
+                      <a:ext cx="6126480" cy="4551680"/>
                     </a:xfrm>
                     <a:prstGeom prst="rect">
                       <a:avLst/>
@@ -10344,22 +9828,6 @@
           <w:tab w:val="left" w:pos="720"/>
         </w:tabs>
         <w:spacing w:before="100" w:beforeAutospacing="1" w:after="120" w:line="240" w:lineRule="auto"/>
-        <w:ind w:left="357"/>
-        <w:rPr>
-          <w:rFonts w:eastAsia="Times New Roman" w:cstheme="minorHAnsi"/>
-          <w:color w:val="000000"/>
-          <w:sz w:val="28"/>
-          <w:szCs w:val="28"/>
-        </w:rPr>
-      </w:pPr>
-    </w:p>
-    <w:p>
-      <w:pPr>
-        <w:tabs>
-          <w:tab w:val="left" w:pos="720"/>
-        </w:tabs>
-        <w:spacing w:before="100" w:beforeAutospacing="1" w:after="120" w:line="240" w:lineRule="auto"/>
-        <w:ind w:left="357"/>
         <w:rPr>
           <w:rFonts w:eastAsia="Times New Roman" w:cstheme="minorHAnsi"/>
           <w:color w:val="000000"/>
@@ -10547,7 +10015,7 @@
               <w:rPr>
                 <w:rFonts w:ascii="Calibri" w:eastAsia="Times New Roman" w:hAnsi="Calibri" w:cs="Calibri"/>
               </w:rPr>
-              <w:t>Name field</w:t>
+              <w:t>Budget name fields</w:t>
             </w:r>
           </w:p>
         </w:tc>
@@ -10576,7 +10044,7 @@
               <w:rPr>
                 <w:rFonts w:ascii="Calibri" w:eastAsia="Times New Roman" w:hAnsi="Calibri" w:cs="Calibri"/>
               </w:rPr>
-              <w:t>Text &lt; 50 characters</w:t>
+              <w:t>Text &lt; 25 characters</w:t>
             </w:r>
           </w:p>
         </w:tc>
@@ -10608,7 +10076,1515 @@
           </w:p>
         </w:tc>
       </w:tr>
+    </w:tbl>
+    <w:p>
+      <w:pPr>
+        <w:pBdr>
+          <w:bottom w:val="single" w:sz="12" w:space="1" w:color="auto"/>
+        </w:pBdr>
+        <w:spacing w:after="0"/>
+        <w:rPr>
+          <w:b/>
+          <w:bCs/>
+        </w:rPr>
+      </w:pPr>
+    </w:p>
+    <w:p>
+      <w:pPr>
+        <w:spacing w:after="0"/>
+        <w:ind w:left="284"/>
+        <w:rPr>
+          <w:b/>
+          <w:bCs/>
+        </w:rPr>
+      </w:pPr>
+    </w:p>
+    <w:p>
+      <w:pPr>
+        <w:spacing w:after="0"/>
+      </w:pPr>
+    </w:p>
+    <w:p>
+      <w:pPr>
+        <w:spacing w:after="0"/>
+        <w:ind w:left="284"/>
+      </w:pPr>
+    </w:p>
+    <w:p>
+      <w:pPr>
+        <w:spacing w:after="0"/>
+        <w:ind w:left="284"/>
+      </w:pPr>
+    </w:p>
+    <w:p>
+      <w:pPr>
+        <w:spacing w:after="0"/>
+        <w:ind w:left="284"/>
+      </w:pPr>
+    </w:p>
+    <w:p>
+      <w:pPr>
+        <w:spacing w:after="0"/>
+        <w:ind w:left="284"/>
+      </w:pPr>
+    </w:p>
+    <w:p>
+      <w:pPr>
+        <w:spacing w:after="0"/>
+        <w:ind w:left="284"/>
+      </w:pPr>
+    </w:p>
+    <w:p>
+      <w:pPr>
+        <w:numPr>
+          <w:ilvl w:val="0"/>
+          <w:numId w:val="4"/>
+        </w:numPr>
+        <w:spacing w:before="100" w:beforeAutospacing="1" w:after="120" w:line="240" w:lineRule="auto"/>
+        <w:ind w:left="714" w:hanging="357"/>
+        <w:rPr>
+          <w:rFonts w:eastAsia="Times New Roman" w:cstheme="minorHAnsi"/>
+          <w:b/>
+          <w:bCs/>
+          <w:color w:val="1F3864"/>
+          <w:sz w:val="28"/>
+          <w:szCs w:val="28"/>
+        </w:rPr>
+      </w:pPr>
+      <w:r>
+        <w:rPr>
+          <w:rFonts w:eastAsia="Times New Roman" w:cstheme="minorHAnsi"/>
+          <w:b/>
+          <w:bCs/>
+          <w:color w:val="1F3864"/>
+          <w:sz w:val="28"/>
+          <w:szCs w:val="28"/>
+        </w:rPr>
+        <w:t>User Story #4</w:t>
+      </w:r>
+    </w:p>
+    <w:p>
+      <w:pPr>
+        <w:spacing w:after="0" w:line="240" w:lineRule="auto"/>
+        <w:rPr>
+          <w:rFonts w:ascii="Times New Roman" w:eastAsia="Times New Roman" w:hAnsi="Times New Roman" w:cs="Times New Roman"/>
+          <w:vanish/>
+          <w:sz w:val="24"/>
+          <w:szCs w:val="24"/>
+        </w:rPr>
+      </w:pPr>
+    </w:p>
+    <w:tbl>
+      <w:tblPr>
+        <w:tblpPr w:leftFromText="180" w:rightFromText="180" w:vertAnchor="text" w:tblpX="911" w:tblpY="1"/>
+        <w:tblOverlap w:val="never"/>
+        <w:tblW w:w="8625" w:type="dxa"/>
+        <w:tblCellMar>
+          <w:left w:w="0" w:type="dxa"/>
+          <w:right w:w="0" w:type="dxa"/>
+        </w:tblCellMar>
+        <w:tblLook w:val="04A0" w:firstRow="1" w:lastRow="0" w:firstColumn="1" w:lastColumn="0" w:noHBand="0" w:noVBand="1"/>
+      </w:tblPr>
+      <w:tblGrid>
+        <w:gridCol w:w="2263"/>
+        <w:gridCol w:w="6362"/>
+      </w:tblGrid>
       <w:tr>
+        <w:tc>
+          <w:tcPr>
+            <w:tcW w:w="2263" w:type="dxa"/>
+            <w:tcBorders>
+              <w:top w:val="single" w:sz="8" w:space="0" w:color="000000"/>
+              <w:left w:val="single" w:sz="8" w:space="0" w:color="000000"/>
+              <w:bottom w:val="single" w:sz="8" w:space="0" w:color="000000"/>
+              <w:right w:val="single" w:sz="18" w:space="0" w:color="FFFFFF"/>
+            </w:tcBorders>
+            <w:shd w:val="clear" w:color="auto" w:fill="00B0F0"/>
+            <w:vAlign w:val="center"/>
+          </w:tcPr>
+          <w:p>
+            <w:pPr>
+              <w:spacing w:after="0" w:line="240" w:lineRule="auto"/>
+              <w:ind w:left="104"/>
+              <w:rPr>
+                <w:b/>
+                <w:bCs/>
+              </w:rPr>
+            </w:pPr>
+            <w:r>
+              <w:rPr>
+                <w:b/>
+                <w:bCs/>
+              </w:rPr>
+              <w:t>User Story ID</w:t>
+            </w:r>
+          </w:p>
+        </w:tc>
+        <w:tc>
+          <w:tcPr>
+            <w:tcW w:w="6362" w:type="dxa"/>
+            <w:tcBorders>
+              <w:top w:val="single" w:sz="18" w:space="0" w:color="FFFFFF"/>
+              <w:left w:val="nil"/>
+              <w:bottom w:val="single" w:sz="18" w:space="0" w:color="FFFFFF"/>
+              <w:right w:val="single" w:sz="18" w:space="0" w:color="FFFFFF"/>
+            </w:tcBorders>
+            <w:shd w:val="clear" w:color="auto" w:fill="C9F1FF"/>
+            <w:vAlign w:val="center"/>
+          </w:tcPr>
+          <w:p>
+            <w:pPr>
+              <w:spacing w:after="0" w:line="240" w:lineRule="auto"/>
+              <w:ind w:left="111" w:right="443"/>
+              <w:rPr>
+                <w:rFonts w:ascii="Calibri" w:eastAsia="Times New Roman" w:hAnsi="Calibri" w:cs="Calibri"/>
+                <w:color w:val="000000"/>
+                <w:sz w:val="24"/>
+                <w:szCs w:val="24"/>
+                <w:lang w:bidi="ar-EG"/>
+              </w:rPr>
+            </w:pPr>
+            <w:r>
+              <w:rPr>
+                <w:rFonts w:ascii="Calibri" w:eastAsia="Times New Roman" w:hAnsi="Calibri" w:cs="Calibri"/>
+                <w:color w:val="000000"/>
+                <w:sz w:val="24"/>
+                <w:szCs w:val="24"/>
+                <w:lang w:bidi="ar-EG"/>
+              </w:rPr>
+              <w:t>US #4</w:t>
+            </w:r>
+          </w:p>
+        </w:tc>
+      </w:tr>
+      <w:tr>
+        <w:tc>
+          <w:tcPr>
+            <w:tcW w:w="2263" w:type="dxa"/>
+            <w:tcBorders>
+              <w:top w:val="single" w:sz="8" w:space="0" w:color="000000"/>
+              <w:left w:val="single" w:sz="8" w:space="0" w:color="000000"/>
+              <w:bottom w:val="single" w:sz="8" w:space="0" w:color="000000"/>
+              <w:right w:val="single" w:sz="18" w:space="0" w:color="FFFFFF"/>
+            </w:tcBorders>
+            <w:shd w:val="clear" w:color="auto" w:fill="00B0F0"/>
+            <w:vAlign w:val="center"/>
+          </w:tcPr>
+          <w:p>
+            <w:pPr>
+              <w:spacing w:after="0" w:line="240" w:lineRule="auto"/>
+              <w:ind w:left="104"/>
+              <w:rPr>
+                <w:b/>
+                <w:bCs/>
+              </w:rPr>
+            </w:pPr>
+            <w:r>
+              <w:rPr>
+                <w:b/>
+                <w:bCs/>
+              </w:rPr>
+              <w:t xml:space="preserve">User Story Name </w:t>
+            </w:r>
+          </w:p>
+        </w:tc>
+        <w:tc>
+          <w:tcPr>
+            <w:tcW w:w="6362" w:type="dxa"/>
+            <w:tcBorders>
+              <w:top w:val="single" w:sz="18" w:space="0" w:color="FFFFFF"/>
+              <w:left w:val="nil"/>
+              <w:bottom w:val="single" w:sz="18" w:space="0" w:color="FFFFFF"/>
+              <w:right w:val="single" w:sz="18" w:space="0" w:color="FFFFFF"/>
+            </w:tcBorders>
+            <w:shd w:val="clear" w:color="auto" w:fill="C9F1FF"/>
+            <w:vAlign w:val="center"/>
+          </w:tcPr>
+          <w:p>
+            <w:pPr>
+              <w:spacing w:after="0" w:line="240" w:lineRule="auto"/>
+              <w:ind w:left="111" w:right="443"/>
+              <w:rPr>
+                <w:rFonts w:ascii="Calibri" w:eastAsia="Times New Roman" w:hAnsi="Calibri" w:cs="Calibri"/>
+                <w:color w:val="000000"/>
+                <w:sz w:val="24"/>
+                <w:szCs w:val="24"/>
+                <w:lang w:bidi="ar-EG"/>
+              </w:rPr>
+            </w:pPr>
+            <w:r>
+              <w:rPr>
+                <w:rFonts w:ascii="Calibri" w:eastAsia="Times New Roman" w:hAnsi="Calibri" w:cs="Calibri"/>
+                <w:color w:val="000000"/>
+                <w:sz w:val="24"/>
+                <w:szCs w:val="24"/>
+                <w:lang w:bidi="ar-EG"/>
+              </w:rPr>
+              <w:t xml:space="preserve">Add </w:t>
+            </w:r>
+            <w:r>
+              <w:rPr>
+                <w:rFonts w:ascii="Calibri" w:eastAsia="Times New Roman" w:hAnsi="Calibri" w:cs="Calibri"/>
+                <w:color w:val="000000"/>
+                <w:sz w:val="24"/>
+                <w:szCs w:val="24"/>
+                <w:lang w:bidi="ar-EG"/>
+              </w:rPr>
+              <w:t xml:space="preserve">a </w:t>
+            </w:r>
+            <w:r>
+              <w:rPr>
+                <w:rFonts w:ascii="Calibri" w:eastAsia="Times New Roman" w:hAnsi="Calibri" w:cs="Calibri"/>
+                <w:color w:val="000000"/>
+                <w:sz w:val="24"/>
+                <w:szCs w:val="24"/>
+                <w:lang w:bidi="ar-EG"/>
+              </w:rPr>
+              <w:t>Budget</w:t>
+            </w:r>
+          </w:p>
+        </w:tc>
+      </w:tr>
+      <w:tr>
+        <w:tc>
+          <w:tcPr>
+            <w:tcW w:w="2263" w:type="dxa"/>
+            <w:tcBorders>
+              <w:top w:val="nil"/>
+              <w:left w:val="single" w:sz="8" w:space="0" w:color="000000"/>
+              <w:bottom w:val="single" w:sz="8" w:space="0" w:color="000000"/>
+              <w:right w:val="single" w:sz="18" w:space="0" w:color="FFFFFF"/>
+            </w:tcBorders>
+            <w:shd w:val="clear" w:color="auto" w:fill="00B0F0"/>
+            <w:vAlign w:val="center"/>
+          </w:tcPr>
+          <w:p>
+            <w:pPr>
+              <w:spacing w:before="2" w:after="0" w:line="240" w:lineRule="auto"/>
+              <w:ind w:left="104"/>
+              <w:rPr>
+                <w:b/>
+                <w:bCs/>
+              </w:rPr>
+            </w:pPr>
+            <w:r>
+              <w:rPr>
+                <w:b/>
+                <w:bCs/>
+              </w:rPr>
+              <w:t>Actors</w:t>
+            </w:r>
+          </w:p>
+        </w:tc>
+        <w:tc>
+          <w:tcPr>
+            <w:tcW w:w="6362" w:type="dxa"/>
+            <w:tcBorders>
+              <w:top w:val="nil"/>
+              <w:left w:val="nil"/>
+              <w:bottom w:val="single" w:sz="18" w:space="0" w:color="FFFFFF"/>
+              <w:right w:val="single" w:sz="18" w:space="0" w:color="FFFFFF"/>
+            </w:tcBorders>
+            <w:shd w:val="clear" w:color="auto" w:fill="C9F1FF"/>
+            <w:vAlign w:val="center"/>
+          </w:tcPr>
+          <w:p>
+            <w:pPr>
+              <w:spacing w:after="0" w:line="264" w:lineRule="auto"/>
+            </w:pPr>
+            <w:r>
+              <w:t>User</w:t>
+            </w:r>
+          </w:p>
+        </w:tc>
+      </w:tr>
+      <w:tr>
+        <w:tc>
+          <w:tcPr>
+            <w:tcW w:w="2263" w:type="dxa"/>
+            <w:tcBorders>
+              <w:top w:val="nil"/>
+              <w:left w:val="single" w:sz="8" w:space="0" w:color="000000"/>
+              <w:bottom w:val="single" w:sz="8" w:space="0" w:color="000000"/>
+              <w:right w:val="single" w:sz="18" w:space="0" w:color="FFFFFF"/>
+            </w:tcBorders>
+            <w:shd w:val="clear" w:color="auto" w:fill="00B0F0"/>
+            <w:vAlign w:val="center"/>
+          </w:tcPr>
+          <w:p>
+            <w:pPr>
+              <w:spacing w:after="0" w:line="240" w:lineRule="auto"/>
+              <w:ind w:left="104"/>
+              <w:rPr>
+                <w:b/>
+                <w:bCs/>
+              </w:rPr>
+            </w:pPr>
+            <w:r>
+              <w:rPr>
+                <w:b/>
+                <w:bCs/>
+              </w:rPr>
+              <w:t>Description</w:t>
+            </w:r>
+          </w:p>
+        </w:tc>
+        <w:tc>
+          <w:tcPr>
+            <w:tcW w:w="6362" w:type="dxa"/>
+            <w:tcBorders>
+              <w:top w:val="nil"/>
+              <w:left w:val="nil"/>
+              <w:bottom w:val="single" w:sz="18" w:space="0" w:color="FFFFFF"/>
+              <w:right w:val="single" w:sz="18" w:space="0" w:color="FFFFFF"/>
+            </w:tcBorders>
+            <w:shd w:val="clear" w:color="auto" w:fill="C9F1FF"/>
+            <w:vAlign w:val="center"/>
+          </w:tcPr>
+          <w:p>
+            <w:pPr>
+              <w:bidi/>
+              <w:spacing w:after="60" w:line="264" w:lineRule="auto"/>
+              <w:jc w:val="right"/>
+              <w:rPr>
+                <w:rFonts w:ascii="Arial" w:eastAsia="Times New Roman" w:hAnsi="Arial" w:cs="Arial"/>
+                <w:color w:val="000000"/>
+              </w:rPr>
+            </w:pPr>
+            <w:r>
+              <w:rPr>
+                <w:rFonts w:ascii="Arial" w:eastAsia="Times New Roman" w:hAnsi="Arial" w:cs="Arial"/>
+                <w:b/>
+                <w:bCs/>
+                <w:color w:val="000000"/>
+              </w:rPr>
+              <w:t>As</w:t>
+            </w:r>
+            <w:r>
+              <w:rPr>
+                <w:rFonts w:ascii="Arial" w:eastAsia="Times New Roman" w:hAnsi="Arial" w:cs="Arial"/>
+                <w:color w:val="000000"/>
+              </w:rPr>
+              <w:t xml:space="preserve"> a User</w:t>
+            </w:r>
+          </w:p>
+          <w:p>
+            <w:pPr>
+              <w:bidi/>
+              <w:spacing w:after="60" w:line="264" w:lineRule="auto"/>
+              <w:jc w:val="right"/>
+              <w:rPr>
+                <w:rFonts w:ascii="Arial" w:eastAsia="Times New Roman" w:hAnsi="Arial" w:cs="Arial"/>
+                <w:color w:val="000000"/>
+              </w:rPr>
+            </w:pPr>
+            <w:r>
+              <w:rPr>
+                <w:rFonts w:ascii="Arial" w:eastAsia="Times New Roman" w:hAnsi="Arial" w:cs="Arial"/>
+                <w:b/>
+                <w:bCs/>
+                <w:color w:val="000000"/>
+              </w:rPr>
+              <w:t>I like</w:t>
+            </w:r>
+            <w:r>
+              <w:rPr>
+                <w:rFonts w:ascii="Arial" w:eastAsia="Times New Roman" w:hAnsi="Arial" w:cs="Arial"/>
+                <w:color w:val="000000"/>
+              </w:rPr>
+              <w:t xml:space="preserve"> to be able to </w:t>
+            </w:r>
+            <w:r>
+              <w:rPr>
+                <w:rFonts w:ascii="Arial" w:eastAsia="Times New Roman" w:hAnsi="Arial" w:cs="Arial"/>
+                <w:color w:val="000000"/>
+              </w:rPr>
+              <w:t>add a budget to my budgets list</w:t>
+            </w:r>
+          </w:p>
+          <w:p>
+            <w:pPr>
+              <w:bidi/>
+              <w:spacing w:after="60" w:line="264" w:lineRule="auto"/>
+              <w:jc w:val="right"/>
+              <w:rPr>
+                <w:rFonts w:ascii="Arial" w:eastAsia="Times New Roman" w:hAnsi="Arial" w:cs="Arial"/>
+                <w:color w:val="000000"/>
+                <w:rtl/>
+              </w:rPr>
+            </w:pPr>
+            <w:r>
+              <w:rPr>
+                <w:rFonts w:ascii="Arial" w:eastAsia="Times New Roman" w:hAnsi="Arial" w:cs="Arial"/>
+                <w:b/>
+                <w:bCs/>
+                <w:color w:val="000000"/>
+              </w:rPr>
+              <w:t xml:space="preserve">So </w:t>
+            </w:r>
+            <w:r>
+              <w:rPr>
+                <w:rFonts w:ascii="Arial" w:eastAsia="Times New Roman" w:hAnsi="Arial" w:cs="Arial"/>
+                <w:color w:val="000000"/>
+              </w:rPr>
+              <w:t>that I can</w:t>
+            </w:r>
+            <w:r>
+              <w:rPr>
+                <w:rFonts w:ascii="Arial" w:eastAsia="Times New Roman" w:hAnsi="Arial" w:cs="Arial"/>
+                <w:color w:val="000000"/>
+              </w:rPr>
+              <w:t xml:space="preserve"> </w:t>
+            </w:r>
+            <w:r>
+              <w:rPr>
+                <w:rFonts w:ascii="Arial" w:eastAsia="Times New Roman" w:hAnsi="Arial" w:cs="Arial"/>
+                <w:color w:val="000000"/>
+              </w:rPr>
+              <w:t>better manage my finances</w:t>
+            </w:r>
+          </w:p>
+        </w:tc>
+      </w:tr>
+      <w:tr>
+        <w:tc>
+          <w:tcPr>
+            <w:tcW w:w="2263" w:type="dxa"/>
+            <w:tcBorders>
+              <w:top w:val="nil"/>
+              <w:left w:val="single" w:sz="8" w:space="0" w:color="000000"/>
+              <w:bottom w:val="single" w:sz="8" w:space="0" w:color="000000"/>
+              <w:right w:val="single" w:sz="18" w:space="0" w:color="FFFFFF"/>
+            </w:tcBorders>
+            <w:shd w:val="clear" w:color="auto" w:fill="00B0F0"/>
+            <w:vAlign w:val="center"/>
+          </w:tcPr>
+          <w:p>
+            <w:pPr>
+              <w:spacing w:before="2" w:after="0" w:line="240" w:lineRule="auto"/>
+              <w:ind w:left="104"/>
+              <w:rPr>
+                <w:b/>
+                <w:bCs/>
+              </w:rPr>
+            </w:pPr>
+            <w:r>
+              <w:rPr>
+                <w:b/>
+                <w:bCs/>
+              </w:rPr>
+              <w:t>Per condition</w:t>
+            </w:r>
+          </w:p>
+        </w:tc>
+        <w:tc>
+          <w:tcPr>
+            <w:tcW w:w="6362" w:type="dxa"/>
+            <w:tcBorders>
+              <w:top w:val="nil"/>
+              <w:left w:val="nil"/>
+              <w:bottom w:val="single" w:sz="18" w:space="0" w:color="FFFFFF"/>
+              <w:right w:val="single" w:sz="18" w:space="0" w:color="FFFFFF"/>
+            </w:tcBorders>
+            <w:shd w:val="clear" w:color="auto" w:fill="C9F1FF"/>
+            <w:vAlign w:val="center"/>
+          </w:tcPr>
+          <w:p>
+            <w:pPr>
+              <w:spacing w:before="2" w:after="0" w:line="240" w:lineRule="auto"/>
+              <w:rPr>
+                <w:rFonts w:ascii="Bahnschrift Light Condensed" w:eastAsia="Times New Roman" w:hAnsi="Bahnschrift Light Condensed" w:cs="Calibri"/>
+                <w:color w:val="000000"/>
+                <w:sz w:val="24"/>
+                <w:szCs w:val="24"/>
+              </w:rPr>
+            </w:pPr>
+          </w:p>
+        </w:tc>
+      </w:tr>
+      <w:tr>
+        <w:tc>
+          <w:tcPr>
+            <w:tcW w:w="2263" w:type="dxa"/>
+            <w:tcBorders>
+              <w:top w:val="nil"/>
+              <w:left w:val="single" w:sz="8" w:space="0" w:color="000000"/>
+              <w:bottom w:val="single" w:sz="8" w:space="0" w:color="000000"/>
+              <w:right w:val="single" w:sz="18" w:space="0" w:color="FFFFFF"/>
+            </w:tcBorders>
+            <w:shd w:val="clear" w:color="auto" w:fill="00B0F0"/>
+            <w:vAlign w:val="center"/>
+          </w:tcPr>
+          <w:p>
+            <w:pPr>
+              <w:spacing w:before="2" w:after="0" w:line="240" w:lineRule="auto"/>
+              <w:ind w:left="104"/>
+              <w:rPr>
+                <w:b/>
+                <w:bCs/>
+              </w:rPr>
+            </w:pPr>
+            <w:r>
+              <w:rPr>
+                <w:b/>
+                <w:bCs/>
+              </w:rPr>
+              <w:t>Post condition</w:t>
+            </w:r>
+          </w:p>
+        </w:tc>
+        <w:tc>
+          <w:tcPr>
+            <w:tcW w:w="6362" w:type="dxa"/>
+            <w:tcBorders>
+              <w:top w:val="nil"/>
+              <w:left w:val="nil"/>
+              <w:bottom w:val="single" w:sz="18" w:space="0" w:color="FFFFFF"/>
+              <w:right w:val="single" w:sz="18" w:space="0" w:color="FFFFFF"/>
+            </w:tcBorders>
+            <w:shd w:val="clear" w:color="auto" w:fill="C9F1FF"/>
+            <w:vAlign w:val="center"/>
+          </w:tcPr>
+          <w:p>
+            <w:pPr>
+              <w:spacing w:before="2" w:after="0" w:line="240" w:lineRule="auto"/>
+              <w:rPr>
+                <w:rFonts w:ascii="Bahnschrift Light Condensed" w:eastAsia="Times New Roman" w:hAnsi="Bahnschrift Light Condensed" w:cs="Calibri"/>
+                <w:color w:val="000000"/>
+                <w:sz w:val="24"/>
+                <w:szCs w:val="24"/>
+              </w:rPr>
+            </w:pPr>
+          </w:p>
+        </w:tc>
+      </w:tr>
+      <w:tr>
+        <w:tc>
+          <w:tcPr>
+            <w:tcW w:w="2263" w:type="dxa"/>
+            <w:tcBorders>
+              <w:top w:val="nil"/>
+              <w:left w:val="single" w:sz="8" w:space="0" w:color="000000"/>
+              <w:bottom w:val="single" w:sz="8" w:space="0" w:color="000000"/>
+              <w:right w:val="single" w:sz="18" w:space="0" w:color="FFFFFF"/>
+            </w:tcBorders>
+            <w:shd w:val="clear" w:color="auto" w:fill="00B0F0"/>
+            <w:vAlign w:val="center"/>
+          </w:tcPr>
+          <w:p>
+            <w:pPr>
+              <w:spacing w:before="2" w:after="0" w:line="240" w:lineRule="auto"/>
+              <w:ind w:left="104"/>
+              <w:rPr>
+                <w:b/>
+                <w:bCs/>
+              </w:rPr>
+            </w:pPr>
+            <w:r>
+              <w:rPr>
+                <w:b/>
+                <w:bCs/>
+              </w:rPr>
+              <w:t>Acceptance Criteria</w:t>
+            </w:r>
+          </w:p>
+        </w:tc>
+        <w:tc>
+          <w:tcPr>
+            <w:tcW w:w="6362" w:type="dxa"/>
+            <w:tcBorders>
+              <w:top w:val="nil"/>
+              <w:left w:val="nil"/>
+              <w:bottom w:val="single" w:sz="18" w:space="0" w:color="FFFFFF"/>
+              <w:right w:val="single" w:sz="18" w:space="0" w:color="FFFFFF"/>
+            </w:tcBorders>
+            <w:shd w:val="clear" w:color="auto" w:fill="C9F1FF"/>
+            <w:vAlign w:val="center"/>
+          </w:tcPr>
+          <w:p>
+            <w:pPr>
+              <w:spacing w:after="60"/>
+              <w:rPr>
+                <w:rFonts w:ascii="Arial" w:eastAsia="Times New Roman" w:hAnsi="Arial" w:cs="Arial"/>
+                <w:b/>
+                <w:bCs/>
+                <w:color w:val="000000"/>
+              </w:rPr>
+            </w:pPr>
+            <w:r>
+              <w:rPr>
+                <w:rFonts w:ascii="Arial" w:eastAsia="Times New Roman" w:hAnsi="Arial" w:cs="Arial"/>
+                <w:b/>
+                <w:bCs/>
+                <w:color w:val="000000"/>
+              </w:rPr>
+              <w:t xml:space="preserve">Given </w:t>
+            </w:r>
+            <w:r>
+              <w:rPr>
+                <w:rFonts w:ascii="Arial" w:eastAsia="Times New Roman" w:hAnsi="Arial" w:cs="Arial"/>
+                <w:color w:val="000000"/>
+              </w:rPr>
+              <w:t xml:space="preserve">I’m a </w:t>
+            </w:r>
+            <w:r>
+              <w:rPr>
+                <w:rFonts w:ascii="Arial" w:eastAsia="Times New Roman" w:hAnsi="Arial" w:cs="Arial"/>
+                <w:color w:val="000000"/>
+              </w:rPr>
+              <w:t>user in the “MyBudgets” page</w:t>
+            </w:r>
+          </w:p>
+          <w:p>
+            <w:pPr>
+              <w:spacing w:after="60"/>
+              <w:rPr>
+                <w:rFonts w:ascii="Arial" w:eastAsia="Times New Roman" w:hAnsi="Arial" w:cs="Arial"/>
+                <w:b/>
+                <w:bCs/>
+                <w:color w:val="000000"/>
+              </w:rPr>
+            </w:pPr>
+            <w:r>
+              <w:rPr>
+                <w:rFonts w:ascii="Arial" w:eastAsia="Times New Roman" w:hAnsi="Arial" w:cs="Arial"/>
+                <w:b/>
+                <w:bCs/>
+                <w:color w:val="000000"/>
+              </w:rPr>
+              <w:t xml:space="preserve">When </w:t>
+            </w:r>
+            <w:r>
+              <w:rPr>
+                <w:rFonts w:ascii="Arial" w:eastAsia="Times New Roman" w:hAnsi="Arial" w:cs="Arial"/>
+                <w:color w:val="000000"/>
+              </w:rPr>
+              <w:t xml:space="preserve">I click on </w:t>
+            </w:r>
+            <w:r>
+              <w:rPr>
+                <w:rFonts w:ascii="Arial" w:eastAsia="Times New Roman" w:hAnsi="Arial" w:cs="Arial"/>
+                <w:color w:val="000000"/>
+              </w:rPr>
+              <w:t>the “Add” button and fill in the budget information fields</w:t>
+            </w:r>
+          </w:p>
+          <w:p>
+            <w:pPr>
+              <w:spacing w:after="60"/>
+              <w:rPr>
+                <w:b/>
+                <w:bCs/>
+                <w:color w:val="C00000"/>
+              </w:rPr>
+            </w:pPr>
+            <w:r>
+              <w:rPr>
+                <w:rFonts w:ascii="Arial" w:eastAsia="Times New Roman" w:hAnsi="Arial" w:cs="Arial"/>
+                <w:b/>
+                <w:bCs/>
+                <w:color w:val="000000"/>
+              </w:rPr>
+              <w:t xml:space="preserve">Then </w:t>
+            </w:r>
+            <w:r>
+              <w:rPr>
+                <w:rFonts w:ascii="Arial" w:eastAsia="Times New Roman" w:hAnsi="Arial" w:cs="Arial"/>
+                <w:color w:val="000000"/>
+              </w:rPr>
+              <w:t xml:space="preserve">the system </w:t>
+            </w:r>
+            <w:r>
+              <w:rPr>
+                <w:rFonts w:ascii="Arial" w:eastAsia="Times New Roman" w:hAnsi="Arial" w:cs="Arial"/>
+                <w:color w:val="000000"/>
+              </w:rPr>
+              <w:t>adds the new budget to my budgets list</w:t>
+            </w:r>
+          </w:p>
+        </w:tc>
+      </w:tr>
+    </w:tbl>
+    <w:p>
+      <w:pPr>
+        <w:spacing w:after="0" w:line="228" w:lineRule="auto"/>
+      </w:pPr>
+    </w:p>
+    <w:p>
+      <w:pPr>
+        <w:spacing w:after="0"/>
+        <w:ind w:left="284"/>
+        <w:rPr>
+          <w:b/>
+          <w:bCs/>
+        </w:rPr>
+      </w:pPr>
+    </w:p>
+    <w:p>
+      <w:pPr>
+        <w:spacing w:after="0"/>
+        <w:ind w:left="284"/>
+        <w:rPr>
+          <w:b/>
+          <w:bCs/>
+        </w:rPr>
+      </w:pPr>
+    </w:p>
+    <w:p>
+      <w:pPr>
+        <w:spacing w:after="0"/>
+        <w:ind w:left="284"/>
+        <w:rPr>
+          <w:b/>
+          <w:bCs/>
+        </w:rPr>
+      </w:pPr>
+    </w:p>
+    <w:p>
+      <w:pPr>
+        <w:spacing w:after="0"/>
+        <w:ind w:left="284"/>
+        <w:rPr>
+          <w:b/>
+          <w:bCs/>
+        </w:rPr>
+      </w:pPr>
+    </w:p>
+    <w:p>
+      <w:pPr>
+        <w:spacing w:after="0"/>
+        <w:ind w:left="284"/>
+        <w:rPr>
+          <w:b/>
+          <w:bCs/>
+        </w:rPr>
+      </w:pPr>
+    </w:p>
+    <w:p>
+      <w:pPr>
+        <w:spacing w:after="0"/>
+        <w:ind w:left="284"/>
+        <w:rPr>
+          <w:b/>
+          <w:bCs/>
+        </w:rPr>
+      </w:pPr>
+    </w:p>
+    <w:p>
+      <w:pPr>
+        <w:spacing w:after="0"/>
+        <w:ind w:left="284"/>
+        <w:rPr>
+          <w:b/>
+          <w:bCs/>
+        </w:rPr>
+      </w:pPr>
+    </w:p>
+    <w:p>
+      <w:pPr>
+        <w:spacing w:after="0"/>
+        <w:ind w:left="284"/>
+        <w:rPr>
+          <w:b/>
+          <w:bCs/>
+        </w:rPr>
+      </w:pPr>
+    </w:p>
+    <w:p>
+      <w:pPr>
+        <w:spacing w:after="0"/>
+        <w:ind w:left="284"/>
+        <w:rPr>
+          <w:b/>
+          <w:bCs/>
+        </w:rPr>
+      </w:pPr>
+    </w:p>
+    <w:p>
+      <w:pPr>
+        <w:spacing w:after="0"/>
+        <w:ind w:left="284"/>
+        <w:rPr>
+          <w:b/>
+          <w:bCs/>
+        </w:rPr>
+      </w:pPr>
+    </w:p>
+    <w:p>
+      <w:pPr>
+        <w:spacing w:after="0"/>
+        <w:ind w:left="284"/>
+        <w:rPr>
+          <w:b/>
+          <w:bCs/>
+        </w:rPr>
+      </w:pPr>
+    </w:p>
+    <w:p>
+      <w:pPr>
+        <w:spacing w:after="0"/>
+        <w:ind w:left="284"/>
+        <w:rPr>
+          <w:b/>
+          <w:bCs/>
+        </w:rPr>
+      </w:pPr>
+    </w:p>
+    <w:p>
+      <w:pPr>
+        <w:spacing w:after="0"/>
+        <w:ind w:left="284"/>
+        <w:rPr>
+          <w:b/>
+          <w:bCs/>
+        </w:rPr>
+      </w:pPr>
+    </w:p>
+    <w:p>
+      <w:pPr>
+        <w:spacing w:after="0"/>
+        <w:rPr>
+          <w:b/>
+          <w:bCs/>
+        </w:rPr>
+      </w:pPr>
+    </w:p>
+    <w:p>
+      <w:pPr>
+        <w:numPr>
+          <w:ilvl w:val="0"/>
+          <w:numId w:val="4"/>
+        </w:numPr>
+        <w:spacing w:before="100" w:beforeAutospacing="1" w:after="120" w:line="240" w:lineRule="auto"/>
+        <w:ind w:left="714" w:hanging="357"/>
+        <w:rPr>
+          <w:rFonts w:eastAsia="Times New Roman" w:cstheme="minorHAnsi"/>
+          <w:color w:val="000000"/>
+          <w:sz w:val="28"/>
+          <w:szCs w:val="28"/>
+        </w:rPr>
+      </w:pPr>
+      <w:r>
+        <w:rPr>
+          <w:rFonts w:eastAsia="Times New Roman" w:cstheme="minorHAnsi"/>
+          <w:b/>
+          <w:bCs/>
+          <w:color w:val="1F3864"/>
+          <w:sz w:val="28"/>
+          <w:szCs w:val="28"/>
+        </w:rPr>
+        <w:t xml:space="preserve">Scenarios </w:t>
+      </w:r>
+    </w:p>
+    <w:p>
+      <w:pPr>
+        <w:spacing w:before="120" w:after="80" w:line="240" w:lineRule="auto"/>
+        <w:ind w:left="720"/>
+        <w:rPr>
+          <w:rFonts w:eastAsia="Times New Roman" w:cstheme="minorHAnsi"/>
+          <w:b/>
+          <w:bCs/>
+          <w:color w:val="1F3864"/>
+          <w:sz w:val="26"/>
+          <w:szCs w:val="26"/>
+        </w:rPr>
+      </w:pPr>
+      <w:r>
+        <w:rPr>
+          <w:rFonts w:eastAsia="Times New Roman" w:cstheme="minorHAnsi"/>
+          <w:b/>
+          <w:bCs/>
+          <w:color w:val="1F3864"/>
+          <w:sz w:val="26"/>
+          <w:szCs w:val="26"/>
+        </w:rPr>
+        <w:t xml:space="preserve">Normal Scenario </w:t>
+      </w:r>
+    </w:p>
+    <w:tbl>
+      <w:tblPr>
+        <w:tblW w:w="8550" w:type="dxa"/>
+        <w:tblInd w:w="895" w:type="dxa"/>
+        <w:tblCellMar>
+          <w:left w:w="0" w:type="dxa"/>
+          <w:right w:w="0" w:type="dxa"/>
+        </w:tblCellMar>
+        <w:tblLook w:val="04A0" w:firstRow="1" w:lastRow="0" w:firstColumn="1" w:lastColumn="0" w:noHBand="0" w:noVBand="1"/>
+      </w:tblPr>
+      <w:tblGrid>
+        <w:gridCol w:w="4350"/>
+        <w:gridCol w:w="4200"/>
+      </w:tblGrid>
+      <w:tr>
+        <w:trPr>
+          <w:trHeight w:val="367"/>
+        </w:trPr>
+        <w:tc>
+          <w:tcPr>
+            <w:tcW w:w="4350" w:type="dxa"/>
+            <w:tcBorders>
+              <w:top w:val="nil"/>
+              <w:left w:val="single" w:sz="18" w:space="0" w:color="FFFFFF"/>
+              <w:bottom w:val="single" w:sz="18" w:space="0" w:color="FFFFFF"/>
+              <w:right w:val="single" w:sz="18" w:space="0" w:color="FFFFFF"/>
+            </w:tcBorders>
+            <w:shd w:val="clear" w:color="auto" w:fill="4F81BD" w:themeFill="accent1"/>
+            <w:vAlign w:val="center"/>
+          </w:tcPr>
+          <w:p>
+            <w:pPr>
+              <w:spacing w:after="0" w:line="240" w:lineRule="auto"/>
+              <w:ind w:left="111" w:right="1754"/>
+              <w:rPr>
+                <w:rFonts w:eastAsia="Times New Roman" w:cstheme="minorHAnsi"/>
+                <w:color w:val="FFFFFF" w:themeColor="background1"/>
+                <w:sz w:val="24"/>
+                <w:szCs w:val="24"/>
+              </w:rPr>
+            </w:pPr>
+            <w:r>
+              <w:rPr>
+                <w:rFonts w:eastAsia="Times New Roman" w:cstheme="minorHAnsi"/>
+                <w:b/>
+                <w:bCs/>
+                <w:color w:val="FFFFFF" w:themeColor="background1"/>
+                <w:sz w:val="24"/>
+                <w:szCs w:val="24"/>
+              </w:rPr>
+              <w:t xml:space="preserve">                      Actor Action</w:t>
+            </w:r>
+          </w:p>
+        </w:tc>
+        <w:tc>
+          <w:tcPr>
+            <w:tcW w:w="4200" w:type="dxa"/>
+            <w:tcBorders>
+              <w:top w:val="nil"/>
+              <w:left w:val="nil"/>
+              <w:bottom w:val="single" w:sz="18" w:space="0" w:color="FFFFFF"/>
+              <w:right w:val="single" w:sz="18" w:space="0" w:color="FFFFFF"/>
+            </w:tcBorders>
+            <w:shd w:val="clear" w:color="auto" w:fill="4F81BD" w:themeFill="accent1"/>
+            <w:vAlign w:val="center"/>
+          </w:tcPr>
+          <w:p>
+            <w:pPr>
+              <w:spacing w:after="0" w:line="240" w:lineRule="auto"/>
+              <w:ind w:left="111"/>
+              <w:jc w:val="center"/>
+              <w:rPr>
+                <w:rFonts w:eastAsia="Times New Roman" w:cstheme="minorHAnsi"/>
+                <w:color w:val="FFFFFF" w:themeColor="background1"/>
+                <w:sz w:val="24"/>
+                <w:szCs w:val="24"/>
+              </w:rPr>
+            </w:pPr>
+            <w:r>
+              <w:rPr>
+                <w:rFonts w:eastAsia="Times New Roman" w:cstheme="minorHAnsi"/>
+                <w:b/>
+                <w:bCs/>
+                <w:color w:val="FFFFFF" w:themeColor="background1"/>
+                <w:sz w:val="24"/>
+                <w:szCs w:val="24"/>
+              </w:rPr>
+              <w:t>System Response</w:t>
+            </w:r>
+          </w:p>
+        </w:tc>
+      </w:tr>
+      <w:tr>
+        <w:trPr>
+          <w:trHeight w:val="329"/>
+        </w:trPr>
+        <w:tc>
+          <w:tcPr>
+            <w:tcW w:w="4350" w:type="dxa"/>
+            <w:tcBorders>
+              <w:top w:val="nil"/>
+              <w:left w:val="single" w:sz="18" w:space="0" w:color="FFFFFF"/>
+              <w:bottom w:val="single" w:sz="18" w:space="0" w:color="FFFFFF"/>
+              <w:right w:val="single" w:sz="18" w:space="0" w:color="FFFFFF"/>
+            </w:tcBorders>
+            <w:shd w:val="clear" w:color="auto" w:fill="DAEEF3" w:themeFill="accent5" w:themeFillTint="33"/>
+          </w:tcPr>
+          <w:p>
+            <w:pPr>
+              <w:spacing w:after="0"/>
+            </w:pPr>
+            <w:r>
+              <w:t>1- User clicks on “</w:t>
+            </w:r>
+            <w:r>
+              <w:t>Add</w:t>
+            </w:r>
+            <w:r>
+              <w:t>”</w:t>
+            </w:r>
+          </w:p>
+        </w:tc>
+        <w:tc>
+          <w:tcPr>
+            <w:tcW w:w="4200" w:type="dxa"/>
+            <w:tcBorders>
+              <w:top w:val="nil"/>
+              <w:left w:val="nil"/>
+              <w:bottom w:val="single" w:sz="18" w:space="0" w:color="FFFFFF"/>
+              <w:right w:val="single" w:sz="18" w:space="0" w:color="FFFFFF"/>
+            </w:tcBorders>
+            <w:shd w:val="clear" w:color="auto" w:fill="DAEEF3" w:themeFill="accent5" w:themeFillTint="33"/>
+          </w:tcPr>
+          <w:p>
+            <w:pPr>
+              <w:spacing w:after="0"/>
+            </w:pPr>
+          </w:p>
+        </w:tc>
+      </w:tr>
+      <w:tr>
+        <w:trPr>
+          <w:trHeight w:val="1286"/>
+        </w:trPr>
+        <w:tc>
+          <w:tcPr>
+            <w:tcW w:w="4350" w:type="dxa"/>
+            <w:tcBorders>
+              <w:top w:val="nil"/>
+              <w:left w:val="single" w:sz="18" w:space="0" w:color="FFFFFF"/>
+              <w:bottom w:val="nil"/>
+              <w:right w:val="single" w:sz="18" w:space="0" w:color="FFFFFF"/>
+            </w:tcBorders>
+            <w:shd w:val="clear" w:color="auto" w:fill="DAEEF3" w:themeFill="accent5" w:themeFillTint="33"/>
+          </w:tcPr>
+          <w:p>
+            <w:pPr>
+              <w:spacing w:after="0"/>
+            </w:pPr>
+          </w:p>
+          <w:p>
+            <w:pPr>
+              <w:spacing w:after="0"/>
+            </w:pPr>
+          </w:p>
+          <w:p>
+            <w:pPr>
+              <w:spacing w:after="0"/>
+            </w:pPr>
+          </w:p>
+          <w:p>
+            <w:pPr>
+              <w:spacing w:after="0"/>
+            </w:pPr>
+          </w:p>
+          <w:p>
+            <w:pPr>
+              <w:spacing w:after="0"/>
+            </w:pPr>
+            <w:r>
+              <w:t>3- User clicks on “Add” button</w:t>
+            </w:r>
+          </w:p>
+        </w:tc>
+        <w:tc>
+          <w:tcPr>
+            <w:tcW w:w="4200" w:type="dxa"/>
+            <w:tcBorders>
+              <w:top w:val="nil"/>
+              <w:left w:val="nil"/>
+              <w:bottom w:val="nil"/>
+              <w:right w:val="single" w:sz="18" w:space="0" w:color="FFFFFF"/>
+            </w:tcBorders>
+            <w:shd w:val="clear" w:color="auto" w:fill="DAEEF3" w:themeFill="accent5" w:themeFillTint="33"/>
+          </w:tcPr>
+          <w:p>
+            <w:pPr>
+              <w:spacing w:after="0"/>
+            </w:pPr>
+            <w:r>
+              <w:t xml:space="preserve">2 </w:t>
+            </w:r>
+            <w:r>
+              <w:t xml:space="preserve">- System displays several boxes for input, including </w:t>
+            </w:r>
+            <w:r>
+              <w:t>Budget</w:t>
+            </w:r>
+            <w:r>
+              <w:t xml:space="preserve"> name, </w:t>
+            </w:r>
+            <w:r>
+              <w:t>Category</w:t>
+            </w:r>
+            <w:r>
+              <w:t xml:space="preserve">, </w:t>
+            </w:r>
+            <w:r>
+              <w:t>Budget income</w:t>
+            </w:r>
+            <w:r>
+              <w:t xml:space="preserve">, </w:t>
+            </w:r>
+            <w:r>
+              <w:t>Expenses</w:t>
+            </w:r>
+            <w:r>
+              <w:t xml:space="preserve">, </w:t>
+            </w:r>
+            <w:r>
+              <w:t>Budget limit</w:t>
+            </w:r>
+            <w:r>
+              <w:t xml:space="preserve">, and </w:t>
+            </w:r>
+            <w:r>
+              <w:t>Time frame</w:t>
+            </w:r>
+          </w:p>
+          <w:p>
+            <w:pPr>
+              <w:spacing w:after="0"/>
+            </w:pPr>
+          </w:p>
+          <w:p>
+            <w:pPr>
+              <w:spacing w:after="0"/>
+              <w:rPr>
+                <w:rFonts w:hint="cs"/>
+                <w:rtl/>
+              </w:rPr>
+            </w:pPr>
+            <w:r>
+              <w:t>4- System adds the budget to the database</w:t>
+            </w:r>
+          </w:p>
+        </w:tc>
+      </w:tr>
+    </w:tbl>
+    <w:p>
+      <w:pPr>
+        <w:tabs>
+          <w:tab w:val="left" w:pos="720"/>
+        </w:tabs>
+        <w:spacing w:before="100" w:beforeAutospacing="1" w:after="120" w:line="240" w:lineRule="auto"/>
+        <w:rPr>
+          <w:rFonts w:eastAsia="Times New Roman" w:cstheme="minorHAnsi"/>
+          <w:color w:val="000000"/>
+          <w:sz w:val="28"/>
+          <w:szCs w:val="28"/>
+        </w:rPr>
+      </w:pPr>
+    </w:p>
+    <w:p>
+      <w:pPr>
+        <w:tabs>
+          <w:tab w:val="left" w:pos="720"/>
+        </w:tabs>
+        <w:spacing w:before="100" w:beforeAutospacing="1" w:after="120" w:line="240" w:lineRule="auto"/>
+        <w:rPr>
+          <w:rFonts w:eastAsia="Times New Roman" w:cstheme="minorHAnsi"/>
+          <w:color w:val="000000"/>
+          <w:sz w:val="28"/>
+          <w:szCs w:val="28"/>
+        </w:rPr>
+      </w:pPr>
+    </w:p>
+    <w:p>
+      <w:pPr>
+        <w:tabs>
+          <w:tab w:val="left" w:pos="720"/>
+        </w:tabs>
+        <w:spacing w:before="100" w:beforeAutospacing="1" w:after="120" w:line="240" w:lineRule="auto"/>
+        <w:rPr>
+          <w:rFonts w:eastAsia="Times New Roman" w:cstheme="minorHAnsi"/>
+          <w:color w:val="000000"/>
+          <w:sz w:val="28"/>
+          <w:szCs w:val="28"/>
+        </w:rPr>
+      </w:pPr>
+    </w:p>
+    <w:p>
+      <w:pPr>
+        <w:numPr>
+          <w:ilvl w:val="0"/>
+          <w:numId w:val="4"/>
+        </w:numPr>
+        <w:spacing w:before="100" w:beforeAutospacing="1" w:after="120" w:line="240" w:lineRule="auto"/>
+        <w:ind w:left="714" w:hanging="357"/>
+        <w:rPr>
+          <w:rFonts w:eastAsia="Times New Roman" w:cstheme="minorHAnsi"/>
+          <w:color w:val="000000"/>
+          <w:sz w:val="28"/>
+          <w:szCs w:val="28"/>
+        </w:rPr>
+      </w:pPr>
+      <w:r>
+        <w:rPr>
+          <w:rFonts w:eastAsia="Times New Roman" w:cstheme="minorHAnsi"/>
+          <w:b/>
+          <w:bCs/>
+          <w:color w:val="1F3864"/>
+          <w:sz w:val="28"/>
+          <w:szCs w:val="28"/>
+        </w:rPr>
+        <w:t xml:space="preserve">Screen Design  </w:t>
+      </w:r>
+    </w:p>
+    <w:p>
+      <w:pPr>
+        <w:tabs>
+          <w:tab w:val="left" w:pos="720"/>
+        </w:tabs>
+        <w:spacing w:before="100" w:beforeAutospacing="1" w:after="120" w:line="240" w:lineRule="auto"/>
+        <w:ind w:left="357"/>
+        <w:rPr>
+          <w:rFonts w:eastAsia="Times New Roman" w:cstheme="minorHAnsi"/>
+          <w:color w:val="000000"/>
+          <w:sz w:val="28"/>
+          <w:szCs w:val="28"/>
+        </w:rPr>
+      </w:pPr>
+      <w:r>
+        <w:rPr>
+          <w:rFonts w:eastAsia="Times New Roman" w:cstheme="minorHAnsi"/>
+          <w:color w:val="000000"/>
+          <w:sz w:val="28"/>
+          <w:szCs w:val="28"/>
+        </w:rPr>
+        <w:drawing>
+          <wp:inline distT="0" distB="0" distL="0" distR="0" wp14:anchorId="242EBD18" wp14:editId="75B94156">
+            <wp:extent cx="6126480" cy="4437380"/>
+            <wp:effectExtent l="0" t="0" r="7620" b="1270"/>
+            <wp:docPr id="8" name="Picture 8"/>
+            <wp:cNvGraphicFramePr>
+              <a:graphicFrameLocks xmlns:a="http://schemas.openxmlformats.org/drawingml/2006/main" noChangeAspect="1"/>
+            </wp:cNvGraphicFramePr>
+            <a:graphic xmlns:a="http://schemas.openxmlformats.org/drawingml/2006/main">
+              <a:graphicData uri="http://schemas.openxmlformats.org/drawingml/2006/picture">
+                <pic:pic xmlns:pic="http://schemas.openxmlformats.org/drawingml/2006/picture">
+                  <pic:nvPicPr>
+                    <pic:cNvPr id="1" name=""/>
+                    <pic:cNvPicPr/>
+                  </pic:nvPicPr>
+                  <pic:blipFill>
+                    <a:blip r:embed="rId15"/>
+                    <a:stretch>
+                      <a:fillRect/>
+                    </a:stretch>
+                  </pic:blipFill>
+                  <pic:spPr>
+                    <a:xfrm>
+                      <a:off x="0" y="0"/>
+                      <a:ext cx="6126480" cy="4437380"/>
+                    </a:xfrm>
+                    <a:prstGeom prst="rect">
+                      <a:avLst/>
+                    </a:prstGeom>
+                  </pic:spPr>
+                </pic:pic>
+              </a:graphicData>
+            </a:graphic>
+          </wp:inline>
+        </w:drawing>
+      </w:r>
+    </w:p>
+    <w:p>
+      <w:pPr>
+        <w:tabs>
+          <w:tab w:val="left" w:pos="720"/>
+        </w:tabs>
+        <w:spacing w:before="100" w:beforeAutospacing="1" w:after="120" w:line="240" w:lineRule="auto"/>
+        <w:ind w:left="357"/>
+        <w:rPr>
+          <w:rFonts w:eastAsia="Times New Roman" w:cstheme="minorHAnsi"/>
+          <w:color w:val="000000"/>
+          <w:sz w:val="28"/>
+          <w:szCs w:val="28"/>
+        </w:rPr>
+      </w:pPr>
+    </w:p>
+    <w:p>
+      <w:pPr>
+        <w:tabs>
+          <w:tab w:val="left" w:pos="720"/>
+        </w:tabs>
+        <w:spacing w:before="100" w:beforeAutospacing="1" w:after="120" w:line="240" w:lineRule="auto"/>
+        <w:ind w:left="357"/>
+        <w:rPr>
+          <w:rFonts w:eastAsia="Times New Roman" w:cstheme="minorHAnsi"/>
+          <w:color w:val="000000"/>
+          <w:sz w:val="28"/>
+          <w:szCs w:val="28"/>
+        </w:rPr>
+      </w:pPr>
+      <w:r>
+        <w:rPr>
+          <w:rFonts w:eastAsia="Times New Roman" w:cstheme="minorHAnsi"/>
+          <w:color w:val="000000"/>
+          <w:sz w:val="28"/>
+          <w:szCs w:val="28"/>
+        </w:rPr>
+        <w:t>//ima work on dat</w:t>
+      </w:r>
+    </w:p>
+    <w:p>
+      <w:pPr>
+        <w:numPr>
+          <w:ilvl w:val="0"/>
+          <w:numId w:val="4"/>
+        </w:numPr>
+        <w:spacing w:before="100" w:beforeAutospacing="1" w:after="120" w:line="240" w:lineRule="auto"/>
+        <w:ind w:left="714" w:hanging="357"/>
+        <w:rPr>
+          <w:rFonts w:eastAsia="Times New Roman" w:cstheme="minorHAnsi"/>
+          <w:b/>
+          <w:bCs/>
+          <w:color w:val="1F3864"/>
+          <w:sz w:val="28"/>
+          <w:szCs w:val="28"/>
+        </w:rPr>
+      </w:pPr>
+      <w:r>
+        <w:rPr>
+          <w:rFonts w:eastAsia="Times New Roman" w:cstheme="minorHAnsi"/>
+          <w:b/>
+          <w:bCs/>
+          <w:color w:val="1F3864"/>
+          <w:sz w:val="28"/>
+          <w:szCs w:val="28"/>
+        </w:rPr>
+        <w:t>Data Dictionary:</w:t>
+      </w:r>
+    </w:p>
+    <w:tbl>
+      <w:tblPr>
+        <w:tblW w:w="9011" w:type="dxa"/>
+        <w:tblInd w:w="596" w:type="dxa"/>
+        <w:tblCellMar>
+          <w:left w:w="0" w:type="dxa"/>
+          <w:right w:w="0" w:type="dxa"/>
+        </w:tblCellMar>
+        <w:tblLook w:val="04A0" w:firstRow="1" w:lastRow="0" w:firstColumn="1" w:lastColumn="0" w:noHBand="0" w:noVBand="1"/>
+      </w:tblPr>
+      <w:tblGrid>
+        <w:gridCol w:w="2688"/>
+        <w:gridCol w:w="2551"/>
+        <w:gridCol w:w="3772"/>
+      </w:tblGrid>
+      <w:tr>
+        <w:trPr>
+          <w:tblHeader/>
+        </w:trPr>
+        <w:tc>
+          <w:tcPr>
+            <w:tcW w:w="2688" w:type="dxa"/>
+            <w:tcBorders>
+              <w:top w:val="single" w:sz="18" w:space="0" w:color="FFFFFF"/>
+              <w:left w:val="single" w:sz="18" w:space="0" w:color="FFFFFF"/>
+              <w:bottom w:val="single" w:sz="18" w:space="0" w:color="FFFFFF"/>
+              <w:right w:val="single" w:sz="18" w:space="0" w:color="FFFFFF"/>
+            </w:tcBorders>
+            <w:shd w:val="clear" w:color="auto" w:fill="1F3864"/>
+            <w:vAlign w:val="center"/>
+          </w:tcPr>
+          <w:p>
+            <w:pPr>
+              <w:spacing w:before="1" w:after="0" w:line="240" w:lineRule="auto"/>
+              <w:ind w:left="111"/>
+              <w:rPr>
+                <w:rFonts w:eastAsia="Times New Roman" w:cstheme="minorHAnsi"/>
+                <w:b/>
+                <w:bCs/>
+              </w:rPr>
+            </w:pPr>
+            <w:r>
+              <w:rPr>
+                <w:rFonts w:eastAsia="Times New Roman" w:cstheme="minorHAnsi"/>
+                <w:b/>
+                <w:bCs/>
+                <w:color w:val="FFFFFF"/>
+                <w:sz w:val="24"/>
+                <w:szCs w:val="24"/>
+              </w:rPr>
+              <w:t>Element Label</w:t>
+            </w:r>
+          </w:p>
+        </w:tc>
+        <w:tc>
+          <w:tcPr>
+            <w:tcW w:w="2551" w:type="dxa"/>
+            <w:tcBorders>
+              <w:top w:val="single" w:sz="18" w:space="0" w:color="FFFFFF"/>
+              <w:left w:val="nil"/>
+              <w:bottom w:val="single" w:sz="18" w:space="0" w:color="FFFFFF"/>
+              <w:right w:val="single" w:sz="18" w:space="0" w:color="FFFFFF"/>
+            </w:tcBorders>
+            <w:shd w:val="clear" w:color="auto" w:fill="1F3864"/>
+            <w:vAlign w:val="center"/>
+          </w:tcPr>
+          <w:p>
+            <w:pPr>
+              <w:spacing w:before="1" w:after="0" w:line="240" w:lineRule="auto"/>
+              <w:ind w:left="293" w:right="291"/>
+              <w:jc w:val="center"/>
+              <w:rPr>
+                <w:rFonts w:eastAsia="Times New Roman" w:cstheme="minorHAnsi"/>
+                <w:b/>
+                <w:bCs/>
+              </w:rPr>
+            </w:pPr>
+            <w:r>
+              <w:rPr>
+                <w:rFonts w:eastAsia="Times New Roman" w:cstheme="minorHAnsi"/>
+                <w:b/>
+                <w:bCs/>
+                <w:color w:val="FFFFFF"/>
+                <w:sz w:val="24"/>
+                <w:szCs w:val="24"/>
+              </w:rPr>
+              <w:t>Type/Length</w:t>
+            </w:r>
+          </w:p>
+        </w:tc>
+        <w:tc>
+          <w:tcPr>
+            <w:tcW w:w="3772" w:type="dxa"/>
+            <w:tcBorders>
+              <w:top w:val="single" w:sz="18" w:space="0" w:color="FFFFFF"/>
+              <w:left w:val="nil"/>
+              <w:bottom w:val="single" w:sz="18" w:space="0" w:color="FFFFFF"/>
+              <w:right w:val="single" w:sz="18" w:space="0" w:color="FFFFFF"/>
+            </w:tcBorders>
+            <w:shd w:val="clear" w:color="auto" w:fill="1F3864"/>
+            <w:vAlign w:val="center"/>
+          </w:tcPr>
+          <w:p>
+            <w:pPr>
+              <w:spacing w:after="0" w:line="240" w:lineRule="auto"/>
+              <w:ind w:left="111"/>
+              <w:rPr>
+                <w:rFonts w:eastAsia="Times New Roman" w:cstheme="minorHAnsi"/>
+                <w:b/>
+                <w:bCs/>
+              </w:rPr>
+            </w:pPr>
+            <w:r>
+              <w:rPr>
+                <w:rFonts w:eastAsia="Times New Roman" w:cstheme="minorHAnsi"/>
+                <w:b/>
+                <w:bCs/>
+                <w:color w:val="FFFFFF"/>
+                <w:sz w:val="24"/>
+                <w:szCs w:val="24"/>
+              </w:rPr>
+              <w:t>Data Validation / Business Rule</w:t>
+            </w:r>
+          </w:p>
+        </w:tc>
+      </w:tr>
+      <w:tr>
+        <w:trPr>
+          <w:trHeight w:val="35"/>
+        </w:trPr>
         <w:tc>
           <w:tcPr>
             <w:tcW w:w="2688" w:type="dxa"/>
@@ -10623,7 +11599,7 @@
           </w:tcPr>
           <w:p>
             <w:pPr>
-              <w:spacing w:before="7" w:after="0" w:line="240" w:lineRule="auto"/>
+              <w:spacing w:after="0" w:line="240" w:lineRule="auto"/>
               <w:rPr>
                 <w:rFonts w:ascii="Calibri" w:eastAsia="Times New Roman" w:hAnsi="Calibri" w:cs="Calibri"/>
               </w:rPr>
@@ -10632,7 +11608,7 @@
               <w:rPr>
                 <w:rFonts w:ascii="Calibri" w:eastAsia="Times New Roman" w:hAnsi="Calibri" w:cs="Calibri"/>
               </w:rPr>
-              <w:t>Password field</w:t>
+              <w:t>Budget name field</w:t>
             </w:r>
           </w:p>
         </w:tc>
@@ -10650,7 +11626,8 @@
           </w:tcPr>
           <w:p>
             <w:pPr>
-              <w:spacing w:before="9" w:after="0" w:line="240" w:lineRule="auto"/>
+              <w:spacing w:after="0" w:line="240" w:lineRule="auto"/>
+              <w:ind w:left="293" w:right="292"/>
               <w:jc w:val="center"/>
               <w:rPr>
                 <w:rFonts w:ascii="Calibri" w:eastAsia="Times New Roman" w:hAnsi="Calibri" w:cs="Calibri"/>
@@ -10660,7 +11637,19 @@
               <w:rPr>
                 <w:rFonts w:ascii="Calibri" w:eastAsia="Times New Roman" w:hAnsi="Calibri" w:cs="Calibri"/>
               </w:rPr>
-              <w:t>Text &lt; 50 characters</w:t>
+              <w:t xml:space="preserve">Text &lt; </w:t>
+            </w:r>
+            <w:r>
+              <w:rPr>
+                <w:rFonts w:ascii="Calibri" w:eastAsia="Times New Roman" w:hAnsi="Calibri" w:cs="Calibri"/>
+              </w:rPr>
+              <w:t>50</w:t>
+            </w:r>
+            <w:r>
+              <w:rPr>
+                <w:rFonts w:ascii="Calibri" w:eastAsia="Times New Roman" w:hAnsi="Calibri" w:cs="Calibri"/>
+              </w:rPr>
+              <w:t xml:space="preserve"> characters</w:t>
             </w:r>
           </w:p>
         </w:tc>
@@ -10687,7 +11676,520 @@
               <w:rPr>
                 <w:rFonts w:ascii="Calibri" w:eastAsia="Times New Roman" w:hAnsi="Calibri" w:cs="Calibri"/>
               </w:rPr>
-              <w:t xml:space="preserve">Structured </w:t>
+              <w:t>Structured Text</w:t>
+            </w:r>
+          </w:p>
+        </w:tc>
+      </w:tr>
+      <w:tr>
+        <w:trPr>
+          <w:trHeight w:val="35"/>
+        </w:trPr>
+        <w:tc>
+          <w:tcPr>
+            <w:tcW w:w="2688" w:type="dxa"/>
+            <w:tcBorders>
+              <w:top w:val="nil"/>
+              <w:left w:val="single" w:sz="18" w:space="0" w:color="FFFFFF"/>
+              <w:bottom w:val="single" w:sz="18" w:space="0" w:color="FFFFFF"/>
+              <w:right w:val="single" w:sz="18" w:space="0" w:color="FFFFFF"/>
+            </w:tcBorders>
+            <w:shd w:val="clear" w:color="auto" w:fill="C9F1FF"/>
+            <w:vAlign w:val="center"/>
+          </w:tcPr>
+          <w:p>
+            <w:pPr>
+              <w:spacing w:after="0" w:line="240" w:lineRule="auto"/>
+              <w:rPr>
+                <w:rFonts w:ascii="Calibri" w:eastAsia="Times New Roman" w:hAnsi="Calibri" w:cs="Calibri"/>
+              </w:rPr>
+            </w:pPr>
+            <w:r>
+              <w:rPr>
+                <w:rFonts w:ascii="Calibri" w:eastAsia="Times New Roman" w:hAnsi="Calibri" w:cs="Calibri"/>
+              </w:rPr>
+              <w:t xml:space="preserve">Category </w:t>
+            </w:r>
+            <w:r>
+              <w:rPr>
+                <w:rFonts w:ascii="Calibri" w:eastAsia="Times New Roman" w:hAnsi="Calibri" w:cs="Calibri"/>
+              </w:rPr>
+              <w:t>field</w:t>
+            </w:r>
+          </w:p>
+        </w:tc>
+        <w:tc>
+          <w:tcPr>
+            <w:tcW w:w="2551" w:type="dxa"/>
+            <w:tcBorders>
+              <w:top w:val="nil"/>
+              <w:left w:val="nil"/>
+              <w:bottom w:val="single" w:sz="18" w:space="0" w:color="FFFFFF"/>
+              <w:right w:val="single" w:sz="18" w:space="0" w:color="FFFFFF"/>
+            </w:tcBorders>
+            <w:shd w:val="clear" w:color="auto" w:fill="C9F1FF"/>
+            <w:vAlign w:val="center"/>
+          </w:tcPr>
+          <w:p>
+            <w:pPr>
+              <w:spacing w:after="0" w:line="240" w:lineRule="auto"/>
+              <w:ind w:left="293" w:right="292"/>
+              <w:jc w:val="center"/>
+              <w:rPr>
+                <w:rFonts w:ascii="Calibri" w:eastAsia="Times New Roman" w:hAnsi="Calibri" w:cs="Calibri"/>
+              </w:rPr>
+            </w:pPr>
+            <w:r>
+              <w:rPr>
+                <w:rFonts w:ascii="Calibri" w:eastAsia="Times New Roman" w:hAnsi="Calibri" w:cs="Calibri"/>
+              </w:rPr>
+              <w:t xml:space="preserve">Text &lt; </w:t>
+            </w:r>
+            <w:r>
+              <w:rPr>
+                <w:rFonts w:ascii="Calibri" w:eastAsia="Times New Roman" w:hAnsi="Calibri" w:cs="Calibri"/>
+              </w:rPr>
+              <w:t>50</w:t>
+            </w:r>
+            <w:r>
+              <w:rPr>
+                <w:rFonts w:ascii="Calibri" w:eastAsia="Times New Roman" w:hAnsi="Calibri" w:cs="Calibri"/>
+              </w:rPr>
+              <w:t xml:space="preserve"> characters</w:t>
+            </w:r>
+          </w:p>
+        </w:tc>
+        <w:tc>
+          <w:tcPr>
+            <w:tcW w:w="3772" w:type="dxa"/>
+            <w:tcBorders>
+              <w:top w:val="nil"/>
+              <w:left w:val="nil"/>
+              <w:bottom w:val="single" w:sz="18" w:space="0" w:color="FFFFFF"/>
+              <w:right w:val="single" w:sz="18" w:space="0" w:color="FFFFFF"/>
+            </w:tcBorders>
+            <w:shd w:val="clear" w:color="auto" w:fill="C9F1FF"/>
+            <w:vAlign w:val="center"/>
+          </w:tcPr>
+          <w:p>
+            <w:pPr>
+              <w:spacing w:before="9" w:after="0" w:line="240" w:lineRule="auto"/>
+              <w:rPr>
+                <w:rFonts w:ascii="Calibri" w:eastAsia="Times New Roman" w:hAnsi="Calibri" w:cs="Calibri"/>
+              </w:rPr>
+            </w:pPr>
+            <w:r>
+              <w:rPr>
+                <w:rFonts w:ascii="Calibri" w:eastAsia="Times New Roman" w:hAnsi="Calibri" w:cs="Calibri"/>
+              </w:rPr>
+              <w:t>Structured Text</w:t>
+            </w:r>
+          </w:p>
+        </w:tc>
+      </w:tr>
+      <w:tr>
+        <w:trPr>
+          <w:trHeight w:val="35"/>
+        </w:trPr>
+        <w:tc>
+          <w:tcPr>
+            <w:tcW w:w="2688" w:type="dxa"/>
+            <w:tcBorders>
+              <w:top w:val="nil"/>
+              <w:left w:val="single" w:sz="18" w:space="0" w:color="FFFFFF"/>
+              <w:bottom w:val="nil"/>
+              <w:right w:val="single" w:sz="18" w:space="0" w:color="FFFFFF"/>
+            </w:tcBorders>
+            <w:shd w:val="clear" w:color="auto" w:fill="C9F1FF"/>
+            <w:vAlign w:val="center"/>
+          </w:tcPr>
+          <w:p>
+            <w:pPr>
+              <w:spacing w:after="0" w:line="240" w:lineRule="auto"/>
+              <w:rPr>
+                <w:rFonts w:ascii="Calibri" w:eastAsia="Times New Roman" w:hAnsi="Calibri" w:cs="Calibri"/>
+              </w:rPr>
+            </w:pPr>
+            <w:r>
+              <w:rPr>
+                <w:rFonts w:ascii="Calibri" w:eastAsia="Times New Roman" w:hAnsi="Calibri" w:cs="Calibri"/>
+              </w:rPr>
+              <w:t>Budg</w:t>
+            </w:r>
+            <w:r>
+              <w:rPr>
+                <w:rFonts w:ascii="Calibri" w:eastAsia="Times New Roman" w:hAnsi="Calibri" w:cs="Calibri"/>
+              </w:rPr>
+              <w:t xml:space="preserve">et income </w:t>
+            </w:r>
+            <w:r>
+              <w:rPr>
+                <w:rFonts w:ascii="Calibri" w:eastAsia="Times New Roman" w:hAnsi="Calibri" w:cs="Calibri"/>
+              </w:rPr>
+              <w:t>field</w:t>
+            </w:r>
+          </w:p>
+        </w:tc>
+        <w:tc>
+          <w:tcPr>
+            <w:tcW w:w="2551" w:type="dxa"/>
+            <w:tcBorders>
+              <w:top w:val="nil"/>
+              <w:left w:val="nil"/>
+              <w:bottom w:val="nil"/>
+              <w:right w:val="single" w:sz="18" w:space="0" w:color="FFFFFF"/>
+            </w:tcBorders>
+            <w:shd w:val="clear" w:color="auto" w:fill="C9F1FF"/>
+            <w:vAlign w:val="center"/>
+          </w:tcPr>
+          <w:p>
+            <w:pPr>
+              <w:spacing w:after="0" w:line="240" w:lineRule="auto"/>
+              <w:ind w:left="293" w:right="292"/>
+              <w:jc w:val="center"/>
+              <w:rPr>
+                <w:rFonts w:ascii="Calibri" w:eastAsia="Times New Roman" w:hAnsi="Calibri" w:cs="Calibri"/>
+              </w:rPr>
+            </w:pPr>
+            <w:r>
+              <w:rPr>
+                <w:rFonts w:ascii="Calibri" w:eastAsia="Times New Roman" w:hAnsi="Calibri" w:cs="Calibri"/>
+              </w:rPr>
+              <w:t xml:space="preserve">Text &lt; </w:t>
+            </w:r>
+            <w:r>
+              <w:rPr>
+                <w:rFonts w:ascii="Calibri" w:eastAsia="Times New Roman" w:hAnsi="Calibri" w:cs="Calibri"/>
+              </w:rPr>
+              <w:t>100</w:t>
+            </w:r>
+            <w:r>
+              <w:rPr>
+                <w:rFonts w:ascii="Calibri" w:eastAsia="Times New Roman" w:hAnsi="Calibri" w:cs="Calibri"/>
+              </w:rPr>
+              <w:t xml:space="preserve"> characters</w:t>
+            </w:r>
+          </w:p>
+        </w:tc>
+        <w:tc>
+          <w:tcPr>
+            <w:tcW w:w="3772" w:type="dxa"/>
+            <w:tcBorders>
+              <w:top w:val="nil"/>
+              <w:left w:val="nil"/>
+              <w:bottom w:val="nil"/>
+              <w:right w:val="single" w:sz="18" w:space="0" w:color="FFFFFF"/>
+            </w:tcBorders>
+            <w:shd w:val="clear" w:color="auto" w:fill="C9F1FF"/>
+            <w:vAlign w:val="center"/>
+          </w:tcPr>
+          <w:p>
+            <w:pPr>
+              <w:spacing w:before="9" w:after="0" w:line="240" w:lineRule="auto"/>
+              <w:rPr>
+                <w:rFonts w:ascii="Calibri" w:eastAsia="Times New Roman" w:hAnsi="Calibri" w:cs="Calibri"/>
+              </w:rPr>
+            </w:pPr>
+            <w:r>
+              <w:rPr>
+                <w:rFonts w:ascii="Calibri" w:eastAsia="Times New Roman" w:hAnsi="Calibri" w:cs="Calibri"/>
+              </w:rPr>
+              <w:t>Structured Text</w:t>
+            </w:r>
+          </w:p>
+        </w:tc>
+      </w:tr>
+      <w:tr>
+        <w:trPr>
+          <w:trHeight w:val="35"/>
+        </w:trPr>
+        <w:tc>
+          <w:tcPr>
+            <w:tcW w:w="2688" w:type="dxa"/>
+            <w:tcBorders>
+              <w:top w:val="nil"/>
+              <w:left w:val="single" w:sz="18" w:space="0" w:color="FFFFFF"/>
+              <w:bottom w:val="single" w:sz="18" w:space="0" w:color="FFFFFF"/>
+              <w:right w:val="single" w:sz="18" w:space="0" w:color="FFFFFF"/>
+            </w:tcBorders>
+            <w:shd w:val="clear" w:color="auto" w:fill="C9F1FF"/>
+            <w:vAlign w:val="center"/>
+          </w:tcPr>
+          <w:p>
+            <w:pPr>
+              <w:spacing w:after="0" w:line="240" w:lineRule="auto"/>
+              <w:rPr>
+                <w:rFonts w:ascii="Calibri" w:eastAsia="Times New Roman" w:hAnsi="Calibri" w:cs="Calibri"/>
+              </w:rPr>
+            </w:pPr>
+            <w:r>
+              <w:rPr>
+                <w:rFonts w:ascii="Calibri" w:eastAsia="Times New Roman" w:hAnsi="Calibri" w:cs="Calibri"/>
+              </w:rPr>
+              <w:lastRenderedPageBreak/>
+              <w:t>Expenses field</w:t>
+            </w:r>
+          </w:p>
+        </w:tc>
+        <w:tc>
+          <w:tcPr>
+            <w:tcW w:w="2551" w:type="dxa"/>
+            <w:tcBorders>
+              <w:top w:val="nil"/>
+              <w:left w:val="nil"/>
+              <w:bottom w:val="single" w:sz="18" w:space="0" w:color="FFFFFF"/>
+              <w:right w:val="single" w:sz="18" w:space="0" w:color="FFFFFF"/>
+            </w:tcBorders>
+            <w:shd w:val="clear" w:color="auto" w:fill="C9F1FF"/>
+            <w:vAlign w:val="center"/>
+          </w:tcPr>
+          <w:p>
+            <w:pPr>
+              <w:spacing w:after="0" w:line="240" w:lineRule="auto"/>
+              <w:ind w:left="293" w:right="292"/>
+              <w:jc w:val="center"/>
+              <w:rPr>
+                <w:rFonts w:ascii="Calibri" w:eastAsia="Times New Roman" w:hAnsi="Calibri" w:cs="Calibri"/>
+              </w:rPr>
+            </w:pPr>
+            <w:r>
+              <w:rPr>
+                <w:rFonts w:ascii="Calibri" w:eastAsia="Times New Roman" w:hAnsi="Calibri" w:cs="Calibri"/>
+              </w:rPr>
+              <w:t>Text &lt; 100 characters</w:t>
+            </w:r>
+          </w:p>
+        </w:tc>
+        <w:tc>
+          <w:tcPr>
+            <w:tcW w:w="3772" w:type="dxa"/>
+            <w:tcBorders>
+              <w:top w:val="nil"/>
+              <w:left w:val="nil"/>
+              <w:bottom w:val="single" w:sz="18" w:space="0" w:color="FFFFFF"/>
+              <w:right w:val="single" w:sz="18" w:space="0" w:color="FFFFFF"/>
+            </w:tcBorders>
+            <w:shd w:val="clear" w:color="auto" w:fill="C9F1FF"/>
+            <w:vAlign w:val="center"/>
+          </w:tcPr>
+          <w:p>
+            <w:pPr>
+              <w:spacing w:before="9" w:after="0" w:line="240" w:lineRule="auto"/>
+              <w:rPr>
+                <w:rFonts w:ascii="Calibri" w:eastAsia="Times New Roman" w:hAnsi="Calibri" w:cs="Calibri"/>
+              </w:rPr>
+            </w:pPr>
+            <w:r>
+              <w:rPr>
+                <w:rFonts w:ascii="Calibri" w:eastAsia="Times New Roman" w:hAnsi="Calibri" w:cs="Calibri"/>
+              </w:rPr>
+              <w:t>Structured Text</w:t>
+            </w:r>
+          </w:p>
+        </w:tc>
+      </w:tr>
+      <w:tr>
+        <w:trPr>
+          <w:trHeight w:val="35"/>
+        </w:trPr>
+        <w:tc>
+          <w:tcPr>
+            <w:tcW w:w="2688" w:type="dxa"/>
+            <w:tcBorders>
+              <w:top w:val="nil"/>
+              <w:left w:val="single" w:sz="18" w:space="0" w:color="FFFFFF"/>
+              <w:bottom w:val="single" w:sz="18" w:space="0" w:color="FFFFFF"/>
+              <w:right w:val="single" w:sz="18" w:space="0" w:color="FFFFFF"/>
+            </w:tcBorders>
+            <w:shd w:val="clear" w:color="auto" w:fill="C9F1FF"/>
+            <w:vAlign w:val="center"/>
+          </w:tcPr>
+          <w:p>
+            <w:pPr>
+              <w:spacing w:after="0" w:line="240" w:lineRule="auto"/>
+              <w:rPr>
+                <w:rFonts w:ascii="Calibri" w:eastAsia="Times New Roman" w:hAnsi="Calibri" w:cs="Calibri"/>
+              </w:rPr>
+            </w:pPr>
+            <w:r>
+              <w:rPr>
+                <w:rFonts w:ascii="Calibri" w:eastAsia="Times New Roman" w:hAnsi="Calibri" w:cs="Calibri"/>
+              </w:rPr>
+              <w:t xml:space="preserve">Budget </w:t>
+            </w:r>
+            <w:r>
+              <w:rPr>
+                <w:rFonts w:ascii="Calibri" w:eastAsia="Times New Roman" w:hAnsi="Calibri" w:cs="Calibri"/>
+              </w:rPr>
+              <w:t>limit field</w:t>
+            </w:r>
+          </w:p>
+        </w:tc>
+        <w:tc>
+          <w:tcPr>
+            <w:tcW w:w="2551" w:type="dxa"/>
+            <w:tcBorders>
+              <w:top w:val="nil"/>
+              <w:left w:val="nil"/>
+              <w:bottom w:val="single" w:sz="18" w:space="0" w:color="FFFFFF"/>
+              <w:right w:val="single" w:sz="18" w:space="0" w:color="FFFFFF"/>
+            </w:tcBorders>
+            <w:shd w:val="clear" w:color="auto" w:fill="C9F1FF"/>
+            <w:vAlign w:val="center"/>
+          </w:tcPr>
+          <w:p>
+            <w:pPr>
+              <w:spacing w:after="0" w:line="240" w:lineRule="auto"/>
+              <w:ind w:left="293" w:right="292"/>
+              <w:jc w:val="center"/>
+              <w:rPr>
+                <w:rFonts w:ascii="Calibri" w:eastAsia="Times New Roman" w:hAnsi="Calibri" w:cs="Calibri"/>
+              </w:rPr>
+            </w:pPr>
+            <w:r>
+              <w:rPr>
+                <w:rFonts w:ascii="Calibri" w:eastAsia="Times New Roman" w:hAnsi="Calibri" w:cs="Calibri"/>
+              </w:rPr>
+              <w:t xml:space="preserve">Text &lt; </w:t>
+            </w:r>
+            <w:r>
+              <w:rPr>
+                <w:rFonts w:ascii="Calibri" w:eastAsia="Times New Roman" w:hAnsi="Calibri" w:cs="Calibri"/>
+              </w:rPr>
+              <w:t>100</w:t>
+            </w:r>
+            <w:r>
+              <w:rPr>
+                <w:rFonts w:ascii="Calibri" w:eastAsia="Times New Roman" w:hAnsi="Calibri" w:cs="Calibri"/>
+              </w:rPr>
+              <w:t xml:space="preserve"> characters</w:t>
+            </w:r>
+          </w:p>
+        </w:tc>
+        <w:tc>
+          <w:tcPr>
+            <w:tcW w:w="3772" w:type="dxa"/>
+            <w:tcBorders>
+              <w:top w:val="nil"/>
+              <w:left w:val="nil"/>
+              <w:bottom w:val="single" w:sz="18" w:space="0" w:color="FFFFFF"/>
+              <w:right w:val="single" w:sz="18" w:space="0" w:color="FFFFFF"/>
+            </w:tcBorders>
+            <w:shd w:val="clear" w:color="auto" w:fill="C9F1FF"/>
+            <w:vAlign w:val="center"/>
+          </w:tcPr>
+          <w:p>
+            <w:pPr>
+              <w:spacing w:before="9" w:after="0" w:line="240" w:lineRule="auto"/>
+              <w:rPr>
+                <w:rFonts w:ascii="Calibri" w:eastAsia="Times New Roman" w:hAnsi="Calibri" w:cs="Calibri"/>
+              </w:rPr>
+            </w:pPr>
+            <w:r>
+              <w:rPr>
+                <w:rFonts w:ascii="Calibri" w:eastAsia="Times New Roman" w:hAnsi="Calibri" w:cs="Calibri"/>
+              </w:rPr>
+              <w:t>Structured Text</w:t>
+            </w:r>
+          </w:p>
+        </w:tc>
+      </w:tr>
+      <w:tr>
+        <w:trPr>
+          <w:trHeight w:val="35"/>
+        </w:trPr>
+        <w:tc>
+          <w:tcPr>
+            <w:tcW w:w="2688" w:type="dxa"/>
+            <w:tcBorders>
+              <w:top w:val="nil"/>
+              <w:left w:val="single" w:sz="18" w:space="0" w:color="FFFFFF"/>
+              <w:bottom w:val="single" w:sz="18" w:space="0" w:color="FFFFFF"/>
+              <w:right w:val="single" w:sz="18" w:space="0" w:color="FFFFFF"/>
+            </w:tcBorders>
+            <w:shd w:val="clear" w:color="auto" w:fill="C9F1FF"/>
+            <w:vAlign w:val="center"/>
+          </w:tcPr>
+          <w:p>
+            <w:pPr>
+              <w:spacing w:after="0" w:line="240" w:lineRule="auto"/>
+              <w:rPr>
+                <w:rFonts w:ascii="Calibri" w:eastAsia="Times New Roman" w:hAnsi="Calibri" w:cs="Calibri"/>
+              </w:rPr>
+            </w:pPr>
+            <w:r>
+              <w:rPr>
+                <w:rFonts w:ascii="Calibri" w:eastAsia="Times New Roman" w:hAnsi="Calibri" w:cs="Calibri"/>
+              </w:rPr>
+              <w:t>Time frame field</w:t>
+            </w:r>
+          </w:p>
+        </w:tc>
+        <w:tc>
+          <w:tcPr>
+            <w:tcW w:w="2551" w:type="dxa"/>
+            <w:tcBorders>
+              <w:top w:val="nil"/>
+              <w:left w:val="nil"/>
+              <w:bottom w:val="single" w:sz="18" w:space="0" w:color="FFFFFF"/>
+              <w:right w:val="single" w:sz="18" w:space="0" w:color="FFFFFF"/>
+            </w:tcBorders>
+            <w:shd w:val="clear" w:color="auto" w:fill="C9F1FF"/>
+            <w:vAlign w:val="center"/>
+          </w:tcPr>
+          <w:p>
+            <w:pPr>
+              <w:spacing w:after="0" w:line="240" w:lineRule="auto"/>
+              <w:ind w:left="293" w:right="292"/>
+              <w:jc w:val="center"/>
+              <w:rPr>
+                <w:rFonts w:ascii="Calibri" w:eastAsia="Times New Roman" w:hAnsi="Calibri" w:cs="Calibri"/>
+              </w:rPr>
+            </w:pPr>
+            <w:r>
+              <w:rPr>
+                <w:rFonts w:ascii="Calibri" w:eastAsia="Times New Roman" w:hAnsi="Calibri" w:cs="Calibri"/>
+              </w:rPr>
+              <w:t xml:space="preserve">Text &lt; </w:t>
+            </w:r>
+            <w:r>
+              <w:rPr>
+                <w:rFonts w:ascii="Calibri" w:eastAsia="Times New Roman" w:hAnsi="Calibri" w:cs="Calibri"/>
+              </w:rPr>
+              <w:t>50</w:t>
+            </w:r>
+            <w:r>
+              <w:rPr>
+                <w:rFonts w:ascii="Calibri" w:eastAsia="Times New Roman" w:hAnsi="Calibri" w:cs="Calibri"/>
+              </w:rPr>
+              <w:t xml:space="preserve"> characters</w:t>
+            </w:r>
+          </w:p>
+        </w:tc>
+        <w:tc>
+          <w:tcPr>
+            <w:tcW w:w="3772" w:type="dxa"/>
+            <w:tcBorders>
+              <w:top w:val="nil"/>
+              <w:left w:val="nil"/>
+              <w:bottom w:val="single" w:sz="18" w:space="0" w:color="FFFFFF"/>
+              <w:right w:val="single" w:sz="18" w:space="0" w:color="FFFFFF"/>
+            </w:tcBorders>
+            <w:shd w:val="clear" w:color="auto" w:fill="C9F1FF"/>
+            <w:vAlign w:val="center"/>
+          </w:tcPr>
+          <w:p>
+            <w:pPr>
+              <w:spacing w:before="9" w:after="0" w:line="240" w:lineRule="auto"/>
+              <w:rPr>
+                <w:rFonts w:ascii="Calibri" w:eastAsia="Times New Roman" w:hAnsi="Calibri" w:cs="Calibri"/>
+              </w:rPr>
+            </w:pPr>
+            <w:r>
+              <w:rPr>
+                <w:rFonts w:ascii="Calibri" w:eastAsia="Times New Roman" w:hAnsi="Calibri" w:cs="Calibri"/>
+              </w:rPr>
+              <w:t>Structured Text</w:t>
             </w:r>
           </w:p>
         </w:tc>
@@ -10707,6 +12209,54 @@
     </w:p>
     <w:p>
       <w:pPr>
+        <w:pBdr>
+          <w:bottom w:val="single" w:sz="12" w:space="1" w:color="auto"/>
+        </w:pBdr>
+        <w:spacing w:after="0"/>
+        <w:rPr>
+          <w:b/>
+          <w:bCs/>
+        </w:rPr>
+      </w:pPr>
+    </w:p>
+    <w:p>
+      <w:pPr>
+        <w:pBdr>
+          <w:bottom w:val="single" w:sz="12" w:space="1" w:color="auto"/>
+        </w:pBdr>
+        <w:spacing w:after="0"/>
+        <w:rPr>
+          <w:b/>
+          <w:bCs/>
+        </w:rPr>
+      </w:pPr>
+    </w:p>
+    <w:p>
+      <w:pPr>
+        <w:pBdr>
+          <w:bottom w:val="single" w:sz="12" w:space="1" w:color="auto"/>
+        </w:pBdr>
+        <w:spacing w:after="0"/>
+        <w:rPr>
+          <w:b/>
+          <w:bCs/>
+        </w:rPr>
+      </w:pPr>
+    </w:p>
+    <w:p>
+      <w:pPr>
+        <w:pBdr>
+          <w:bottom w:val="single" w:sz="12" w:space="1" w:color="auto"/>
+        </w:pBdr>
+        <w:spacing w:after="0"/>
+        <w:rPr>
+          <w:b/>
+          <w:bCs/>
+        </w:rPr>
+      </w:pPr>
+    </w:p>
+    <w:p>
+      <w:pPr>
         <w:spacing w:after="0"/>
         <w:ind w:left="284"/>
         <w:rPr>
@@ -10718,6 +12268,7 @@
     <w:p>
       <w:pPr>
         <w:spacing w:after="0"/>
+        <w:ind w:left="284"/>
       </w:pPr>
     </w:p>
     <w:p>
@@ -10844,7 +12395,7 @@
         </w:rPr>
         <w:t xml:space="preserve">Draw a navigation map that show how the screens are related (See example at </w:t>
       </w:r>
-      <w:hyperlink r:id="rId14" w:history="1">
+      <w:hyperlink r:id="rId16" w:history="1">
         <w:r>
           <w:rPr>
             <w:rStyle w:val="Hyperlink"/>
@@ -10905,43 +12456,7 @@
           <w:bCs/>
           <w:color w:val="C00000"/>
         </w:rPr>
-        <w:t xml:space="preserve">Write a list of all tools used to develop the design (e.g., </w:t>
-      </w:r>
-      <w:proofErr w:type="spellStart"/>
-      <w:r>
-        <w:rPr>
-          <w:b/>
-          <w:bCs/>
-          <w:color w:val="C00000"/>
-        </w:rPr>
-        <w:t>ArgoUML</w:t>
-      </w:r>
-      <w:proofErr w:type="spellEnd"/>
-      <w:r>
-        <w:rPr>
-          <w:b/>
-          <w:bCs/>
-          <w:color w:val="C00000"/>
-        </w:rPr>
-        <w:t xml:space="preserve">, Visual-Paradigm, </w:t>
-      </w:r>
-      <w:proofErr w:type="spellStart"/>
-      <w:r>
-        <w:rPr>
-          <w:b/>
-          <w:bCs/>
-          <w:color w:val="C00000"/>
-        </w:rPr>
-        <w:t>mocqus</w:t>
-      </w:r>
-      <w:proofErr w:type="spellEnd"/>
-      <w:r>
-        <w:rPr>
-          <w:b/>
-          <w:bCs/>
-          <w:color w:val="C00000"/>
-        </w:rPr>
-        <w:t>, etc.)</w:t>
+        <w:t>Write a list of all tools used to develop the design (e.g., ArgoUML, Visual-Paradigm, mocqus, etc.)</w:t>
       </w:r>
     </w:p>
     <w:p>
@@ -11187,25 +12702,7 @@
                 <w:bCs/>
                 <w:color w:val="C00000"/>
               </w:rPr>
-              <w:t xml:space="preserve">Part of Use Case Model, Non-Functional Requirements, </w:t>
-            </w:r>
-            <w:proofErr w:type="gramStart"/>
-            <w:r>
-              <w:rPr>
-                <w:b/>
-                <w:bCs/>
-                <w:color w:val="C00000"/>
-              </w:rPr>
-              <w:t>and  User</w:t>
-            </w:r>
-            <w:proofErr w:type="gramEnd"/>
-            <w:r>
-              <w:rPr>
-                <w:b/>
-                <w:bCs/>
-                <w:color w:val="C00000"/>
-              </w:rPr>
-              <w:t xml:space="preserve"> Stories #1 and #2. </w:t>
+              <w:t xml:space="preserve">Part of Use Case Model, Non-Functional Requirements, and  User Stories #1 and #2. </w:t>
             </w:r>
           </w:p>
         </w:tc>
@@ -11285,8 +12782,8 @@
       </w:pPr>
     </w:p>
     <w:sectPr>
-      <w:headerReference w:type="default" r:id="rId15"/>
-      <w:footerReference w:type="default" r:id="rId16"/>
+      <w:headerReference w:type="default" r:id="rId17"/>
+      <w:footerReference w:type="default" r:id="rId18"/>
       <w:pgSz w:w="12240" w:h="15840"/>
       <w:pgMar w:top="1152" w:right="1296" w:bottom="1008" w:left="1296" w:header="720" w:footer="720" w:gutter="0"/>
       <w:pgNumType w:start="0"/>
@@ -11530,7 +13027,6 @@
       </w:rPr>
       <w:t xml:space="preserve">– </w:t>
     </w:r>
-    <w:proofErr w:type="spellStart"/>
     <w:r>
       <w:rPr>
         <w:rFonts w:asciiTheme="majorHAnsi" w:hAnsiTheme="majorHAnsi"/>
@@ -11540,7 +13036,6 @@
       </w:rPr>
       <w:t>HoodRatz</w:t>
     </w:r>
-    <w:proofErr w:type="spellEnd"/>
   </w:p>
   <w:p>
     <w:pPr>
@@ -13011,6 +14506,119 @@
     </w:lvl>
   </w:abstractNum>
   <w:abstractNum w:abstractNumId="12" w15:restartNumberingAfterBreak="0">
+    <w:nsid w:val="4BBA63E3"/>
+    <w:multiLevelType w:val="hybridMultilevel"/>
+    <w:tmpl w:val="9DCC3F0C"/>
+    <w:lvl w:ilvl="0" w:tplc="04090001">
+      <w:start w:val="1"/>
+      <w:numFmt w:val="bullet"/>
+      <w:lvlText w:val=""/>
+      <w:lvlJc w:val="left"/>
+      <w:pPr>
+        <w:ind w:left="720" w:hanging="360"/>
+      </w:pPr>
+      <w:rPr>
+        <w:rFonts w:ascii="Symbol" w:hAnsi="Symbol" w:hint="default"/>
+      </w:rPr>
+    </w:lvl>
+    <w:lvl w:ilvl="1" w:tplc="04090003" w:tentative="1">
+      <w:start w:val="1"/>
+      <w:numFmt w:val="bullet"/>
+      <w:lvlText w:val="o"/>
+      <w:lvlJc w:val="left"/>
+      <w:pPr>
+        <w:ind w:left="1440" w:hanging="360"/>
+      </w:pPr>
+      <w:rPr>
+        <w:rFonts w:ascii="Courier New" w:hAnsi="Courier New" w:cs="Courier New" w:hint="default"/>
+      </w:rPr>
+    </w:lvl>
+    <w:lvl w:ilvl="2" w:tplc="04090005" w:tentative="1">
+      <w:start w:val="1"/>
+      <w:numFmt w:val="bullet"/>
+      <w:lvlText w:val=""/>
+      <w:lvlJc w:val="left"/>
+      <w:pPr>
+        <w:ind w:left="2160" w:hanging="360"/>
+      </w:pPr>
+      <w:rPr>
+        <w:rFonts w:ascii="Wingdings" w:hAnsi="Wingdings" w:hint="default"/>
+      </w:rPr>
+    </w:lvl>
+    <w:lvl w:ilvl="3" w:tplc="04090001" w:tentative="1">
+      <w:start w:val="1"/>
+      <w:numFmt w:val="bullet"/>
+      <w:lvlText w:val=""/>
+      <w:lvlJc w:val="left"/>
+      <w:pPr>
+        <w:ind w:left="2880" w:hanging="360"/>
+      </w:pPr>
+      <w:rPr>
+        <w:rFonts w:ascii="Symbol" w:hAnsi="Symbol" w:hint="default"/>
+      </w:rPr>
+    </w:lvl>
+    <w:lvl w:ilvl="4" w:tplc="04090003" w:tentative="1">
+      <w:start w:val="1"/>
+      <w:numFmt w:val="bullet"/>
+      <w:lvlText w:val="o"/>
+      <w:lvlJc w:val="left"/>
+      <w:pPr>
+        <w:ind w:left="3600" w:hanging="360"/>
+      </w:pPr>
+      <w:rPr>
+        <w:rFonts w:ascii="Courier New" w:hAnsi="Courier New" w:cs="Courier New" w:hint="default"/>
+      </w:rPr>
+    </w:lvl>
+    <w:lvl w:ilvl="5" w:tplc="04090005" w:tentative="1">
+      <w:start w:val="1"/>
+      <w:numFmt w:val="bullet"/>
+      <w:lvlText w:val=""/>
+      <w:lvlJc w:val="left"/>
+      <w:pPr>
+        <w:ind w:left="4320" w:hanging="360"/>
+      </w:pPr>
+      <w:rPr>
+        <w:rFonts w:ascii="Wingdings" w:hAnsi="Wingdings" w:hint="default"/>
+      </w:rPr>
+    </w:lvl>
+    <w:lvl w:ilvl="6" w:tplc="04090001" w:tentative="1">
+      <w:start w:val="1"/>
+      <w:numFmt w:val="bullet"/>
+      <w:lvlText w:val=""/>
+      <w:lvlJc w:val="left"/>
+      <w:pPr>
+        <w:ind w:left="5040" w:hanging="360"/>
+      </w:pPr>
+      <w:rPr>
+        <w:rFonts w:ascii="Symbol" w:hAnsi="Symbol" w:hint="default"/>
+      </w:rPr>
+    </w:lvl>
+    <w:lvl w:ilvl="7" w:tplc="04090003" w:tentative="1">
+      <w:start w:val="1"/>
+      <w:numFmt w:val="bullet"/>
+      <w:lvlText w:val="o"/>
+      <w:lvlJc w:val="left"/>
+      <w:pPr>
+        <w:ind w:left="5760" w:hanging="360"/>
+      </w:pPr>
+      <w:rPr>
+        <w:rFonts w:ascii="Courier New" w:hAnsi="Courier New" w:cs="Courier New" w:hint="default"/>
+      </w:rPr>
+    </w:lvl>
+    <w:lvl w:ilvl="8" w:tplc="04090005" w:tentative="1">
+      <w:start w:val="1"/>
+      <w:numFmt w:val="bullet"/>
+      <w:lvlText w:val=""/>
+      <w:lvlJc w:val="left"/>
+      <w:pPr>
+        <w:ind w:left="6480" w:hanging="360"/>
+      </w:pPr>
+      <w:rPr>
+        <w:rFonts w:ascii="Wingdings" w:hAnsi="Wingdings" w:hint="default"/>
+      </w:rPr>
+    </w:lvl>
+  </w:abstractNum>
+  <w:abstractNum w:abstractNumId="13" w15:restartNumberingAfterBreak="0">
     <w:nsid w:val="4FEB4056"/>
     <w:multiLevelType w:val="hybridMultilevel"/>
     <w:tmpl w:val="EF843604"/>
@@ -13123,7 +14731,7 @@
       </w:rPr>
     </w:lvl>
   </w:abstractNum>
-  <w:abstractNum w:abstractNumId="13" w15:restartNumberingAfterBreak="0">
+  <w:abstractNum w:abstractNumId="14" w15:restartNumberingAfterBreak="0">
     <w:nsid w:val="524E3480"/>
     <w:multiLevelType w:val="multilevel"/>
     <w:tmpl w:val="BB46FA7E"/>
@@ -13236,7 +14844,7 @@
       </w:pPr>
     </w:lvl>
   </w:abstractNum>
-  <w:abstractNum w:abstractNumId="14" w15:restartNumberingAfterBreak="0">
+  <w:abstractNum w:abstractNumId="15" w15:restartNumberingAfterBreak="0">
     <w:nsid w:val="52E90358"/>
     <w:multiLevelType w:val="multilevel"/>
     <w:tmpl w:val="DBE0BD64"/>
@@ -13349,7 +14957,7 @@
       </w:pPr>
     </w:lvl>
   </w:abstractNum>
-  <w:abstractNum w:abstractNumId="15" w15:restartNumberingAfterBreak="0">
+  <w:abstractNum w:abstractNumId="16" w15:restartNumberingAfterBreak="0">
     <w:nsid w:val="53C8609B"/>
     <w:multiLevelType w:val="hybridMultilevel"/>
     <w:tmpl w:val="D7A69F2A"/>
@@ -13462,7 +15070,7 @@
       </w:rPr>
     </w:lvl>
   </w:abstractNum>
-  <w:abstractNum w:abstractNumId="16" w15:restartNumberingAfterBreak="0">
+  <w:abstractNum w:abstractNumId="17" w15:restartNumberingAfterBreak="0">
     <w:nsid w:val="541873D2"/>
     <w:multiLevelType w:val="hybridMultilevel"/>
     <w:tmpl w:val="FBBCFDD2"/>
@@ -13575,7 +15183,7 @@
       </w:rPr>
     </w:lvl>
   </w:abstractNum>
-  <w:abstractNum w:abstractNumId="17" w15:restartNumberingAfterBreak="0">
+  <w:abstractNum w:abstractNumId="18" w15:restartNumberingAfterBreak="0">
     <w:nsid w:val="54DC5541"/>
     <w:multiLevelType w:val="hybridMultilevel"/>
     <w:tmpl w:val="DD92A47A"/>
@@ -13688,7 +15296,7 @@
       </w:rPr>
     </w:lvl>
   </w:abstractNum>
-  <w:abstractNum w:abstractNumId="18" w15:restartNumberingAfterBreak="0">
+  <w:abstractNum w:abstractNumId="19" w15:restartNumberingAfterBreak="0">
     <w:nsid w:val="58515B9C"/>
     <w:multiLevelType w:val="multilevel"/>
     <w:tmpl w:val="58515B9C"/>
@@ -13801,7 +15409,7 @@
       </w:rPr>
     </w:lvl>
   </w:abstractNum>
-  <w:abstractNum w:abstractNumId="19" w15:restartNumberingAfterBreak="0">
+  <w:abstractNum w:abstractNumId="20" w15:restartNumberingAfterBreak="0">
     <w:nsid w:val="5FEB0317"/>
     <w:multiLevelType w:val="multilevel"/>
     <w:tmpl w:val="5FEB0317"/>
@@ -13950,7 +15558,7 @@
       </w:rPr>
     </w:lvl>
   </w:abstractNum>
-  <w:abstractNum w:abstractNumId="20" w15:restartNumberingAfterBreak="0">
+  <w:abstractNum w:abstractNumId="21" w15:restartNumberingAfterBreak="0">
     <w:nsid w:val="749C53BA"/>
     <w:multiLevelType w:val="hybridMultilevel"/>
     <w:tmpl w:val="2E284232"/>
@@ -14065,7 +15673,7 @@
       </w:rPr>
     </w:lvl>
   </w:abstractNum>
-  <w:abstractNum w:abstractNumId="21" w15:restartNumberingAfterBreak="0">
+  <w:abstractNum w:abstractNumId="22" w15:restartNumberingAfterBreak="0">
     <w:nsid w:val="79CA1C7C"/>
     <w:multiLevelType w:val="hybridMultilevel"/>
     <w:tmpl w:val="DB26E5FC"/>
@@ -14179,7 +15787,7 @@
     </w:lvl>
   </w:abstractNum>
   <w:num w:numId="1">
-    <w:abstractNumId w:val="18"/>
+    <w:abstractNumId w:val="19"/>
   </w:num>
   <w:num w:numId="2">
     <w:abstractNumId w:val="0"/>
@@ -14188,13 +15796,13 @@
     <w:abstractNumId w:val="6"/>
   </w:num>
   <w:num w:numId="4">
-    <w:abstractNumId w:val="19"/>
+    <w:abstractNumId w:val="20"/>
   </w:num>
   <w:num w:numId="5">
     <w:abstractNumId w:val="8"/>
   </w:num>
   <w:num w:numId="6">
-    <w:abstractNumId w:val="15"/>
+    <w:abstractNumId w:val="16"/>
   </w:num>
   <w:num w:numId="7">
     <w:abstractNumId w:val="4"/>
@@ -14206,19 +15814,19 @@
     <w:abstractNumId w:val="11"/>
   </w:num>
   <w:num w:numId="10">
-    <w:abstractNumId w:val="13"/>
+    <w:abstractNumId w:val="14"/>
   </w:num>
   <w:num w:numId="11">
-    <w:abstractNumId w:val="14"/>
+    <w:abstractNumId w:val="15"/>
   </w:num>
   <w:num w:numId="12">
-    <w:abstractNumId w:val="20"/>
+    <w:abstractNumId w:val="21"/>
   </w:num>
   <w:num w:numId="13">
-    <w:abstractNumId w:val="16"/>
+    <w:abstractNumId w:val="17"/>
   </w:num>
   <w:num w:numId="14">
-    <w:abstractNumId w:val="17"/>
+    <w:abstractNumId w:val="18"/>
   </w:num>
   <w:num w:numId="15">
     <w:abstractNumId w:val="9"/>
@@ -14239,9 +15847,12 @@
     <w:abstractNumId w:val="7"/>
   </w:num>
   <w:num w:numId="21">
-    <w:abstractNumId w:val="21"/>
+    <w:abstractNumId w:val="22"/>
   </w:num>
   <w:num w:numId="22">
+    <w:abstractNumId w:val="13"/>
+  </w:num>
+  <w:num w:numId="23">
     <w:abstractNumId w:val="12"/>
   </w:num>
 </w:numbering>
@@ -15475,10 +17086,6 @@
 </file>
 
 <file path=customXml/item1.xml><?xml version="1.0" encoding="utf-8"?>
-<b:Sources xmlns:b="http://schemas.openxmlformats.org/officeDocument/2006/bibliography" xmlns="http://schemas.openxmlformats.org/officeDocument/2006/bibliography" SelectedStyle="\APA.XSL" StyleName="APA Fifth Edition"/>
-</file>
-
-<file path=customXml/item2.xml><?xml version="1.0" encoding="utf-8"?>
 <s:customData xmlns="http://www.wps.cn/officeDocument/2013/wpsCustomData" xmlns:s="http://www.wps.cn/officeDocument/2013/wpsCustomData">
   <customSectProps/>
   <customShpExts>
@@ -15487,18 +17094,22 @@
 </s:customData>
 </file>
 
+<file path=customXml/item2.xml><?xml version="1.0" encoding="utf-8"?>
+<b:Sources xmlns:b="http://schemas.openxmlformats.org/officeDocument/2006/bibliography" xmlns="http://schemas.openxmlformats.org/officeDocument/2006/bibliography" SelectedStyle="\APA.XSL" StyleName="APA Fifth Edition"/>
+</file>
+
 <file path=customXml/itemProps1.xml><?xml version="1.0" encoding="utf-8"?>
+<ds:datastoreItem xmlns:ds="http://schemas.openxmlformats.org/officeDocument/2006/customXml" ds:itemID="{B1977F7D-205B-4081-913C-38D41E755F92}">
+  <ds:schemaRefs>
+    <ds:schemaRef ds:uri="http://www.wps.cn/officeDocument/2013/wpsCustomData"/>
+  </ds:schemaRefs>
+</ds:datastoreItem>
+</file>
+
+<file path=customXml/itemProps2.xml><?xml version="1.0" encoding="utf-8"?>
 <ds:datastoreItem xmlns:ds="http://schemas.openxmlformats.org/officeDocument/2006/customXml" ds:itemID="{18D9EA5A-BEF4-447A-9DDF-8DDA3396ED74}">
   <ds:schemaRefs>
     <ds:schemaRef ds:uri="http://schemas.openxmlformats.org/officeDocument/2006/bibliography"/>
   </ds:schemaRefs>
 </ds:datastoreItem>
-</file>
-
-<file path=customXml/itemProps2.xml><?xml version="1.0" encoding="utf-8"?>
-<ds:datastoreItem xmlns:ds="http://schemas.openxmlformats.org/officeDocument/2006/customXml" ds:itemID="{B1977F7D-205B-4081-913C-38D41E755F92}">
-  <ds:schemaRefs>
-    <ds:schemaRef ds:uri="http://www.wps.cn/officeDocument/2013/wpsCustomData"/>
-  </ds:schemaRefs>
-</ds:datastoreItem>
 </file>
</xml_diff>

<commit_message>
workin on 6th story
</commit_message>
<xml_diff>
--- a/Assignment 1/Working on it/CS251-2025-S18-20230553-20230121-20230231-MoneyMinds-SRSv1.0.docx
+++ b/Assignment 1/Working on it/CS251-2025-S18-20230553-20230121-20230231-MoneyMinds-SRSv1.0.docx
@@ -5,8 +5,11 @@
     <w:p>
       <w:pPr>
         <w:rPr>
+          <w:rFonts w:hint="cs"/>
           <w:sz w:val="38"/>
           <w:szCs w:val="38"/>
+          <w:rtl/>
+          <w:lang w:bidi="ar-EG"/>
         </w:rPr>
       </w:pPr>
     </w:p>
@@ -334,6 +337,7 @@
           <w:szCs w:val="24"/>
         </w:rPr>
       </w:pPr>
+      <w:proofErr w:type="spellStart"/>
       <w:r>
         <w:rPr>
           <w:rFonts w:asciiTheme="minorHAnsi" w:eastAsiaTheme="minorHAnsi" w:hAnsiTheme="minorHAnsi" w:cstheme="minorBidi"/>
@@ -343,8 +347,33 @@
           <w:sz w:val="32"/>
           <w:szCs w:val="24"/>
         </w:rPr>
-        <w:t>Loai Hataba</w:t>
+        <w:t>Loai</w:t>
       </w:r>
+      <w:proofErr w:type="spellEnd"/>
+      <w:r>
+        <w:rPr>
+          <w:rFonts w:asciiTheme="minorHAnsi" w:eastAsiaTheme="minorHAnsi" w:hAnsiTheme="minorHAnsi" w:cstheme="minorBidi"/>
+          <w:b w:val="0"/>
+          <w:bCs w:val="0"/>
+          <w:color w:val="DDD9C3" w:themeColor="background2" w:themeShade="E6"/>
+          <w:sz w:val="32"/>
+          <w:szCs w:val="24"/>
+        </w:rPr>
+        <w:t xml:space="preserve"> </w:t>
+      </w:r>
+      <w:proofErr w:type="spellStart"/>
+      <w:r>
+        <w:rPr>
+          <w:rFonts w:asciiTheme="minorHAnsi" w:eastAsiaTheme="minorHAnsi" w:hAnsiTheme="minorHAnsi" w:cstheme="minorBidi"/>
+          <w:b w:val="0"/>
+          <w:bCs w:val="0"/>
+          <w:color w:val="DDD9C3" w:themeColor="background2" w:themeShade="E6"/>
+          <w:sz w:val="32"/>
+          <w:szCs w:val="24"/>
+        </w:rPr>
+        <w:t>Hataba</w:t>
+      </w:r>
+      <w:proofErr w:type="spellEnd"/>
       <w:r>
         <w:rPr>
           <w:rFonts w:asciiTheme="minorHAnsi" w:eastAsiaTheme="minorHAnsi" w:hAnsiTheme="minorHAnsi" w:cstheme="minorBidi"/>
@@ -1959,9 +1988,19 @@
             <w:tcW w:w="3031" w:type="dxa"/>
           </w:tcPr>
           <w:p>
-            <w:r>
-              <w:t>Loai Hataba</w:t>
-            </w:r>
+            <w:proofErr w:type="spellStart"/>
+            <w:r>
+              <w:t>Loai</w:t>
+            </w:r>
+            <w:proofErr w:type="spellEnd"/>
+            <w:r>
+              <w:t xml:space="preserve"> </w:t>
+            </w:r>
+            <w:proofErr w:type="spellStart"/>
+            <w:r>
+              <w:t>Hataba</w:t>
+            </w:r>
+            <w:proofErr w:type="spellEnd"/>
           </w:p>
         </w:tc>
         <w:tc>
@@ -3880,7 +3919,15 @@
               </w:numPr>
             </w:pPr>
             <w:r>
-              <w:t xml:space="preserve">The system should be compatible with the latest and previous two major OS   versions (e.g., Android 12, 13, 14 and iOS 16, 17, 18). </w:t>
+              <w:t xml:space="preserve">The system should be compatible with the latest and previous two major </w:t>
+            </w:r>
+            <w:proofErr w:type="gramStart"/>
+            <w:r>
+              <w:t>OS</w:t>
+            </w:r>
+            <w:proofErr w:type="gramEnd"/>
+            <w:r>
+              <w:t xml:space="preserve">   versions (e.g., Android 12, 13, 14 and iOS 16, 17, 18). </w:t>
             </w:r>
           </w:p>
           <w:p>
@@ -9220,7 +9267,23 @@
                 <w:rFonts w:ascii="Arial" w:eastAsia="Times New Roman" w:hAnsi="Arial" w:cs="Arial"/>
                 <w:color w:val="000000"/>
               </w:rPr>
-              <w:t>I click on “MyBudgets” button</w:t>
+              <w:t>I click on “</w:t>
+            </w:r>
+            <w:proofErr w:type="spellStart"/>
+            <w:r>
+              <w:rPr>
+                <w:rFonts w:ascii="Arial" w:eastAsia="Times New Roman" w:hAnsi="Arial" w:cs="Arial"/>
+                <w:color w:val="000000"/>
+              </w:rPr>
+              <w:t>MyBudgets</w:t>
+            </w:r>
+            <w:proofErr w:type="spellEnd"/>
+            <w:r>
+              <w:rPr>
+                <w:rFonts w:ascii="Arial" w:eastAsia="Times New Roman" w:hAnsi="Arial" w:cs="Arial"/>
+                <w:color w:val="000000"/>
+              </w:rPr>
+              <w:t>” button</w:t>
             </w:r>
           </w:p>
           <w:p>
@@ -9554,7 +9617,15 @@
               <w:spacing w:after="0"/>
             </w:pPr>
             <w:r>
-              <w:t>1- User clicks on “MyBudgets”</w:t>
+              <w:t>1- User clicks on “</w:t>
+            </w:r>
+            <w:proofErr w:type="spellStart"/>
+            <w:r>
+              <w:t>MyBudgets</w:t>
+            </w:r>
+            <w:proofErr w:type="spellEnd"/>
+            <w:r>
+              <w:t>”</w:t>
             </w:r>
           </w:p>
         </w:tc>
@@ -10703,7 +10774,23 @@
                 <w:rFonts w:ascii="Arial" w:eastAsia="Times New Roman" w:hAnsi="Arial" w:cs="Arial"/>
                 <w:color w:val="000000"/>
               </w:rPr>
-              <w:t>user in the “MyBudgets” page</w:t>
+              <w:t>user in the “</w:t>
+            </w:r>
+            <w:proofErr w:type="spellStart"/>
+            <w:r>
+              <w:rPr>
+                <w:rFonts w:ascii="Arial" w:eastAsia="Times New Roman" w:hAnsi="Arial" w:cs="Arial"/>
+                <w:color w:val="000000"/>
+              </w:rPr>
+              <w:t>MyBudgets</w:t>
+            </w:r>
+            <w:proofErr w:type="spellEnd"/>
+            <w:r>
+              <w:rPr>
+                <w:rFonts w:ascii="Arial" w:eastAsia="Times New Roman" w:hAnsi="Arial" w:cs="Arial"/>
+                <w:color w:val="000000"/>
+              </w:rPr>
+              <w:t>” page</w:t>
             </w:r>
           </w:p>
           <w:p>
@@ -10758,21 +10845,7 @@
                 <w:rFonts w:ascii="Arial" w:eastAsia="Times New Roman" w:hAnsi="Arial" w:cs="Arial"/>
                 <w:color w:val="000000"/>
               </w:rPr>
-              <w:t xml:space="preserve"> </w:t>
-            </w:r>
-            <w:r>
-              <w:rPr>
-                <w:rFonts w:ascii="Arial" w:eastAsia="Times New Roman" w:hAnsi="Arial" w:cs="Arial"/>
-                <w:color w:val="000000"/>
-              </w:rPr>
-              <w:t>button</w:t>
-            </w:r>
-            <w:r>
-              <w:rPr>
-                <w:rFonts w:ascii="Arial" w:eastAsia="Times New Roman" w:hAnsi="Arial" w:cs="Arial"/>
-                <w:color w:val="000000"/>
-              </w:rPr>
-              <w:t xml:space="preserve"> or the 3 dots on any budget then click “Edit” and</w:t>
+              <w:t xml:space="preserve"> button or the 3 dots on any budget then click “Edit” and</w:t>
             </w:r>
             <w:r>
               <w:rPr>
@@ -11423,10 +11496,7 @@
               <w:spacing w:after="0"/>
             </w:pPr>
             <w:r>
-              <w:t xml:space="preserve">1- User clicks on </w:t>
-            </w:r>
-            <w:r>
-              <w:t>the 3 dots the</w:t>
+              <w:t>1- User clicks on the 3 dots the</w:t>
             </w:r>
             <w:r>
               <w:t>n</w:t>
@@ -11491,10 +11561,7 @@
               <w:spacing w:after="0"/>
             </w:pPr>
             <w:r>
-              <w:t>2-</w:t>
-            </w:r>
-            <w:r>
-              <w:t xml:space="preserve"> System deletes the budget from the database and form the budgets list</w:t>
+              <w:t>2- System deletes the budget from the database and form the budgets list</w:t>
             </w:r>
           </w:p>
           <w:p>
@@ -11568,10 +11635,10 @@
           <w:szCs w:val="28"/>
         </w:rPr>
         <w:drawing>
-          <wp:inline distT="0" distB="0" distL="0" distR="0" wp14:anchorId="14FE9501" wp14:editId="795C44CD">
-            <wp:extent cx="6126480" cy="4436745"/>
-            <wp:effectExtent l="0" t="0" r="7620" b="1905"/>
-            <wp:docPr id="9" name="Picture 9"/>
+          <wp:inline distT="0" distB="0" distL="0" distR="0" wp14:anchorId="6E1AAAAC" wp14:editId="6233D76A">
+            <wp:extent cx="6126480" cy="4351020"/>
+            <wp:effectExtent l="0" t="0" r="7620" b="0"/>
+            <wp:docPr id="4" name="Picture 4"/>
             <wp:cNvGraphicFramePr>
               <a:graphicFrameLocks xmlns:a="http://schemas.openxmlformats.org/drawingml/2006/main" noChangeAspect="1"/>
             </wp:cNvGraphicFramePr>
@@ -11591,7 +11658,7 @@
                   <pic:spPr>
                     <a:xfrm>
                       <a:off x="0" y="0"/>
-                      <a:ext cx="6126480" cy="4436745"/>
+                      <a:ext cx="6126480" cy="4351020"/>
                     </a:xfrm>
                     <a:prstGeom prst="rect">
                       <a:avLst/>
@@ -12184,7 +12251,6 @@
               <w:rPr>
                 <w:rFonts w:ascii="Calibri" w:eastAsia="Times New Roman" w:hAnsi="Calibri" w:cs="Calibri"/>
               </w:rPr>
-              <w:lastRenderedPageBreak/>
               <w:t>Budget limit field</w:t>
             </w:r>
           </w:p>
@@ -12255,6 +12321,7 @@
               <w:rPr>
                 <w:rFonts w:ascii="Calibri" w:eastAsia="Times New Roman" w:hAnsi="Calibri" w:cs="Calibri"/>
               </w:rPr>
+              <w:lastRenderedPageBreak/>
               <w:t>and &gt;= 0</w:t>
             </w:r>
           </w:p>
@@ -12287,6 +12354,7 @@
               <w:rPr>
                 <w:rFonts w:ascii="Calibri" w:eastAsia="Times New Roman" w:hAnsi="Calibri" w:cs="Calibri"/>
               </w:rPr>
+              <w:lastRenderedPageBreak/>
               <w:t>Time frame field</w:t>
             </w:r>
           </w:p>
@@ -13266,7 +13334,6 @@
             <w:pPr>
               <w:spacing w:after="0"/>
               <w:rPr>
-                <w:rFonts w:hint="cs"/>
                 <w:rtl/>
                 <w:lang w:bidi="ar-EG"/>
               </w:rPr>
@@ -13924,10 +13991,10 @@
     <w:p>
       <w:pPr>
         <w:spacing w:after="0"/>
-        <w:ind w:left="284"/>
         <w:rPr>
           <w:b/>
           <w:bCs/>
+          <w:rtl/>
         </w:rPr>
       </w:pPr>
     </w:p>
@@ -13942,26 +14009,1585 @@
     </w:p>
     <w:p>
       <w:pPr>
+        <w:tabs>
+          <w:tab w:val="left" w:pos="720"/>
+        </w:tabs>
+        <w:spacing w:before="100" w:beforeAutospacing="1" w:after="120" w:line="240" w:lineRule="auto"/>
+        <w:ind w:left="714"/>
+        <w:rPr>
+          <w:rFonts w:eastAsia="Times New Roman" w:cstheme="minorHAnsi"/>
+          <w:b/>
+          <w:bCs/>
+          <w:color w:val="1F3864"/>
+          <w:sz w:val="28"/>
+          <w:szCs w:val="28"/>
+        </w:rPr>
+      </w:pPr>
+      <w:r>
+        <w:rPr>
+          <w:rFonts w:eastAsia="Times New Roman" w:cstheme="minorHAnsi"/>
+          <w:b/>
+          <w:bCs/>
+          <w:color w:val="1F3864"/>
+          <w:sz w:val="28"/>
+          <w:szCs w:val="28"/>
+        </w:rPr>
+        <w:lastRenderedPageBreak/>
+        <w:t>//</w:t>
+      </w:r>
+      <w:proofErr w:type="spellStart"/>
+      <w:r>
+        <w:rPr>
+          <w:rFonts w:eastAsia="Times New Roman" w:cstheme="minorHAnsi"/>
+          <w:b/>
+          <w:bCs/>
+          <w:color w:val="1F3864"/>
+          <w:sz w:val="28"/>
+          <w:szCs w:val="28"/>
+        </w:rPr>
+        <w:t>workin</w:t>
+      </w:r>
+      <w:proofErr w:type="spellEnd"/>
+      <w:r>
+        <w:rPr>
+          <w:rFonts w:eastAsia="Times New Roman" w:cstheme="minorHAnsi"/>
+          <w:b/>
+          <w:bCs/>
+          <w:color w:val="1F3864"/>
+          <w:sz w:val="28"/>
+          <w:szCs w:val="28"/>
+        </w:rPr>
+        <w:t xml:space="preserve"> on it </w:t>
+      </w:r>
+    </w:p>
+    <w:p>
+      <w:pPr>
+        <w:numPr>
+          <w:ilvl w:val="0"/>
+          <w:numId w:val="4"/>
+        </w:numPr>
+        <w:spacing w:before="100" w:beforeAutospacing="1" w:after="120" w:line="240" w:lineRule="auto"/>
+        <w:ind w:left="714" w:hanging="357"/>
+        <w:rPr>
+          <w:rFonts w:eastAsia="Times New Roman" w:cstheme="minorHAnsi"/>
+          <w:b/>
+          <w:bCs/>
+          <w:color w:val="1F3864"/>
+          <w:sz w:val="28"/>
+          <w:szCs w:val="28"/>
+        </w:rPr>
+      </w:pPr>
+      <w:r>
+        <w:rPr>
+          <w:rFonts w:eastAsia="Times New Roman" w:cstheme="minorHAnsi"/>
+          <w:b/>
+          <w:bCs/>
+          <w:color w:val="1F3864"/>
+          <w:sz w:val="28"/>
+          <w:szCs w:val="28"/>
+        </w:rPr>
+        <w:t>User Story #</w:t>
+      </w:r>
+      <w:r>
+        <w:rPr>
+          <w:rFonts w:eastAsia="Times New Roman" w:cstheme="minorHAnsi" w:hint="cs"/>
+          <w:b/>
+          <w:bCs/>
+          <w:color w:val="1F3864"/>
+          <w:sz w:val="28"/>
+          <w:szCs w:val="28"/>
+          <w:rtl/>
+        </w:rPr>
+        <w:t>6</w:t>
+      </w:r>
+    </w:p>
+    <w:p>
+      <w:pPr>
+        <w:spacing w:after="0" w:line="240" w:lineRule="auto"/>
+        <w:rPr>
+          <w:rFonts w:ascii="Times New Roman" w:eastAsia="Times New Roman" w:hAnsi="Times New Roman" w:cs="Times New Roman"/>
+          <w:vanish/>
+          <w:sz w:val="24"/>
+          <w:szCs w:val="24"/>
+        </w:rPr>
+      </w:pPr>
+    </w:p>
+    <w:tbl>
+      <w:tblPr>
+        <w:tblW w:w="8625" w:type="dxa"/>
+        <w:tblInd w:w="911" w:type="dxa"/>
+        <w:tblCellMar>
+          <w:left w:w="0" w:type="dxa"/>
+          <w:right w:w="0" w:type="dxa"/>
+        </w:tblCellMar>
+        <w:tblLook w:val="04A0" w:firstRow="1" w:lastRow="0" w:firstColumn="1" w:lastColumn="0" w:noHBand="0" w:noVBand="1"/>
+      </w:tblPr>
+      <w:tblGrid>
+        <w:gridCol w:w="2263"/>
+        <w:gridCol w:w="6362"/>
+      </w:tblGrid>
+      <w:tr>
+        <w:tc>
+          <w:tcPr>
+            <w:tcW w:w="2263" w:type="dxa"/>
+            <w:tcBorders>
+              <w:top w:val="single" w:sz="8" w:space="0" w:color="000000"/>
+              <w:left w:val="single" w:sz="8" w:space="0" w:color="000000"/>
+              <w:bottom w:val="single" w:sz="8" w:space="0" w:color="000000"/>
+              <w:right w:val="single" w:sz="18" w:space="0" w:color="FFFFFF"/>
+            </w:tcBorders>
+            <w:shd w:val="clear" w:color="auto" w:fill="00B0F0"/>
+            <w:vAlign w:val="center"/>
+          </w:tcPr>
+          <w:p>
+            <w:pPr>
+              <w:spacing w:after="0" w:line="240" w:lineRule="auto"/>
+              <w:ind w:left="104"/>
+              <w:rPr>
+                <w:b/>
+                <w:bCs/>
+              </w:rPr>
+            </w:pPr>
+            <w:r>
+              <w:rPr>
+                <w:b/>
+                <w:bCs/>
+              </w:rPr>
+              <w:t>User Story ID</w:t>
+            </w:r>
+          </w:p>
+        </w:tc>
+        <w:tc>
+          <w:tcPr>
+            <w:tcW w:w="6362" w:type="dxa"/>
+            <w:tcBorders>
+              <w:top w:val="single" w:sz="18" w:space="0" w:color="FFFFFF"/>
+              <w:left w:val="nil"/>
+              <w:bottom w:val="single" w:sz="18" w:space="0" w:color="FFFFFF"/>
+              <w:right w:val="single" w:sz="18" w:space="0" w:color="FFFFFF"/>
+            </w:tcBorders>
+            <w:shd w:val="clear" w:color="auto" w:fill="C9F1FF"/>
+            <w:vAlign w:val="center"/>
+          </w:tcPr>
+          <w:p>
+            <w:pPr>
+              <w:spacing w:after="0" w:line="240" w:lineRule="auto"/>
+              <w:ind w:right="443"/>
+              <w:rPr>
+                <w:rFonts w:ascii="Calibri" w:eastAsia="Times New Roman" w:hAnsi="Calibri" w:cs="Calibri"/>
+                <w:color w:val="000000"/>
+                <w:sz w:val="24"/>
+                <w:szCs w:val="24"/>
+                <w:lang w:bidi="ar-EG"/>
+              </w:rPr>
+            </w:pPr>
+            <w:r>
+              <w:rPr>
+                <w:rFonts w:ascii="Calibri" w:eastAsia="Times New Roman" w:hAnsi="Calibri" w:cs="Calibri"/>
+                <w:color w:val="000000"/>
+                <w:sz w:val="24"/>
+                <w:szCs w:val="24"/>
+                <w:lang w:bidi="ar-EG"/>
+              </w:rPr>
+              <w:t>US #</w:t>
+            </w:r>
+            <w:r>
+              <w:rPr>
+                <w:rFonts w:ascii="Calibri" w:eastAsia="Times New Roman" w:hAnsi="Calibri" w:cs="Calibri" w:hint="cs"/>
+                <w:color w:val="000000"/>
+                <w:sz w:val="24"/>
+                <w:szCs w:val="24"/>
+                <w:rtl/>
+                <w:lang w:bidi="ar-EG"/>
+              </w:rPr>
+              <w:t>6</w:t>
+            </w:r>
+          </w:p>
+        </w:tc>
+      </w:tr>
+      <w:tr>
+        <w:tc>
+          <w:tcPr>
+            <w:tcW w:w="2263" w:type="dxa"/>
+            <w:tcBorders>
+              <w:top w:val="single" w:sz="8" w:space="0" w:color="000000"/>
+              <w:left w:val="single" w:sz="8" w:space="0" w:color="000000"/>
+              <w:bottom w:val="single" w:sz="8" w:space="0" w:color="000000"/>
+              <w:right w:val="single" w:sz="18" w:space="0" w:color="FFFFFF"/>
+            </w:tcBorders>
+            <w:shd w:val="clear" w:color="auto" w:fill="00B0F0"/>
+            <w:vAlign w:val="center"/>
+          </w:tcPr>
+          <w:p>
+            <w:pPr>
+              <w:spacing w:after="0" w:line="240" w:lineRule="auto"/>
+              <w:ind w:left="104"/>
+              <w:rPr>
+                <w:b/>
+                <w:bCs/>
+              </w:rPr>
+            </w:pPr>
+            <w:r>
+              <w:rPr>
+                <w:b/>
+                <w:bCs/>
+              </w:rPr>
+              <w:t xml:space="preserve">User Story Name </w:t>
+            </w:r>
+          </w:p>
+        </w:tc>
+        <w:tc>
+          <w:tcPr>
+            <w:tcW w:w="6362" w:type="dxa"/>
+            <w:tcBorders>
+              <w:top w:val="single" w:sz="18" w:space="0" w:color="FFFFFF"/>
+              <w:left w:val="nil"/>
+              <w:bottom w:val="single" w:sz="18" w:space="0" w:color="FFFFFF"/>
+              <w:right w:val="single" w:sz="18" w:space="0" w:color="FFFFFF"/>
+            </w:tcBorders>
+            <w:shd w:val="clear" w:color="auto" w:fill="C9F1FF"/>
+            <w:vAlign w:val="center"/>
+          </w:tcPr>
+          <w:p>
+            <w:pPr>
+              <w:spacing w:after="0" w:line="240" w:lineRule="auto"/>
+              <w:ind w:right="443"/>
+              <w:rPr>
+                <w:rFonts w:ascii="Calibri" w:eastAsia="Times New Roman" w:hAnsi="Calibri" w:cs="Calibri"/>
+                <w:color w:val="000000"/>
+                <w:sz w:val="24"/>
+                <w:szCs w:val="24"/>
+                <w:lang w:bidi="ar-EG"/>
+              </w:rPr>
+            </w:pPr>
+            <w:r>
+              <w:rPr>
+                <w:rFonts w:ascii="Calibri" w:eastAsia="Times New Roman" w:hAnsi="Calibri" w:cs="Calibri"/>
+                <w:color w:val="000000"/>
+                <w:sz w:val="24"/>
+                <w:szCs w:val="24"/>
+                <w:lang w:bidi="ar-EG"/>
+              </w:rPr>
+              <w:t>Adding a t</w:t>
+            </w:r>
+            <w:r>
+              <w:rPr>
+                <w:rFonts w:ascii="Calibri" w:eastAsia="Times New Roman" w:hAnsi="Calibri" w:cs="Calibri"/>
+                <w:color w:val="000000"/>
+                <w:sz w:val="24"/>
+                <w:szCs w:val="24"/>
+                <w:lang w:bidi="ar-EG"/>
+              </w:rPr>
+              <w:t>ransaction</w:t>
+            </w:r>
+          </w:p>
+        </w:tc>
+      </w:tr>
+      <w:tr>
+        <w:tc>
+          <w:tcPr>
+            <w:tcW w:w="2263" w:type="dxa"/>
+            <w:tcBorders>
+              <w:top w:val="nil"/>
+              <w:left w:val="single" w:sz="8" w:space="0" w:color="000000"/>
+              <w:bottom w:val="single" w:sz="8" w:space="0" w:color="000000"/>
+              <w:right w:val="single" w:sz="18" w:space="0" w:color="FFFFFF"/>
+            </w:tcBorders>
+            <w:shd w:val="clear" w:color="auto" w:fill="00B0F0"/>
+            <w:vAlign w:val="center"/>
+          </w:tcPr>
+          <w:p>
+            <w:pPr>
+              <w:spacing w:before="2" w:after="0" w:line="240" w:lineRule="auto"/>
+              <w:ind w:left="104"/>
+              <w:rPr>
+                <w:b/>
+                <w:bCs/>
+              </w:rPr>
+            </w:pPr>
+            <w:r>
+              <w:rPr>
+                <w:b/>
+                <w:bCs/>
+              </w:rPr>
+              <w:t>Actors</w:t>
+            </w:r>
+          </w:p>
+        </w:tc>
+        <w:tc>
+          <w:tcPr>
+            <w:tcW w:w="6362" w:type="dxa"/>
+            <w:tcBorders>
+              <w:top w:val="nil"/>
+              <w:left w:val="nil"/>
+              <w:bottom w:val="single" w:sz="18" w:space="0" w:color="FFFFFF"/>
+              <w:right w:val="single" w:sz="18" w:space="0" w:color="FFFFFF"/>
+            </w:tcBorders>
+            <w:shd w:val="clear" w:color="auto" w:fill="C9F1FF"/>
+            <w:vAlign w:val="center"/>
+          </w:tcPr>
+          <w:p>
+            <w:pPr>
+              <w:spacing w:after="0" w:line="264" w:lineRule="auto"/>
+            </w:pPr>
+            <w:r>
+              <w:t>User</w:t>
+            </w:r>
+          </w:p>
+        </w:tc>
+      </w:tr>
+      <w:tr>
+        <w:tc>
+          <w:tcPr>
+            <w:tcW w:w="2263" w:type="dxa"/>
+            <w:tcBorders>
+              <w:top w:val="nil"/>
+              <w:left w:val="single" w:sz="8" w:space="0" w:color="000000"/>
+              <w:bottom w:val="single" w:sz="8" w:space="0" w:color="000000"/>
+              <w:right w:val="single" w:sz="18" w:space="0" w:color="FFFFFF"/>
+            </w:tcBorders>
+            <w:shd w:val="clear" w:color="auto" w:fill="00B0F0"/>
+            <w:vAlign w:val="center"/>
+          </w:tcPr>
+          <w:p>
+            <w:pPr>
+              <w:spacing w:after="0" w:line="240" w:lineRule="auto"/>
+              <w:ind w:left="104"/>
+              <w:rPr>
+                <w:b/>
+                <w:bCs/>
+              </w:rPr>
+            </w:pPr>
+            <w:r>
+              <w:rPr>
+                <w:b/>
+                <w:bCs/>
+              </w:rPr>
+              <w:t>Description</w:t>
+            </w:r>
+          </w:p>
+        </w:tc>
+        <w:tc>
+          <w:tcPr>
+            <w:tcW w:w="6362" w:type="dxa"/>
+            <w:tcBorders>
+              <w:top w:val="nil"/>
+              <w:left w:val="nil"/>
+              <w:bottom w:val="single" w:sz="18" w:space="0" w:color="FFFFFF"/>
+              <w:right w:val="single" w:sz="18" w:space="0" w:color="FFFFFF"/>
+            </w:tcBorders>
+            <w:shd w:val="clear" w:color="auto" w:fill="C9F1FF"/>
+            <w:vAlign w:val="center"/>
+          </w:tcPr>
+          <w:p>
+            <w:pPr>
+              <w:bidi/>
+              <w:spacing w:after="60" w:line="264" w:lineRule="auto"/>
+              <w:jc w:val="right"/>
+              <w:rPr>
+                <w:rFonts w:ascii="Arial" w:eastAsia="Times New Roman" w:hAnsi="Arial" w:cs="Arial"/>
+                <w:color w:val="000000"/>
+              </w:rPr>
+            </w:pPr>
+            <w:r>
+              <w:rPr>
+                <w:rFonts w:ascii="Arial" w:eastAsia="Times New Roman" w:hAnsi="Arial" w:cs="Arial"/>
+                <w:b/>
+                <w:bCs/>
+                <w:color w:val="000000"/>
+              </w:rPr>
+              <w:t>As</w:t>
+            </w:r>
+            <w:r>
+              <w:rPr>
+                <w:rFonts w:ascii="Arial" w:eastAsia="Times New Roman" w:hAnsi="Arial" w:cs="Arial"/>
+                <w:color w:val="000000"/>
+              </w:rPr>
+              <w:t xml:space="preserve"> a user</w:t>
+            </w:r>
+          </w:p>
+          <w:p>
+            <w:pPr>
+              <w:bidi/>
+              <w:spacing w:after="60" w:line="264" w:lineRule="auto"/>
+              <w:jc w:val="right"/>
+              <w:rPr>
+                <w:rFonts w:ascii="Arial" w:eastAsia="Times New Roman" w:hAnsi="Arial" w:cs="Arial"/>
+                <w:color w:val="000000"/>
+              </w:rPr>
+            </w:pPr>
+            <w:r>
+              <w:rPr>
+                <w:rFonts w:ascii="Arial" w:eastAsia="Times New Roman" w:hAnsi="Arial" w:cs="Arial"/>
+                <w:b/>
+                <w:bCs/>
+                <w:color w:val="000000"/>
+              </w:rPr>
+              <w:t>I like</w:t>
+            </w:r>
+            <w:r>
+              <w:rPr>
+                <w:rFonts w:ascii="Arial" w:eastAsia="Times New Roman" w:hAnsi="Arial" w:cs="Arial"/>
+                <w:color w:val="000000"/>
+              </w:rPr>
+              <w:t xml:space="preserve"> to be able to view my budget’s details</w:t>
+            </w:r>
+          </w:p>
+          <w:p>
+            <w:pPr>
+              <w:bidi/>
+              <w:spacing w:after="60" w:line="264" w:lineRule="auto"/>
+              <w:jc w:val="right"/>
+              <w:rPr>
+                <w:rFonts w:ascii="Arial" w:eastAsia="Times New Roman" w:hAnsi="Arial" w:cs="Arial"/>
+                <w:color w:val="000000"/>
+                <w:rtl/>
+                <w:lang w:bidi="ar-EG"/>
+              </w:rPr>
+            </w:pPr>
+            <w:r>
+              <w:rPr>
+                <w:rFonts w:ascii="Arial" w:eastAsia="Times New Roman" w:hAnsi="Arial" w:cs="Arial"/>
+                <w:b/>
+                <w:bCs/>
+                <w:color w:val="000000"/>
+              </w:rPr>
+              <w:t xml:space="preserve">So </w:t>
+            </w:r>
+            <w:r>
+              <w:rPr>
+                <w:rFonts w:ascii="Arial" w:eastAsia="Times New Roman" w:hAnsi="Arial" w:cs="Arial"/>
+                <w:color w:val="000000"/>
+              </w:rPr>
+              <w:t>that I can track my income, expenses and remaining balance</w:t>
+            </w:r>
+          </w:p>
+        </w:tc>
+      </w:tr>
+      <w:tr>
+        <w:tc>
+          <w:tcPr>
+            <w:tcW w:w="2263" w:type="dxa"/>
+            <w:tcBorders>
+              <w:top w:val="nil"/>
+              <w:left w:val="single" w:sz="8" w:space="0" w:color="000000"/>
+              <w:bottom w:val="single" w:sz="8" w:space="0" w:color="000000"/>
+              <w:right w:val="single" w:sz="18" w:space="0" w:color="FFFFFF"/>
+            </w:tcBorders>
+            <w:shd w:val="clear" w:color="auto" w:fill="00B0F0"/>
+            <w:vAlign w:val="center"/>
+          </w:tcPr>
+          <w:p>
+            <w:pPr>
+              <w:spacing w:before="2" w:after="0" w:line="240" w:lineRule="auto"/>
+              <w:ind w:left="104"/>
+              <w:rPr>
+                <w:b/>
+                <w:bCs/>
+              </w:rPr>
+            </w:pPr>
+            <w:r>
+              <w:rPr>
+                <w:b/>
+                <w:bCs/>
+              </w:rPr>
+              <w:t>Per condition</w:t>
+            </w:r>
+          </w:p>
+        </w:tc>
+        <w:tc>
+          <w:tcPr>
+            <w:tcW w:w="6362" w:type="dxa"/>
+            <w:tcBorders>
+              <w:top w:val="nil"/>
+              <w:left w:val="nil"/>
+              <w:bottom w:val="single" w:sz="18" w:space="0" w:color="FFFFFF"/>
+              <w:right w:val="single" w:sz="18" w:space="0" w:color="FFFFFF"/>
+            </w:tcBorders>
+            <w:shd w:val="clear" w:color="auto" w:fill="C9F1FF"/>
+            <w:vAlign w:val="center"/>
+          </w:tcPr>
+          <w:p>
+            <w:pPr>
+              <w:spacing w:before="2" w:after="0" w:line="240" w:lineRule="auto"/>
+              <w:rPr>
+                <w:rFonts w:ascii="Bahnschrift Light Condensed" w:eastAsia="Times New Roman" w:hAnsi="Bahnschrift Light Condensed" w:cs="Calibri"/>
+                <w:color w:val="000000"/>
+                <w:sz w:val="24"/>
+                <w:szCs w:val="24"/>
+              </w:rPr>
+            </w:pPr>
+          </w:p>
+        </w:tc>
+      </w:tr>
+      <w:tr>
+        <w:tc>
+          <w:tcPr>
+            <w:tcW w:w="2263" w:type="dxa"/>
+            <w:tcBorders>
+              <w:top w:val="nil"/>
+              <w:left w:val="single" w:sz="8" w:space="0" w:color="000000"/>
+              <w:bottom w:val="single" w:sz="8" w:space="0" w:color="000000"/>
+              <w:right w:val="single" w:sz="18" w:space="0" w:color="FFFFFF"/>
+            </w:tcBorders>
+            <w:shd w:val="clear" w:color="auto" w:fill="00B0F0"/>
+            <w:vAlign w:val="center"/>
+          </w:tcPr>
+          <w:p>
+            <w:pPr>
+              <w:spacing w:before="2" w:after="0" w:line="240" w:lineRule="auto"/>
+              <w:ind w:left="104"/>
+              <w:rPr>
+                <w:b/>
+                <w:bCs/>
+              </w:rPr>
+            </w:pPr>
+            <w:r>
+              <w:rPr>
+                <w:b/>
+                <w:bCs/>
+              </w:rPr>
+              <w:t>Post condition</w:t>
+            </w:r>
+          </w:p>
+        </w:tc>
+        <w:tc>
+          <w:tcPr>
+            <w:tcW w:w="6362" w:type="dxa"/>
+            <w:tcBorders>
+              <w:top w:val="nil"/>
+              <w:left w:val="nil"/>
+              <w:bottom w:val="single" w:sz="18" w:space="0" w:color="FFFFFF"/>
+              <w:right w:val="single" w:sz="18" w:space="0" w:color="FFFFFF"/>
+            </w:tcBorders>
+            <w:shd w:val="clear" w:color="auto" w:fill="C9F1FF"/>
+            <w:vAlign w:val="center"/>
+          </w:tcPr>
+          <w:p>
+            <w:pPr>
+              <w:spacing w:before="2" w:after="0" w:line="240" w:lineRule="auto"/>
+              <w:rPr>
+                <w:rFonts w:ascii="Bahnschrift Light Condensed" w:eastAsia="Times New Roman" w:hAnsi="Bahnschrift Light Condensed" w:cs="Calibri"/>
+                <w:color w:val="000000"/>
+                <w:sz w:val="24"/>
+                <w:szCs w:val="24"/>
+              </w:rPr>
+            </w:pPr>
+          </w:p>
+        </w:tc>
+      </w:tr>
+      <w:tr>
+        <w:tc>
+          <w:tcPr>
+            <w:tcW w:w="2263" w:type="dxa"/>
+            <w:tcBorders>
+              <w:top w:val="nil"/>
+              <w:left w:val="single" w:sz="8" w:space="0" w:color="000000"/>
+              <w:bottom w:val="single" w:sz="8" w:space="0" w:color="000000"/>
+              <w:right w:val="single" w:sz="18" w:space="0" w:color="FFFFFF"/>
+            </w:tcBorders>
+            <w:shd w:val="clear" w:color="auto" w:fill="00B0F0"/>
+            <w:vAlign w:val="center"/>
+          </w:tcPr>
+          <w:p>
+            <w:pPr>
+              <w:spacing w:before="2" w:after="0" w:line="240" w:lineRule="auto"/>
+              <w:ind w:left="104"/>
+              <w:rPr>
+                <w:b/>
+                <w:bCs/>
+              </w:rPr>
+            </w:pPr>
+            <w:r>
+              <w:rPr>
+                <w:b/>
+                <w:bCs/>
+              </w:rPr>
+              <w:t>Acceptance Criteria</w:t>
+            </w:r>
+          </w:p>
+        </w:tc>
+        <w:tc>
+          <w:tcPr>
+            <w:tcW w:w="6362" w:type="dxa"/>
+            <w:tcBorders>
+              <w:top w:val="nil"/>
+              <w:left w:val="nil"/>
+              <w:bottom w:val="single" w:sz="18" w:space="0" w:color="FFFFFF"/>
+              <w:right w:val="single" w:sz="18" w:space="0" w:color="FFFFFF"/>
+            </w:tcBorders>
+            <w:shd w:val="clear" w:color="auto" w:fill="C9F1FF"/>
+            <w:vAlign w:val="center"/>
+          </w:tcPr>
+          <w:p>
+            <w:pPr>
+              <w:spacing w:after="60"/>
+              <w:rPr>
+                <w:rFonts w:ascii="Arial" w:eastAsia="Times New Roman" w:hAnsi="Arial" w:cs="Arial"/>
+                <w:b/>
+                <w:bCs/>
+                <w:color w:val="000000"/>
+              </w:rPr>
+            </w:pPr>
+            <w:r>
+              <w:rPr>
+                <w:rFonts w:ascii="Arial" w:eastAsia="Times New Roman" w:hAnsi="Arial" w:cs="Arial"/>
+                <w:b/>
+                <w:bCs/>
+                <w:color w:val="000000"/>
+              </w:rPr>
+              <w:t xml:space="preserve">Given </w:t>
+            </w:r>
+            <w:r>
+              <w:rPr>
+                <w:rFonts w:ascii="Arial" w:eastAsia="Times New Roman" w:hAnsi="Arial" w:cs="Arial"/>
+                <w:color w:val="000000"/>
+              </w:rPr>
+              <w:t>I’m a user and I already created a budget</w:t>
+            </w:r>
+          </w:p>
+          <w:p>
+            <w:pPr>
+              <w:spacing w:after="60"/>
+              <w:rPr>
+                <w:rFonts w:ascii="Arial" w:eastAsia="Times New Roman" w:hAnsi="Arial" w:cs="Arial"/>
+                <w:color w:val="000000"/>
+              </w:rPr>
+            </w:pPr>
+            <w:r>
+              <w:rPr>
+                <w:rFonts w:ascii="Arial" w:eastAsia="Times New Roman" w:hAnsi="Arial" w:cs="Arial"/>
+                <w:b/>
+                <w:bCs/>
+                <w:color w:val="000000"/>
+              </w:rPr>
+              <w:t xml:space="preserve">When </w:t>
+            </w:r>
+            <w:r>
+              <w:rPr>
+                <w:rFonts w:ascii="Arial" w:eastAsia="Times New Roman" w:hAnsi="Arial" w:cs="Arial"/>
+                <w:color w:val="000000"/>
+              </w:rPr>
+              <w:t>I click on my budget title form the budget list</w:t>
+            </w:r>
+          </w:p>
+          <w:p>
+            <w:pPr>
+              <w:spacing w:after="60"/>
+              <w:rPr>
+                <w:b/>
+                <w:bCs/>
+                <w:color w:val="C00000"/>
+              </w:rPr>
+            </w:pPr>
+            <w:r>
+              <w:rPr>
+                <w:rFonts w:ascii="Arial" w:eastAsia="Times New Roman" w:hAnsi="Arial" w:cs="Arial"/>
+                <w:b/>
+                <w:bCs/>
+                <w:color w:val="000000"/>
+              </w:rPr>
+              <w:t xml:space="preserve">Then </w:t>
+            </w:r>
+            <w:r>
+              <w:rPr>
+                <w:rFonts w:ascii="Arial" w:eastAsia="Times New Roman" w:hAnsi="Arial" w:cs="Arial"/>
+                <w:color w:val="000000"/>
+              </w:rPr>
+              <w:t>the system opens a detailed page of info about the budget</w:t>
+            </w:r>
+          </w:p>
+        </w:tc>
+      </w:tr>
+    </w:tbl>
+    <w:p>
+      <w:pPr>
+        <w:numPr>
+          <w:ilvl w:val="0"/>
+          <w:numId w:val="4"/>
+        </w:numPr>
+        <w:spacing w:before="100" w:beforeAutospacing="1" w:after="120" w:line="240" w:lineRule="auto"/>
+        <w:ind w:left="714" w:hanging="357"/>
+        <w:rPr>
+          <w:rFonts w:eastAsia="Times New Roman" w:cstheme="minorHAnsi"/>
+          <w:color w:val="000000"/>
+          <w:sz w:val="28"/>
+          <w:szCs w:val="28"/>
+        </w:rPr>
+      </w:pPr>
+      <w:r>
+        <w:rPr>
+          <w:rFonts w:eastAsia="Times New Roman" w:cstheme="minorHAnsi"/>
+          <w:b/>
+          <w:bCs/>
+          <w:color w:val="1F3864"/>
+          <w:sz w:val="28"/>
+          <w:szCs w:val="28"/>
+        </w:rPr>
+        <w:t xml:space="preserve">Scenarios </w:t>
+      </w:r>
+    </w:p>
+    <w:p>
+      <w:pPr>
+        <w:spacing w:before="120" w:after="80" w:line="240" w:lineRule="auto"/>
+        <w:ind w:left="720"/>
+        <w:rPr>
+          <w:rFonts w:eastAsia="Times New Roman" w:cstheme="minorHAnsi"/>
+          <w:b/>
+          <w:bCs/>
+          <w:color w:val="1F3864"/>
+          <w:sz w:val="26"/>
+          <w:szCs w:val="26"/>
+        </w:rPr>
+      </w:pPr>
+      <w:r>
+        <w:rPr>
+          <w:rFonts w:eastAsia="Times New Roman" w:cstheme="minorHAnsi"/>
+          <w:b/>
+          <w:bCs/>
+          <w:color w:val="1F3864"/>
+          <w:sz w:val="26"/>
+          <w:szCs w:val="26"/>
+        </w:rPr>
+        <w:t xml:space="preserve">Normal Scenario </w:t>
+      </w:r>
+    </w:p>
+    <w:tbl>
+      <w:tblPr>
+        <w:tblW w:w="8625" w:type="dxa"/>
+        <w:tblInd w:w="895" w:type="dxa"/>
+        <w:tblCellMar>
+          <w:left w:w="0" w:type="dxa"/>
+          <w:right w:w="0" w:type="dxa"/>
+        </w:tblCellMar>
+        <w:tblLook w:val="04A0" w:firstRow="1" w:lastRow="0" w:firstColumn="1" w:lastColumn="0" w:noHBand="0" w:noVBand="1"/>
+      </w:tblPr>
+      <w:tblGrid>
+        <w:gridCol w:w="4388"/>
+        <w:gridCol w:w="4237"/>
+      </w:tblGrid>
+      <w:tr>
+        <w:tc>
+          <w:tcPr>
+            <w:tcW w:w="4388" w:type="dxa"/>
+            <w:tcBorders>
+              <w:top w:val="nil"/>
+              <w:left w:val="single" w:sz="18" w:space="0" w:color="FFFFFF"/>
+              <w:bottom w:val="single" w:sz="18" w:space="0" w:color="FFFFFF"/>
+              <w:right w:val="single" w:sz="18" w:space="0" w:color="FFFFFF"/>
+            </w:tcBorders>
+            <w:shd w:val="clear" w:color="auto" w:fill="4F81BD" w:themeFill="accent1"/>
+            <w:vAlign w:val="center"/>
+          </w:tcPr>
+          <w:p>
+            <w:pPr>
+              <w:spacing w:after="0" w:line="240" w:lineRule="auto"/>
+              <w:ind w:left="111" w:right="1754"/>
+              <w:rPr>
+                <w:rFonts w:eastAsia="Times New Roman" w:cstheme="minorHAnsi"/>
+                <w:color w:val="FFFFFF" w:themeColor="background1"/>
+                <w:sz w:val="24"/>
+                <w:szCs w:val="24"/>
+              </w:rPr>
+            </w:pPr>
+            <w:r>
+              <w:rPr>
+                <w:rFonts w:eastAsia="Times New Roman" w:cstheme="minorHAnsi"/>
+                <w:b/>
+                <w:bCs/>
+                <w:color w:val="FFFFFF" w:themeColor="background1"/>
+                <w:sz w:val="24"/>
+                <w:szCs w:val="24"/>
+              </w:rPr>
+              <w:t xml:space="preserve">                      Actor Action</w:t>
+            </w:r>
+          </w:p>
+        </w:tc>
+        <w:tc>
+          <w:tcPr>
+            <w:tcW w:w="4237" w:type="dxa"/>
+            <w:tcBorders>
+              <w:top w:val="nil"/>
+              <w:left w:val="nil"/>
+              <w:bottom w:val="single" w:sz="18" w:space="0" w:color="FFFFFF"/>
+              <w:right w:val="single" w:sz="18" w:space="0" w:color="FFFFFF"/>
+            </w:tcBorders>
+            <w:shd w:val="clear" w:color="auto" w:fill="4F81BD" w:themeFill="accent1"/>
+            <w:vAlign w:val="center"/>
+          </w:tcPr>
+          <w:p>
+            <w:pPr>
+              <w:spacing w:after="0" w:line="240" w:lineRule="auto"/>
+              <w:ind w:left="111"/>
+              <w:jc w:val="center"/>
+              <w:rPr>
+                <w:rFonts w:eastAsia="Times New Roman" w:cstheme="minorHAnsi"/>
+                <w:color w:val="FFFFFF" w:themeColor="background1"/>
+                <w:sz w:val="24"/>
+                <w:szCs w:val="24"/>
+              </w:rPr>
+            </w:pPr>
+            <w:r>
+              <w:rPr>
+                <w:rFonts w:eastAsia="Times New Roman" w:cstheme="minorHAnsi"/>
+                <w:b/>
+                <w:bCs/>
+                <w:color w:val="FFFFFF" w:themeColor="background1"/>
+                <w:sz w:val="24"/>
+                <w:szCs w:val="24"/>
+              </w:rPr>
+              <w:t>System Response</w:t>
+            </w:r>
+          </w:p>
+        </w:tc>
+      </w:tr>
+      <w:tr>
+        <w:tc>
+          <w:tcPr>
+            <w:tcW w:w="4388" w:type="dxa"/>
+            <w:tcBorders>
+              <w:top w:val="nil"/>
+              <w:left w:val="single" w:sz="18" w:space="0" w:color="FFFFFF"/>
+              <w:bottom w:val="single" w:sz="18" w:space="0" w:color="FFFFFF"/>
+              <w:right w:val="single" w:sz="18" w:space="0" w:color="FFFFFF"/>
+            </w:tcBorders>
+            <w:shd w:val="clear" w:color="auto" w:fill="DAEEF3" w:themeFill="accent5" w:themeFillTint="33"/>
+          </w:tcPr>
+          <w:p>
+            <w:pPr>
+              <w:spacing w:after="0"/>
+            </w:pPr>
+            <w:r>
+              <w:t>1- User clicks on one of their budgets on the budget list</w:t>
+            </w:r>
+          </w:p>
+        </w:tc>
+        <w:tc>
+          <w:tcPr>
+            <w:tcW w:w="4237" w:type="dxa"/>
+            <w:tcBorders>
+              <w:top w:val="nil"/>
+              <w:left w:val="nil"/>
+              <w:bottom w:val="single" w:sz="18" w:space="0" w:color="FFFFFF"/>
+              <w:right w:val="single" w:sz="18" w:space="0" w:color="FFFFFF"/>
+            </w:tcBorders>
+            <w:shd w:val="clear" w:color="auto" w:fill="DAEEF3" w:themeFill="accent5" w:themeFillTint="33"/>
+          </w:tcPr>
+          <w:p>
+            <w:pPr>
+              <w:spacing w:after="0"/>
+            </w:pPr>
+          </w:p>
+        </w:tc>
+      </w:tr>
+      <w:tr>
+        <w:tc>
+          <w:tcPr>
+            <w:tcW w:w="4388" w:type="dxa"/>
+            <w:tcBorders>
+              <w:top w:val="nil"/>
+              <w:left w:val="single" w:sz="18" w:space="0" w:color="FFFFFF"/>
+              <w:bottom w:val="single" w:sz="18" w:space="0" w:color="FFFFFF"/>
+              <w:right w:val="single" w:sz="18" w:space="0" w:color="FFFFFF"/>
+            </w:tcBorders>
+            <w:shd w:val="clear" w:color="auto" w:fill="DAEEF3" w:themeFill="accent5" w:themeFillTint="33"/>
+          </w:tcPr>
+          <w:p>
+            <w:pPr>
+              <w:spacing w:after="0"/>
+            </w:pPr>
+          </w:p>
+        </w:tc>
+        <w:tc>
+          <w:tcPr>
+            <w:tcW w:w="4237" w:type="dxa"/>
+            <w:tcBorders>
+              <w:top w:val="nil"/>
+              <w:left w:val="nil"/>
+              <w:bottom w:val="single" w:sz="18" w:space="0" w:color="FFFFFF"/>
+              <w:right w:val="single" w:sz="18" w:space="0" w:color="FFFFFF"/>
+            </w:tcBorders>
+            <w:shd w:val="clear" w:color="auto" w:fill="DAEEF3" w:themeFill="accent5" w:themeFillTint="33"/>
+          </w:tcPr>
+          <w:p>
+            <w:pPr>
+              <w:spacing w:after="0"/>
+            </w:pPr>
+            <w:r>
+              <w:t>2- Redirect to that budget page</w:t>
+            </w:r>
+          </w:p>
+          <w:p>
+            <w:pPr>
+              <w:spacing w:after="0"/>
+              <w:rPr>
+                <w:rtl/>
+                <w:lang w:bidi="ar-EG"/>
+              </w:rPr>
+            </w:pPr>
+            <w:r>
+              <w:t>3- System displays information about the budget including summary, expenses breakdown, leftover money</w:t>
+            </w:r>
+          </w:p>
+        </w:tc>
+      </w:tr>
+    </w:tbl>
+    <w:p>
+      <w:pPr>
+        <w:tabs>
+          <w:tab w:val="left" w:pos="720"/>
+        </w:tabs>
+        <w:spacing w:before="100" w:beforeAutospacing="1" w:after="120" w:line="240" w:lineRule="auto"/>
+        <w:rPr>
+          <w:rFonts w:eastAsia="Times New Roman" w:cstheme="minorHAnsi"/>
+          <w:color w:val="000000"/>
+          <w:sz w:val="28"/>
+          <w:szCs w:val="28"/>
+        </w:rPr>
+      </w:pPr>
+    </w:p>
+    <w:p>
+      <w:pPr>
+        <w:tabs>
+          <w:tab w:val="left" w:pos="720"/>
+        </w:tabs>
+        <w:spacing w:before="100" w:beforeAutospacing="1" w:after="120" w:line="240" w:lineRule="auto"/>
+        <w:rPr>
+          <w:rFonts w:eastAsia="Times New Roman" w:cstheme="minorHAnsi"/>
+          <w:color w:val="000000"/>
+          <w:sz w:val="28"/>
+          <w:szCs w:val="28"/>
+        </w:rPr>
+      </w:pPr>
+    </w:p>
+    <w:p>
+      <w:pPr>
+        <w:numPr>
+          <w:ilvl w:val="0"/>
+          <w:numId w:val="4"/>
+        </w:numPr>
+        <w:spacing w:before="100" w:beforeAutospacing="1" w:after="120" w:line="240" w:lineRule="auto"/>
+        <w:ind w:left="714" w:hanging="357"/>
+        <w:rPr>
+          <w:rFonts w:eastAsia="Times New Roman" w:cstheme="minorHAnsi"/>
+          <w:color w:val="000000"/>
+          <w:sz w:val="28"/>
+          <w:szCs w:val="28"/>
+        </w:rPr>
+      </w:pPr>
+      <w:r>
+        <w:rPr>
+          <w:rFonts w:eastAsia="Times New Roman" w:cstheme="minorHAnsi"/>
+          <w:b/>
+          <w:bCs/>
+          <w:color w:val="1F3864"/>
+          <w:sz w:val="28"/>
+          <w:szCs w:val="28"/>
+        </w:rPr>
+        <w:t xml:space="preserve">Screen Design  </w:t>
+      </w:r>
+    </w:p>
+    <w:p>
+      <w:pPr>
+        <w:tabs>
+          <w:tab w:val="left" w:pos="720"/>
+        </w:tabs>
+        <w:spacing w:before="100" w:beforeAutospacing="1" w:after="120" w:line="240" w:lineRule="auto"/>
+        <w:ind w:left="357"/>
+        <w:rPr>
+          <w:rFonts w:eastAsia="Times New Roman" w:cstheme="minorHAnsi"/>
+          <w:color w:val="000000"/>
+          <w:sz w:val="28"/>
+          <w:szCs w:val="28"/>
+        </w:rPr>
+      </w:pPr>
+      <w:r>
+        <w:rPr>
+          <w:rFonts w:eastAsia="Times New Roman" w:cstheme="minorHAnsi"/>
+          <w:color w:val="000000"/>
+          <w:sz w:val="28"/>
+          <w:szCs w:val="28"/>
+        </w:rPr>
+        <w:lastRenderedPageBreak/>
+        <w:drawing>
+          <wp:inline distT="0" distB="0" distL="0" distR="0" wp14:anchorId="3FDC0412" wp14:editId="7694EFBE">
+            <wp:extent cx="5096586" cy="7944959"/>
+            <wp:effectExtent l="0" t="0" r="8890" b="0"/>
+            <wp:docPr id="8" name="Picture 8"/>
+            <wp:cNvGraphicFramePr>
+              <a:graphicFrameLocks xmlns:a="http://schemas.openxmlformats.org/drawingml/2006/main" noChangeAspect="1"/>
+            </wp:cNvGraphicFramePr>
+            <a:graphic xmlns:a="http://schemas.openxmlformats.org/drawingml/2006/main">
+              <a:graphicData uri="http://schemas.openxmlformats.org/drawingml/2006/picture">
+                <pic:pic xmlns:pic="http://schemas.openxmlformats.org/drawingml/2006/picture">
+                  <pic:nvPicPr>
+                    <pic:cNvPr id="1" name=""/>
+                    <pic:cNvPicPr/>
+                  </pic:nvPicPr>
+                  <pic:blipFill>
+                    <a:blip r:embed="rId17"/>
+                    <a:stretch>
+                      <a:fillRect/>
+                    </a:stretch>
+                  </pic:blipFill>
+                  <pic:spPr>
+                    <a:xfrm>
+                      <a:off x="0" y="0"/>
+                      <a:ext cx="5096586" cy="7944959"/>
+                    </a:xfrm>
+                    <a:prstGeom prst="rect">
+                      <a:avLst/>
+                    </a:prstGeom>
+                  </pic:spPr>
+                </pic:pic>
+              </a:graphicData>
+            </a:graphic>
+          </wp:inline>
+        </w:drawing>
+      </w:r>
+    </w:p>
+    <w:p>
+      <w:pPr>
+        <w:numPr>
+          <w:ilvl w:val="0"/>
+          <w:numId w:val="4"/>
+        </w:numPr>
+        <w:spacing w:before="100" w:beforeAutospacing="1" w:after="120" w:line="240" w:lineRule="auto"/>
+        <w:ind w:left="714" w:hanging="357"/>
+        <w:rPr>
+          <w:rFonts w:eastAsia="Times New Roman" w:cstheme="minorHAnsi"/>
+          <w:b/>
+          <w:bCs/>
+          <w:color w:val="1F3864"/>
+          <w:sz w:val="28"/>
+          <w:szCs w:val="28"/>
+        </w:rPr>
+      </w:pPr>
+      <w:r>
+        <w:rPr>
+          <w:rFonts w:eastAsia="Times New Roman" w:cstheme="minorHAnsi"/>
+          <w:b/>
+          <w:bCs/>
+          <w:color w:val="1F3864"/>
+          <w:sz w:val="28"/>
+          <w:szCs w:val="28"/>
+        </w:rPr>
+        <w:lastRenderedPageBreak/>
+        <w:t>Data Dictionary:</w:t>
+      </w:r>
+    </w:p>
+    <w:tbl>
+      <w:tblPr>
+        <w:tblW w:w="8925" w:type="dxa"/>
+        <w:tblInd w:w="596" w:type="dxa"/>
+        <w:tblCellMar>
+          <w:left w:w="0" w:type="dxa"/>
+          <w:right w:w="0" w:type="dxa"/>
+        </w:tblCellMar>
+        <w:tblLook w:val="04A0" w:firstRow="1" w:lastRow="0" w:firstColumn="1" w:lastColumn="0" w:noHBand="0" w:noVBand="1"/>
+      </w:tblPr>
+      <w:tblGrid>
+        <w:gridCol w:w="2688"/>
+        <w:gridCol w:w="2551"/>
+        <w:gridCol w:w="3686"/>
+      </w:tblGrid>
+      <w:tr>
+        <w:trPr>
+          <w:tblHeader/>
+        </w:trPr>
+        <w:tc>
+          <w:tcPr>
+            <w:tcW w:w="2688" w:type="dxa"/>
+            <w:tcBorders>
+              <w:top w:val="single" w:sz="18" w:space="0" w:color="FFFFFF"/>
+              <w:left w:val="single" w:sz="18" w:space="0" w:color="FFFFFF"/>
+              <w:bottom w:val="single" w:sz="18" w:space="0" w:color="FFFFFF"/>
+              <w:right w:val="single" w:sz="18" w:space="0" w:color="FFFFFF"/>
+            </w:tcBorders>
+            <w:shd w:val="clear" w:color="auto" w:fill="1F3864"/>
+            <w:vAlign w:val="center"/>
+          </w:tcPr>
+          <w:p>
+            <w:pPr>
+              <w:spacing w:before="1" w:after="0" w:line="240" w:lineRule="auto"/>
+              <w:ind w:left="111"/>
+              <w:rPr>
+                <w:rFonts w:eastAsia="Times New Roman" w:cstheme="minorHAnsi"/>
+                <w:b/>
+                <w:bCs/>
+              </w:rPr>
+            </w:pPr>
+            <w:r>
+              <w:rPr>
+                <w:rFonts w:eastAsia="Times New Roman" w:cstheme="minorHAnsi"/>
+                <w:b/>
+                <w:bCs/>
+                <w:color w:val="FFFFFF"/>
+                <w:sz w:val="24"/>
+                <w:szCs w:val="24"/>
+              </w:rPr>
+              <w:t>Element Label</w:t>
+            </w:r>
+          </w:p>
+        </w:tc>
+        <w:tc>
+          <w:tcPr>
+            <w:tcW w:w="2551" w:type="dxa"/>
+            <w:tcBorders>
+              <w:top w:val="single" w:sz="18" w:space="0" w:color="FFFFFF"/>
+              <w:left w:val="nil"/>
+              <w:bottom w:val="single" w:sz="18" w:space="0" w:color="FFFFFF"/>
+              <w:right w:val="single" w:sz="18" w:space="0" w:color="FFFFFF"/>
+            </w:tcBorders>
+            <w:shd w:val="clear" w:color="auto" w:fill="1F3864"/>
+            <w:vAlign w:val="center"/>
+          </w:tcPr>
+          <w:p>
+            <w:pPr>
+              <w:spacing w:before="1" w:after="0" w:line="240" w:lineRule="auto"/>
+              <w:ind w:left="293" w:right="291"/>
+              <w:jc w:val="center"/>
+              <w:rPr>
+                <w:rFonts w:eastAsia="Times New Roman" w:cstheme="minorHAnsi"/>
+                <w:b/>
+                <w:bCs/>
+              </w:rPr>
+            </w:pPr>
+            <w:r>
+              <w:rPr>
+                <w:rFonts w:eastAsia="Times New Roman" w:cstheme="minorHAnsi"/>
+                <w:b/>
+                <w:bCs/>
+                <w:color w:val="FFFFFF"/>
+                <w:sz w:val="24"/>
+                <w:szCs w:val="24"/>
+              </w:rPr>
+              <w:t>Type/Length</w:t>
+            </w:r>
+          </w:p>
+        </w:tc>
+        <w:tc>
+          <w:tcPr>
+            <w:tcW w:w="3686" w:type="dxa"/>
+            <w:tcBorders>
+              <w:top w:val="single" w:sz="18" w:space="0" w:color="FFFFFF"/>
+              <w:left w:val="nil"/>
+              <w:bottom w:val="single" w:sz="18" w:space="0" w:color="FFFFFF"/>
+              <w:right w:val="single" w:sz="18" w:space="0" w:color="FFFFFF"/>
+            </w:tcBorders>
+            <w:shd w:val="clear" w:color="auto" w:fill="1F3864"/>
+            <w:vAlign w:val="center"/>
+          </w:tcPr>
+          <w:p>
+            <w:pPr>
+              <w:spacing w:after="0" w:line="240" w:lineRule="auto"/>
+              <w:ind w:left="111"/>
+              <w:rPr>
+                <w:rFonts w:eastAsia="Times New Roman" w:cstheme="minorHAnsi"/>
+                <w:b/>
+                <w:bCs/>
+              </w:rPr>
+            </w:pPr>
+            <w:r>
+              <w:rPr>
+                <w:rFonts w:eastAsia="Times New Roman" w:cstheme="minorHAnsi"/>
+                <w:b/>
+                <w:bCs/>
+                <w:color w:val="FFFFFF"/>
+                <w:sz w:val="24"/>
+                <w:szCs w:val="24"/>
+              </w:rPr>
+              <w:t>Data Validation / Business Rule</w:t>
+            </w:r>
+          </w:p>
+        </w:tc>
+      </w:tr>
+      <w:tr>
+        <w:tc>
+          <w:tcPr>
+            <w:tcW w:w="2688" w:type="dxa"/>
+            <w:tcBorders>
+              <w:top w:val="nil"/>
+              <w:left w:val="single" w:sz="18" w:space="0" w:color="FFFFFF"/>
+              <w:bottom w:val="single" w:sz="18" w:space="0" w:color="FFFFFF"/>
+              <w:right w:val="single" w:sz="18" w:space="0" w:color="FFFFFF"/>
+            </w:tcBorders>
+            <w:shd w:val="clear" w:color="auto" w:fill="C9F1FF"/>
+            <w:vAlign w:val="center"/>
+          </w:tcPr>
+          <w:p>
+            <w:pPr>
+              <w:spacing w:after="0" w:line="240" w:lineRule="auto"/>
+              <w:rPr>
+                <w:rFonts w:ascii="Calibri" w:eastAsia="Times New Roman" w:hAnsi="Calibri" w:cs="Calibri"/>
+              </w:rPr>
+            </w:pPr>
+            <w:r>
+              <w:rPr>
+                <w:rFonts w:ascii="Calibri" w:eastAsia="Times New Roman" w:hAnsi="Calibri" w:cs="Calibri"/>
+              </w:rPr>
+              <w:t>Budget name field</w:t>
+            </w:r>
+          </w:p>
+        </w:tc>
+        <w:tc>
+          <w:tcPr>
+            <w:tcW w:w="2551" w:type="dxa"/>
+            <w:tcBorders>
+              <w:top w:val="nil"/>
+              <w:left w:val="nil"/>
+              <w:bottom w:val="single" w:sz="18" w:space="0" w:color="FFFFFF"/>
+              <w:right w:val="single" w:sz="18" w:space="0" w:color="FFFFFF"/>
+            </w:tcBorders>
+            <w:shd w:val="clear" w:color="auto" w:fill="C9F1FF"/>
+            <w:vAlign w:val="center"/>
+          </w:tcPr>
+          <w:p>
+            <w:pPr>
+              <w:spacing w:after="0" w:line="240" w:lineRule="auto"/>
+              <w:ind w:left="293" w:right="292"/>
+              <w:jc w:val="center"/>
+              <w:rPr>
+                <w:rFonts w:ascii="Calibri" w:eastAsia="Times New Roman" w:hAnsi="Calibri" w:cs="Calibri"/>
+              </w:rPr>
+            </w:pPr>
+            <w:r>
+              <w:rPr>
+                <w:rFonts w:ascii="Calibri" w:eastAsia="Times New Roman" w:hAnsi="Calibri" w:cs="Calibri"/>
+              </w:rPr>
+              <w:t>Text &lt; 50 characters</w:t>
+            </w:r>
+          </w:p>
+        </w:tc>
+        <w:tc>
+          <w:tcPr>
+            <w:tcW w:w="3686" w:type="dxa"/>
+            <w:tcBorders>
+              <w:top w:val="nil"/>
+              <w:left w:val="nil"/>
+              <w:bottom w:val="single" w:sz="18" w:space="0" w:color="FFFFFF"/>
+              <w:right w:val="single" w:sz="18" w:space="0" w:color="FFFFFF"/>
+            </w:tcBorders>
+            <w:shd w:val="clear" w:color="auto" w:fill="C9F1FF"/>
+            <w:vAlign w:val="center"/>
+          </w:tcPr>
+          <w:p>
+            <w:pPr>
+              <w:spacing w:before="9" w:after="0" w:line="240" w:lineRule="auto"/>
+              <w:rPr>
+                <w:rFonts w:ascii="Calibri" w:eastAsia="Times New Roman" w:hAnsi="Calibri" w:cs="Calibri"/>
+              </w:rPr>
+            </w:pPr>
+            <w:r>
+              <w:rPr>
+                <w:rFonts w:ascii="Calibri" w:eastAsia="Times New Roman" w:hAnsi="Calibri" w:cs="Calibri"/>
+              </w:rPr>
+              <w:t>Structured Text</w:t>
+            </w:r>
+          </w:p>
+        </w:tc>
+      </w:tr>
+      <w:tr>
+        <w:tc>
+          <w:tcPr>
+            <w:tcW w:w="2688" w:type="dxa"/>
+            <w:tcBorders>
+              <w:top w:val="nil"/>
+              <w:left w:val="single" w:sz="18" w:space="0" w:color="FFFFFF"/>
+              <w:bottom w:val="single" w:sz="18" w:space="0" w:color="FFFFFF"/>
+              <w:right w:val="single" w:sz="18" w:space="0" w:color="FFFFFF"/>
+            </w:tcBorders>
+            <w:shd w:val="clear" w:color="auto" w:fill="C9F1FF"/>
+            <w:vAlign w:val="center"/>
+          </w:tcPr>
+          <w:p>
+            <w:pPr>
+              <w:spacing w:before="7" w:after="0" w:line="240" w:lineRule="auto"/>
+              <w:rPr>
+                <w:rFonts w:ascii="Calibri" w:eastAsia="Times New Roman" w:hAnsi="Calibri" w:cs="Calibri"/>
+              </w:rPr>
+            </w:pPr>
+            <w:r>
+              <w:rPr>
+                <w:rFonts w:ascii="Calibri" w:eastAsia="Times New Roman" w:hAnsi="Calibri" w:cs="Calibri"/>
+              </w:rPr>
+              <w:t>Summary information</w:t>
+            </w:r>
+          </w:p>
+        </w:tc>
+        <w:tc>
+          <w:tcPr>
+            <w:tcW w:w="2551" w:type="dxa"/>
+            <w:tcBorders>
+              <w:top w:val="nil"/>
+              <w:left w:val="nil"/>
+              <w:bottom w:val="single" w:sz="18" w:space="0" w:color="FFFFFF"/>
+              <w:right w:val="single" w:sz="18" w:space="0" w:color="FFFFFF"/>
+            </w:tcBorders>
+            <w:shd w:val="clear" w:color="auto" w:fill="C9F1FF"/>
+            <w:vAlign w:val="center"/>
+          </w:tcPr>
+          <w:p>
+            <w:pPr>
+              <w:spacing w:before="9" w:after="0" w:line="240" w:lineRule="auto"/>
+              <w:jc w:val="center"/>
+              <w:rPr>
+                <w:rFonts w:ascii="Calibri" w:eastAsia="Times New Roman" w:hAnsi="Calibri" w:cs="Calibri"/>
+              </w:rPr>
+            </w:pPr>
+            <w:r>
+              <w:rPr>
+                <w:rFonts w:ascii="Calibri" w:eastAsia="Times New Roman" w:hAnsi="Calibri" w:cs="Calibri"/>
+              </w:rPr>
+              <w:t>Text &lt; 1000 characters</w:t>
+            </w:r>
+          </w:p>
+        </w:tc>
+        <w:tc>
+          <w:tcPr>
+            <w:tcW w:w="3686" w:type="dxa"/>
+            <w:tcBorders>
+              <w:top w:val="nil"/>
+              <w:left w:val="nil"/>
+              <w:bottom w:val="single" w:sz="18" w:space="0" w:color="FFFFFF"/>
+              <w:right w:val="single" w:sz="18" w:space="0" w:color="FFFFFF"/>
+            </w:tcBorders>
+            <w:shd w:val="clear" w:color="auto" w:fill="C9F1FF"/>
+            <w:vAlign w:val="center"/>
+          </w:tcPr>
+          <w:p>
+            <w:pPr>
+              <w:spacing w:before="9" w:after="0" w:line="240" w:lineRule="auto"/>
+              <w:rPr>
+                <w:rFonts w:ascii="Calibri" w:eastAsia="Times New Roman" w:hAnsi="Calibri" w:cs="Calibri"/>
+              </w:rPr>
+            </w:pPr>
+            <w:r>
+              <w:rPr>
+                <w:rFonts w:ascii="Calibri" w:eastAsia="Times New Roman" w:hAnsi="Calibri" w:cs="Calibri"/>
+              </w:rPr>
+              <w:t>Structured Text</w:t>
+            </w:r>
+          </w:p>
+        </w:tc>
+      </w:tr>
+      <w:tr>
+        <w:tc>
+          <w:tcPr>
+            <w:tcW w:w="2688" w:type="dxa"/>
+            <w:tcBorders>
+              <w:top w:val="nil"/>
+              <w:left w:val="single" w:sz="18" w:space="0" w:color="FFFFFF"/>
+              <w:bottom w:val="single" w:sz="18" w:space="0" w:color="FFFFFF"/>
+              <w:right w:val="single" w:sz="18" w:space="0" w:color="FFFFFF"/>
+            </w:tcBorders>
+            <w:shd w:val="clear" w:color="auto" w:fill="C9F1FF"/>
+            <w:vAlign w:val="center"/>
+          </w:tcPr>
+          <w:p>
+            <w:pPr>
+              <w:spacing w:before="7" w:after="0" w:line="240" w:lineRule="auto"/>
+              <w:rPr>
+                <w:rFonts w:ascii="Calibri" w:eastAsia="Times New Roman" w:hAnsi="Calibri" w:cs="Calibri"/>
+              </w:rPr>
+            </w:pPr>
+            <w:r>
+              <w:rPr>
+                <w:rFonts w:ascii="Calibri" w:eastAsia="Times New Roman" w:hAnsi="Calibri" w:cs="Calibri"/>
+              </w:rPr>
+              <w:t xml:space="preserve"> Expenses information</w:t>
+            </w:r>
+          </w:p>
+        </w:tc>
+        <w:tc>
+          <w:tcPr>
+            <w:tcW w:w="2551" w:type="dxa"/>
+            <w:tcBorders>
+              <w:top w:val="nil"/>
+              <w:left w:val="nil"/>
+              <w:bottom w:val="single" w:sz="18" w:space="0" w:color="FFFFFF"/>
+              <w:right w:val="single" w:sz="18" w:space="0" w:color="FFFFFF"/>
+            </w:tcBorders>
+            <w:shd w:val="clear" w:color="auto" w:fill="C9F1FF"/>
+            <w:vAlign w:val="center"/>
+          </w:tcPr>
+          <w:p>
+            <w:pPr>
+              <w:spacing w:before="9" w:after="0" w:line="240" w:lineRule="auto"/>
+              <w:jc w:val="center"/>
+              <w:rPr>
+                <w:rFonts w:ascii="Calibri" w:eastAsia="Times New Roman" w:hAnsi="Calibri" w:cs="Calibri"/>
+              </w:rPr>
+            </w:pPr>
+            <w:r>
+              <w:rPr>
+                <w:rFonts w:ascii="Calibri" w:eastAsia="Times New Roman" w:hAnsi="Calibri" w:cs="Calibri"/>
+              </w:rPr>
+              <w:t>Text &lt; 1000 characters</w:t>
+            </w:r>
+          </w:p>
+        </w:tc>
+        <w:tc>
+          <w:tcPr>
+            <w:tcW w:w="3686" w:type="dxa"/>
+            <w:tcBorders>
+              <w:top w:val="nil"/>
+              <w:left w:val="nil"/>
+              <w:bottom w:val="single" w:sz="18" w:space="0" w:color="FFFFFF"/>
+              <w:right w:val="single" w:sz="18" w:space="0" w:color="FFFFFF"/>
+            </w:tcBorders>
+            <w:shd w:val="clear" w:color="auto" w:fill="C9F1FF"/>
+            <w:vAlign w:val="center"/>
+          </w:tcPr>
+          <w:p>
+            <w:pPr>
+              <w:spacing w:before="9" w:after="0" w:line="240" w:lineRule="auto"/>
+              <w:rPr>
+                <w:rFonts w:ascii="Calibri" w:eastAsia="Times New Roman" w:hAnsi="Calibri" w:cs="Calibri"/>
+              </w:rPr>
+            </w:pPr>
+            <w:r>
+              <w:rPr>
+                <w:rFonts w:ascii="Calibri" w:eastAsia="Times New Roman" w:hAnsi="Calibri" w:cs="Calibri"/>
+              </w:rPr>
+              <w:t>Structured Text</w:t>
+            </w:r>
+          </w:p>
+        </w:tc>
+      </w:tr>
+      <w:tr>
+        <w:tc>
+          <w:tcPr>
+            <w:tcW w:w="2688" w:type="dxa"/>
+            <w:tcBorders>
+              <w:top w:val="nil"/>
+              <w:left w:val="single" w:sz="18" w:space="0" w:color="FFFFFF"/>
+              <w:bottom w:val="single" w:sz="18" w:space="0" w:color="FFFFFF"/>
+              <w:right w:val="single" w:sz="18" w:space="0" w:color="FFFFFF"/>
+            </w:tcBorders>
+            <w:shd w:val="clear" w:color="auto" w:fill="C9F1FF"/>
+            <w:vAlign w:val="center"/>
+          </w:tcPr>
+          <w:p>
+            <w:pPr>
+              <w:spacing w:before="7" w:after="0" w:line="240" w:lineRule="auto"/>
+              <w:rPr>
+                <w:rFonts w:ascii="Calibri" w:eastAsia="Times New Roman" w:hAnsi="Calibri" w:cs="Calibri"/>
+              </w:rPr>
+            </w:pPr>
+            <w:r>
+              <w:rPr>
+                <w:rFonts w:ascii="Calibri" w:eastAsia="Times New Roman" w:hAnsi="Calibri" w:cs="Calibri"/>
+              </w:rPr>
+              <w:t>Leftovers field</w:t>
+            </w:r>
+          </w:p>
+        </w:tc>
+        <w:tc>
+          <w:tcPr>
+            <w:tcW w:w="2551" w:type="dxa"/>
+            <w:tcBorders>
+              <w:top w:val="nil"/>
+              <w:left w:val="nil"/>
+              <w:bottom w:val="single" w:sz="18" w:space="0" w:color="FFFFFF"/>
+              <w:right w:val="single" w:sz="18" w:space="0" w:color="FFFFFF"/>
+            </w:tcBorders>
+            <w:shd w:val="clear" w:color="auto" w:fill="C9F1FF"/>
+            <w:vAlign w:val="center"/>
+          </w:tcPr>
+          <w:p>
+            <w:pPr>
+              <w:spacing w:before="9" w:after="0" w:line="240" w:lineRule="auto"/>
+              <w:jc w:val="center"/>
+              <w:rPr>
+                <w:rFonts w:ascii="Calibri" w:eastAsia="Times New Roman" w:hAnsi="Calibri" w:cs="Calibri"/>
+              </w:rPr>
+            </w:pPr>
+            <w:r>
+              <w:rPr>
+                <w:rFonts w:ascii="Calibri" w:eastAsia="Times New Roman" w:hAnsi="Calibri" w:cs="Calibri"/>
+              </w:rPr>
+              <w:t>Float &lt; 10 digits</w:t>
+            </w:r>
+          </w:p>
+        </w:tc>
+        <w:tc>
+          <w:tcPr>
+            <w:tcW w:w="3686" w:type="dxa"/>
+            <w:tcBorders>
+              <w:top w:val="nil"/>
+              <w:left w:val="nil"/>
+              <w:bottom w:val="single" w:sz="18" w:space="0" w:color="FFFFFF"/>
+              <w:right w:val="single" w:sz="18" w:space="0" w:color="FFFFFF"/>
+            </w:tcBorders>
+            <w:shd w:val="clear" w:color="auto" w:fill="C9F1FF"/>
+            <w:vAlign w:val="center"/>
+          </w:tcPr>
+          <w:p>
+            <w:pPr>
+              <w:spacing w:before="9" w:after="0" w:line="240" w:lineRule="auto"/>
+              <w:rPr>
+                <w:rFonts w:ascii="Calibri" w:eastAsia="Times New Roman" w:hAnsi="Calibri" w:cs="Calibri"/>
+              </w:rPr>
+            </w:pPr>
+            <w:r>
+              <w:rPr>
+                <w:rFonts w:ascii="Calibri" w:eastAsia="Times New Roman" w:hAnsi="Calibri" w:cs="Calibri"/>
+              </w:rPr>
+              <w:t>Only 2 digits after decimal point</w:t>
+            </w:r>
+          </w:p>
+          <w:p>
+            <w:pPr>
+              <w:spacing w:before="9" w:after="0" w:line="240" w:lineRule="auto"/>
+              <w:rPr>
+                <w:rFonts w:ascii="Calibri" w:eastAsia="Times New Roman" w:hAnsi="Calibri" w:cs="Calibri"/>
+              </w:rPr>
+            </w:pPr>
+            <w:r>
+              <w:rPr>
+                <w:rFonts w:ascii="Calibri" w:eastAsia="Times New Roman" w:hAnsi="Calibri" w:cs="Calibri"/>
+              </w:rPr>
+              <w:t>and &gt;= 0</w:t>
+            </w:r>
+          </w:p>
+        </w:tc>
+      </w:tr>
+    </w:tbl>
+    <w:p>
+      <w:pPr>
+        <w:pBdr>
+          <w:bottom w:val="single" w:sz="12" w:space="1" w:color="auto"/>
+        </w:pBdr>
+        <w:spacing w:after="0"/>
+        <w:rPr>
+          <w:b/>
+          <w:bCs/>
+        </w:rPr>
+      </w:pPr>
+    </w:p>
+    <w:p>
+      <w:pPr>
         <w:spacing w:after="0"/>
         <w:ind w:left="284"/>
+        <w:rPr>
+          <w:b/>
+          <w:bCs/>
+        </w:rPr>
       </w:pPr>
     </w:p>
     <w:p>
       <w:pPr>
         <w:spacing w:after="0"/>
-        <w:ind w:left="284"/>
+        <w:rPr>
+          <w:b/>
+          <w:bCs/>
+        </w:rPr>
       </w:pPr>
     </w:p>
     <w:p>
       <w:pPr>
         <w:spacing w:after="0"/>
-        <w:ind w:left="284"/>
-      </w:pPr>
-    </w:p>
-    <w:p>
-      <w:pPr>
-        <w:spacing w:after="0"/>
-        <w:ind w:left="284"/>
       </w:pPr>
     </w:p>
     <w:p>
@@ -14070,7 +15696,7 @@
         </w:rPr>
         <w:t xml:space="preserve">Draw a navigation map that show how the screens are related (See example at </w:t>
       </w:r>
-      <w:hyperlink r:id="rId17" w:history="1">
+      <w:hyperlink r:id="rId18" w:history="1">
         <w:r>
           <w:rPr>
             <w:rStyle w:val="Hyperlink"/>
@@ -14131,7 +15757,43 @@
           <w:bCs/>
           <w:color w:val="C00000"/>
         </w:rPr>
-        <w:t>Write a list of all tools used to develop the design (e.g., ArgoUML, Visual-Paradigm, mocqus, etc.)</w:t>
+        <w:t xml:space="preserve">Write a list of all tools used to develop the design (e.g., </w:t>
+      </w:r>
+      <w:proofErr w:type="spellStart"/>
+      <w:r>
+        <w:rPr>
+          <w:b/>
+          <w:bCs/>
+          <w:color w:val="C00000"/>
+        </w:rPr>
+        <w:t>ArgoUML</w:t>
+      </w:r>
+      <w:proofErr w:type="spellEnd"/>
+      <w:r>
+        <w:rPr>
+          <w:b/>
+          <w:bCs/>
+          <w:color w:val="C00000"/>
+        </w:rPr>
+        <w:t xml:space="preserve">, Visual-Paradigm, </w:t>
+      </w:r>
+      <w:proofErr w:type="spellStart"/>
+      <w:r>
+        <w:rPr>
+          <w:b/>
+          <w:bCs/>
+          <w:color w:val="C00000"/>
+        </w:rPr>
+        <w:t>mocqus</w:t>
+      </w:r>
+      <w:proofErr w:type="spellEnd"/>
+      <w:r>
+        <w:rPr>
+          <w:b/>
+          <w:bCs/>
+          <w:color w:val="C00000"/>
+        </w:rPr>
+        <w:t>, etc.)</w:t>
       </w:r>
     </w:p>
     <w:p>
@@ -14377,7 +16039,25 @@
                 <w:bCs/>
                 <w:color w:val="C00000"/>
               </w:rPr>
-              <w:t xml:space="preserve">Part of Use Case Model, Non-Functional Requirements, and  User Stories #1 and #2. </w:t>
+              <w:t xml:space="preserve">Part of Use Case Model, Non-Functional Requirements, </w:t>
+            </w:r>
+            <w:proofErr w:type="gramStart"/>
+            <w:r>
+              <w:rPr>
+                <w:b/>
+                <w:bCs/>
+                <w:color w:val="C00000"/>
+              </w:rPr>
+              <w:t>and  User</w:t>
+            </w:r>
+            <w:proofErr w:type="gramEnd"/>
+            <w:r>
+              <w:rPr>
+                <w:b/>
+                <w:bCs/>
+                <w:color w:val="C00000"/>
+              </w:rPr>
+              <w:t xml:space="preserve"> Stories #1 and #2. </w:t>
             </w:r>
           </w:p>
         </w:tc>
@@ -14457,8 +16137,8 @@
       </w:pPr>
     </w:p>
     <w:sectPr>
-      <w:headerReference w:type="default" r:id="rId18"/>
-      <w:footerReference w:type="default" r:id="rId19"/>
+      <w:headerReference w:type="default" r:id="rId19"/>
+      <w:footerReference w:type="default" r:id="rId20"/>
       <w:pgSz w:w="12240" w:h="15840"/>
       <w:pgMar w:top="1152" w:right="1296" w:bottom="1008" w:left="1296" w:header="720" w:footer="720" w:gutter="0"/>
       <w:pgNumType w:start="0"/>
@@ -14702,6 +16382,7 @@
       </w:rPr>
       <w:t xml:space="preserve">– </w:t>
     </w:r>
+    <w:proofErr w:type="spellStart"/>
     <w:r>
       <w:rPr>
         <w:rFonts w:asciiTheme="majorHAnsi" w:hAnsiTheme="majorHAnsi"/>
@@ -14711,6 +16392,7 @@
       </w:rPr>
       <w:t>HoodRatz</w:t>
     </w:r>
+    <w:proofErr w:type="spellEnd"/>
   </w:p>
   <w:p>
     <w:pPr>
@@ -18761,10 +20443,6 @@
 </file>
 
 <file path=customXml/item1.xml><?xml version="1.0" encoding="utf-8"?>
-<b:Sources xmlns:b="http://schemas.openxmlformats.org/officeDocument/2006/bibliography" xmlns="http://schemas.openxmlformats.org/officeDocument/2006/bibliography" SelectedStyle="\APA.XSL" StyleName="APA Fifth Edition"/>
-</file>
-
-<file path=customXml/item2.xml><?xml version="1.0" encoding="utf-8"?>
 <s:customData xmlns="http://www.wps.cn/officeDocument/2013/wpsCustomData" xmlns:s="http://www.wps.cn/officeDocument/2013/wpsCustomData">
   <customSectProps/>
   <customShpExts>
@@ -18773,18 +20451,22 @@
 </s:customData>
 </file>
 
+<file path=customXml/item2.xml><?xml version="1.0" encoding="utf-8"?>
+<b:Sources xmlns:b="http://schemas.openxmlformats.org/officeDocument/2006/bibliography" xmlns="http://schemas.openxmlformats.org/officeDocument/2006/bibliography" SelectedStyle="\APA.XSL" StyleName="APA Fifth Edition"/>
+</file>
+
 <file path=customXml/itemProps1.xml><?xml version="1.0" encoding="utf-8"?>
+<ds:datastoreItem xmlns:ds="http://schemas.openxmlformats.org/officeDocument/2006/customXml" ds:itemID="{B1977F7D-205B-4081-913C-38D41E755F92}">
+  <ds:schemaRefs>
+    <ds:schemaRef ds:uri="http://www.wps.cn/officeDocument/2013/wpsCustomData"/>
+  </ds:schemaRefs>
+</ds:datastoreItem>
+</file>
+
+<file path=customXml/itemProps2.xml><?xml version="1.0" encoding="utf-8"?>
 <ds:datastoreItem xmlns:ds="http://schemas.openxmlformats.org/officeDocument/2006/customXml" ds:itemID="{18D9EA5A-BEF4-447A-9DDF-8DDA3396ED74}">
   <ds:schemaRefs>
     <ds:schemaRef ds:uri="http://schemas.openxmlformats.org/officeDocument/2006/bibliography"/>
   </ds:schemaRefs>
 </ds:datastoreItem>
-</file>
-
-<file path=customXml/itemProps2.xml><?xml version="1.0" encoding="utf-8"?>
-<ds:datastoreItem xmlns:ds="http://schemas.openxmlformats.org/officeDocument/2006/customXml" ds:itemID="{B1977F7D-205B-4081-913C-38D41E755F92}">
-  <ds:schemaRefs>
-    <ds:schemaRef ds:uri="http://www.wps.cn/officeDocument/2013/wpsCustomData"/>
-  </ds:schemaRefs>
-</ds:datastoreItem>
 </file>
</xml_diff>

<commit_message>
workin on 8th (reports panel)
</commit_message>
<xml_diff>
--- a/Assignment 1/Working on it/CS251-2025-S18-20230553-20230121-20230231-MoneyMinds-SRSv1.0.docx
+++ b/Assignment 1/Working on it/CS251-2025-S18-20230553-20230121-20230231-MoneyMinds-SRSv1.0.docx
@@ -15002,10 +15002,18 @@
               <w:t xml:space="preserve">5- System displays several boxes of input including </w:t>
             </w:r>
             <w:r>
-              <w:t>Transaction name</w:t>
-            </w:r>
-            <w:r>
-              <w:t xml:space="preserve"> , Type,</w:t>
+              <w:t xml:space="preserve">Transaction </w:t>
+            </w:r>
+            <w:proofErr w:type="gramStart"/>
+            <w:r>
+              <w:t>name</w:t>
+            </w:r>
+            <w:r>
+              <w:t xml:space="preserve"> ,</w:t>
+            </w:r>
+            <w:proofErr w:type="gramEnd"/>
+            <w:r>
+              <w:t xml:space="preserve"> Type,</w:t>
             </w:r>
             <w:r>
               <w:t xml:space="preserve"> Category, Amount, Date</w:t>
@@ -15427,6 +15435,7 @@
       <w:r>
         <w:rPr>
           <w:rFonts w:eastAsia="Times New Roman" w:cstheme="minorHAnsi"/>
+          <w:noProof/>
           <w:color w:val="000000"/>
           <w:sz w:val="28"/>
           <w:szCs w:val="28"/>
@@ -16197,15 +16206,11 @@
     <w:p>
       <w:pPr>
         <w:spacing w:after="0"/>
+        <w:ind w:left="284"/>
         <w:rPr>
           <w:b/>
           <w:bCs/>
         </w:rPr>
-      </w:pPr>
-    </w:p>
-    <w:p>
-      <w:pPr>
-        <w:spacing w:after="0"/>
       </w:pPr>
     </w:p>
     <w:p>
@@ -16234,18 +16239,7 @@
           <w:sz w:val="28"/>
           <w:szCs w:val="28"/>
         </w:rPr>
-        <w:t>User Story #</w:t>
-      </w:r>
-      <w:r>
-        <w:rPr>
-          <w:rFonts w:eastAsia="Times New Roman" w:cstheme="minorHAnsi"/>
-          <w:b/>
-          <w:bCs/>
-          <w:color w:val="1F3864"/>
-          <w:sz w:val="28"/>
-          <w:szCs w:val="28"/>
-        </w:rPr>
-        <w:t>7</w:t>
+        <w:t>User Story #7</w:t>
       </w:r>
     </w:p>
     <w:p>
@@ -16336,9 +16330,58 @@
                 <w:szCs w:val="24"/>
                 <w:lang w:bidi="ar-EG"/>
               </w:rPr>
-              <w:t>US #</w:t>
-            </w:r>
-            <w:r>
+              <w:t>US #7</w:t>
+            </w:r>
+          </w:p>
+        </w:tc>
+      </w:tr>
+      <w:tr>
+        <w:tc>
+          <w:tcPr>
+            <w:tcW w:w="2263" w:type="dxa"/>
+            <w:tcBorders>
+              <w:top w:val="single" w:sz="8" w:space="0" w:color="000000"/>
+              <w:left w:val="single" w:sz="8" w:space="0" w:color="000000"/>
+              <w:bottom w:val="single" w:sz="8" w:space="0" w:color="000000"/>
+              <w:right w:val="single" w:sz="18" w:space="0" w:color="FFFFFF"/>
+            </w:tcBorders>
+            <w:shd w:val="clear" w:color="auto" w:fill="00B0F0"/>
+            <w:vAlign w:val="center"/>
+          </w:tcPr>
+          <w:p>
+            <w:pPr>
+              <w:spacing w:after="0" w:line="240" w:lineRule="auto"/>
+              <w:ind w:left="104"/>
+              <w:rPr>
+                <w:b/>
+                <w:bCs/>
+              </w:rPr>
+            </w:pPr>
+            <w:r>
+              <w:rPr>
+                <w:b/>
+                <w:bCs/>
+              </w:rPr>
+              <w:t xml:space="preserve">User Story Name </w:t>
+            </w:r>
+          </w:p>
+        </w:tc>
+        <w:tc>
+          <w:tcPr>
+            <w:tcW w:w="6362" w:type="dxa"/>
+            <w:tcBorders>
+              <w:top w:val="single" w:sz="18" w:space="0" w:color="FFFFFF"/>
+              <w:left w:val="nil"/>
+              <w:bottom w:val="single" w:sz="18" w:space="0" w:color="FFFFFF"/>
+              <w:right w:val="single" w:sz="18" w:space="0" w:color="FFFFFF"/>
+            </w:tcBorders>
+            <w:shd w:val="clear" w:color="auto" w:fill="C9F1FF"/>
+            <w:vAlign w:val="center"/>
+          </w:tcPr>
+          <w:p>
+            <w:pPr>
+              <w:spacing w:after="0" w:line="240" w:lineRule="auto"/>
+              <w:ind w:right="443"/>
               <w:rPr>
                 <w:rFonts w:ascii="Calibri" w:eastAsia="Times New Roman" w:hAnsi="Calibri" w:cs="Calibri"/>
                 <w:color w:val="000000"/>
@@ -16346,58 +16389,8 @@
                 <w:szCs w:val="24"/>
                 <w:lang w:bidi="ar-EG"/>
               </w:rPr>
-              <w:t>7</w:t>
-            </w:r>
-          </w:p>
-        </w:tc>
-      </w:tr>
-      <w:tr>
-        <w:tc>
-          <w:tcPr>
-            <w:tcW w:w="2263" w:type="dxa"/>
-            <w:tcBorders>
-              <w:top w:val="single" w:sz="8" w:space="0" w:color="000000"/>
-              <w:left w:val="single" w:sz="8" w:space="0" w:color="000000"/>
-              <w:bottom w:val="single" w:sz="8" w:space="0" w:color="000000"/>
-              <w:right w:val="single" w:sz="18" w:space="0" w:color="FFFFFF"/>
-            </w:tcBorders>
-            <w:shd w:val="clear" w:color="auto" w:fill="00B0F0"/>
-            <w:vAlign w:val="center"/>
-          </w:tcPr>
-          <w:p>
-            <w:pPr>
-              <w:spacing w:after="0" w:line="240" w:lineRule="auto"/>
-              <w:ind w:left="104"/>
-              <w:rPr>
-                <w:b/>
-                <w:bCs/>
-              </w:rPr>
-            </w:pPr>
-            <w:r>
-              <w:rPr>
-                <w:b/>
-                <w:bCs/>
-              </w:rPr>
-              <w:t xml:space="preserve">User Story Name </w:t>
-            </w:r>
-          </w:p>
-        </w:tc>
-        <w:tc>
-          <w:tcPr>
-            <w:tcW w:w="6362" w:type="dxa"/>
-            <w:tcBorders>
-              <w:top w:val="single" w:sz="18" w:space="0" w:color="FFFFFF"/>
-              <w:left w:val="nil"/>
-              <w:bottom w:val="single" w:sz="18" w:space="0" w:color="FFFFFF"/>
-              <w:right w:val="single" w:sz="18" w:space="0" w:color="FFFFFF"/>
-            </w:tcBorders>
-            <w:shd w:val="clear" w:color="auto" w:fill="C9F1FF"/>
-            <w:vAlign w:val="center"/>
-          </w:tcPr>
-          <w:p>
-            <w:pPr>
-              <w:spacing w:after="0" w:line="240" w:lineRule="auto"/>
-              <w:ind w:right="443"/>
+            </w:pPr>
+            <w:r>
               <w:rPr>
                 <w:rFonts w:ascii="Calibri" w:eastAsia="Times New Roman" w:hAnsi="Calibri" w:cs="Calibri"/>
                 <w:color w:val="000000"/>
@@ -16405,26 +16398,7 @@
                 <w:szCs w:val="24"/>
                 <w:lang w:bidi="ar-EG"/>
               </w:rPr>
-            </w:pPr>
-            <w:r>
-              <w:rPr>
-                <w:rFonts w:ascii="Calibri" w:eastAsia="Times New Roman" w:hAnsi="Calibri" w:cs="Calibri"/>
-                <w:color w:val="000000"/>
-                <w:sz w:val="24"/>
-                <w:szCs w:val="24"/>
-                <w:lang w:bidi="ar-EG"/>
-              </w:rPr>
-              <w:t xml:space="preserve">Add/Edit a </w:t>
-            </w:r>
-            <w:r>
-              <w:rPr>
-                <w:rFonts w:ascii="Calibri" w:eastAsia="Times New Roman" w:hAnsi="Calibri" w:cs="Calibri"/>
-                <w:color w:val="000000"/>
-                <w:sz w:val="24"/>
-                <w:szCs w:val="24"/>
-                <w:lang w:bidi="ar-EG"/>
-              </w:rPr>
-              <w:t>Goal</w:t>
+              <w:t>Add/Edit a Goal</w:t>
             </w:r>
           </w:p>
         </w:tc>
@@ -16576,14 +16550,7 @@
                 <w:rFonts w:ascii="Arial" w:eastAsia="Times New Roman" w:hAnsi="Arial" w:cs="Arial"/>
                 <w:color w:val="000000"/>
               </w:rPr>
-              <w:t xml:space="preserve"> to be able to see</w:t>
-            </w:r>
-            <w:r>
-              <w:rPr>
-                <w:rFonts w:ascii="Arial" w:eastAsia="Times New Roman" w:hAnsi="Arial" w:cs="Arial"/>
-                <w:color w:val="000000"/>
-              </w:rPr>
-              <w:t xml:space="preserve"> and create financial goals</w:t>
+              <w:t xml:space="preserve"> to be able to see and create financial goals</w:t>
             </w:r>
           </w:p>
           <w:p>
@@ -16612,28 +16579,7 @@
                 <w:rFonts w:ascii="Arial" w:eastAsia="Times New Roman" w:hAnsi="Arial" w:cs="Arial"/>
                 <w:color w:val="000000"/>
               </w:rPr>
-              <w:t xml:space="preserve">that I can </w:t>
-            </w:r>
-            <w:r>
-              <w:rPr>
-                <w:rFonts w:ascii="Arial" w:eastAsia="Times New Roman" w:hAnsi="Arial" w:cs="Arial"/>
-                <w:color w:val="000000"/>
-              </w:rPr>
-              <w:t>manage my savings effectively</w:t>
-            </w:r>
-            <w:r>
-              <w:rPr>
-                <w:rFonts w:ascii="Arial" w:eastAsia="Times New Roman" w:hAnsi="Arial" w:cs="Arial"/>
-                <w:color w:val="000000"/>
-              </w:rPr>
-              <w:t xml:space="preserve"> and add or edit individua</w:t>
-            </w:r>
-            <w:r>
-              <w:rPr>
-                <w:rFonts w:ascii="Arial" w:eastAsia="Times New Roman" w:hAnsi="Arial" w:cs="Arial"/>
-                <w:color w:val="000000"/>
-              </w:rPr>
-              <w:t>l Goals</w:t>
+              <w:t>that I can manage my savings effectively and add or edit individual Goals</w:t>
             </w:r>
           </w:p>
         </w:tc>
@@ -16817,93 +16763,58 @@
                 <w:rFonts w:ascii="Arial" w:eastAsia="Times New Roman" w:hAnsi="Arial" w:cs="Arial"/>
                 <w:color w:val="000000"/>
               </w:rPr>
-              <w:t>I’m a user and I’m on the home screen and I go to the “</w:t>
-            </w:r>
-            <w:r>
+              <w:t>I’m a user and I’m on the home screen and I go to the “Goals” page</w:t>
+            </w:r>
+          </w:p>
+          <w:p>
+            <w:pPr>
+              <w:spacing w:after="60"/>
               <w:rPr>
                 <w:rFonts w:ascii="Arial" w:eastAsia="Times New Roman" w:hAnsi="Arial" w:cs="Arial"/>
                 <w:color w:val="000000"/>
               </w:rPr>
-              <w:t>Goals</w:t>
-            </w:r>
+            </w:pPr>
             <w:r>
               <w:rPr>
                 <w:rFonts w:ascii="Arial" w:eastAsia="Times New Roman" w:hAnsi="Arial" w:cs="Arial"/>
-                <w:color w:val="000000"/>
-              </w:rPr>
-              <w:t>” page</w:t>
+                <w:b/>
+                <w:bCs/>
+                <w:color w:val="000000"/>
+              </w:rPr>
+              <w:t xml:space="preserve">When </w:t>
+            </w:r>
+            <w:r>
+              <w:rPr>
+                <w:rFonts w:ascii="Arial" w:eastAsia="Times New Roman" w:hAnsi="Arial" w:cs="Arial"/>
+                <w:color w:val="000000"/>
+              </w:rPr>
+              <w:t>I click on “New” or the 3 dots then “edit” and fill the boxes</w:t>
             </w:r>
           </w:p>
           <w:p>
             <w:pPr>
               <w:spacing w:after="60"/>
               <w:rPr>
+                <w:b/>
+                <w:bCs/>
+                <w:color w:val="C00000"/>
+              </w:rPr>
+            </w:pPr>
+            <w:r>
+              <w:rPr>
                 <w:rFonts w:ascii="Arial" w:eastAsia="Times New Roman" w:hAnsi="Arial" w:cs="Arial"/>
-                <w:color w:val="000000"/>
-              </w:rPr>
-            </w:pPr>
+                <w:b/>
+                <w:bCs/>
+                <w:color w:val="000000"/>
+              </w:rPr>
+              <w:t xml:space="preserve">Then </w:t>
+            </w:r>
             <w:r>
               <w:rPr>
                 <w:rFonts w:ascii="Arial" w:eastAsia="Times New Roman" w:hAnsi="Arial" w:cs="Arial"/>
-                <w:b/>
-                <w:bCs/>
-                <w:color w:val="000000"/>
-              </w:rPr>
-              <w:t xml:space="preserve">When </w:t>
-            </w:r>
-            <w:r>
-              <w:rPr>
-                <w:rFonts w:ascii="Arial" w:eastAsia="Times New Roman" w:hAnsi="Arial" w:cs="Arial"/>
-                <w:color w:val="000000"/>
-              </w:rPr>
-              <w:t>I click on “New” or the 3 dots then “edit” and fill the boxes</w:t>
-            </w:r>
-          </w:p>
-          <w:p>
-            <w:pPr>
-              <w:spacing w:after="60"/>
-              <w:rPr>
-                <w:b/>
-                <w:bCs/>
-                <w:color w:val="C00000"/>
-              </w:rPr>
-            </w:pPr>
-            <w:r>
-              <w:rPr>
-                <w:rFonts w:ascii="Arial" w:eastAsia="Times New Roman" w:hAnsi="Arial" w:cs="Arial"/>
-                <w:b/>
-                <w:bCs/>
-                <w:color w:val="000000"/>
-              </w:rPr>
-              <w:t xml:space="preserve">Then </w:t>
-            </w:r>
-            <w:r>
-              <w:rPr>
-                <w:rFonts w:ascii="Arial" w:eastAsia="Times New Roman" w:hAnsi="Arial" w:cs="Arial"/>
-                <w:color w:val="000000"/>
-              </w:rPr>
-              <w:t xml:space="preserve">the system adds a new </w:t>
-            </w:r>
-            <w:r>
-              <w:rPr>
-                <w:rFonts w:ascii="Arial" w:eastAsia="Times New Roman" w:hAnsi="Arial" w:cs="Arial"/>
-                <w:color w:val="000000"/>
-              </w:rPr>
-              <w:t>Goal</w:t>
-            </w:r>
-            <w:r>
-              <w:rPr>
-                <w:rFonts w:ascii="Arial" w:eastAsia="Times New Roman" w:hAnsi="Arial" w:cs="Arial"/>
-                <w:color w:val="000000"/>
-              </w:rPr>
-              <w:t xml:space="preserve"> or applies the changes to the existing </w:t>
-            </w:r>
-            <w:r>
-              <w:rPr>
-                <w:rFonts w:ascii="Arial" w:eastAsia="Times New Roman" w:hAnsi="Arial" w:cs="Arial"/>
-                <w:color w:val="000000"/>
-              </w:rPr>
-              <w:t>Goal</w:t>
+                <w:color w:val="000000"/>
+              </w:rPr>
+              <w:t>the system adds a new Goal or applies the changes to the existing Goal</w:t>
             </w:r>
           </w:p>
         </w:tc>
@@ -17067,13 +16978,7 @@
               <w:spacing w:after="0"/>
             </w:pPr>
             <w:r>
-              <w:t>1- User clicks on “</w:t>
-            </w:r>
-            <w:r>
-              <w:t>Goals</w:t>
-            </w:r>
-            <w:r>
-              <w:t>”</w:t>
+              <w:t>1- User clicks on “Goals”</w:t>
             </w:r>
           </w:p>
         </w:tc>
@@ -17129,13 +17034,7 @@
               <w:spacing w:after="0"/>
             </w:pPr>
             <w:r>
-              <w:t>2- Redirect to the “</w:t>
-            </w:r>
-            <w:r>
-              <w:t>Goals</w:t>
-            </w:r>
-            <w:r>
-              <w:t>” page</w:t>
+              <w:t>2- Redirect to the “Goals” page</w:t>
             </w:r>
           </w:p>
           <w:p>
@@ -17147,10 +17046,7 @@
               </w:rPr>
             </w:pPr>
             <w:r>
-              <w:t xml:space="preserve">3- System displays </w:t>
-            </w:r>
-            <w:r>
-              <w:t>all the financial goals that was set the user with information about them and a progress bar</w:t>
+              <w:t>3- System displays all the financial goals that was set the user with information about them and a progress bar</w:t>
             </w:r>
           </w:p>
         </w:tc>
@@ -17172,7 +17068,6 @@
               <w:spacing w:after="0"/>
             </w:pPr>
             <w:r>
-              <w:lastRenderedPageBreak/>
               <w:t>4- User clicks on “New” or “Edit”</w:t>
             </w:r>
           </w:p>
@@ -17229,22 +17124,7 @@
               <w:spacing w:after="0"/>
             </w:pPr>
             <w:r>
-              <w:t>5- System displays several boxes of input including</w:t>
-            </w:r>
-            <w:r>
-              <w:t xml:space="preserve"> Goal</w:t>
-            </w:r>
-            <w:r>
-              <w:t xml:space="preserve"> name, </w:t>
-            </w:r>
-            <w:r>
-              <w:t xml:space="preserve">Target </w:t>
-            </w:r>
-            <w:r>
-              <w:t xml:space="preserve">Amount, </w:t>
-            </w:r>
-            <w:r>
-              <w:t>Time Frame</w:t>
+              <w:t>5- System displays several boxes of input including Goal name, Target Amount, Time Frame</w:t>
             </w:r>
           </w:p>
         </w:tc>
@@ -17322,19 +17202,7 @@
               <w:spacing w:after="0"/>
             </w:pPr>
             <w:r>
-              <w:t xml:space="preserve">8- System adds the </w:t>
-            </w:r>
-            <w:r>
-              <w:t>Goal</w:t>
-            </w:r>
-            <w:r>
-              <w:t xml:space="preserve"> or saves the changes to the existing </w:t>
-            </w:r>
-            <w:r>
-              <w:t>Goal</w:t>
-            </w:r>
-            <w:r>
-              <w:t xml:space="preserve"> in the database</w:t>
+              <w:t>8- System adds the Goal or saves the changes to the existing Goal in the database</w:t>
             </w:r>
           </w:p>
         </w:tc>
@@ -17403,10 +17271,10 @@
           <w:szCs w:val="28"/>
         </w:rPr>
         <w:drawing>
-          <wp:inline distT="0" distB="0" distL="0" distR="0" wp14:anchorId="548D8B28" wp14:editId="793CABBC">
-            <wp:extent cx="6126480" cy="3244215"/>
-            <wp:effectExtent l="0" t="0" r="7620" b="0"/>
-            <wp:docPr id="10" name="Picture 10"/>
+          <wp:inline distT="0" distB="0" distL="0" distR="0" wp14:anchorId="61AD403D" wp14:editId="4E864D22">
+            <wp:extent cx="6126480" cy="4930775"/>
+            <wp:effectExtent l="0" t="0" r="7620" b="3175"/>
+            <wp:docPr id="13" name="Picture 13"/>
             <wp:cNvGraphicFramePr>
               <a:graphicFrameLocks xmlns:a="http://schemas.openxmlformats.org/drawingml/2006/main" noChangeAspect="1"/>
             </wp:cNvGraphicFramePr>
@@ -17426,7 +17294,7 @@
                   <pic:spPr>
                     <a:xfrm>
                       <a:off x="0" y="0"/>
-                      <a:ext cx="6126480" cy="3244215"/>
+                      <a:ext cx="6126480" cy="4930775"/>
                     </a:xfrm>
                     <a:prstGeom prst="rect">
                       <a:avLst/>
@@ -17465,6 +17333,7 @@
           <w:sz w:val="28"/>
           <w:szCs w:val="28"/>
         </w:rPr>
+        <w:lastRenderedPageBreak/>
         <w:t>Data Dictionary:</w:t>
       </w:r>
     </w:p>
@@ -17618,13 +17487,7 @@
               <w:rPr>
                 <w:rFonts w:ascii="Calibri" w:eastAsia="Times New Roman" w:hAnsi="Calibri" w:cs="Calibri"/>
               </w:rPr>
-              <w:t>Goal</w:t>
-            </w:r>
-            <w:r>
-              <w:rPr>
-                <w:rFonts w:ascii="Calibri" w:eastAsia="Times New Roman" w:hAnsi="Calibri" w:cs="Calibri"/>
-              </w:rPr>
-              <w:t xml:space="preserve"> name field</w:t>
+              <w:t>Goal name field</w:t>
             </w:r>
           </w:p>
         </w:tc>
@@ -17709,13 +17572,7 @@
               <w:rPr>
                 <w:rFonts w:ascii="Calibri" w:eastAsia="Times New Roman" w:hAnsi="Calibri" w:cs="Calibri"/>
               </w:rPr>
-              <w:t>Target Amount</w:t>
-            </w:r>
-            <w:r>
-              <w:rPr>
-                <w:rFonts w:ascii="Calibri" w:eastAsia="Times New Roman" w:hAnsi="Calibri" w:cs="Calibri"/>
-              </w:rPr>
-              <w:t xml:space="preserve"> field</w:t>
+              <w:t>Target Amount field</w:t>
             </w:r>
           </w:p>
         </w:tc>
@@ -17799,13 +17656,7 @@
               <w:rPr>
                 <w:rFonts w:ascii="Calibri" w:eastAsia="Times New Roman" w:hAnsi="Calibri" w:cs="Calibri"/>
               </w:rPr>
-              <w:t>Time Frame</w:t>
-            </w:r>
-            <w:r>
-              <w:rPr>
-                <w:rFonts w:ascii="Calibri" w:eastAsia="Times New Roman" w:hAnsi="Calibri" w:cs="Calibri"/>
-              </w:rPr>
-              <w:t xml:space="preserve"> field</w:t>
+              <w:t>Time Frame field</w:t>
             </w:r>
           </w:p>
         </w:tc>
@@ -17864,8 +17715,3128 @@
       <w:pPr>
         <w:spacing w:after="0"/>
         <w:ind w:left="284"/>
-      </w:pPr>
-    </w:p>
+        <w:rPr>
+          <w:b/>
+          <w:bCs/>
+        </w:rPr>
+      </w:pPr>
+    </w:p>
+    <w:p>
+      <w:pPr>
+        <w:pBdr>
+          <w:bottom w:val="single" w:sz="12" w:space="1" w:color="auto"/>
+        </w:pBdr>
+        <w:spacing w:after="0"/>
+        <w:rPr>
+          <w:b/>
+          <w:bCs/>
+        </w:rPr>
+      </w:pPr>
+    </w:p>
+    <w:p>
+      <w:pPr>
+        <w:tabs>
+          <w:tab w:val="left" w:pos="3585"/>
+        </w:tabs>
+        <w:spacing w:after="0"/>
+      </w:pPr>
+    </w:p>
+    <w:p>
+      <w:pPr>
+        <w:numPr>
+          <w:ilvl w:val="0"/>
+          <w:numId w:val="4"/>
+        </w:numPr>
+        <w:spacing w:before="100" w:beforeAutospacing="1" w:after="120" w:line="240" w:lineRule="auto"/>
+        <w:ind w:left="714" w:hanging="357"/>
+        <w:rPr>
+          <w:rFonts w:eastAsia="Times New Roman" w:cstheme="minorHAnsi"/>
+          <w:b/>
+          <w:bCs/>
+          <w:color w:val="1F3864"/>
+          <w:sz w:val="28"/>
+          <w:szCs w:val="28"/>
+        </w:rPr>
+      </w:pPr>
+      <w:r>
+        <w:rPr>
+          <w:rFonts w:eastAsia="Times New Roman" w:cstheme="minorHAnsi"/>
+          <w:b/>
+          <w:bCs/>
+          <w:color w:val="1F3864"/>
+          <w:sz w:val="28"/>
+          <w:szCs w:val="28"/>
+        </w:rPr>
+        <w:t>User Story #</w:t>
+      </w:r>
+      <w:r>
+        <w:rPr>
+          <w:rFonts w:eastAsia="Times New Roman" w:cstheme="minorHAnsi"/>
+          <w:b/>
+          <w:bCs/>
+          <w:color w:val="1F3864"/>
+          <w:sz w:val="28"/>
+          <w:szCs w:val="28"/>
+        </w:rPr>
+        <w:t>8</w:t>
+      </w:r>
+    </w:p>
+    <w:p>
+      <w:pPr>
+        <w:spacing w:after="0" w:line="240" w:lineRule="auto"/>
+        <w:rPr>
+          <w:rFonts w:ascii="Times New Roman" w:eastAsia="Times New Roman" w:hAnsi="Times New Roman" w:cs="Times New Roman"/>
+          <w:vanish/>
+          <w:sz w:val="24"/>
+          <w:szCs w:val="24"/>
+        </w:rPr>
+      </w:pPr>
+    </w:p>
+    <w:tbl>
+      <w:tblPr>
+        <w:tblW w:w="8625" w:type="dxa"/>
+        <w:tblInd w:w="911" w:type="dxa"/>
+        <w:tblCellMar>
+          <w:left w:w="0" w:type="dxa"/>
+          <w:right w:w="0" w:type="dxa"/>
+        </w:tblCellMar>
+        <w:tblLook w:val="04A0" w:firstRow="1" w:lastRow="0" w:firstColumn="1" w:lastColumn="0" w:noHBand="0" w:noVBand="1"/>
+      </w:tblPr>
+      <w:tblGrid>
+        <w:gridCol w:w="2263"/>
+        <w:gridCol w:w="6362"/>
+      </w:tblGrid>
+      <w:tr>
+        <w:tc>
+          <w:tcPr>
+            <w:tcW w:w="2263" w:type="dxa"/>
+            <w:tcBorders>
+              <w:top w:val="single" w:sz="8" w:space="0" w:color="000000"/>
+              <w:left w:val="single" w:sz="8" w:space="0" w:color="000000"/>
+              <w:bottom w:val="single" w:sz="8" w:space="0" w:color="000000"/>
+              <w:right w:val="single" w:sz="18" w:space="0" w:color="FFFFFF"/>
+            </w:tcBorders>
+            <w:shd w:val="clear" w:color="auto" w:fill="00B0F0"/>
+            <w:vAlign w:val="center"/>
+          </w:tcPr>
+          <w:p>
+            <w:pPr>
+              <w:spacing w:after="0" w:line="240" w:lineRule="auto"/>
+              <w:ind w:left="104"/>
+              <w:rPr>
+                <w:b/>
+                <w:bCs/>
+              </w:rPr>
+            </w:pPr>
+            <w:r>
+              <w:rPr>
+                <w:b/>
+                <w:bCs/>
+              </w:rPr>
+              <w:t>User Story ID</w:t>
+            </w:r>
+          </w:p>
+        </w:tc>
+        <w:tc>
+          <w:tcPr>
+            <w:tcW w:w="6362" w:type="dxa"/>
+            <w:tcBorders>
+              <w:top w:val="single" w:sz="18" w:space="0" w:color="FFFFFF"/>
+              <w:left w:val="nil"/>
+              <w:bottom w:val="single" w:sz="18" w:space="0" w:color="FFFFFF"/>
+              <w:right w:val="single" w:sz="18" w:space="0" w:color="FFFFFF"/>
+            </w:tcBorders>
+            <w:shd w:val="clear" w:color="auto" w:fill="C9F1FF"/>
+            <w:vAlign w:val="center"/>
+          </w:tcPr>
+          <w:p>
+            <w:pPr>
+              <w:spacing w:after="0" w:line="240" w:lineRule="auto"/>
+              <w:ind w:right="443"/>
+              <w:rPr>
+                <w:rFonts w:ascii="Calibri" w:eastAsia="Times New Roman" w:hAnsi="Calibri" w:cs="Calibri"/>
+                <w:color w:val="000000"/>
+                <w:sz w:val="24"/>
+                <w:szCs w:val="24"/>
+                <w:lang w:bidi="ar-EG"/>
+              </w:rPr>
+            </w:pPr>
+            <w:r>
+              <w:rPr>
+                <w:rFonts w:ascii="Calibri" w:eastAsia="Times New Roman" w:hAnsi="Calibri" w:cs="Calibri"/>
+                <w:color w:val="000000"/>
+                <w:sz w:val="24"/>
+                <w:szCs w:val="24"/>
+                <w:lang w:bidi="ar-EG"/>
+              </w:rPr>
+              <w:t>US #</w:t>
+            </w:r>
+            <w:r>
+              <w:rPr>
+                <w:rFonts w:ascii="Calibri" w:eastAsia="Times New Roman" w:hAnsi="Calibri" w:cs="Calibri"/>
+                <w:color w:val="000000"/>
+                <w:sz w:val="24"/>
+                <w:szCs w:val="24"/>
+                <w:lang w:bidi="ar-EG"/>
+              </w:rPr>
+              <w:t>8</w:t>
+            </w:r>
+          </w:p>
+        </w:tc>
+      </w:tr>
+      <w:tr>
+        <w:tc>
+          <w:tcPr>
+            <w:tcW w:w="2263" w:type="dxa"/>
+            <w:tcBorders>
+              <w:top w:val="single" w:sz="8" w:space="0" w:color="000000"/>
+              <w:left w:val="single" w:sz="8" w:space="0" w:color="000000"/>
+              <w:bottom w:val="single" w:sz="8" w:space="0" w:color="000000"/>
+              <w:right w:val="single" w:sz="18" w:space="0" w:color="FFFFFF"/>
+            </w:tcBorders>
+            <w:shd w:val="clear" w:color="auto" w:fill="00B0F0"/>
+            <w:vAlign w:val="center"/>
+          </w:tcPr>
+          <w:p>
+            <w:pPr>
+              <w:spacing w:after="0" w:line="240" w:lineRule="auto"/>
+              <w:ind w:left="104"/>
+              <w:rPr>
+                <w:b/>
+                <w:bCs/>
+              </w:rPr>
+            </w:pPr>
+            <w:r>
+              <w:rPr>
+                <w:b/>
+                <w:bCs/>
+              </w:rPr>
+              <w:t xml:space="preserve">User Story Name </w:t>
+            </w:r>
+          </w:p>
+        </w:tc>
+        <w:tc>
+          <w:tcPr>
+            <w:tcW w:w="6362" w:type="dxa"/>
+            <w:tcBorders>
+              <w:top w:val="single" w:sz="18" w:space="0" w:color="FFFFFF"/>
+              <w:left w:val="nil"/>
+              <w:bottom w:val="single" w:sz="18" w:space="0" w:color="FFFFFF"/>
+              <w:right w:val="single" w:sz="18" w:space="0" w:color="FFFFFF"/>
+            </w:tcBorders>
+            <w:shd w:val="clear" w:color="auto" w:fill="C9F1FF"/>
+            <w:vAlign w:val="center"/>
+          </w:tcPr>
+          <w:p>
+            <w:pPr>
+              <w:spacing w:after="0" w:line="240" w:lineRule="auto"/>
+              <w:ind w:right="443"/>
+              <w:rPr>
+                <w:rFonts w:ascii="Calibri" w:eastAsia="Times New Roman" w:hAnsi="Calibri" w:cs="Calibri"/>
+                <w:color w:val="000000"/>
+                <w:sz w:val="24"/>
+                <w:szCs w:val="24"/>
+                <w:lang w:bidi="ar-EG"/>
+              </w:rPr>
+            </w:pPr>
+            <w:r>
+              <w:rPr>
+                <w:rFonts w:ascii="Calibri" w:eastAsia="Times New Roman" w:hAnsi="Calibri" w:cs="Calibri"/>
+                <w:color w:val="000000"/>
+                <w:sz w:val="24"/>
+                <w:szCs w:val="24"/>
+                <w:lang w:bidi="ar-EG"/>
+              </w:rPr>
+              <w:t>Add/Edit a Goal</w:t>
+            </w:r>
+          </w:p>
+        </w:tc>
+      </w:tr>
+      <w:tr>
+        <w:tc>
+          <w:tcPr>
+            <w:tcW w:w="2263" w:type="dxa"/>
+            <w:tcBorders>
+              <w:top w:val="nil"/>
+              <w:left w:val="single" w:sz="8" w:space="0" w:color="000000"/>
+              <w:bottom w:val="single" w:sz="8" w:space="0" w:color="000000"/>
+              <w:right w:val="single" w:sz="18" w:space="0" w:color="FFFFFF"/>
+            </w:tcBorders>
+            <w:shd w:val="clear" w:color="auto" w:fill="00B0F0"/>
+            <w:vAlign w:val="center"/>
+          </w:tcPr>
+          <w:p>
+            <w:pPr>
+              <w:spacing w:before="2" w:after="0" w:line="240" w:lineRule="auto"/>
+              <w:ind w:left="104"/>
+              <w:rPr>
+                <w:b/>
+                <w:bCs/>
+              </w:rPr>
+            </w:pPr>
+            <w:r>
+              <w:rPr>
+                <w:b/>
+                <w:bCs/>
+              </w:rPr>
+              <w:t>Actors</w:t>
+            </w:r>
+          </w:p>
+        </w:tc>
+        <w:tc>
+          <w:tcPr>
+            <w:tcW w:w="6362" w:type="dxa"/>
+            <w:tcBorders>
+              <w:top w:val="nil"/>
+              <w:left w:val="nil"/>
+              <w:bottom w:val="single" w:sz="18" w:space="0" w:color="FFFFFF"/>
+              <w:right w:val="single" w:sz="18" w:space="0" w:color="FFFFFF"/>
+            </w:tcBorders>
+            <w:shd w:val="clear" w:color="auto" w:fill="C9F1FF"/>
+            <w:vAlign w:val="center"/>
+          </w:tcPr>
+          <w:p>
+            <w:pPr>
+              <w:spacing w:after="0" w:line="264" w:lineRule="auto"/>
+            </w:pPr>
+            <w:r>
+              <w:t>User</w:t>
+            </w:r>
+          </w:p>
+        </w:tc>
+      </w:tr>
+      <w:tr>
+        <w:tc>
+          <w:tcPr>
+            <w:tcW w:w="2263" w:type="dxa"/>
+            <w:tcBorders>
+              <w:top w:val="nil"/>
+              <w:left w:val="single" w:sz="8" w:space="0" w:color="000000"/>
+              <w:bottom w:val="single" w:sz="8" w:space="0" w:color="000000"/>
+              <w:right w:val="single" w:sz="18" w:space="0" w:color="FFFFFF"/>
+            </w:tcBorders>
+            <w:shd w:val="clear" w:color="auto" w:fill="00B0F0"/>
+            <w:vAlign w:val="center"/>
+          </w:tcPr>
+          <w:p>
+            <w:pPr>
+              <w:spacing w:after="0" w:line="240" w:lineRule="auto"/>
+              <w:ind w:left="104"/>
+              <w:rPr>
+                <w:b/>
+                <w:bCs/>
+              </w:rPr>
+            </w:pPr>
+            <w:r>
+              <w:rPr>
+                <w:b/>
+                <w:bCs/>
+              </w:rPr>
+              <w:t>Description</w:t>
+            </w:r>
+          </w:p>
+        </w:tc>
+        <w:tc>
+          <w:tcPr>
+            <w:tcW w:w="6362" w:type="dxa"/>
+            <w:tcBorders>
+              <w:top w:val="nil"/>
+              <w:left w:val="nil"/>
+              <w:bottom w:val="single" w:sz="18" w:space="0" w:color="FFFFFF"/>
+              <w:right w:val="single" w:sz="18" w:space="0" w:color="FFFFFF"/>
+            </w:tcBorders>
+            <w:shd w:val="clear" w:color="auto" w:fill="C9F1FF"/>
+            <w:vAlign w:val="center"/>
+          </w:tcPr>
+          <w:p>
+            <w:pPr>
+              <w:bidi/>
+              <w:spacing w:after="60" w:line="264" w:lineRule="auto"/>
+              <w:jc w:val="right"/>
+              <w:rPr>
+                <w:rFonts w:ascii="Arial" w:eastAsia="Times New Roman" w:hAnsi="Arial" w:cs="Arial"/>
+                <w:color w:val="000000"/>
+              </w:rPr>
+            </w:pPr>
+            <w:r>
+              <w:rPr>
+                <w:rFonts w:ascii="Arial" w:eastAsia="Times New Roman" w:hAnsi="Arial" w:cs="Arial"/>
+                <w:b/>
+                <w:bCs/>
+                <w:color w:val="000000"/>
+              </w:rPr>
+              <w:t>As</w:t>
+            </w:r>
+            <w:r>
+              <w:rPr>
+                <w:rFonts w:ascii="Arial" w:eastAsia="Times New Roman" w:hAnsi="Arial" w:cs="Arial"/>
+                <w:color w:val="000000"/>
+              </w:rPr>
+              <w:t xml:space="preserve"> a user</w:t>
+            </w:r>
+          </w:p>
+          <w:p>
+            <w:pPr>
+              <w:bidi/>
+              <w:spacing w:after="60" w:line="264" w:lineRule="auto"/>
+              <w:jc w:val="right"/>
+              <w:rPr>
+                <w:rFonts w:ascii="Arial" w:eastAsia="Times New Roman" w:hAnsi="Arial" w:cs="Arial"/>
+                <w:color w:val="000000"/>
+              </w:rPr>
+            </w:pPr>
+            <w:r>
+              <w:rPr>
+                <w:rFonts w:ascii="Arial" w:eastAsia="Times New Roman" w:hAnsi="Arial" w:cs="Arial"/>
+                <w:b/>
+                <w:bCs/>
+                <w:color w:val="000000"/>
+              </w:rPr>
+              <w:t>I like</w:t>
+            </w:r>
+            <w:r>
+              <w:rPr>
+                <w:rFonts w:ascii="Arial" w:eastAsia="Times New Roman" w:hAnsi="Arial" w:cs="Arial"/>
+                <w:color w:val="000000"/>
+              </w:rPr>
+              <w:t xml:space="preserve"> to be able to see and create financial goals</w:t>
+            </w:r>
+          </w:p>
+          <w:p>
+            <w:pPr>
+              <w:bidi/>
+              <w:spacing w:after="60" w:line="264" w:lineRule="auto"/>
+              <w:jc w:val="right"/>
+              <w:rPr>
+                <w:rFonts w:ascii="Arial" w:eastAsia="Times New Roman" w:hAnsi="Arial" w:cs="Arial"/>
+                <w:color w:val="000000"/>
+                <w:rtl/>
+                <w:lang w:bidi="ar-EG"/>
+              </w:rPr>
+            </w:pPr>
+            <w:r>
+              <w:rPr>
+                <w:rFonts w:ascii="Arial" w:eastAsia="Times New Roman" w:hAnsi="Arial" w:cs="Arial"/>
+                <w:b/>
+                <w:bCs/>
+                <w:color w:val="000000"/>
+              </w:rPr>
+              <w:t xml:space="preserve">So </w:t>
+            </w:r>
+            <w:r>
+              <w:rPr>
+                <w:rFonts w:ascii="Arial" w:eastAsia="Times New Roman" w:hAnsi="Arial" w:cs="Arial"/>
+                <w:color w:val="000000"/>
+              </w:rPr>
+              <w:t>that I can manage my savings effectively and add or edit individual Goals</w:t>
+            </w:r>
+          </w:p>
+        </w:tc>
+      </w:tr>
+      <w:tr>
+        <w:tc>
+          <w:tcPr>
+            <w:tcW w:w="2263" w:type="dxa"/>
+            <w:tcBorders>
+              <w:top w:val="nil"/>
+              <w:left w:val="single" w:sz="8" w:space="0" w:color="000000"/>
+              <w:bottom w:val="single" w:sz="8" w:space="0" w:color="000000"/>
+              <w:right w:val="single" w:sz="18" w:space="0" w:color="FFFFFF"/>
+            </w:tcBorders>
+            <w:shd w:val="clear" w:color="auto" w:fill="00B0F0"/>
+            <w:vAlign w:val="center"/>
+          </w:tcPr>
+          <w:p>
+            <w:pPr>
+              <w:spacing w:before="2" w:after="0" w:line="240" w:lineRule="auto"/>
+              <w:ind w:left="104"/>
+              <w:rPr>
+                <w:b/>
+                <w:bCs/>
+              </w:rPr>
+            </w:pPr>
+            <w:r>
+              <w:rPr>
+                <w:b/>
+                <w:bCs/>
+              </w:rPr>
+              <w:t>Per condition</w:t>
+            </w:r>
+          </w:p>
+        </w:tc>
+        <w:tc>
+          <w:tcPr>
+            <w:tcW w:w="6362" w:type="dxa"/>
+            <w:tcBorders>
+              <w:top w:val="nil"/>
+              <w:left w:val="nil"/>
+              <w:bottom w:val="single" w:sz="18" w:space="0" w:color="FFFFFF"/>
+              <w:right w:val="single" w:sz="18" w:space="0" w:color="FFFFFF"/>
+            </w:tcBorders>
+            <w:shd w:val="clear" w:color="auto" w:fill="C9F1FF"/>
+            <w:vAlign w:val="center"/>
+          </w:tcPr>
+          <w:p>
+            <w:pPr>
+              <w:spacing w:before="2" w:after="0" w:line="240" w:lineRule="auto"/>
+              <w:rPr>
+                <w:rFonts w:ascii="Bahnschrift Light Condensed" w:eastAsia="Times New Roman" w:hAnsi="Bahnschrift Light Condensed" w:cs="Calibri"/>
+                <w:color w:val="000000"/>
+                <w:sz w:val="24"/>
+                <w:szCs w:val="24"/>
+              </w:rPr>
+            </w:pPr>
+          </w:p>
+        </w:tc>
+      </w:tr>
+      <w:tr>
+        <w:tc>
+          <w:tcPr>
+            <w:tcW w:w="2263" w:type="dxa"/>
+            <w:tcBorders>
+              <w:top w:val="nil"/>
+              <w:left w:val="single" w:sz="8" w:space="0" w:color="000000"/>
+              <w:bottom w:val="single" w:sz="8" w:space="0" w:color="000000"/>
+              <w:right w:val="single" w:sz="18" w:space="0" w:color="FFFFFF"/>
+            </w:tcBorders>
+            <w:shd w:val="clear" w:color="auto" w:fill="00B0F0"/>
+            <w:vAlign w:val="center"/>
+          </w:tcPr>
+          <w:p>
+            <w:pPr>
+              <w:spacing w:before="2" w:after="0" w:line="240" w:lineRule="auto"/>
+              <w:ind w:left="104"/>
+              <w:rPr>
+                <w:b/>
+                <w:bCs/>
+              </w:rPr>
+            </w:pPr>
+            <w:r>
+              <w:rPr>
+                <w:b/>
+                <w:bCs/>
+              </w:rPr>
+              <w:t>Post condition</w:t>
+            </w:r>
+          </w:p>
+        </w:tc>
+        <w:tc>
+          <w:tcPr>
+            <w:tcW w:w="6362" w:type="dxa"/>
+            <w:tcBorders>
+              <w:top w:val="nil"/>
+              <w:left w:val="nil"/>
+              <w:bottom w:val="single" w:sz="18" w:space="0" w:color="FFFFFF"/>
+              <w:right w:val="single" w:sz="18" w:space="0" w:color="FFFFFF"/>
+            </w:tcBorders>
+            <w:shd w:val="clear" w:color="auto" w:fill="C9F1FF"/>
+            <w:vAlign w:val="center"/>
+          </w:tcPr>
+          <w:p>
+            <w:pPr>
+              <w:spacing w:before="2" w:after="0" w:line="240" w:lineRule="auto"/>
+              <w:rPr>
+                <w:rFonts w:ascii="Bahnschrift Light Condensed" w:eastAsia="Times New Roman" w:hAnsi="Bahnschrift Light Condensed" w:cs="Calibri"/>
+                <w:color w:val="000000"/>
+                <w:sz w:val="24"/>
+                <w:szCs w:val="24"/>
+              </w:rPr>
+            </w:pPr>
+          </w:p>
+        </w:tc>
+      </w:tr>
+      <w:tr>
+        <w:tc>
+          <w:tcPr>
+            <w:tcW w:w="2263" w:type="dxa"/>
+            <w:tcBorders>
+              <w:top w:val="nil"/>
+              <w:left w:val="single" w:sz="8" w:space="0" w:color="000000"/>
+              <w:bottom w:val="single" w:sz="8" w:space="0" w:color="000000"/>
+              <w:right w:val="single" w:sz="18" w:space="0" w:color="FFFFFF"/>
+            </w:tcBorders>
+            <w:shd w:val="clear" w:color="auto" w:fill="00B0F0"/>
+            <w:vAlign w:val="center"/>
+          </w:tcPr>
+          <w:p>
+            <w:pPr>
+              <w:spacing w:before="2" w:after="0" w:line="240" w:lineRule="auto"/>
+              <w:ind w:left="104"/>
+              <w:rPr>
+                <w:b/>
+                <w:bCs/>
+              </w:rPr>
+            </w:pPr>
+            <w:r>
+              <w:rPr>
+                <w:b/>
+                <w:bCs/>
+              </w:rPr>
+              <w:t>Acceptance Criteria</w:t>
+            </w:r>
+          </w:p>
+        </w:tc>
+        <w:tc>
+          <w:tcPr>
+            <w:tcW w:w="6362" w:type="dxa"/>
+            <w:tcBorders>
+              <w:top w:val="nil"/>
+              <w:left w:val="nil"/>
+              <w:bottom w:val="single" w:sz="18" w:space="0" w:color="FFFFFF"/>
+              <w:right w:val="single" w:sz="18" w:space="0" w:color="FFFFFF"/>
+            </w:tcBorders>
+            <w:shd w:val="clear" w:color="auto" w:fill="C9F1FF"/>
+            <w:vAlign w:val="center"/>
+          </w:tcPr>
+          <w:p>
+            <w:pPr>
+              <w:spacing w:after="60"/>
+              <w:rPr>
+                <w:rFonts w:ascii="Arial" w:eastAsia="Times New Roman" w:hAnsi="Arial" w:cs="Arial"/>
+                <w:b/>
+                <w:bCs/>
+                <w:color w:val="000000"/>
+              </w:rPr>
+            </w:pPr>
+            <w:r>
+              <w:rPr>
+                <w:rFonts w:ascii="Arial" w:eastAsia="Times New Roman" w:hAnsi="Arial" w:cs="Arial"/>
+                <w:b/>
+                <w:bCs/>
+                <w:color w:val="000000"/>
+              </w:rPr>
+              <w:t xml:space="preserve">Given </w:t>
+            </w:r>
+            <w:r>
+              <w:rPr>
+                <w:rFonts w:ascii="Arial" w:eastAsia="Times New Roman" w:hAnsi="Arial" w:cs="Arial"/>
+                <w:color w:val="000000"/>
+              </w:rPr>
+              <w:t>I’m a user and I’m on the home screen and I go to the “Goals” page</w:t>
+            </w:r>
+          </w:p>
+          <w:p>
+            <w:pPr>
+              <w:spacing w:after="60"/>
+              <w:rPr>
+                <w:rFonts w:ascii="Arial" w:eastAsia="Times New Roman" w:hAnsi="Arial" w:cs="Arial"/>
+                <w:color w:val="000000"/>
+              </w:rPr>
+            </w:pPr>
+            <w:r>
+              <w:rPr>
+                <w:rFonts w:ascii="Arial" w:eastAsia="Times New Roman" w:hAnsi="Arial" w:cs="Arial"/>
+                <w:b/>
+                <w:bCs/>
+                <w:color w:val="000000"/>
+              </w:rPr>
+              <w:t xml:space="preserve">When </w:t>
+            </w:r>
+            <w:r>
+              <w:rPr>
+                <w:rFonts w:ascii="Arial" w:eastAsia="Times New Roman" w:hAnsi="Arial" w:cs="Arial"/>
+                <w:color w:val="000000"/>
+              </w:rPr>
+              <w:t>I click on “New” or the 3 dots then “edit” and fill the boxes</w:t>
+            </w:r>
+          </w:p>
+          <w:p>
+            <w:pPr>
+              <w:spacing w:after="60"/>
+              <w:rPr>
+                <w:b/>
+                <w:bCs/>
+                <w:color w:val="C00000"/>
+              </w:rPr>
+            </w:pPr>
+            <w:r>
+              <w:rPr>
+                <w:rFonts w:ascii="Arial" w:eastAsia="Times New Roman" w:hAnsi="Arial" w:cs="Arial"/>
+                <w:b/>
+                <w:bCs/>
+                <w:color w:val="000000"/>
+              </w:rPr>
+              <w:t xml:space="preserve">Then </w:t>
+            </w:r>
+            <w:r>
+              <w:rPr>
+                <w:rFonts w:ascii="Arial" w:eastAsia="Times New Roman" w:hAnsi="Arial" w:cs="Arial"/>
+                <w:color w:val="000000"/>
+              </w:rPr>
+              <w:t>the system adds a new Goal or applies the changes to the existing Goal</w:t>
+            </w:r>
+          </w:p>
+        </w:tc>
+      </w:tr>
+    </w:tbl>
+    <w:p>
+      <w:pPr>
+        <w:numPr>
+          <w:ilvl w:val="0"/>
+          <w:numId w:val="4"/>
+        </w:numPr>
+        <w:spacing w:before="100" w:beforeAutospacing="1" w:after="120" w:line="240" w:lineRule="auto"/>
+        <w:ind w:left="714" w:hanging="357"/>
+        <w:rPr>
+          <w:rFonts w:eastAsia="Times New Roman" w:cstheme="minorHAnsi"/>
+          <w:color w:val="000000"/>
+          <w:sz w:val="28"/>
+          <w:szCs w:val="28"/>
+        </w:rPr>
+      </w:pPr>
+      <w:r>
+        <w:rPr>
+          <w:rFonts w:eastAsia="Times New Roman" w:cstheme="minorHAnsi"/>
+          <w:b/>
+          <w:bCs/>
+          <w:color w:val="1F3864"/>
+          <w:sz w:val="28"/>
+          <w:szCs w:val="28"/>
+        </w:rPr>
+        <w:t xml:space="preserve">Scenarios </w:t>
+      </w:r>
+    </w:p>
+    <w:p>
+      <w:pPr>
+        <w:spacing w:before="120" w:after="80" w:line="240" w:lineRule="auto"/>
+        <w:ind w:left="720"/>
+        <w:rPr>
+          <w:rFonts w:eastAsia="Times New Roman" w:cstheme="minorHAnsi"/>
+          <w:b/>
+          <w:bCs/>
+          <w:color w:val="1F3864"/>
+          <w:sz w:val="26"/>
+          <w:szCs w:val="26"/>
+        </w:rPr>
+      </w:pPr>
+      <w:r>
+        <w:rPr>
+          <w:rFonts w:eastAsia="Times New Roman" w:cstheme="minorHAnsi"/>
+          <w:b/>
+          <w:bCs/>
+          <w:color w:val="1F3864"/>
+          <w:sz w:val="26"/>
+          <w:szCs w:val="26"/>
+        </w:rPr>
+        <w:t xml:space="preserve">Normal Scenario </w:t>
+      </w:r>
+    </w:p>
+    <w:tbl>
+      <w:tblPr>
+        <w:tblW w:w="8625" w:type="dxa"/>
+        <w:tblInd w:w="895" w:type="dxa"/>
+        <w:tblCellMar>
+          <w:left w:w="0" w:type="dxa"/>
+          <w:right w:w="0" w:type="dxa"/>
+        </w:tblCellMar>
+        <w:tblLook w:val="04A0" w:firstRow="1" w:lastRow="0" w:firstColumn="1" w:lastColumn="0" w:noHBand="0" w:noVBand="1"/>
+      </w:tblPr>
+      <w:tblGrid>
+        <w:gridCol w:w="4388"/>
+        <w:gridCol w:w="4237"/>
+      </w:tblGrid>
+      <w:tr>
+        <w:tc>
+          <w:tcPr>
+            <w:tcW w:w="4388" w:type="dxa"/>
+            <w:tcBorders>
+              <w:top w:val="nil"/>
+              <w:left w:val="single" w:sz="18" w:space="0" w:color="FFFFFF"/>
+              <w:bottom w:val="single" w:sz="18" w:space="0" w:color="FFFFFF"/>
+              <w:right w:val="single" w:sz="18" w:space="0" w:color="FFFFFF"/>
+            </w:tcBorders>
+            <w:shd w:val="clear" w:color="auto" w:fill="4F81BD" w:themeFill="accent1"/>
+            <w:vAlign w:val="center"/>
+          </w:tcPr>
+          <w:p>
+            <w:pPr>
+              <w:spacing w:after="0" w:line="240" w:lineRule="auto"/>
+              <w:ind w:left="111" w:right="1754"/>
+              <w:rPr>
+                <w:rFonts w:eastAsia="Times New Roman" w:cstheme="minorHAnsi"/>
+                <w:color w:val="FFFFFF" w:themeColor="background1"/>
+                <w:sz w:val="24"/>
+                <w:szCs w:val="24"/>
+              </w:rPr>
+            </w:pPr>
+            <w:r>
+              <w:rPr>
+                <w:rFonts w:eastAsia="Times New Roman" w:cstheme="minorHAnsi"/>
+                <w:b/>
+                <w:bCs/>
+                <w:color w:val="FFFFFF" w:themeColor="background1"/>
+                <w:sz w:val="24"/>
+                <w:szCs w:val="24"/>
+              </w:rPr>
+              <w:t xml:space="preserve">                      Actor Action</w:t>
+            </w:r>
+          </w:p>
+        </w:tc>
+        <w:tc>
+          <w:tcPr>
+            <w:tcW w:w="4237" w:type="dxa"/>
+            <w:tcBorders>
+              <w:top w:val="nil"/>
+              <w:left w:val="nil"/>
+              <w:bottom w:val="single" w:sz="18" w:space="0" w:color="FFFFFF"/>
+              <w:right w:val="single" w:sz="18" w:space="0" w:color="FFFFFF"/>
+            </w:tcBorders>
+            <w:shd w:val="clear" w:color="auto" w:fill="4F81BD" w:themeFill="accent1"/>
+            <w:vAlign w:val="center"/>
+          </w:tcPr>
+          <w:p>
+            <w:pPr>
+              <w:spacing w:after="0" w:line="240" w:lineRule="auto"/>
+              <w:ind w:left="111"/>
+              <w:jc w:val="center"/>
+              <w:rPr>
+                <w:rFonts w:eastAsia="Times New Roman" w:cstheme="minorHAnsi"/>
+                <w:color w:val="FFFFFF" w:themeColor="background1"/>
+                <w:sz w:val="24"/>
+                <w:szCs w:val="24"/>
+              </w:rPr>
+            </w:pPr>
+            <w:r>
+              <w:rPr>
+                <w:rFonts w:eastAsia="Times New Roman" w:cstheme="minorHAnsi"/>
+                <w:b/>
+                <w:bCs/>
+                <w:color w:val="FFFFFF" w:themeColor="background1"/>
+                <w:sz w:val="24"/>
+                <w:szCs w:val="24"/>
+              </w:rPr>
+              <w:t>System Response</w:t>
+            </w:r>
+          </w:p>
+        </w:tc>
+      </w:tr>
+      <w:tr>
+        <w:tc>
+          <w:tcPr>
+            <w:tcW w:w="4388" w:type="dxa"/>
+            <w:tcBorders>
+              <w:top w:val="nil"/>
+              <w:left w:val="single" w:sz="18" w:space="0" w:color="FFFFFF"/>
+              <w:bottom w:val="single" w:sz="18" w:space="0" w:color="FFFFFF"/>
+              <w:right w:val="single" w:sz="18" w:space="0" w:color="FFFFFF"/>
+            </w:tcBorders>
+            <w:shd w:val="clear" w:color="auto" w:fill="DAEEF3" w:themeFill="accent5" w:themeFillTint="33"/>
+          </w:tcPr>
+          <w:p>
+            <w:pPr>
+              <w:spacing w:after="0"/>
+            </w:pPr>
+            <w:r>
+              <w:t>1- User clicks on “Goals”</w:t>
+            </w:r>
+          </w:p>
+        </w:tc>
+        <w:tc>
+          <w:tcPr>
+            <w:tcW w:w="4237" w:type="dxa"/>
+            <w:tcBorders>
+              <w:top w:val="nil"/>
+              <w:left w:val="nil"/>
+              <w:bottom w:val="single" w:sz="18" w:space="0" w:color="FFFFFF"/>
+              <w:right w:val="single" w:sz="18" w:space="0" w:color="FFFFFF"/>
+            </w:tcBorders>
+            <w:shd w:val="clear" w:color="auto" w:fill="DAEEF3" w:themeFill="accent5" w:themeFillTint="33"/>
+          </w:tcPr>
+          <w:p>
+            <w:pPr>
+              <w:spacing w:after="0"/>
+            </w:pPr>
+          </w:p>
+        </w:tc>
+      </w:tr>
+      <w:tr>
+        <w:tc>
+          <w:tcPr>
+            <w:tcW w:w="4388" w:type="dxa"/>
+            <w:tcBorders>
+              <w:top w:val="nil"/>
+              <w:left w:val="single" w:sz="18" w:space="0" w:color="FFFFFF"/>
+              <w:bottom w:val="single" w:sz="18" w:space="0" w:color="FFFFFF"/>
+              <w:right w:val="single" w:sz="18" w:space="0" w:color="FFFFFF"/>
+            </w:tcBorders>
+            <w:shd w:val="clear" w:color="auto" w:fill="DAEEF3" w:themeFill="accent5" w:themeFillTint="33"/>
+          </w:tcPr>
+          <w:p>
+            <w:pPr>
+              <w:spacing w:after="0"/>
+            </w:pPr>
+          </w:p>
+        </w:tc>
+        <w:tc>
+          <w:tcPr>
+            <w:tcW w:w="4237" w:type="dxa"/>
+            <w:tcBorders>
+              <w:top w:val="nil"/>
+              <w:left w:val="nil"/>
+              <w:bottom w:val="single" w:sz="18" w:space="0" w:color="FFFFFF"/>
+              <w:right w:val="single" w:sz="18" w:space="0" w:color="FFFFFF"/>
+            </w:tcBorders>
+            <w:shd w:val="clear" w:color="auto" w:fill="DAEEF3" w:themeFill="accent5" w:themeFillTint="33"/>
+          </w:tcPr>
+          <w:p>
+            <w:pPr>
+              <w:spacing w:after="0"/>
+            </w:pPr>
+            <w:r>
+              <w:t>2- Redirect to the “Goals” page</w:t>
+            </w:r>
+          </w:p>
+          <w:p>
+            <w:pPr>
+              <w:spacing w:after="0"/>
+              <w:rPr>
+                <w:rtl/>
+                <w:lang w:bidi="ar-EG"/>
+              </w:rPr>
+            </w:pPr>
+            <w:r>
+              <w:t>3- System displays all the financial goals that was set the user with information about them and a progress bar</w:t>
+            </w:r>
+          </w:p>
+        </w:tc>
+      </w:tr>
+      <w:tr>
+        <w:tc>
+          <w:tcPr>
+            <w:tcW w:w="4388" w:type="dxa"/>
+            <w:tcBorders>
+              <w:top w:val="nil"/>
+              <w:left w:val="single" w:sz="18" w:space="0" w:color="FFFFFF"/>
+              <w:bottom w:val="single" w:sz="18" w:space="0" w:color="FFFFFF"/>
+              <w:right w:val="single" w:sz="18" w:space="0" w:color="FFFFFF"/>
+            </w:tcBorders>
+            <w:shd w:val="clear" w:color="auto" w:fill="DAEEF3" w:themeFill="accent5" w:themeFillTint="33"/>
+          </w:tcPr>
+          <w:p>
+            <w:pPr>
+              <w:spacing w:after="0"/>
+            </w:pPr>
+            <w:r>
+              <w:lastRenderedPageBreak/>
+              <w:t>4- User clicks on “New” or “Edit”</w:t>
+            </w:r>
+          </w:p>
+        </w:tc>
+        <w:tc>
+          <w:tcPr>
+            <w:tcW w:w="4237" w:type="dxa"/>
+            <w:tcBorders>
+              <w:top w:val="nil"/>
+              <w:left w:val="nil"/>
+              <w:bottom w:val="single" w:sz="18" w:space="0" w:color="FFFFFF"/>
+              <w:right w:val="single" w:sz="18" w:space="0" w:color="FFFFFF"/>
+            </w:tcBorders>
+            <w:shd w:val="clear" w:color="auto" w:fill="DAEEF3" w:themeFill="accent5" w:themeFillTint="33"/>
+          </w:tcPr>
+          <w:p>
+            <w:pPr>
+              <w:spacing w:after="0"/>
+            </w:pPr>
+          </w:p>
+        </w:tc>
+      </w:tr>
+      <w:tr>
+        <w:tc>
+          <w:tcPr>
+            <w:tcW w:w="4388" w:type="dxa"/>
+            <w:tcBorders>
+              <w:top w:val="nil"/>
+              <w:left w:val="single" w:sz="18" w:space="0" w:color="FFFFFF"/>
+              <w:bottom w:val="single" w:sz="18" w:space="0" w:color="FFFFFF"/>
+              <w:right w:val="single" w:sz="18" w:space="0" w:color="FFFFFF"/>
+            </w:tcBorders>
+            <w:shd w:val="clear" w:color="auto" w:fill="DAEEF3" w:themeFill="accent5" w:themeFillTint="33"/>
+          </w:tcPr>
+          <w:p>
+            <w:pPr>
+              <w:spacing w:after="0"/>
+            </w:pPr>
+          </w:p>
+        </w:tc>
+        <w:tc>
+          <w:tcPr>
+            <w:tcW w:w="4237" w:type="dxa"/>
+            <w:tcBorders>
+              <w:top w:val="nil"/>
+              <w:left w:val="nil"/>
+              <w:bottom w:val="single" w:sz="18" w:space="0" w:color="FFFFFF"/>
+              <w:right w:val="single" w:sz="18" w:space="0" w:color="FFFFFF"/>
+            </w:tcBorders>
+            <w:shd w:val="clear" w:color="auto" w:fill="DAEEF3" w:themeFill="accent5" w:themeFillTint="33"/>
+          </w:tcPr>
+          <w:p>
+            <w:pPr>
+              <w:spacing w:after="0"/>
+            </w:pPr>
+            <w:r>
+              <w:t xml:space="preserve">5- System displays several boxes of input including Goal name, </w:t>
+            </w:r>
+            <w:r>
+              <w:t xml:space="preserve">Target </w:t>
+            </w:r>
+            <w:r>
+              <w:t xml:space="preserve">Amount, </w:t>
+            </w:r>
+            <w:r>
+              <w:t>Time Frame</w:t>
+            </w:r>
+          </w:p>
+        </w:tc>
+      </w:tr>
+      <w:tr>
+        <w:tc>
+          <w:tcPr>
+            <w:tcW w:w="4388" w:type="dxa"/>
+            <w:tcBorders>
+              <w:top w:val="nil"/>
+              <w:left w:val="single" w:sz="18" w:space="0" w:color="FFFFFF"/>
+              <w:bottom w:val="single" w:sz="18" w:space="0" w:color="FFFFFF"/>
+              <w:right w:val="single" w:sz="18" w:space="0" w:color="FFFFFF"/>
+            </w:tcBorders>
+            <w:shd w:val="clear" w:color="auto" w:fill="DAEEF3" w:themeFill="accent5" w:themeFillTint="33"/>
+          </w:tcPr>
+          <w:p>
+            <w:pPr>
+              <w:spacing w:after="0"/>
+            </w:pPr>
+            <w:r>
+              <w:t>6- User fills the boxes and clicks “Done”</w:t>
+            </w:r>
+          </w:p>
+        </w:tc>
+        <w:tc>
+          <w:tcPr>
+            <w:tcW w:w="4237" w:type="dxa"/>
+            <w:tcBorders>
+              <w:top w:val="nil"/>
+              <w:left w:val="nil"/>
+              <w:bottom w:val="single" w:sz="18" w:space="0" w:color="FFFFFF"/>
+              <w:right w:val="single" w:sz="18" w:space="0" w:color="FFFFFF"/>
+            </w:tcBorders>
+            <w:shd w:val="clear" w:color="auto" w:fill="DAEEF3" w:themeFill="accent5" w:themeFillTint="33"/>
+          </w:tcPr>
+          <w:p>
+            <w:pPr>
+              <w:spacing w:after="0"/>
+            </w:pPr>
+          </w:p>
+        </w:tc>
+      </w:tr>
+      <w:tr>
+        <w:tc>
+          <w:tcPr>
+            <w:tcW w:w="4388" w:type="dxa"/>
+            <w:tcBorders>
+              <w:top w:val="nil"/>
+              <w:left w:val="single" w:sz="18" w:space="0" w:color="FFFFFF"/>
+              <w:bottom w:val="single" w:sz="18" w:space="0" w:color="FFFFFF"/>
+              <w:right w:val="single" w:sz="18" w:space="0" w:color="FFFFFF"/>
+            </w:tcBorders>
+            <w:shd w:val="clear" w:color="auto" w:fill="DAEEF3" w:themeFill="accent5" w:themeFillTint="33"/>
+          </w:tcPr>
+          <w:p>
+            <w:pPr>
+              <w:spacing w:after="0"/>
+            </w:pPr>
+          </w:p>
+        </w:tc>
+        <w:tc>
+          <w:tcPr>
+            <w:tcW w:w="4237" w:type="dxa"/>
+            <w:tcBorders>
+              <w:top w:val="nil"/>
+              <w:left w:val="nil"/>
+              <w:bottom w:val="single" w:sz="18" w:space="0" w:color="FFFFFF"/>
+              <w:right w:val="single" w:sz="18" w:space="0" w:color="FFFFFF"/>
+            </w:tcBorders>
+            <w:shd w:val="clear" w:color="auto" w:fill="DAEEF3" w:themeFill="accent5" w:themeFillTint="33"/>
+          </w:tcPr>
+          <w:p>
+            <w:pPr>
+              <w:spacing w:after="0"/>
+            </w:pPr>
+            <w:r>
+              <w:t xml:space="preserve">8- System adds the </w:t>
+            </w:r>
+            <w:r>
+              <w:t>Goal</w:t>
+            </w:r>
+            <w:r>
+              <w:t xml:space="preserve"> or saves the changes to the existing </w:t>
+            </w:r>
+            <w:r>
+              <w:t>Goal</w:t>
+            </w:r>
+            <w:r>
+              <w:t xml:space="preserve"> in the database</w:t>
+            </w:r>
+          </w:p>
+        </w:tc>
+      </w:tr>
+    </w:tbl>
+    <w:p>
+      <w:pPr>
+        <w:tabs>
+          <w:tab w:val="left" w:pos="720"/>
+        </w:tabs>
+        <w:spacing w:before="100" w:beforeAutospacing="1" w:after="120" w:line="240" w:lineRule="auto"/>
+        <w:rPr>
+          <w:rFonts w:eastAsia="Times New Roman" w:cstheme="minorHAnsi"/>
+          <w:color w:val="000000"/>
+          <w:sz w:val="28"/>
+          <w:szCs w:val="28"/>
+        </w:rPr>
+      </w:pPr>
+    </w:p>
+    <w:p>
+      <w:pPr>
+        <w:numPr>
+          <w:ilvl w:val="0"/>
+          <w:numId w:val="4"/>
+        </w:numPr>
+        <w:spacing w:before="100" w:beforeAutospacing="1" w:after="120" w:line="240" w:lineRule="auto"/>
+        <w:ind w:left="714" w:hanging="357"/>
+        <w:rPr>
+          <w:rFonts w:eastAsia="Times New Roman" w:cstheme="minorHAnsi"/>
+          <w:color w:val="000000"/>
+          <w:sz w:val="28"/>
+          <w:szCs w:val="28"/>
+        </w:rPr>
+      </w:pPr>
+      <w:r>
+        <w:rPr>
+          <w:rFonts w:eastAsia="Times New Roman" w:cstheme="minorHAnsi"/>
+          <w:b/>
+          <w:bCs/>
+          <w:color w:val="1F3864"/>
+          <w:sz w:val="28"/>
+          <w:szCs w:val="28"/>
+        </w:rPr>
+        <w:t xml:space="preserve">Screen Design  </w:t>
+      </w:r>
+    </w:p>
+    <w:p>
+      <w:pPr>
+        <w:tabs>
+          <w:tab w:val="left" w:pos="720"/>
+        </w:tabs>
+        <w:spacing w:before="100" w:beforeAutospacing="1" w:after="120" w:line="240" w:lineRule="auto"/>
+        <w:ind w:left="357"/>
+        <w:rPr>
+          <w:rFonts w:eastAsia="Times New Roman" w:cstheme="minorHAnsi"/>
+          <w:color w:val="000000"/>
+          <w:sz w:val="28"/>
+          <w:szCs w:val="28"/>
+        </w:rPr>
+      </w:pPr>
+      <w:r>
+        <w:rPr>
+          <w:rFonts w:eastAsia="Times New Roman" w:cstheme="minorHAnsi"/>
+          <w:color w:val="000000"/>
+          <w:sz w:val="28"/>
+          <w:szCs w:val="28"/>
+        </w:rPr>
+        <w:drawing>
+          <wp:inline distT="0" distB="0" distL="0" distR="0" wp14:anchorId="6BCAA3B6" wp14:editId="383C8C84">
+            <wp:extent cx="6126480" cy="3149600"/>
+            <wp:effectExtent l="0" t="0" r="7620" b="0"/>
+            <wp:docPr id="9" name="Picture 9"/>
+            <wp:cNvGraphicFramePr>
+              <a:graphicFrameLocks xmlns:a="http://schemas.openxmlformats.org/drawingml/2006/main" noChangeAspect="1"/>
+            </wp:cNvGraphicFramePr>
+            <a:graphic xmlns:a="http://schemas.openxmlformats.org/drawingml/2006/main">
+              <a:graphicData uri="http://schemas.openxmlformats.org/drawingml/2006/picture">
+                <pic:pic xmlns:pic="http://schemas.openxmlformats.org/drawingml/2006/picture">
+                  <pic:nvPicPr>
+                    <pic:cNvPr id="1" name=""/>
+                    <pic:cNvPicPr/>
+                  </pic:nvPicPr>
+                  <pic:blipFill>
+                    <a:blip r:embed="rId19"/>
+                    <a:stretch>
+                      <a:fillRect/>
+                    </a:stretch>
+                  </pic:blipFill>
+                  <pic:spPr>
+                    <a:xfrm>
+                      <a:off x="0" y="0"/>
+                      <a:ext cx="6126480" cy="3149600"/>
+                    </a:xfrm>
+                    <a:prstGeom prst="rect">
+                      <a:avLst/>
+                    </a:prstGeom>
+                  </pic:spPr>
+                </pic:pic>
+              </a:graphicData>
+            </a:graphic>
+          </wp:inline>
+        </w:drawing>
+      </w:r>
+    </w:p>
+    <w:p>
+      <w:pPr>
+        <w:numPr>
+          <w:ilvl w:val="0"/>
+          <w:numId w:val="4"/>
+        </w:numPr>
+        <w:spacing w:before="100" w:beforeAutospacing="1" w:after="120" w:line="240" w:lineRule="auto"/>
+        <w:ind w:left="714" w:hanging="357"/>
+        <w:rPr>
+          <w:rFonts w:eastAsia="Times New Roman" w:cstheme="minorHAnsi"/>
+          <w:b/>
+          <w:bCs/>
+          <w:color w:val="1F3864"/>
+          <w:sz w:val="28"/>
+          <w:szCs w:val="28"/>
+        </w:rPr>
+      </w:pPr>
+      <w:r>
+        <w:rPr>
+          <w:rFonts w:eastAsia="Times New Roman" w:cstheme="minorHAnsi"/>
+          <w:b/>
+          <w:bCs/>
+          <w:color w:val="1F3864"/>
+          <w:sz w:val="28"/>
+          <w:szCs w:val="28"/>
+        </w:rPr>
+        <w:t>Data Dictionary:</w:t>
+      </w:r>
+    </w:p>
+    <w:tbl>
+      <w:tblPr>
+        <w:tblW w:w="8925" w:type="dxa"/>
+        <w:tblInd w:w="596" w:type="dxa"/>
+        <w:tblCellMar>
+          <w:left w:w="0" w:type="dxa"/>
+          <w:right w:w="0" w:type="dxa"/>
+        </w:tblCellMar>
+        <w:tblLook w:val="04A0" w:firstRow="1" w:lastRow="0" w:firstColumn="1" w:lastColumn="0" w:noHBand="0" w:noVBand="1"/>
+      </w:tblPr>
+      <w:tblGrid>
+        <w:gridCol w:w="2688"/>
+        <w:gridCol w:w="2551"/>
+        <w:gridCol w:w="3686"/>
+      </w:tblGrid>
+      <w:tr>
+        <w:trPr>
+          <w:tblHeader/>
+        </w:trPr>
+        <w:tc>
+          <w:tcPr>
+            <w:tcW w:w="2688" w:type="dxa"/>
+            <w:tcBorders>
+              <w:top w:val="single" w:sz="18" w:space="0" w:color="FFFFFF"/>
+              <w:left w:val="single" w:sz="18" w:space="0" w:color="FFFFFF"/>
+              <w:bottom w:val="single" w:sz="18" w:space="0" w:color="FFFFFF"/>
+              <w:right w:val="single" w:sz="18" w:space="0" w:color="FFFFFF"/>
+            </w:tcBorders>
+            <w:shd w:val="clear" w:color="auto" w:fill="1F3864"/>
+            <w:vAlign w:val="center"/>
+          </w:tcPr>
+          <w:p>
+            <w:pPr>
+              <w:spacing w:before="1" w:after="0" w:line="240" w:lineRule="auto"/>
+              <w:ind w:left="111"/>
+              <w:rPr>
+                <w:rFonts w:eastAsia="Times New Roman" w:cstheme="minorHAnsi"/>
+                <w:b/>
+                <w:bCs/>
+              </w:rPr>
+            </w:pPr>
+            <w:r>
+              <w:rPr>
+                <w:rFonts w:eastAsia="Times New Roman" w:cstheme="minorHAnsi"/>
+                <w:b/>
+                <w:bCs/>
+                <w:color w:val="FFFFFF"/>
+                <w:sz w:val="24"/>
+                <w:szCs w:val="24"/>
+              </w:rPr>
+              <w:t>Element Label</w:t>
+            </w:r>
+          </w:p>
+        </w:tc>
+        <w:tc>
+          <w:tcPr>
+            <w:tcW w:w="2551" w:type="dxa"/>
+            <w:tcBorders>
+              <w:top w:val="single" w:sz="18" w:space="0" w:color="FFFFFF"/>
+              <w:left w:val="nil"/>
+              <w:bottom w:val="single" w:sz="18" w:space="0" w:color="FFFFFF"/>
+              <w:right w:val="single" w:sz="18" w:space="0" w:color="FFFFFF"/>
+            </w:tcBorders>
+            <w:shd w:val="clear" w:color="auto" w:fill="1F3864"/>
+            <w:vAlign w:val="center"/>
+          </w:tcPr>
+          <w:p>
+            <w:pPr>
+              <w:spacing w:before="1" w:after="0" w:line="240" w:lineRule="auto"/>
+              <w:ind w:left="293" w:right="291"/>
+              <w:jc w:val="center"/>
+              <w:rPr>
+                <w:rFonts w:eastAsia="Times New Roman" w:cstheme="minorHAnsi"/>
+                <w:b/>
+                <w:bCs/>
+              </w:rPr>
+            </w:pPr>
+            <w:r>
+              <w:rPr>
+                <w:rFonts w:eastAsia="Times New Roman" w:cstheme="minorHAnsi"/>
+                <w:b/>
+                <w:bCs/>
+                <w:color w:val="FFFFFF"/>
+                <w:sz w:val="24"/>
+                <w:szCs w:val="24"/>
+              </w:rPr>
+              <w:t>Type/Length</w:t>
+            </w:r>
+          </w:p>
+        </w:tc>
+        <w:tc>
+          <w:tcPr>
+            <w:tcW w:w="3686" w:type="dxa"/>
+            <w:tcBorders>
+              <w:top w:val="single" w:sz="18" w:space="0" w:color="FFFFFF"/>
+              <w:left w:val="nil"/>
+              <w:bottom w:val="single" w:sz="18" w:space="0" w:color="FFFFFF"/>
+              <w:right w:val="single" w:sz="18" w:space="0" w:color="FFFFFF"/>
+            </w:tcBorders>
+            <w:shd w:val="clear" w:color="auto" w:fill="1F3864"/>
+            <w:vAlign w:val="center"/>
+          </w:tcPr>
+          <w:p>
+            <w:pPr>
+              <w:spacing w:after="0" w:line="240" w:lineRule="auto"/>
+              <w:ind w:left="111"/>
+              <w:rPr>
+                <w:rFonts w:eastAsia="Times New Roman" w:cstheme="minorHAnsi"/>
+                <w:b/>
+                <w:bCs/>
+              </w:rPr>
+            </w:pPr>
+            <w:r>
+              <w:rPr>
+                <w:rFonts w:eastAsia="Times New Roman" w:cstheme="minorHAnsi"/>
+                <w:b/>
+                <w:bCs/>
+                <w:color w:val="FFFFFF"/>
+                <w:sz w:val="24"/>
+                <w:szCs w:val="24"/>
+              </w:rPr>
+              <w:t>Data Validation / Business Rule</w:t>
+            </w:r>
+          </w:p>
+        </w:tc>
+      </w:tr>
+      <w:tr>
+        <w:tc>
+          <w:tcPr>
+            <w:tcW w:w="2688" w:type="dxa"/>
+            <w:tcBorders>
+              <w:top w:val="nil"/>
+              <w:left w:val="single" w:sz="18" w:space="0" w:color="FFFFFF"/>
+              <w:bottom w:val="single" w:sz="18" w:space="0" w:color="FFFFFF"/>
+              <w:right w:val="single" w:sz="18" w:space="0" w:color="FFFFFF"/>
+            </w:tcBorders>
+            <w:shd w:val="clear" w:color="auto" w:fill="C9F1FF"/>
+            <w:vAlign w:val="center"/>
+          </w:tcPr>
+          <w:p>
+            <w:pPr>
+              <w:spacing w:after="0" w:line="240" w:lineRule="auto"/>
+              <w:rPr>
+                <w:rFonts w:ascii="Calibri" w:eastAsia="Times New Roman" w:hAnsi="Calibri" w:cs="Calibri"/>
+              </w:rPr>
+            </w:pPr>
+            <w:r>
+              <w:rPr>
+                <w:rFonts w:ascii="Calibri" w:eastAsia="Times New Roman" w:hAnsi="Calibri" w:cs="Calibri"/>
+              </w:rPr>
+              <w:t>Goal</w:t>
+            </w:r>
+            <w:r>
+              <w:rPr>
+                <w:rFonts w:ascii="Calibri" w:eastAsia="Times New Roman" w:hAnsi="Calibri" w:cs="Calibri"/>
+              </w:rPr>
+              <w:t xml:space="preserve"> name field</w:t>
+            </w:r>
+          </w:p>
+        </w:tc>
+        <w:tc>
+          <w:tcPr>
+            <w:tcW w:w="2551" w:type="dxa"/>
+            <w:tcBorders>
+              <w:top w:val="nil"/>
+              <w:left w:val="nil"/>
+              <w:bottom w:val="single" w:sz="18" w:space="0" w:color="FFFFFF"/>
+              <w:right w:val="single" w:sz="18" w:space="0" w:color="FFFFFF"/>
+            </w:tcBorders>
+            <w:shd w:val="clear" w:color="auto" w:fill="C9F1FF"/>
+            <w:vAlign w:val="center"/>
+          </w:tcPr>
+          <w:p>
+            <w:pPr>
+              <w:spacing w:after="0" w:line="240" w:lineRule="auto"/>
+              <w:ind w:left="293" w:right="292"/>
+              <w:jc w:val="center"/>
+              <w:rPr>
+                <w:rFonts w:ascii="Calibri" w:eastAsia="Times New Roman" w:hAnsi="Calibri" w:cs="Calibri"/>
+              </w:rPr>
+            </w:pPr>
+            <w:r>
+              <w:rPr>
+                <w:rFonts w:ascii="Calibri" w:eastAsia="Times New Roman" w:hAnsi="Calibri" w:cs="Calibri"/>
+              </w:rPr>
+              <w:t>Text &lt; 100 characters</w:t>
+            </w:r>
+          </w:p>
+        </w:tc>
+        <w:tc>
+          <w:tcPr>
+            <w:tcW w:w="3686" w:type="dxa"/>
+            <w:tcBorders>
+              <w:top w:val="nil"/>
+              <w:left w:val="nil"/>
+              <w:bottom w:val="single" w:sz="18" w:space="0" w:color="FFFFFF"/>
+              <w:right w:val="single" w:sz="18" w:space="0" w:color="FFFFFF"/>
+            </w:tcBorders>
+            <w:shd w:val="clear" w:color="auto" w:fill="C9F1FF"/>
+            <w:vAlign w:val="center"/>
+          </w:tcPr>
+          <w:p>
+            <w:pPr>
+              <w:spacing w:before="9" w:after="0" w:line="240" w:lineRule="auto"/>
+              <w:rPr>
+                <w:rFonts w:ascii="Calibri" w:eastAsia="Times New Roman" w:hAnsi="Calibri" w:cs="Calibri"/>
+              </w:rPr>
+            </w:pPr>
+            <w:r>
+              <w:rPr>
+                <w:rFonts w:ascii="Calibri" w:eastAsia="Times New Roman" w:hAnsi="Calibri" w:cs="Calibri"/>
+              </w:rPr>
+              <w:t>Structured Text</w:t>
+            </w:r>
+          </w:p>
+        </w:tc>
+      </w:tr>
+      <w:tr>
+        <w:tc>
+          <w:tcPr>
+            <w:tcW w:w="2688" w:type="dxa"/>
+            <w:tcBorders>
+              <w:top w:val="nil"/>
+              <w:left w:val="single" w:sz="18" w:space="0" w:color="FFFFFF"/>
+              <w:bottom w:val="single" w:sz="18" w:space="0" w:color="FFFFFF"/>
+              <w:right w:val="single" w:sz="18" w:space="0" w:color="FFFFFF"/>
+            </w:tcBorders>
+            <w:shd w:val="clear" w:color="auto" w:fill="C9F1FF"/>
+            <w:vAlign w:val="center"/>
+          </w:tcPr>
+          <w:p>
+            <w:pPr>
+              <w:spacing w:before="7" w:after="0" w:line="240" w:lineRule="auto"/>
+              <w:rPr>
+                <w:rFonts w:ascii="Calibri" w:eastAsia="Times New Roman" w:hAnsi="Calibri" w:cs="Calibri"/>
+              </w:rPr>
+            </w:pPr>
+            <w:r>
+              <w:rPr>
+                <w:rFonts w:ascii="Calibri" w:eastAsia="Times New Roman" w:hAnsi="Calibri" w:cs="Calibri"/>
+              </w:rPr>
+              <w:t>Target Amount</w:t>
+            </w:r>
+            <w:r>
+              <w:rPr>
+                <w:rFonts w:ascii="Calibri" w:eastAsia="Times New Roman" w:hAnsi="Calibri" w:cs="Calibri"/>
+              </w:rPr>
+              <w:t xml:space="preserve"> field</w:t>
+            </w:r>
+          </w:p>
+        </w:tc>
+        <w:tc>
+          <w:tcPr>
+            <w:tcW w:w="2551" w:type="dxa"/>
+            <w:tcBorders>
+              <w:top w:val="nil"/>
+              <w:left w:val="nil"/>
+              <w:bottom w:val="single" w:sz="18" w:space="0" w:color="FFFFFF"/>
+              <w:right w:val="single" w:sz="18" w:space="0" w:color="FFFFFF"/>
+            </w:tcBorders>
+            <w:shd w:val="clear" w:color="auto" w:fill="C9F1FF"/>
+            <w:vAlign w:val="center"/>
+          </w:tcPr>
+          <w:p>
+            <w:pPr>
+              <w:spacing w:before="9" w:after="0" w:line="240" w:lineRule="auto"/>
+              <w:jc w:val="center"/>
+              <w:rPr>
+                <w:rFonts w:ascii="Calibri" w:eastAsia="Times New Roman" w:hAnsi="Calibri" w:cs="Calibri"/>
+              </w:rPr>
+            </w:pPr>
+            <w:r>
+              <w:rPr>
+                <w:rFonts w:ascii="Calibri" w:eastAsia="Times New Roman" w:hAnsi="Calibri" w:cs="Calibri"/>
+              </w:rPr>
+              <w:t>Float &lt; 10 digits</w:t>
+            </w:r>
+          </w:p>
+        </w:tc>
+        <w:tc>
+          <w:tcPr>
+            <w:tcW w:w="3686" w:type="dxa"/>
+            <w:tcBorders>
+              <w:top w:val="nil"/>
+              <w:left w:val="nil"/>
+              <w:bottom w:val="single" w:sz="18" w:space="0" w:color="FFFFFF"/>
+              <w:right w:val="single" w:sz="18" w:space="0" w:color="FFFFFF"/>
+            </w:tcBorders>
+            <w:shd w:val="clear" w:color="auto" w:fill="C9F1FF"/>
+            <w:vAlign w:val="center"/>
+          </w:tcPr>
+          <w:p>
+            <w:pPr>
+              <w:spacing w:before="9" w:after="0" w:line="240" w:lineRule="auto"/>
+              <w:rPr>
+                <w:rFonts w:ascii="Calibri" w:eastAsia="Times New Roman" w:hAnsi="Calibri" w:cs="Calibri"/>
+              </w:rPr>
+            </w:pPr>
+            <w:r>
+              <w:rPr>
+                <w:rFonts w:ascii="Calibri" w:eastAsia="Times New Roman" w:hAnsi="Calibri" w:cs="Calibri"/>
+              </w:rPr>
+              <w:t>Only 2 digits after decimal point</w:t>
+            </w:r>
+          </w:p>
+        </w:tc>
+      </w:tr>
+      <w:tr>
+        <w:tc>
+          <w:tcPr>
+            <w:tcW w:w="2688" w:type="dxa"/>
+            <w:tcBorders>
+              <w:top w:val="nil"/>
+              <w:left w:val="single" w:sz="18" w:space="0" w:color="FFFFFF"/>
+              <w:bottom w:val="single" w:sz="18" w:space="0" w:color="FFFFFF"/>
+              <w:right w:val="single" w:sz="18" w:space="0" w:color="FFFFFF"/>
+            </w:tcBorders>
+            <w:shd w:val="clear" w:color="auto" w:fill="C9F1FF"/>
+            <w:vAlign w:val="center"/>
+          </w:tcPr>
+          <w:p>
+            <w:pPr>
+              <w:spacing w:before="7" w:after="0" w:line="240" w:lineRule="auto"/>
+              <w:rPr>
+                <w:rFonts w:ascii="Calibri" w:eastAsia="Times New Roman" w:hAnsi="Calibri" w:cs="Calibri"/>
+              </w:rPr>
+            </w:pPr>
+            <w:r>
+              <w:rPr>
+                <w:rFonts w:ascii="Calibri" w:eastAsia="Times New Roman" w:hAnsi="Calibri" w:cs="Calibri"/>
+              </w:rPr>
+              <w:t>Time Frame</w:t>
+            </w:r>
+            <w:r>
+              <w:rPr>
+                <w:rFonts w:ascii="Calibri" w:eastAsia="Times New Roman" w:hAnsi="Calibri" w:cs="Calibri"/>
+              </w:rPr>
+              <w:t xml:space="preserve"> field</w:t>
+            </w:r>
+          </w:p>
+        </w:tc>
+        <w:tc>
+          <w:tcPr>
+            <w:tcW w:w="2551" w:type="dxa"/>
+            <w:tcBorders>
+              <w:top w:val="nil"/>
+              <w:left w:val="nil"/>
+              <w:bottom w:val="single" w:sz="18" w:space="0" w:color="FFFFFF"/>
+              <w:right w:val="single" w:sz="18" w:space="0" w:color="FFFFFF"/>
+            </w:tcBorders>
+            <w:shd w:val="clear" w:color="auto" w:fill="C9F1FF"/>
+            <w:vAlign w:val="center"/>
+          </w:tcPr>
+          <w:p>
+            <w:pPr>
+              <w:spacing w:before="9" w:after="0" w:line="240" w:lineRule="auto"/>
+              <w:jc w:val="center"/>
+              <w:rPr>
+                <w:rFonts w:ascii="Calibri" w:eastAsia="Times New Roman" w:hAnsi="Calibri" w:cs="Calibri"/>
+              </w:rPr>
+            </w:pPr>
+            <w:r>
+              <w:t>Date/Time &lt; 15 Characters</w:t>
+            </w:r>
+          </w:p>
+        </w:tc>
+        <w:tc>
+          <w:tcPr>
+            <w:tcW w:w="3686" w:type="dxa"/>
+            <w:tcBorders>
+              <w:top w:val="nil"/>
+              <w:left w:val="nil"/>
+              <w:bottom w:val="single" w:sz="18" w:space="0" w:color="FFFFFF"/>
+              <w:right w:val="single" w:sz="18" w:space="0" w:color="FFFFFF"/>
+            </w:tcBorders>
+            <w:shd w:val="clear" w:color="auto" w:fill="C9F1FF"/>
+            <w:vAlign w:val="center"/>
+          </w:tcPr>
+          <w:p>
+            <w:pPr>
+              <w:spacing w:before="9" w:after="0" w:line="240" w:lineRule="auto"/>
+              <w:rPr>
+                <w:rFonts w:ascii="Calibri" w:eastAsia="Times New Roman" w:hAnsi="Calibri" w:cs="Calibri"/>
+              </w:rPr>
+            </w:pPr>
+            <w:r>
+              <w:t>DD/MM/YY 24-hour format</w:t>
+            </w:r>
+          </w:p>
+        </w:tc>
+      </w:tr>
+    </w:tbl>
+    <w:p>
+      <w:pPr>
+        <w:spacing w:after="0"/>
+        <w:ind w:left="284"/>
+      </w:pPr>
+    </w:p>
+    <w:p>
+      <w:pPr>
+        <w:spacing w:after="0"/>
+        <w:rPr>
+          <w:b/>
+          <w:bCs/>
+        </w:rPr>
+      </w:pPr>
+    </w:p>
+    <w:p>
+      <w:pPr>
+        <w:spacing w:after="0"/>
+      </w:pPr>
+    </w:p>
+    <w:p>
+      <w:pPr>
+        <w:numPr>
+          <w:ilvl w:val="0"/>
+          <w:numId w:val="4"/>
+        </w:numPr>
+        <w:spacing w:before="100" w:beforeAutospacing="1" w:after="120" w:line="240" w:lineRule="auto"/>
+        <w:ind w:left="714" w:hanging="357"/>
+        <w:rPr>
+          <w:rFonts w:eastAsia="Times New Roman" w:cstheme="minorHAnsi"/>
+          <w:b/>
+          <w:bCs/>
+          <w:color w:val="1F3864"/>
+          <w:sz w:val="28"/>
+          <w:szCs w:val="28"/>
+        </w:rPr>
+      </w:pPr>
+      <w:r>
+        <w:rPr>
+          <w:rFonts w:eastAsia="Times New Roman" w:cstheme="minorHAnsi"/>
+          <w:b/>
+          <w:bCs/>
+          <w:color w:val="1F3864"/>
+          <w:sz w:val="28"/>
+          <w:szCs w:val="28"/>
+        </w:rPr>
+        <w:t>User Story #</w:t>
+      </w:r>
+      <w:r>
+        <w:rPr>
+          <w:rFonts w:eastAsia="Times New Roman" w:cstheme="minorHAnsi"/>
+          <w:b/>
+          <w:bCs/>
+          <w:color w:val="1F3864"/>
+          <w:sz w:val="28"/>
+          <w:szCs w:val="28"/>
+        </w:rPr>
+        <w:t>7</w:t>
+      </w:r>
+    </w:p>
+    <w:p>
+      <w:pPr>
+        <w:spacing w:after="0" w:line="240" w:lineRule="auto"/>
+        <w:rPr>
+          <w:rFonts w:ascii="Times New Roman" w:eastAsia="Times New Roman" w:hAnsi="Times New Roman" w:cs="Times New Roman"/>
+          <w:vanish/>
+          <w:sz w:val="24"/>
+          <w:szCs w:val="24"/>
+        </w:rPr>
+      </w:pPr>
+    </w:p>
+    <w:tbl>
+      <w:tblPr>
+        <w:tblW w:w="8625" w:type="dxa"/>
+        <w:tblInd w:w="911" w:type="dxa"/>
+        <w:tblCellMar>
+          <w:left w:w="0" w:type="dxa"/>
+          <w:right w:w="0" w:type="dxa"/>
+        </w:tblCellMar>
+        <w:tblLook w:val="04A0" w:firstRow="1" w:lastRow="0" w:firstColumn="1" w:lastColumn="0" w:noHBand="0" w:noVBand="1"/>
+      </w:tblPr>
+      <w:tblGrid>
+        <w:gridCol w:w="2263"/>
+        <w:gridCol w:w="6362"/>
+      </w:tblGrid>
+      <w:tr>
+        <w:tc>
+          <w:tcPr>
+            <w:tcW w:w="2263" w:type="dxa"/>
+            <w:tcBorders>
+              <w:top w:val="single" w:sz="8" w:space="0" w:color="000000"/>
+              <w:left w:val="single" w:sz="8" w:space="0" w:color="000000"/>
+              <w:bottom w:val="single" w:sz="8" w:space="0" w:color="000000"/>
+              <w:right w:val="single" w:sz="18" w:space="0" w:color="FFFFFF"/>
+            </w:tcBorders>
+            <w:shd w:val="clear" w:color="auto" w:fill="00B0F0"/>
+            <w:vAlign w:val="center"/>
+          </w:tcPr>
+          <w:p>
+            <w:pPr>
+              <w:spacing w:after="0" w:line="240" w:lineRule="auto"/>
+              <w:ind w:left="104"/>
+              <w:rPr>
+                <w:b/>
+                <w:bCs/>
+              </w:rPr>
+            </w:pPr>
+            <w:r>
+              <w:rPr>
+                <w:b/>
+                <w:bCs/>
+              </w:rPr>
+              <w:t>User Story ID</w:t>
+            </w:r>
+          </w:p>
+        </w:tc>
+        <w:tc>
+          <w:tcPr>
+            <w:tcW w:w="6362" w:type="dxa"/>
+            <w:tcBorders>
+              <w:top w:val="single" w:sz="18" w:space="0" w:color="FFFFFF"/>
+              <w:left w:val="nil"/>
+              <w:bottom w:val="single" w:sz="18" w:space="0" w:color="FFFFFF"/>
+              <w:right w:val="single" w:sz="18" w:space="0" w:color="FFFFFF"/>
+            </w:tcBorders>
+            <w:shd w:val="clear" w:color="auto" w:fill="C9F1FF"/>
+            <w:vAlign w:val="center"/>
+          </w:tcPr>
+          <w:p>
+            <w:pPr>
+              <w:spacing w:after="0" w:line="240" w:lineRule="auto"/>
+              <w:ind w:right="443"/>
+              <w:rPr>
+                <w:rFonts w:ascii="Calibri" w:eastAsia="Times New Roman" w:hAnsi="Calibri" w:cs="Calibri"/>
+                <w:color w:val="000000"/>
+                <w:sz w:val="24"/>
+                <w:szCs w:val="24"/>
+                <w:lang w:bidi="ar-EG"/>
+              </w:rPr>
+            </w:pPr>
+            <w:r>
+              <w:rPr>
+                <w:rFonts w:ascii="Calibri" w:eastAsia="Times New Roman" w:hAnsi="Calibri" w:cs="Calibri"/>
+                <w:color w:val="000000"/>
+                <w:sz w:val="24"/>
+                <w:szCs w:val="24"/>
+                <w:lang w:bidi="ar-EG"/>
+              </w:rPr>
+              <w:t>US #</w:t>
+            </w:r>
+            <w:r>
+              <w:rPr>
+                <w:rFonts w:ascii="Calibri" w:eastAsia="Times New Roman" w:hAnsi="Calibri" w:cs="Calibri"/>
+                <w:color w:val="000000"/>
+                <w:sz w:val="24"/>
+                <w:szCs w:val="24"/>
+                <w:lang w:bidi="ar-EG"/>
+              </w:rPr>
+              <w:t>7</w:t>
+            </w:r>
+          </w:p>
+        </w:tc>
+      </w:tr>
+      <w:tr>
+        <w:tc>
+          <w:tcPr>
+            <w:tcW w:w="2263" w:type="dxa"/>
+            <w:tcBorders>
+              <w:top w:val="single" w:sz="8" w:space="0" w:color="000000"/>
+              <w:left w:val="single" w:sz="8" w:space="0" w:color="000000"/>
+              <w:bottom w:val="single" w:sz="8" w:space="0" w:color="000000"/>
+              <w:right w:val="single" w:sz="18" w:space="0" w:color="FFFFFF"/>
+            </w:tcBorders>
+            <w:shd w:val="clear" w:color="auto" w:fill="00B0F0"/>
+            <w:vAlign w:val="center"/>
+          </w:tcPr>
+          <w:p>
+            <w:pPr>
+              <w:spacing w:after="0" w:line="240" w:lineRule="auto"/>
+              <w:ind w:left="104"/>
+              <w:rPr>
+                <w:b/>
+                <w:bCs/>
+              </w:rPr>
+            </w:pPr>
+            <w:r>
+              <w:rPr>
+                <w:b/>
+                <w:bCs/>
+              </w:rPr>
+              <w:t xml:space="preserve">User Story Name </w:t>
+            </w:r>
+          </w:p>
+        </w:tc>
+        <w:tc>
+          <w:tcPr>
+            <w:tcW w:w="6362" w:type="dxa"/>
+            <w:tcBorders>
+              <w:top w:val="single" w:sz="18" w:space="0" w:color="FFFFFF"/>
+              <w:left w:val="nil"/>
+              <w:bottom w:val="single" w:sz="18" w:space="0" w:color="FFFFFF"/>
+              <w:right w:val="single" w:sz="18" w:space="0" w:color="FFFFFF"/>
+            </w:tcBorders>
+            <w:shd w:val="clear" w:color="auto" w:fill="C9F1FF"/>
+            <w:vAlign w:val="center"/>
+          </w:tcPr>
+          <w:p>
+            <w:pPr>
+              <w:spacing w:after="0" w:line="240" w:lineRule="auto"/>
+              <w:ind w:right="443"/>
+              <w:rPr>
+                <w:rFonts w:ascii="Calibri" w:eastAsia="Times New Roman" w:hAnsi="Calibri" w:cs="Calibri"/>
+                <w:color w:val="000000"/>
+                <w:sz w:val="24"/>
+                <w:szCs w:val="24"/>
+                <w:lang w:bidi="ar-EG"/>
+              </w:rPr>
+            </w:pPr>
+            <w:r>
+              <w:rPr>
+                <w:rFonts w:ascii="Calibri" w:eastAsia="Times New Roman" w:hAnsi="Calibri" w:cs="Calibri"/>
+                <w:color w:val="000000"/>
+                <w:sz w:val="24"/>
+                <w:szCs w:val="24"/>
+                <w:lang w:bidi="ar-EG"/>
+              </w:rPr>
+              <w:t>Add/Edit a Goal</w:t>
+            </w:r>
+          </w:p>
+        </w:tc>
+      </w:tr>
+      <w:tr>
+        <w:tc>
+          <w:tcPr>
+            <w:tcW w:w="2263" w:type="dxa"/>
+            <w:tcBorders>
+              <w:top w:val="nil"/>
+              <w:left w:val="single" w:sz="8" w:space="0" w:color="000000"/>
+              <w:bottom w:val="single" w:sz="8" w:space="0" w:color="000000"/>
+              <w:right w:val="single" w:sz="18" w:space="0" w:color="FFFFFF"/>
+            </w:tcBorders>
+            <w:shd w:val="clear" w:color="auto" w:fill="00B0F0"/>
+            <w:vAlign w:val="center"/>
+          </w:tcPr>
+          <w:p>
+            <w:pPr>
+              <w:spacing w:before="2" w:after="0" w:line="240" w:lineRule="auto"/>
+              <w:ind w:left="104"/>
+              <w:rPr>
+                <w:b/>
+                <w:bCs/>
+              </w:rPr>
+            </w:pPr>
+            <w:r>
+              <w:rPr>
+                <w:b/>
+                <w:bCs/>
+              </w:rPr>
+              <w:t>Actors</w:t>
+            </w:r>
+          </w:p>
+        </w:tc>
+        <w:tc>
+          <w:tcPr>
+            <w:tcW w:w="6362" w:type="dxa"/>
+            <w:tcBorders>
+              <w:top w:val="nil"/>
+              <w:left w:val="nil"/>
+              <w:bottom w:val="single" w:sz="18" w:space="0" w:color="FFFFFF"/>
+              <w:right w:val="single" w:sz="18" w:space="0" w:color="FFFFFF"/>
+            </w:tcBorders>
+            <w:shd w:val="clear" w:color="auto" w:fill="C9F1FF"/>
+            <w:vAlign w:val="center"/>
+          </w:tcPr>
+          <w:p>
+            <w:pPr>
+              <w:spacing w:after="0" w:line="264" w:lineRule="auto"/>
+            </w:pPr>
+            <w:r>
+              <w:t>User</w:t>
+            </w:r>
+          </w:p>
+        </w:tc>
+      </w:tr>
+      <w:tr>
+        <w:tc>
+          <w:tcPr>
+            <w:tcW w:w="2263" w:type="dxa"/>
+            <w:tcBorders>
+              <w:top w:val="nil"/>
+              <w:left w:val="single" w:sz="8" w:space="0" w:color="000000"/>
+              <w:bottom w:val="single" w:sz="8" w:space="0" w:color="000000"/>
+              <w:right w:val="single" w:sz="18" w:space="0" w:color="FFFFFF"/>
+            </w:tcBorders>
+            <w:shd w:val="clear" w:color="auto" w:fill="00B0F0"/>
+            <w:vAlign w:val="center"/>
+          </w:tcPr>
+          <w:p>
+            <w:pPr>
+              <w:spacing w:after="0" w:line="240" w:lineRule="auto"/>
+              <w:ind w:left="104"/>
+              <w:rPr>
+                <w:b/>
+                <w:bCs/>
+              </w:rPr>
+            </w:pPr>
+            <w:r>
+              <w:rPr>
+                <w:b/>
+                <w:bCs/>
+              </w:rPr>
+              <w:t>Description</w:t>
+            </w:r>
+          </w:p>
+        </w:tc>
+        <w:tc>
+          <w:tcPr>
+            <w:tcW w:w="6362" w:type="dxa"/>
+            <w:tcBorders>
+              <w:top w:val="nil"/>
+              <w:left w:val="nil"/>
+              <w:bottom w:val="single" w:sz="18" w:space="0" w:color="FFFFFF"/>
+              <w:right w:val="single" w:sz="18" w:space="0" w:color="FFFFFF"/>
+            </w:tcBorders>
+            <w:shd w:val="clear" w:color="auto" w:fill="C9F1FF"/>
+            <w:vAlign w:val="center"/>
+          </w:tcPr>
+          <w:p>
+            <w:pPr>
+              <w:bidi/>
+              <w:spacing w:after="60" w:line="264" w:lineRule="auto"/>
+              <w:jc w:val="right"/>
+              <w:rPr>
+                <w:rFonts w:ascii="Arial" w:eastAsia="Times New Roman" w:hAnsi="Arial" w:cs="Arial"/>
+                <w:color w:val="000000"/>
+              </w:rPr>
+            </w:pPr>
+            <w:r>
+              <w:rPr>
+                <w:rFonts w:ascii="Arial" w:eastAsia="Times New Roman" w:hAnsi="Arial" w:cs="Arial"/>
+                <w:b/>
+                <w:bCs/>
+                <w:color w:val="000000"/>
+              </w:rPr>
+              <w:t>As</w:t>
+            </w:r>
+            <w:r>
+              <w:rPr>
+                <w:rFonts w:ascii="Arial" w:eastAsia="Times New Roman" w:hAnsi="Arial" w:cs="Arial"/>
+                <w:color w:val="000000"/>
+              </w:rPr>
+              <w:t xml:space="preserve"> a user</w:t>
+            </w:r>
+          </w:p>
+          <w:p>
+            <w:pPr>
+              <w:bidi/>
+              <w:spacing w:after="60" w:line="264" w:lineRule="auto"/>
+              <w:jc w:val="right"/>
+              <w:rPr>
+                <w:rFonts w:ascii="Arial" w:eastAsia="Times New Roman" w:hAnsi="Arial" w:cs="Arial"/>
+                <w:color w:val="000000"/>
+              </w:rPr>
+            </w:pPr>
+            <w:r>
+              <w:rPr>
+                <w:rFonts w:ascii="Arial" w:eastAsia="Times New Roman" w:hAnsi="Arial" w:cs="Arial"/>
+                <w:b/>
+                <w:bCs/>
+                <w:color w:val="000000"/>
+              </w:rPr>
+              <w:t>I like</w:t>
+            </w:r>
+            <w:r>
+              <w:rPr>
+                <w:rFonts w:ascii="Arial" w:eastAsia="Times New Roman" w:hAnsi="Arial" w:cs="Arial"/>
+                <w:color w:val="000000"/>
+              </w:rPr>
+              <w:t xml:space="preserve"> to be able to see and create financial goals</w:t>
+            </w:r>
+          </w:p>
+          <w:p>
+            <w:pPr>
+              <w:bidi/>
+              <w:spacing w:after="60" w:line="264" w:lineRule="auto"/>
+              <w:jc w:val="right"/>
+              <w:rPr>
+                <w:rFonts w:ascii="Arial" w:eastAsia="Times New Roman" w:hAnsi="Arial" w:cs="Arial"/>
+                <w:color w:val="000000"/>
+                <w:rtl/>
+                <w:lang w:bidi="ar-EG"/>
+              </w:rPr>
+            </w:pPr>
+            <w:r>
+              <w:rPr>
+                <w:rFonts w:ascii="Arial" w:eastAsia="Times New Roman" w:hAnsi="Arial" w:cs="Arial"/>
+                <w:b/>
+                <w:bCs/>
+                <w:color w:val="000000"/>
+              </w:rPr>
+              <w:t xml:space="preserve">So </w:t>
+            </w:r>
+            <w:r>
+              <w:rPr>
+                <w:rFonts w:ascii="Arial" w:eastAsia="Times New Roman" w:hAnsi="Arial" w:cs="Arial"/>
+                <w:color w:val="000000"/>
+              </w:rPr>
+              <w:t>that I can manage my savings effectively and add or edit individual Goals</w:t>
+            </w:r>
+          </w:p>
+        </w:tc>
+      </w:tr>
+      <w:tr>
+        <w:tc>
+          <w:tcPr>
+            <w:tcW w:w="2263" w:type="dxa"/>
+            <w:tcBorders>
+              <w:top w:val="nil"/>
+              <w:left w:val="single" w:sz="8" w:space="0" w:color="000000"/>
+              <w:bottom w:val="single" w:sz="8" w:space="0" w:color="000000"/>
+              <w:right w:val="single" w:sz="18" w:space="0" w:color="FFFFFF"/>
+            </w:tcBorders>
+            <w:shd w:val="clear" w:color="auto" w:fill="00B0F0"/>
+            <w:vAlign w:val="center"/>
+          </w:tcPr>
+          <w:p>
+            <w:pPr>
+              <w:spacing w:before="2" w:after="0" w:line="240" w:lineRule="auto"/>
+              <w:ind w:left="104"/>
+              <w:rPr>
+                <w:b/>
+                <w:bCs/>
+              </w:rPr>
+            </w:pPr>
+            <w:r>
+              <w:rPr>
+                <w:b/>
+                <w:bCs/>
+              </w:rPr>
+              <w:t>Per condition</w:t>
+            </w:r>
+          </w:p>
+        </w:tc>
+        <w:tc>
+          <w:tcPr>
+            <w:tcW w:w="6362" w:type="dxa"/>
+            <w:tcBorders>
+              <w:top w:val="nil"/>
+              <w:left w:val="nil"/>
+              <w:bottom w:val="single" w:sz="18" w:space="0" w:color="FFFFFF"/>
+              <w:right w:val="single" w:sz="18" w:space="0" w:color="FFFFFF"/>
+            </w:tcBorders>
+            <w:shd w:val="clear" w:color="auto" w:fill="C9F1FF"/>
+            <w:vAlign w:val="center"/>
+          </w:tcPr>
+          <w:p>
+            <w:pPr>
+              <w:spacing w:before="2" w:after="0" w:line="240" w:lineRule="auto"/>
+              <w:rPr>
+                <w:rFonts w:ascii="Bahnschrift Light Condensed" w:eastAsia="Times New Roman" w:hAnsi="Bahnschrift Light Condensed" w:cs="Calibri"/>
+                <w:color w:val="000000"/>
+                <w:sz w:val="24"/>
+                <w:szCs w:val="24"/>
+              </w:rPr>
+            </w:pPr>
+          </w:p>
+        </w:tc>
+      </w:tr>
+      <w:tr>
+        <w:tc>
+          <w:tcPr>
+            <w:tcW w:w="2263" w:type="dxa"/>
+            <w:tcBorders>
+              <w:top w:val="nil"/>
+              <w:left w:val="single" w:sz="8" w:space="0" w:color="000000"/>
+              <w:bottom w:val="single" w:sz="8" w:space="0" w:color="000000"/>
+              <w:right w:val="single" w:sz="18" w:space="0" w:color="FFFFFF"/>
+            </w:tcBorders>
+            <w:shd w:val="clear" w:color="auto" w:fill="00B0F0"/>
+            <w:vAlign w:val="center"/>
+          </w:tcPr>
+          <w:p>
+            <w:pPr>
+              <w:spacing w:before="2" w:after="0" w:line="240" w:lineRule="auto"/>
+              <w:ind w:left="104"/>
+              <w:rPr>
+                <w:b/>
+                <w:bCs/>
+              </w:rPr>
+            </w:pPr>
+            <w:r>
+              <w:rPr>
+                <w:b/>
+                <w:bCs/>
+              </w:rPr>
+              <w:t>Post condition</w:t>
+            </w:r>
+          </w:p>
+        </w:tc>
+        <w:tc>
+          <w:tcPr>
+            <w:tcW w:w="6362" w:type="dxa"/>
+            <w:tcBorders>
+              <w:top w:val="nil"/>
+              <w:left w:val="nil"/>
+              <w:bottom w:val="single" w:sz="18" w:space="0" w:color="FFFFFF"/>
+              <w:right w:val="single" w:sz="18" w:space="0" w:color="FFFFFF"/>
+            </w:tcBorders>
+            <w:shd w:val="clear" w:color="auto" w:fill="C9F1FF"/>
+            <w:vAlign w:val="center"/>
+          </w:tcPr>
+          <w:p>
+            <w:pPr>
+              <w:spacing w:before="2" w:after="0" w:line="240" w:lineRule="auto"/>
+              <w:rPr>
+                <w:rFonts w:ascii="Bahnschrift Light Condensed" w:eastAsia="Times New Roman" w:hAnsi="Bahnschrift Light Condensed" w:cs="Calibri"/>
+                <w:color w:val="000000"/>
+                <w:sz w:val="24"/>
+                <w:szCs w:val="24"/>
+              </w:rPr>
+            </w:pPr>
+          </w:p>
+        </w:tc>
+      </w:tr>
+      <w:tr>
+        <w:tc>
+          <w:tcPr>
+            <w:tcW w:w="2263" w:type="dxa"/>
+            <w:tcBorders>
+              <w:top w:val="nil"/>
+              <w:left w:val="single" w:sz="8" w:space="0" w:color="000000"/>
+              <w:bottom w:val="single" w:sz="8" w:space="0" w:color="000000"/>
+              <w:right w:val="single" w:sz="18" w:space="0" w:color="FFFFFF"/>
+            </w:tcBorders>
+            <w:shd w:val="clear" w:color="auto" w:fill="00B0F0"/>
+            <w:vAlign w:val="center"/>
+          </w:tcPr>
+          <w:p>
+            <w:pPr>
+              <w:spacing w:before="2" w:after="0" w:line="240" w:lineRule="auto"/>
+              <w:ind w:left="104"/>
+              <w:rPr>
+                <w:b/>
+                <w:bCs/>
+              </w:rPr>
+            </w:pPr>
+            <w:r>
+              <w:rPr>
+                <w:b/>
+                <w:bCs/>
+              </w:rPr>
+              <w:t>Acceptance Criteria</w:t>
+            </w:r>
+          </w:p>
+        </w:tc>
+        <w:tc>
+          <w:tcPr>
+            <w:tcW w:w="6362" w:type="dxa"/>
+            <w:tcBorders>
+              <w:top w:val="nil"/>
+              <w:left w:val="nil"/>
+              <w:bottom w:val="single" w:sz="18" w:space="0" w:color="FFFFFF"/>
+              <w:right w:val="single" w:sz="18" w:space="0" w:color="FFFFFF"/>
+            </w:tcBorders>
+            <w:shd w:val="clear" w:color="auto" w:fill="C9F1FF"/>
+            <w:vAlign w:val="center"/>
+          </w:tcPr>
+          <w:p>
+            <w:pPr>
+              <w:spacing w:after="60"/>
+              <w:rPr>
+                <w:rFonts w:ascii="Arial" w:eastAsia="Times New Roman" w:hAnsi="Arial" w:cs="Arial"/>
+                <w:b/>
+                <w:bCs/>
+                <w:color w:val="000000"/>
+              </w:rPr>
+            </w:pPr>
+            <w:r>
+              <w:rPr>
+                <w:rFonts w:ascii="Arial" w:eastAsia="Times New Roman" w:hAnsi="Arial" w:cs="Arial"/>
+                <w:b/>
+                <w:bCs/>
+                <w:color w:val="000000"/>
+              </w:rPr>
+              <w:t xml:space="preserve">Given </w:t>
+            </w:r>
+            <w:r>
+              <w:rPr>
+                <w:rFonts w:ascii="Arial" w:eastAsia="Times New Roman" w:hAnsi="Arial" w:cs="Arial"/>
+                <w:color w:val="000000"/>
+              </w:rPr>
+              <w:t>I’m a user and I’m on the home screen and I go to the “Goals” page</w:t>
+            </w:r>
+          </w:p>
+          <w:p>
+            <w:pPr>
+              <w:spacing w:after="60"/>
+              <w:rPr>
+                <w:rFonts w:ascii="Arial" w:eastAsia="Times New Roman" w:hAnsi="Arial" w:cs="Arial"/>
+                <w:color w:val="000000"/>
+              </w:rPr>
+            </w:pPr>
+            <w:r>
+              <w:rPr>
+                <w:rFonts w:ascii="Arial" w:eastAsia="Times New Roman" w:hAnsi="Arial" w:cs="Arial"/>
+                <w:b/>
+                <w:bCs/>
+                <w:color w:val="000000"/>
+              </w:rPr>
+              <w:t xml:space="preserve">When </w:t>
+            </w:r>
+            <w:r>
+              <w:rPr>
+                <w:rFonts w:ascii="Arial" w:eastAsia="Times New Roman" w:hAnsi="Arial" w:cs="Arial"/>
+                <w:color w:val="000000"/>
+              </w:rPr>
+              <w:t>I click on “New” or the 3 dots then “edit” and fill the boxes</w:t>
+            </w:r>
+          </w:p>
+          <w:p>
+            <w:pPr>
+              <w:spacing w:after="60"/>
+              <w:rPr>
+                <w:b/>
+                <w:bCs/>
+                <w:color w:val="C00000"/>
+              </w:rPr>
+            </w:pPr>
+            <w:r>
+              <w:rPr>
+                <w:rFonts w:ascii="Arial" w:eastAsia="Times New Roman" w:hAnsi="Arial" w:cs="Arial"/>
+                <w:b/>
+                <w:bCs/>
+                <w:color w:val="000000"/>
+              </w:rPr>
+              <w:t xml:space="preserve">Then </w:t>
+            </w:r>
+            <w:r>
+              <w:rPr>
+                <w:rFonts w:ascii="Arial" w:eastAsia="Times New Roman" w:hAnsi="Arial" w:cs="Arial"/>
+                <w:color w:val="000000"/>
+              </w:rPr>
+              <w:t>the system adds a new Goal or applies the changes to the existing Goal</w:t>
+            </w:r>
+          </w:p>
+        </w:tc>
+      </w:tr>
+    </w:tbl>
+    <w:p>
+      <w:pPr>
+        <w:numPr>
+          <w:ilvl w:val="0"/>
+          <w:numId w:val="4"/>
+        </w:numPr>
+        <w:spacing w:before="100" w:beforeAutospacing="1" w:after="120" w:line="240" w:lineRule="auto"/>
+        <w:ind w:left="714" w:hanging="357"/>
+        <w:rPr>
+          <w:rFonts w:eastAsia="Times New Roman" w:cstheme="minorHAnsi"/>
+          <w:color w:val="000000"/>
+          <w:sz w:val="28"/>
+          <w:szCs w:val="28"/>
+        </w:rPr>
+      </w:pPr>
+      <w:r>
+        <w:rPr>
+          <w:rFonts w:eastAsia="Times New Roman" w:cstheme="minorHAnsi"/>
+          <w:b/>
+          <w:bCs/>
+          <w:color w:val="1F3864"/>
+          <w:sz w:val="28"/>
+          <w:szCs w:val="28"/>
+        </w:rPr>
+        <w:t xml:space="preserve">Scenarios </w:t>
+      </w:r>
+    </w:p>
+    <w:p>
+      <w:pPr>
+        <w:spacing w:before="120" w:after="80" w:line="240" w:lineRule="auto"/>
+        <w:ind w:left="720"/>
+        <w:rPr>
+          <w:rFonts w:eastAsia="Times New Roman" w:cstheme="minorHAnsi"/>
+          <w:b/>
+          <w:bCs/>
+          <w:color w:val="1F3864"/>
+          <w:sz w:val="26"/>
+          <w:szCs w:val="26"/>
+        </w:rPr>
+      </w:pPr>
+      <w:r>
+        <w:rPr>
+          <w:rFonts w:eastAsia="Times New Roman" w:cstheme="minorHAnsi"/>
+          <w:b/>
+          <w:bCs/>
+          <w:color w:val="1F3864"/>
+          <w:sz w:val="26"/>
+          <w:szCs w:val="26"/>
+        </w:rPr>
+        <w:t xml:space="preserve">Normal Scenario </w:t>
+      </w:r>
+    </w:p>
+    <w:tbl>
+      <w:tblPr>
+        <w:tblW w:w="8625" w:type="dxa"/>
+        <w:tblInd w:w="895" w:type="dxa"/>
+        <w:tblCellMar>
+          <w:left w:w="0" w:type="dxa"/>
+          <w:right w:w="0" w:type="dxa"/>
+        </w:tblCellMar>
+        <w:tblLook w:val="04A0" w:firstRow="1" w:lastRow="0" w:firstColumn="1" w:lastColumn="0" w:noHBand="0" w:noVBand="1"/>
+      </w:tblPr>
+      <w:tblGrid>
+        <w:gridCol w:w="4388"/>
+        <w:gridCol w:w="4237"/>
+      </w:tblGrid>
+      <w:tr>
+        <w:tc>
+          <w:tcPr>
+            <w:tcW w:w="4388" w:type="dxa"/>
+            <w:tcBorders>
+              <w:top w:val="nil"/>
+              <w:left w:val="single" w:sz="18" w:space="0" w:color="FFFFFF"/>
+              <w:bottom w:val="single" w:sz="18" w:space="0" w:color="FFFFFF"/>
+              <w:right w:val="single" w:sz="18" w:space="0" w:color="FFFFFF"/>
+            </w:tcBorders>
+            <w:shd w:val="clear" w:color="auto" w:fill="4F81BD" w:themeFill="accent1"/>
+            <w:vAlign w:val="center"/>
+          </w:tcPr>
+          <w:p>
+            <w:pPr>
+              <w:spacing w:after="0" w:line="240" w:lineRule="auto"/>
+              <w:ind w:left="111" w:right="1754"/>
+              <w:rPr>
+                <w:rFonts w:eastAsia="Times New Roman" w:cstheme="minorHAnsi"/>
+                <w:color w:val="FFFFFF" w:themeColor="background1"/>
+                <w:sz w:val="24"/>
+                <w:szCs w:val="24"/>
+              </w:rPr>
+            </w:pPr>
+            <w:r>
+              <w:rPr>
+                <w:rFonts w:eastAsia="Times New Roman" w:cstheme="minorHAnsi"/>
+                <w:b/>
+                <w:bCs/>
+                <w:color w:val="FFFFFF" w:themeColor="background1"/>
+                <w:sz w:val="24"/>
+                <w:szCs w:val="24"/>
+              </w:rPr>
+              <w:t xml:space="preserve">                      Actor Action</w:t>
+            </w:r>
+          </w:p>
+        </w:tc>
+        <w:tc>
+          <w:tcPr>
+            <w:tcW w:w="4237" w:type="dxa"/>
+            <w:tcBorders>
+              <w:top w:val="nil"/>
+              <w:left w:val="nil"/>
+              <w:bottom w:val="single" w:sz="18" w:space="0" w:color="FFFFFF"/>
+              <w:right w:val="single" w:sz="18" w:space="0" w:color="FFFFFF"/>
+            </w:tcBorders>
+            <w:shd w:val="clear" w:color="auto" w:fill="4F81BD" w:themeFill="accent1"/>
+            <w:vAlign w:val="center"/>
+          </w:tcPr>
+          <w:p>
+            <w:pPr>
+              <w:spacing w:after="0" w:line="240" w:lineRule="auto"/>
+              <w:ind w:left="111"/>
+              <w:jc w:val="center"/>
+              <w:rPr>
+                <w:rFonts w:eastAsia="Times New Roman" w:cstheme="minorHAnsi"/>
+                <w:color w:val="FFFFFF" w:themeColor="background1"/>
+                <w:sz w:val="24"/>
+                <w:szCs w:val="24"/>
+              </w:rPr>
+            </w:pPr>
+            <w:r>
+              <w:rPr>
+                <w:rFonts w:eastAsia="Times New Roman" w:cstheme="minorHAnsi"/>
+                <w:b/>
+                <w:bCs/>
+                <w:color w:val="FFFFFF" w:themeColor="background1"/>
+                <w:sz w:val="24"/>
+                <w:szCs w:val="24"/>
+              </w:rPr>
+              <w:t>System Response</w:t>
+            </w:r>
+          </w:p>
+        </w:tc>
+      </w:tr>
+      <w:tr>
+        <w:tc>
+          <w:tcPr>
+            <w:tcW w:w="4388" w:type="dxa"/>
+            <w:tcBorders>
+              <w:top w:val="nil"/>
+              <w:left w:val="single" w:sz="18" w:space="0" w:color="FFFFFF"/>
+              <w:bottom w:val="single" w:sz="18" w:space="0" w:color="FFFFFF"/>
+              <w:right w:val="single" w:sz="18" w:space="0" w:color="FFFFFF"/>
+            </w:tcBorders>
+            <w:shd w:val="clear" w:color="auto" w:fill="DAEEF3" w:themeFill="accent5" w:themeFillTint="33"/>
+          </w:tcPr>
+          <w:p>
+            <w:pPr>
+              <w:spacing w:after="0"/>
+            </w:pPr>
+            <w:r>
+              <w:t>1- User clicks on “Goals”</w:t>
+            </w:r>
+          </w:p>
+        </w:tc>
+        <w:tc>
+          <w:tcPr>
+            <w:tcW w:w="4237" w:type="dxa"/>
+            <w:tcBorders>
+              <w:top w:val="nil"/>
+              <w:left w:val="nil"/>
+              <w:bottom w:val="single" w:sz="18" w:space="0" w:color="FFFFFF"/>
+              <w:right w:val="single" w:sz="18" w:space="0" w:color="FFFFFF"/>
+            </w:tcBorders>
+            <w:shd w:val="clear" w:color="auto" w:fill="DAEEF3" w:themeFill="accent5" w:themeFillTint="33"/>
+          </w:tcPr>
+          <w:p>
+            <w:pPr>
+              <w:spacing w:after="0"/>
+            </w:pPr>
+          </w:p>
+        </w:tc>
+      </w:tr>
+      <w:tr>
+        <w:tc>
+          <w:tcPr>
+            <w:tcW w:w="4388" w:type="dxa"/>
+            <w:tcBorders>
+              <w:top w:val="nil"/>
+              <w:left w:val="single" w:sz="18" w:space="0" w:color="FFFFFF"/>
+              <w:bottom w:val="single" w:sz="18" w:space="0" w:color="FFFFFF"/>
+              <w:right w:val="single" w:sz="18" w:space="0" w:color="FFFFFF"/>
+            </w:tcBorders>
+            <w:shd w:val="clear" w:color="auto" w:fill="DAEEF3" w:themeFill="accent5" w:themeFillTint="33"/>
+          </w:tcPr>
+          <w:p>
+            <w:pPr>
+              <w:spacing w:after="0"/>
+            </w:pPr>
+          </w:p>
+        </w:tc>
+        <w:tc>
+          <w:tcPr>
+            <w:tcW w:w="4237" w:type="dxa"/>
+            <w:tcBorders>
+              <w:top w:val="nil"/>
+              <w:left w:val="nil"/>
+              <w:bottom w:val="single" w:sz="18" w:space="0" w:color="FFFFFF"/>
+              <w:right w:val="single" w:sz="18" w:space="0" w:color="FFFFFF"/>
+            </w:tcBorders>
+            <w:shd w:val="clear" w:color="auto" w:fill="DAEEF3" w:themeFill="accent5" w:themeFillTint="33"/>
+          </w:tcPr>
+          <w:p>
+            <w:pPr>
+              <w:spacing w:after="0"/>
+            </w:pPr>
+            <w:r>
+              <w:t>2- Redirect to the “Goals” page</w:t>
+            </w:r>
+          </w:p>
+          <w:p>
+            <w:pPr>
+              <w:spacing w:after="0"/>
+              <w:rPr>
+                <w:rtl/>
+                <w:lang w:bidi="ar-EG"/>
+              </w:rPr>
+            </w:pPr>
+            <w:r>
+              <w:t>3- System displays all the financial goals that was set the user with information about them and a progress bar</w:t>
+            </w:r>
+          </w:p>
+        </w:tc>
+      </w:tr>
+      <w:tr>
+        <w:tc>
+          <w:tcPr>
+            <w:tcW w:w="4388" w:type="dxa"/>
+            <w:tcBorders>
+              <w:top w:val="nil"/>
+              <w:left w:val="single" w:sz="18" w:space="0" w:color="FFFFFF"/>
+              <w:bottom w:val="single" w:sz="18" w:space="0" w:color="FFFFFF"/>
+              <w:right w:val="single" w:sz="18" w:space="0" w:color="FFFFFF"/>
+            </w:tcBorders>
+            <w:shd w:val="clear" w:color="auto" w:fill="DAEEF3" w:themeFill="accent5" w:themeFillTint="33"/>
+          </w:tcPr>
+          <w:p>
+            <w:pPr>
+              <w:spacing w:after="0"/>
+            </w:pPr>
+            <w:r>
+              <w:t>4- User clicks on “New” or “Edit”</w:t>
+            </w:r>
+          </w:p>
+        </w:tc>
+        <w:tc>
+          <w:tcPr>
+            <w:tcW w:w="4237" w:type="dxa"/>
+            <w:tcBorders>
+              <w:top w:val="nil"/>
+              <w:left w:val="nil"/>
+              <w:bottom w:val="single" w:sz="18" w:space="0" w:color="FFFFFF"/>
+              <w:right w:val="single" w:sz="18" w:space="0" w:color="FFFFFF"/>
+            </w:tcBorders>
+            <w:shd w:val="clear" w:color="auto" w:fill="DAEEF3" w:themeFill="accent5" w:themeFillTint="33"/>
+          </w:tcPr>
+          <w:p>
+            <w:pPr>
+              <w:spacing w:after="0"/>
+            </w:pPr>
+          </w:p>
+        </w:tc>
+      </w:tr>
+      <w:tr>
+        <w:tc>
+          <w:tcPr>
+            <w:tcW w:w="4388" w:type="dxa"/>
+            <w:tcBorders>
+              <w:top w:val="nil"/>
+              <w:left w:val="single" w:sz="18" w:space="0" w:color="FFFFFF"/>
+              <w:bottom w:val="single" w:sz="18" w:space="0" w:color="FFFFFF"/>
+              <w:right w:val="single" w:sz="18" w:space="0" w:color="FFFFFF"/>
+            </w:tcBorders>
+            <w:shd w:val="clear" w:color="auto" w:fill="DAEEF3" w:themeFill="accent5" w:themeFillTint="33"/>
+          </w:tcPr>
+          <w:p>
+            <w:pPr>
+              <w:spacing w:after="0"/>
+            </w:pPr>
+          </w:p>
+        </w:tc>
+        <w:tc>
+          <w:tcPr>
+            <w:tcW w:w="4237" w:type="dxa"/>
+            <w:tcBorders>
+              <w:top w:val="nil"/>
+              <w:left w:val="nil"/>
+              <w:bottom w:val="single" w:sz="18" w:space="0" w:color="FFFFFF"/>
+              <w:right w:val="single" w:sz="18" w:space="0" w:color="FFFFFF"/>
+            </w:tcBorders>
+            <w:shd w:val="clear" w:color="auto" w:fill="DAEEF3" w:themeFill="accent5" w:themeFillTint="33"/>
+          </w:tcPr>
+          <w:p>
+            <w:pPr>
+              <w:spacing w:after="0"/>
+            </w:pPr>
+            <w:r>
+              <w:t>5- System displays several boxes of input including Goal name, Target Amount, Time Frame</w:t>
+            </w:r>
+          </w:p>
+        </w:tc>
+      </w:tr>
+      <w:tr>
+        <w:tc>
+          <w:tcPr>
+            <w:tcW w:w="4388" w:type="dxa"/>
+            <w:tcBorders>
+              <w:top w:val="nil"/>
+              <w:left w:val="single" w:sz="18" w:space="0" w:color="FFFFFF"/>
+              <w:bottom w:val="single" w:sz="18" w:space="0" w:color="FFFFFF"/>
+              <w:right w:val="single" w:sz="18" w:space="0" w:color="FFFFFF"/>
+            </w:tcBorders>
+            <w:shd w:val="clear" w:color="auto" w:fill="DAEEF3" w:themeFill="accent5" w:themeFillTint="33"/>
+          </w:tcPr>
+          <w:p>
+            <w:pPr>
+              <w:spacing w:after="0"/>
+            </w:pPr>
+            <w:r>
+              <w:t>6- User fills the boxes and clicks “Done”</w:t>
+            </w:r>
+          </w:p>
+        </w:tc>
+        <w:tc>
+          <w:tcPr>
+            <w:tcW w:w="4237" w:type="dxa"/>
+            <w:tcBorders>
+              <w:top w:val="nil"/>
+              <w:left w:val="nil"/>
+              <w:bottom w:val="single" w:sz="18" w:space="0" w:color="FFFFFF"/>
+              <w:right w:val="single" w:sz="18" w:space="0" w:color="FFFFFF"/>
+            </w:tcBorders>
+            <w:shd w:val="clear" w:color="auto" w:fill="DAEEF3" w:themeFill="accent5" w:themeFillTint="33"/>
+          </w:tcPr>
+          <w:p>
+            <w:pPr>
+              <w:spacing w:after="0"/>
+            </w:pPr>
+          </w:p>
+        </w:tc>
+      </w:tr>
+      <w:tr>
+        <w:tc>
+          <w:tcPr>
+            <w:tcW w:w="4388" w:type="dxa"/>
+            <w:tcBorders>
+              <w:top w:val="nil"/>
+              <w:left w:val="single" w:sz="18" w:space="0" w:color="FFFFFF"/>
+              <w:bottom w:val="single" w:sz="18" w:space="0" w:color="FFFFFF"/>
+              <w:right w:val="single" w:sz="18" w:space="0" w:color="FFFFFF"/>
+            </w:tcBorders>
+            <w:shd w:val="clear" w:color="auto" w:fill="DAEEF3" w:themeFill="accent5" w:themeFillTint="33"/>
+          </w:tcPr>
+          <w:p>
+            <w:pPr>
+              <w:spacing w:after="0"/>
+            </w:pPr>
+          </w:p>
+        </w:tc>
+        <w:tc>
+          <w:tcPr>
+            <w:tcW w:w="4237" w:type="dxa"/>
+            <w:tcBorders>
+              <w:top w:val="nil"/>
+              <w:left w:val="nil"/>
+              <w:bottom w:val="single" w:sz="18" w:space="0" w:color="FFFFFF"/>
+              <w:right w:val="single" w:sz="18" w:space="0" w:color="FFFFFF"/>
+            </w:tcBorders>
+            <w:shd w:val="clear" w:color="auto" w:fill="DAEEF3" w:themeFill="accent5" w:themeFillTint="33"/>
+          </w:tcPr>
+          <w:p>
+            <w:pPr>
+              <w:spacing w:after="0"/>
+            </w:pPr>
+            <w:r>
+              <w:t>8- System adds the Goal or saves the changes to the existing Goal in the database</w:t>
+            </w:r>
+          </w:p>
+        </w:tc>
+      </w:tr>
+    </w:tbl>
+    <w:p>
+      <w:pPr>
+        <w:tabs>
+          <w:tab w:val="left" w:pos="720"/>
+        </w:tabs>
+        <w:spacing w:before="100" w:beforeAutospacing="1" w:after="120" w:line="240" w:lineRule="auto"/>
+        <w:rPr>
+          <w:rFonts w:eastAsia="Times New Roman" w:cstheme="minorHAnsi"/>
+          <w:color w:val="000000"/>
+          <w:sz w:val="28"/>
+          <w:szCs w:val="28"/>
+        </w:rPr>
+      </w:pPr>
+    </w:p>
+    <w:p>
+      <w:pPr>
+        <w:numPr>
+          <w:ilvl w:val="0"/>
+          <w:numId w:val="4"/>
+        </w:numPr>
+        <w:spacing w:before="100" w:beforeAutospacing="1" w:after="120" w:line="240" w:lineRule="auto"/>
+        <w:ind w:left="714" w:hanging="357"/>
+        <w:rPr>
+          <w:rFonts w:eastAsia="Times New Roman" w:cstheme="minorHAnsi"/>
+          <w:color w:val="000000"/>
+          <w:sz w:val="28"/>
+          <w:szCs w:val="28"/>
+        </w:rPr>
+      </w:pPr>
+      <w:r>
+        <w:rPr>
+          <w:rFonts w:eastAsia="Times New Roman" w:cstheme="minorHAnsi"/>
+          <w:b/>
+          <w:bCs/>
+          <w:color w:val="1F3864"/>
+          <w:sz w:val="28"/>
+          <w:szCs w:val="28"/>
+        </w:rPr>
+        <w:t xml:space="preserve">Screen Design  </w:t>
+      </w:r>
+    </w:p>
+    <w:p>
+      <w:pPr>
+        <w:tabs>
+          <w:tab w:val="left" w:pos="720"/>
+        </w:tabs>
+        <w:spacing w:before="100" w:beforeAutospacing="1" w:after="120" w:line="240" w:lineRule="auto"/>
+        <w:ind w:left="357"/>
+        <w:rPr>
+          <w:rFonts w:eastAsia="Times New Roman" w:cstheme="minorHAnsi"/>
+          <w:color w:val="000000"/>
+          <w:sz w:val="28"/>
+          <w:szCs w:val="28"/>
+        </w:rPr>
+      </w:pPr>
+      <w:r>
+        <w:rPr>
+          <w:rFonts w:eastAsia="Times New Roman" w:cstheme="minorHAnsi"/>
+          <w:color w:val="000000"/>
+          <w:sz w:val="28"/>
+          <w:szCs w:val="28"/>
+        </w:rPr>
+        <w:drawing>
+          <wp:inline distT="0" distB="0" distL="0" distR="0" wp14:anchorId="622F521A" wp14:editId="0FC74310">
+            <wp:extent cx="6126480" cy="4930775"/>
+            <wp:effectExtent l="0" t="0" r="7620" b="3175"/>
+            <wp:docPr id="12" name="Picture 12"/>
+            <wp:cNvGraphicFramePr>
+              <a:graphicFrameLocks xmlns:a="http://schemas.openxmlformats.org/drawingml/2006/main" noChangeAspect="1"/>
+            </wp:cNvGraphicFramePr>
+            <a:graphic xmlns:a="http://schemas.openxmlformats.org/drawingml/2006/main">
+              <a:graphicData uri="http://schemas.openxmlformats.org/drawingml/2006/picture">
+                <pic:pic xmlns:pic="http://schemas.openxmlformats.org/drawingml/2006/picture">
+                  <pic:nvPicPr>
+                    <pic:cNvPr id="1" name=""/>
+                    <pic:cNvPicPr/>
+                  </pic:nvPicPr>
+                  <pic:blipFill>
+                    <a:blip r:embed="rId18"/>
+                    <a:stretch>
+                      <a:fillRect/>
+                    </a:stretch>
+                  </pic:blipFill>
+                  <pic:spPr>
+                    <a:xfrm>
+                      <a:off x="0" y="0"/>
+                      <a:ext cx="6126480" cy="4930775"/>
+                    </a:xfrm>
+                    <a:prstGeom prst="rect">
+                      <a:avLst/>
+                    </a:prstGeom>
+                  </pic:spPr>
+                </pic:pic>
+              </a:graphicData>
+            </a:graphic>
+          </wp:inline>
+        </w:drawing>
+      </w:r>
+    </w:p>
+    <w:p>
+      <w:pPr>
+        <w:numPr>
+          <w:ilvl w:val="0"/>
+          <w:numId w:val="4"/>
+        </w:numPr>
+        <w:spacing w:before="100" w:beforeAutospacing="1" w:after="120" w:line="240" w:lineRule="auto"/>
+        <w:ind w:left="714" w:hanging="357"/>
+        <w:rPr>
+          <w:rFonts w:eastAsia="Times New Roman" w:cstheme="minorHAnsi"/>
+          <w:b/>
+          <w:bCs/>
+          <w:color w:val="1F3864"/>
+          <w:sz w:val="28"/>
+          <w:szCs w:val="28"/>
+        </w:rPr>
+      </w:pPr>
+      <w:r>
+        <w:rPr>
+          <w:rFonts w:eastAsia="Times New Roman" w:cstheme="minorHAnsi"/>
+          <w:b/>
+          <w:bCs/>
+          <w:color w:val="1F3864"/>
+          <w:sz w:val="28"/>
+          <w:szCs w:val="28"/>
+        </w:rPr>
+        <w:t>Data Dictionary:</w:t>
+      </w:r>
+    </w:p>
+    <w:tbl>
+      <w:tblPr>
+        <w:tblW w:w="8925" w:type="dxa"/>
+        <w:tblInd w:w="596" w:type="dxa"/>
+        <w:tblCellMar>
+          <w:left w:w="0" w:type="dxa"/>
+          <w:right w:w="0" w:type="dxa"/>
+        </w:tblCellMar>
+        <w:tblLook w:val="04A0" w:firstRow="1" w:lastRow="0" w:firstColumn="1" w:lastColumn="0" w:noHBand="0" w:noVBand="1"/>
+      </w:tblPr>
+      <w:tblGrid>
+        <w:gridCol w:w="2688"/>
+        <w:gridCol w:w="2551"/>
+        <w:gridCol w:w="3686"/>
+      </w:tblGrid>
+      <w:tr>
+        <w:trPr>
+          <w:tblHeader/>
+        </w:trPr>
+        <w:tc>
+          <w:tcPr>
+            <w:tcW w:w="2688" w:type="dxa"/>
+            <w:tcBorders>
+              <w:top w:val="single" w:sz="18" w:space="0" w:color="FFFFFF"/>
+              <w:left w:val="single" w:sz="18" w:space="0" w:color="FFFFFF"/>
+              <w:bottom w:val="single" w:sz="18" w:space="0" w:color="FFFFFF"/>
+              <w:right w:val="single" w:sz="18" w:space="0" w:color="FFFFFF"/>
+            </w:tcBorders>
+            <w:shd w:val="clear" w:color="auto" w:fill="1F3864"/>
+            <w:vAlign w:val="center"/>
+          </w:tcPr>
+          <w:p>
+            <w:pPr>
+              <w:spacing w:before="1" w:after="0" w:line="240" w:lineRule="auto"/>
+              <w:ind w:left="111"/>
+              <w:rPr>
+                <w:rFonts w:eastAsia="Times New Roman" w:cstheme="minorHAnsi"/>
+                <w:b/>
+                <w:bCs/>
+              </w:rPr>
+            </w:pPr>
+            <w:r>
+              <w:rPr>
+                <w:rFonts w:eastAsia="Times New Roman" w:cstheme="minorHAnsi"/>
+                <w:b/>
+                <w:bCs/>
+                <w:color w:val="FFFFFF"/>
+                <w:sz w:val="24"/>
+                <w:szCs w:val="24"/>
+              </w:rPr>
+              <w:t>Element Label</w:t>
+            </w:r>
+          </w:p>
+        </w:tc>
+        <w:tc>
+          <w:tcPr>
+            <w:tcW w:w="2551" w:type="dxa"/>
+            <w:tcBorders>
+              <w:top w:val="single" w:sz="18" w:space="0" w:color="FFFFFF"/>
+              <w:left w:val="nil"/>
+              <w:bottom w:val="single" w:sz="18" w:space="0" w:color="FFFFFF"/>
+              <w:right w:val="single" w:sz="18" w:space="0" w:color="FFFFFF"/>
+            </w:tcBorders>
+            <w:shd w:val="clear" w:color="auto" w:fill="1F3864"/>
+            <w:vAlign w:val="center"/>
+          </w:tcPr>
+          <w:p>
+            <w:pPr>
+              <w:spacing w:before="1" w:after="0" w:line="240" w:lineRule="auto"/>
+              <w:ind w:left="293" w:right="291"/>
+              <w:jc w:val="center"/>
+              <w:rPr>
+                <w:rFonts w:eastAsia="Times New Roman" w:cstheme="minorHAnsi"/>
+                <w:b/>
+                <w:bCs/>
+              </w:rPr>
+            </w:pPr>
+            <w:r>
+              <w:rPr>
+                <w:rFonts w:eastAsia="Times New Roman" w:cstheme="minorHAnsi"/>
+                <w:b/>
+                <w:bCs/>
+                <w:color w:val="FFFFFF"/>
+                <w:sz w:val="24"/>
+                <w:szCs w:val="24"/>
+              </w:rPr>
+              <w:t>Type/Length</w:t>
+            </w:r>
+          </w:p>
+        </w:tc>
+        <w:tc>
+          <w:tcPr>
+            <w:tcW w:w="3686" w:type="dxa"/>
+            <w:tcBorders>
+              <w:top w:val="single" w:sz="18" w:space="0" w:color="FFFFFF"/>
+              <w:left w:val="nil"/>
+              <w:bottom w:val="single" w:sz="18" w:space="0" w:color="FFFFFF"/>
+              <w:right w:val="single" w:sz="18" w:space="0" w:color="FFFFFF"/>
+            </w:tcBorders>
+            <w:shd w:val="clear" w:color="auto" w:fill="1F3864"/>
+            <w:vAlign w:val="center"/>
+          </w:tcPr>
+          <w:p>
+            <w:pPr>
+              <w:spacing w:after="0" w:line="240" w:lineRule="auto"/>
+              <w:ind w:left="111"/>
+              <w:rPr>
+                <w:rFonts w:eastAsia="Times New Roman" w:cstheme="minorHAnsi"/>
+                <w:b/>
+                <w:bCs/>
+              </w:rPr>
+            </w:pPr>
+            <w:r>
+              <w:rPr>
+                <w:rFonts w:eastAsia="Times New Roman" w:cstheme="minorHAnsi"/>
+                <w:b/>
+                <w:bCs/>
+                <w:color w:val="FFFFFF"/>
+                <w:sz w:val="24"/>
+                <w:szCs w:val="24"/>
+              </w:rPr>
+              <w:t>Data Validation / Business Rule</w:t>
+            </w:r>
+          </w:p>
+        </w:tc>
+      </w:tr>
+      <w:tr>
+        <w:tc>
+          <w:tcPr>
+            <w:tcW w:w="2688" w:type="dxa"/>
+            <w:tcBorders>
+              <w:top w:val="nil"/>
+              <w:left w:val="single" w:sz="18" w:space="0" w:color="FFFFFF"/>
+              <w:bottom w:val="single" w:sz="18" w:space="0" w:color="FFFFFF"/>
+              <w:right w:val="single" w:sz="18" w:space="0" w:color="FFFFFF"/>
+            </w:tcBorders>
+            <w:shd w:val="clear" w:color="auto" w:fill="C9F1FF"/>
+            <w:vAlign w:val="center"/>
+          </w:tcPr>
+          <w:p>
+            <w:pPr>
+              <w:spacing w:after="0" w:line="240" w:lineRule="auto"/>
+              <w:rPr>
+                <w:rFonts w:ascii="Calibri" w:eastAsia="Times New Roman" w:hAnsi="Calibri" w:cs="Calibri"/>
+              </w:rPr>
+            </w:pPr>
+            <w:r>
+              <w:rPr>
+                <w:rFonts w:ascii="Calibri" w:eastAsia="Times New Roman" w:hAnsi="Calibri" w:cs="Calibri"/>
+              </w:rPr>
+              <w:t>Goal name field</w:t>
+            </w:r>
+          </w:p>
+        </w:tc>
+        <w:tc>
+          <w:tcPr>
+            <w:tcW w:w="2551" w:type="dxa"/>
+            <w:tcBorders>
+              <w:top w:val="nil"/>
+              <w:left w:val="nil"/>
+              <w:bottom w:val="single" w:sz="18" w:space="0" w:color="FFFFFF"/>
+              <w:right w:val="single" w:sz="18" w:space="0" w:color="FFFFFF"/>
+            </w:tcBorders>
+            <w:shd w:val="clear" w:color="auto" w:fill="C9F1FF"/>
+            <w:vAlign w:val="center"/>
+          </w:tcPr>
+          <w:p>
+            <w:pPr>
+              <w:spacing w:after="0" w:line="240" w:lineRule="auto"/>
+              <w:ind w:left="293" w:right="292"/>
+              <w:jc w:val="center"/>
+              <w:rPr>
+                <w:rFonts w:ascii="Calibri" w:eastAsia="Times New Roman" w:hAnsi="Calibri" w:cs="Calibri"/>
+              </w:rPr>
+            </w:pPr>
+            <w:r>
+              <w:rPr>
+                <w:rFonts w:ascii="Calibri" w:eastAsia="Times New Roman" w:hAnsi="Calibri" w:cs="Calibri"/>
+              </w:rPr>
+              <w:t>Text &lt; 100 characters</w:t>
+            </w:r>
+          </w:p>
+        </w:tc>
+        <w:tc>
+          <w:tcPr>
+            <w:tcW w:w="3686" w:type="dxa"/>
+            <w:tcBorders>
+              <w:top w:val="nil"/>
+              <w:left w:val="nil"/>
+              <w:bottom w:val="single" w:sz="18" w:space="0" w:color="FFFFFF"/>
+              <w:right w:val="single" w:sz="18" w:space="0" w:color="FFFFFF"/>
+            </w:tcBorders>
+            <w:shd w:val="clear" w:color="auto" w:fill="C9F1FF"/>
+            <w:vAlign w:val="center"/>
+          </w:tcPr>
+          <w:p>
+            <w:pPr>
+              <w:spacing w:before="9" w:after="0" w:line="240" w:lineRule="auto"/>
+              <w:rPr>
+                <w:rFonts w:ascii="Calibri" w:eastAsia="Times New Roman" w:hAnsi="Calibri" w:cs="Calibri"/>
+              </w:rPr>
+            </w:pPr>
+            <w:r>
+              <w:rPr>
+                <w:rFonts w:ascii="Calibri" w:eastAsia="Times New Roman" w:hAnsi="Calibri" w:cs="Calibri"/>
+              </w:rPr>
+              <w:t>Structured Text</w:t>
+            </w:r>
+          </w:p>
+        </w:tc>
+      </w:tr>
+      <w:tr>
+        <w:tc>
+          <w:tcPr>
+            <w:tcW w:w="2688" w:type="dxa"/>
+            <w:tcBorders>
+              <w:top w:val="nil"/>
+              <w:left w:val="single" w:sz="18" w:space="0" w:color="FFFFFF"/>
+              <w:bottom w:val="single" w:sz="18" w:space="0" w:color="FFFFFF"/>
+              <w:right w:val="single" w:sz="18" w:space="0" w:color="FFFFFF"/>
+            </w:tcBorders>
+            <w:shd w:val="clear" w:color="auto" w:fill="C9F1FF"/>
+            <w:vAlign w:val="center"/>
+          </w:tcPr>
+          <w:p>
+            <w:pPr>
+              <w:spacing w:before="7" w:after="0" w:line="240" w:lineRule="auto"/>
+              <w:rPr>
+                <w:rFonts w:ascii="Calibri" w:eastAsia="Times New Roman" w:hAnsi="Calibri" w:cs="Calibri"/>
+              </w:rPr>
+            </w:pPr>
+            <w:r>
+              <w:rPr>
+                <w:rFonts w:ascii="Calibri" w:eastAsia="Times New Roman" w:hAnsi="Calibri" w:cs="Calibri"/>
+              </w:rPr>
+              <w:t>Target Amount field</w:t>
+            </w:r>
+          </w:p>
+        </w:tc>
+        <w:tc>
+          <w:tcPr>
+            <w:tcW w:w="2551" w:type="dxa"/>
+            <w:tcBorders>
+              <w:top w:val="nil"/>
+              <w:left w:val="nil"/>
+              <w:bottom w:val="single" w:sz="18" w:space="0" w:color="FFFFFF"/>
+              <w:right w:val="single" w:sz="18" w:space="0" w:color="FFFFFF"/>
+            </w:tcBorders>
+            <w:shd w:val="clear" w:color="auto" w:fill="C9F1FF"/>
+            <w:vAlign w:val="center"/>
+          </w:tcPr>
+          <w:p>
+            <w:pPr>
+              <w:spacing w:before="9" w:after="0" w:line="240" w:lineRule="auto"/>
+              <w:jc w:val="center"/>
+              <w:rPr>
+                <w:rFonts w:ascii="Calibri" w:eastAsia="Times New Roman" w:hAnsi="Calibri" w:cs="Calibri"/>
+              </w:rPr>
+            </w:pPr>
+            <w:r>
+              <w:rPr>
+                <w:rFonts w:ascii="Calibri" w:eastAsia="Times New Roman" w:hAnsi="Calibri" w:cs="Calibri"/>
+              </w:rPr>
+              <w:t>Float &lt; 10 digits</w:t>
+            </w:r>
+          </w:p>
+        </w:tc>
+        <w:tc>
+          <w:tcPr>
+            <w:tcW w:w="3686" w:type="dxa"/>
+            <w:tcBorders>
+              <w:top w:val="nil"/>
+              <w:left w:val="nil"/>
+              <w:bottom w:val="single" w:sz="18" w:space="0" w:color="FFFFFF"/>
+              <w:right w:val="single" w:sz="18" w:space="0" w:color="FFFFFF"/>
+            </w:tcBorders>
+            <w:shd w:val="clear" w:color="auto" w:fill="C9F1FF"/>
+            <w:vAlign w:val="center"/>
+          </w:tcPr>
+          <w:p>
+            <w:pPr>
+              <w:spacing w:before="9" w:after="0" w:line="240" w:lineRule="auto"/>
+              <w:rPr>
+                <w:rFonts w:ascii="Calibri" w:eastAsia="Times New Roman" w:hAnsi="Calibri" w:cs="Calibri"/>
+              </w:rPr>
+            </w:pPr>
+            <w:r>
+              <w:rPr>
+                <w:rFonts w:ascii="Calibri" w:eastAsia="Times New Roman" w:hAnsi="Calibri" w:cs="Calibri"/>
+              </w:rPr>
+              <w:t>Only 2 digits after decimal point</w:t>
+            </w:r>
+          </w:p>
+        </w:tc>
+      </w:tr>
+      <w:tr>
+        <w:tc>
+          <w:tcPr>
+            <w:tcW w:w="2688" w:type="dxa"/>
+            <w:tcBorders>
+              <w:top w:val="nil"/>
+              <w:left w:val="single" w:sz="18" w:space="0" w:color="FFFFFF"/>
+              <w:bottom w:val="single" w:sz="18" w:space="0" w:color="FFFFFF"/>
+              <w:right w:val="single" w:sz="18" w:space="0" w:color="FFFFFF"/>
+            </w:tcBorders>
+            <w:shd w:val="clear" w:color="auto" w:fill="C9F1FF"/>
+            <w:vAlign w:val="center"/>
+          </w:tcPr>
+          <w:p>
+            <w:pPr>
+              <w:spacing w:before="7" w:after="0" w:line="240" w:lineRule="auto"/>
+              <w:rPr>
+                <w:rFonts w:ascii="Calibri" w:eastAsia="Times New Roman" w:hAnsi="Calibri" w:cs="Calibri"/>
+              </w:rPr>
+            </w:pPr>
+            <w:r>
+              <w:rPr>
+                <w:rFonts w:ascii="Calibri" w:eastAsia="Times New Roman" w:hAnsi="Calibri" w:cs="Calibri"/>
+              </w:rPr>
+              <w:t>Time Frame field</w:t>
+            </w:r>
+          </w:p>
+        </w:tc>
+        <w:tc>
+          <w:tcPr>
+            <w:tcW w:w="2551" w:type="dxa"/>
+            <w:tcBorders>
+              <w:top w:val="nil"/>
+              <w:left w:val="nil"/>
+              <w:bottom w:val="single" w:sz="18" w:space="0" w:color="FFFFFF"/>
+              <w:right w:val="single" w:sz="18" w:space="0" w:color="FFFFFF"/>
+            </w:tcBorders>
+            <w:shd w:val="clear" w:color="auto" w:fill="C9F1FF"/>
+            <w:vAlign w:val="center"/>
+          </w:tcPr>
+          <w:p>
+            <w:pPr>
+              <w:spacing w:before="9" w:after="0" w:line="240" w:lineRule="auto"/>
+              <w:jc w:val="center"/>
+              <w:rPr>
+                <w:rFonts w:ascii="Calibri" w:eastAsia="Times New Roman" w:hAnsi="Calibri" w:cs="Calibri"/>
+              </w:rPr>
+            </w:pPr>
+            <w:r>
+              <w:t>Date/Time &lt; 15 Characters</w:t>
+            </w:r>
+          </w:p>
+        </w:tc>
+        <w:tc>
+          <w:tcPr>
+            <w:tcW w:w="3686" w:type="dxa"/>
+            <w:tcBorders>
+              <w:top w:val="nil"/>
+              <w:left w:val="nil"/>
+              <w:bottom w:val="single" w:sz="18" w:space="0" w:color="FFFFFF"/>
+              <w:right w:val="single" w:sz="18" w:space="0" w:color="FFFFFF"/>
+            </w:tcBorders>
+            <w:shd w:val="clear" w:color="auto" w:fill="C9F1FF"/>
+            <w:vAlign w:val="center"/>
+          </w:tcPr>
+          <w:p>
+            <w:pPr>
+              <w:spacing w:before="9" w:after="0" w:line="240" w:lineRule="auto"/>
+              <w:rPr>
+                <w:rFonts w:ascii="Calibri" w:eastAsia="Times New Roman" w:hAnsi="Calibri" w:cs="Calibri"/>
+              </w:rPr>
+            </w:pPr>
+            <w:r>
+              <w:t>DD/MM/YY 24-hour format</w:t>
+            </w:r>
+          </w:p>
+        </w:tc>
+      </w:tr>
+    </w:tbl>
     <w:p>
       <w:pPr>
         <w:spacing w:after="0"/>
@@ -17960,7 +20931,7 @@
         </w:rPr>
         <w:t xml:space="preserve">Draw a navigation map that show how the screens are related (See example at </w:t>
       </w:r>
-      <w:hyperlink r:id="rId19" w:history="1">
+      <w:hyperlink r:id="rId20" w:history="1">
         <w:r>
           <w:rPr>
             <w:rStyle w:val="Hyperlink"/>
@@ -18303,7 +21274,25 @@
                 <w:bCs/>
                 <w:color w:val="C00000"/>
               </w:rPr>
-              <w:t xml:space="preserve">Part of Use Case Model, Non-Functional Requirements, and  User Stories #1 and #2. </w:t>
+              <w:t xml:space="preserve">Part of Use Case Model, Non-Functional Requirements, </w:t>
+            </w:r>
+            <w:proofErr w:type="gramStart"/>
+            <w:r>
+              <w:rPr>
+                <w:b/>
+                <w:bCs/>
+                <w:color w:val="C00000"/>
+              </w:rPr>
+              <w:t>and  User</w:t>
+            </w:r>
+            <w:proofErr w:type="gramEnd"/>
+            <w:r>
+              <w:rPr>
+                <w:b/>
+                <w:bCs/>
+                <w:color w:val="C00000"/>
+              </w:rPr>
+              <w:t xml:space="preserve"> Stories #1 and #2. </w:t>
             </w:r>
           </w:p>
         </w:tc>
@@ -18383,8 +21372,8 @@
       </w:pPr>
     </w:p>
     <w:sectPr>
-      <w:headerReference w:type="default" r:id="rId20"/>
-      <w:footerReference w:type="default" r:id="rId21"/>
+      <w:headerReference w:type="default" r:id="rId21"/>
+      <w:footerReference w:type="default" r:id="rId22"/>
       <w:pgSz w:w="12240" w:h="15840"/>
       <w:pgMar w:top="1152" w:right="1296" w:bottom="1008" w:left="1296" w:header="720" w:footer="720" w:gutter="0"/>
       <w:pgNumType w:start="0"/>
@@ -21853,7 +24842,7 @@
   <w:style w:type="paragraph" w:default="1" w:styleId="Normal">
     <w:name w:val="Normal"/>
     <w:qFormat/>
-    <w:rsid w:val="003E5FAA"/>
+    <w:rsid w:val="003078D0"/>
     <w:pPr>
       <w:spacing w:after="200" w:line="276" w:lineRule="auto"/>
     </w:pPr>
@@ -22689,6 +25678,10 @@
 </file>
 
 <file path=customXml/item1.xml><?xml version="1.0" encoding="utf-8"?>
+<b:Sources xmlns:b="http://schemas.openxmlformats.org/officeDocument/2006/bibliography" xmlns="http://schemas.openxmlformats.org/officeDocument/2006/bibliography" SelectedStyle="\APA.XSL" StyleName="APA Fifth Edition"/>
+</file>
+
+<file path=customXml/item2.xml><?xml version="1.0" encoding="utf-8"?>
 <s:customData xmlns="http://www.wps.cn/officeDocument/2013/wpsCustomData" xmlns:s="http://www.wps.cn/officeDocument/2013/wpsCustomData">
   <customSectProps/>
   <customShpExts>
@@ -22697,22 +25690,18 @@
 </s:customData>
 </file>
 
-<file path=customXml/item2.xml><?xml version="1.0" encoding="utf-8"?>
-<b:Sources xmlns:b="http://schemas.openxmlformats.org/officeDocument/2006/bibliography" xmlns="http://schemas.openxmlformats.org/officeDocument/2006/bibliography" SelectedStyle="\APA.XSL" StyleName="APA Fifth Edition"/>
+<file path=customXml/itemProps1.xml><?xml version="1.0" encoding="utf-8"?>
+<ds:datastoreItem xmlns:ds="http://schemas.openxmlformats.org/officeDocument/2006/customXml" ds:itemID="{18D9EA5A-BEF4-447A-9DDF-8DDA3396ED74}">
+  <ds:schemaRefs>
+    <ds:schemaRef ds:uri="http://schemas.openxmlformats.org/officeDocument/2006/bibliography"/>
+  </ds:schemaRefs>
+</ds:datastoreItem>
 </file>
 
-<file path=customXml/itemProps1.xml><?xml version="1.0" encoding="utf-8"?>
+<file path=customXml/itemProps2.xml><?xml version="1.0" encoding="utf-8"?>
 <ds:datastoreItem xmlns:ds="http://schemas.openxmlformats.org/officeDocument/2006/customXml" ds:itemID="{B1977F7D-205B-4081-913C-38D41E755F92}">
   <ds:schemaRefs>
     <ds:schemaRef ds:uri="http://www.wps.cn/officeDocument/2013/wpsCustomData"/>
   </ds:schemaRefs>
 </ds:datastoreItem>
-</file>
-
-<file path=customXml/itemProps2.xml><?xml version="1.0" encoding="utf-8"?>
-<ds:datastoreItem xmlns:ds="http://schemas.openxmlformats.org/officeDocument/2006/customXml" ds:itemID="{18D9EA5A-BEF4-447A-9DDF-8DDA3396ED74}">
-  <ds:schemaRefs>
-    <ds:schemaRef ds:uri="http://schemas.openxmlformats.org/officeDocument/2006/bibliography"/>
-  </ds:schemaRefs>
-</ds:datastoreItem>
 </file>
</xml_diff>

<commit_message>
7t h, 9th, 10th
7 -> reports panel
9,10 -> administrator stuff
</commit_message>
<xml_diff>
--- a/Assignment 1/Working on it/CS251-2025-S18-20230553-20230121-20230231-MoneyMinds-SRSv1.0.docx
+++ b/Assignment 1/Working on it/CS251-2025-S18-20230553-20230121-20230231-MoneyMinds-SRSv1.0.docx
@@ -2736,7 +2736,13 @@
           </w:tcPr>
           <w:p>
             <w:r>
-              <w:t xml:space="preserve">If a user chooses to register, the app will provide a signup page where they can enter their personal information, including first name, last name, password, gender, country, and email address. </w:t>
+              <w:t xml:space="preserve">If a user chooses to register, the app will provide a signup page where they can enter their personal information, including </w:t>
+            </w:r>
+            <w:r>
+              <w:t>name,</w:t>
+            </w:r>
+            <w:r>
+              <w:t xml:space="preserve"> password, gender, country, and email address. </w:t>
             </w:r>
             <w:r>
               <w:t xml:space="preserve">And asking if the user would like to sync with their bank account. </w:t>
@@ -15351,6 +15357,7 @@
       <w:r>
         <w:rPr>
           <w:rFonts w:eastAsia="Times New Roman" w:cstheme="minorHAnsi"/>
+          <w:noProof/>
           <w:color w:val="000000"/>
           <w:sz w:val="28"/>
           <w:szCs w:val="28"/>
@@ -16012,7 +16019,7 @@
             <w:tcBorders>
               <w:top w:val="nil"/>
               <w:left w:val="single" w:sz="18" w:space="0" w:color="FFFFFF"/>
-              <w:bottom w:val="single" w:sz="18" w:space="0" w:color="FFFFFF"/>
+              <w:bottom w:val="nil"/>
               <w:right w:val="single" w:sz="18" w:space="0" w:color="FFFFFF"/>
             </w:tcBorders>
             <w:shd w:val="clear" w:color="auto" w:fill="C9F1FF"/>
@@ -16045,7 +16052,7 @@
             <w:tcBorders>
               <w:top w:val="nil"/>
               <w:left w:val="nil"/>
-              <w:bottom w:val="single" w:sz="18" w:space="0" w:color="FFFFFF"/>
+              <w:bottom w:val="nil"/>
               <w:right w:val="single" w:sz="18" w:space="0" w:color="FFFFFF"/>
             </w:tcBorders>
             <w:shd w:val="clear" w:color="auto" w:fill="C9F1FF"/>
@@ -16073,7 +16080,7 @@
             <w:tcBorders>
               <w:top w:val="nil"/>
               <w:left w:val="nil"/>
-              <w:bottom w:val="single" w:sz="18" w:space="0" w:color="FFFFFF"/>
+              <w:bottom w:val="nil"/>
               <w:right w:val="single" w:sz="18" w:space="0" w:color="FFFFFF"/>
             </w:tcBorders>
             <w:shd w:val="clear" w:color="auto" w:fill="C9F1FF"/>
@@ -16091,6 +16098,156 @@
                 <w:rFonts w:ascii="Calibri" w:eastAsia="Times New Roman" w:hAnsi="Calibri" w:cs="Calibri"/>
               </w:rPr>
               <w:t>Payment companies supported by the application whether its card or a payment app</w:t>
+            </w:r>
+          </w:p>
+        </w:tc>
+      </w:tr>
+      <w:tr>
+        <w:tc>
+          <w:tcPr>
+            <w:tcW w:w="2688" w:type="dxa"/>
+            <w:tcBorders>
+              <w:top w:val="nil"/>
+              <w:left w:val="single" w:sz="18" w:space="0" w:color="FFFFFF"/>
+              <w:bottom w:val="single" w:sz="18" w:space="0" w:color="FFFFFF"/>
+              <w:right w:val="single" w:sz="18" w:space="0" w:color="FFFFFF"/>
+            </w:tcBorders>
+            <w:shd w:val="clear" w:color="auto" w:fill="C9F1FF"/>
+            <w:vAlign w:val="center"/>
+          </w:tcPr>
+          <w:p>
+            <w:pPr>
+              <w:spacing w:before="7" w:after="0" w:line="240" w:lineRule="auto"/>
+              <w:rPr>
+                <w:rFonts w:ascii="Calibri" w:eastAsia="Times New Roman" w:hAnsi="Calibri" w:cs="Calibri"/>
+              </w:rPr>
+            </w:pPr>
+          </w:p>
+        </w:tc>
+        <w:tc>
+          <w:tcPr>
+            <w:tcW w:w="2551" w:type="dxa"/>
+            <w:tcBorders>
+              <w:top w:val="nil"/>
+              <w:left w:val="nil"/>
+              <w:bottom w:val="single" w:sz="18" w:space="0" w:color="FFFFFF"/>
+              <w:right w:val="single" w:sz="18" w:space="0" w:color="FFFFFF"/>
+            </w:tcBorders>
+            <w:shd w:val="clear" w:color="auto" w:fill="C9F1FF"/>
+            <w:vAlign w:val="center"/>
+          </w:tcPr>
+          <w:p>
+            <w:pPr>
+              <w:spacing w:before="9" w:after="0" w:line="240" w:lineRule="auto"/>
+              <w:jc w:val="center"/>
+              <w:rPr>
+                <w:rFonts w:ascii="Calibri" w:eastAsia="Times New Roman" w:hAnsi="Calibri" w:cs="Calibri"/>
+              </w:rPr>
+            </w:pPr>
+          </w:p>
+        </w:tc>
+        <w:tc>
+          <w:tcPr>
+            <w:tcW w:w="3686" w:type="dxa"/>
+            <w:tcBorders>
+              <w:top w:val="nil"/>
+              <w:left w:val="nil"/>
+              <w:bottom w:val="single" w:sz="18" w:space="0" w:color="FFFFFF"/>
+              <w:right w:val="single" w:sz="18" w:space="0" w:color="FFFFFF"/>
+            </w:tcBorders>
+            <w:shd w:val="clear" w:color="auto" w:fill="C9F1FF"/>
+            <w:vAlign w:val="center"/>
+          </w:tcPr>
+          <w:p>
+            <w:pPr>
+              <w:spacing w:before="9" w:after="0" w:line="240" w:lineRule="auto"/>
+              <w:rPr>
+                <w:rFonts w:ascii="Calibri" w:eastAsia="Times New Roman" w:hAnsi="Calibri" w:cs="Calibri"/>
+              </w:rPr>
+            </w:pPr>
+          </w:p>
+        </w:tc>
+      </w:tr>
+      <w:tr>
+        <w:tc>
+          <w:tcPr>
+            <w:tcW w:w="2688" w:type="dxa"/>
+            <w:tcBorders>
+              <w:top w:val="nil"/>
+              <w:left w:val="single" w:sz="18" w:space="0" w:color="FFFFFF"/>
+              <w:bottom w:val="single" w:sz="18" w:space="0" w:color="FFFFFF"/>
+              <w:right w:val="single" w:sz="18" w:space="0" w:color="FFFFFF"/>
+            </w:tcBorders>
+            <w:shd w:val="clear" w:color="auto" w:fill="C9F1FF"/>
+            <w:vAlign w:val="center"/>
+          </w:tcPr>
+          <w:p>
+            <w:pPr>
+              <w:spacing w:before="7" w:after="0" w:line="240" w:lineRule="auto"/>
+              <w:rPr>
+                <w:rFonts w:ascii="Calibri" w:eastAsia="Times New Roman" w:hAnsi="Calibri" w:cs="Calibri"/>
+              </w:rPr>
+            </w:pPr>
+            <w:r>
+              <w:rPr>
+                <w:rFonts w:ascii="Calibri" w:eastAsia="Times New Roman" w:hAnsi="Calibri" w:cs="Calibri"/>
+              </w:rPr>
+              <w:t>Transaction information</w:t>
+            </w:r>
+          </w:p>
+        </w:tc>
+        <w:tc>
+          <w:tcPr>
+            <w:tcW w:w="2551" w:type="dxa"/>
+            <w:tcBorders>
+              <w:top w:val="nil"/>
+              <w:left w:val="nil"/>
+              <w:bottom w:val="single" w:sz="18" w:space="0" w:color="FFFFFF"/>
+              <w:right w:val="single" w:sz="18" w:space="0" w:color="FFFFFF"/>
+            </w:tcBorders>
+            <w:shd w:val="clear" w:color="auto" w:fill="C9F1FF"/>
+            <w:vAlign w:val="center"/>
+          </w:tcPr>
+          <w:p>
+            <w:pPr>
+              <w:spacing w:before="9" w:after="0" w:line="240" w:lineRule="auto"/>
+              <w:jc w:val="center"/>
+              <w:rPr>
+                <w:rFonts w:ascii="Calibri" w:eastAsia="Times New Roman" w:hAnsi="Calibri" w:cs="Calibri"/>
+              </w:rPr>
+            </w:pPr>
+            <w:r>
+              <w:rPr>
+                <w:rFonts w:ascii="Calibri" w:eastAsia="Times New Roman" w:hAnsi="Calibri" w:cs="Calibri"/>
+              </w:rPr>
+              <w:t>Text &lt; 1000 characters</w:t>
+            </w:r>
+          </w:p>
+        </w:tc>
+        <w:tc>
+          <w:tcPr>
+            <w:tcW w:w="3686" w:type="dxa"/>
+            <w:tcBorders>
+              <w:top w:val="nil"/>
+              <w:left w:val="nil"/>
+              <w:bottom w:val="single" w:sz="18" w:space="0" w:color="FFFFFF"/>
+              <w:right w:val="single" w:sz="18" w:space="0" w:color="FFFFFF"/>
+            </w:tcBorders>
+            <w:shd w:val="clear" w:color="auto" w:fill="C9F1FF"/>
+            <w:vAlign w:val="center"/>
+          </w:tcPr>
+          <w:p>
+            <w:pPr>
+              <w:spacing w:before="9" w:after="0" w:line="240" w:lineRule="auto"/>
+              <w:rPr>
+                <w:rFonts w:ascii="Calibri" w:eastAsia="Times New Roman" w:hAnsi="Calibri" w:cs="Calibri"/>
+              </w:rPr>
+            </w:pPr>
+            <w:r>
+              <w:rPr>
+                <w:rFonts w:ascii="Calibri" w:eastAsia="Times New Roman" w:hAnsi="Calibri" w:cs="Calibri"/>
+              </w:rPr>
+              <w:t>Structured Text</w:t>
             </w:r>
           </w:p>
         </w:tc>
@@ -16315,16 +16472,6 @@
               </w:rPr>
               <w:t>Reports Panel</w:t>
             </w:r>
-            <w:r>
-              <w:rPr>
-                <w:rFonts w:ascii="Calibri" w:eastAsia="Times New Roman" w:hAnsi="Calibri" w:cs="Calibri"/>
-                <w:color w:val="000000"/>
-                <w:sz w:val="24"/>
-                <w:szCs w:val="24"/>
-                <w:lang w:bidi="ar-EG"/>
-              </w:rPr>
-              <w:t xml:space="preserve"> </w:t>
-            </w:r>
           </w:p>
         </w:tc>
       </w:tr>
@@ -17017,17 +17164,14 @@
               </w:rPr>
             </w:pPr>
             <w:r>
+              <w:lastRenderedPageBreak/>
               <w:t xml:space="preserve">3- System displays </w:t>
             </w:r>
             <w:r>
               <w:t xml:space="preserve">a Pie chart that has </w:t>
             </w:r>
             <w:r>
-              <w:t xml:space="preserve">categories of transactions that was made by </w:t>
-            </w:r>
-            <w:r>
-              <w:lastRenderedPageBreak/>
-              <w:t>the user and a summary that has weekly, monthly and yearly expenses and income of their account</w:t>
+              <w:t>categories of transactions that was made by the user and a summary that has weekly, monthly and yearly expenses and income of their account</w:t>
             </w:r>
           </w:p>
         </w:tc>
@@ -17185,6 +17329,298 @@
             </w:pPr>
             <w:r>
               <w:t>8- System adds the Goal or saves the changes to the existing Goal in the database</w:t>
+            </w:r>
+          </w:p>
+        </w:tc>
+      </w:tr>
+    </w:tbl>
+    <w:p>
+      <w:pPr>
+        <w:spacing w:before="120" w:after="80" w:line="240" w:lineRule="auto"/>
+        <w:ind w:left="720"/>
+        <w:rPr>
+          <w:rFonts w:eastAsia="Times New Roman" w:cstheme="minorHAnsi"/>
+          <w:b/>
+          <w:bCs/>
+          <w:color w:val="1F3864"/>
+          <w:sz w:val="26"/>
+          <w:szCs w:val="26"/>
+        </w:rPr>
+      </w:pPr>
+      <w:r>
+        <w:rPr>
+          <w:rFonts w:eastAsia="Times New Roman" w:cstheme="minorHAnsi"/>
+          <w:b/>
+          <w:bCs/>
+          <w:color w:val="1F3864"/>
+          <w:sz w:val="26"/>
+          <w:szCs w:val="26"/>
+        </w:rPr>
+        <w:t>Exceptional Scenario</w:t>
+      </w:r>
+    </w:p>
+    <w:tbl>
+      <w:tblPr>
+        <w:tblW w:w="8687" w:type="dxa"/>
+        <w:tblInd w:w="895" w:type="dxa"/>
+        <w:tblCellMar>
+          <w:left w:w="0" w:type="dxa"/>
+          <w:right w:w="0" w:type="dxa"/>
+        </w:tblCellMar>
+        <w:tblLook w:val="04A0" w:firstRow="1" w:lastRow="0" w:firstColumn="1" w:lastColumn="0" w:noHBand="0" w:noVBand="1"/>
+      </w:tblPr>
+      <w:tblGrid>
+        <w:gridCol w:w="4420"/>
+        <w:gridCol w:w="4267"/>
+      </w:tblGrid>
+      <w:tr>
+        <w:trPr>
+          <w:trHeight w:val="128"/>
+        </w:trPr>
+        <w:tc>
+          <w:tcPr>
+            <w:tcW w:w="4420" w:type="dxa"/>
+            <w:tcBorders>
+              <w:top w:val="nil"/>
+              <w:left w:val="single" w:sz="18" w:space="0" w:color="FFFFFF"/>
+              <w:bottom w:val="single" w:sz="18" w:space="0" w:color="FFFFFF"/>
+              <w:right w:val="single" w:sz="18" w:space="0" w:color="FFFFFF"/>
+            </w:tcBorders>
+            <w:shd w:val="clear" w:color="auto" w:fill="4F81BD" w:themeFill="accent1"/>
+            <w:vAlign w:val="center"/>
+          </w:tcPr>
+          <w:p>
+            <w:pPr>
+              <w:spacing w:after="0" w:line="240" w:lineRule="auto"/>
+              <w:ind w:left="111" w:right="1754"/>
+              <w:rPr>
+                <w:rFonts w:eastAsia="Times New Roman" w:cstheme="minorHAnsi"/>
+                <w:color w:val="FFFFFF" w:themeColor="background1"/>
+                <w:sz w:val="24"/>
+                <w:szCs w:val="24"/>
+              </w:rPr>
+            </w:pPr>
+            <w:r>
+              <w:rPr>
+                <w:rFonts w:eastAsia="Times New Roman" w:cstheme="minorHAnsi"/>
+                <w:b/>
+                <w:bCs/>
+                <w:color w:val="FFFFFF" w:themeColor="background1"/>
+                <w:sz w:val="24"/>
+                <w:szCs w:val="24"/>
+              </w:rPr>
+              <w:t xml:space="preserve">                      Actor Action</w:t>
+            </w:r>
+          </w:p>
+        </w:tc>
+        <w:tc>
+          <w:tcPr>
+            <w:tcW w:w="4267" w:type="dxa"/>
+            <w:tcBorders>
+              <w:top w:val="nil"/>
+              <w:left w:val="nil"/>
+              <w:bottom w:val="single" w:sz="18" w:space="0" w:color="FFFFFF"/>
+              <w:right w:val="single" w:sz="18" w:space="0" w:color="FFFFFF"/>
+            </w:tcBorders>
+            <w:shd w:val="clear" w:color="auto" w:fill="4F81BD" w:themeFill="accent1"/>
+            <w:vAlign w:val="center"/>
+          </w:tcPr>
+          <w:p>
+            <w:pPr>
+              <w:spacing w:after="0" w:line="240" w:lineRule="auto"/>
+              <w:ind w:left="111"/>
+              <w:jc w:val="center"/>
+              <w:rPr>
+                <w:rFonts w:eastAsia="Times New Roman" w:cstheme="minorHAnsi"/>
+                <w:color w:val="FFFFFF" w:themeColor="background1"/>
+                <w:sz w:val="24"/>
+                <w:szCs w:val="24"/>
+              </w:rPr>
+            </w:pPr>
+            <w:r>
+              <w:rPr>
+                <w:rFonts w:eastAsia="Times New Roman" w:cstheme="minorHAnsi"/>
+                <w:b/>
+                <w:bCs/>
+                <w:color w:val="FFFFFF" w:themeColor="background1"/>
+                <w:sz w:val="24"/>
+                <w:szCs w:val="24"/>
+              </w:rPr>
+              <w:t>System Response</w:t>
+            </w:r>
+          </w:p>
+        </w:tc>
+      </w:tr>
+      <w:tr>
+        <w:trPr>
+          <w:trHeight w:val="142"/>
+        </w:trPr>
+        <w:tc>
+          <w:tcPr>
+            <w:tcW w:w="4420" w:type="dxa"/>
+            <w:tcBorders>
+              <w:top w:val="nil"/>
+              <w:left w:val="single" w:sz="18" w:space="0" w:color="FFFFFF"/>
+              <w:bottom w:val="single" w:sz="18" w:space="0" w:color="FFFFFF"/>
+              <w:right w:val="single" w:sz="18" w:space="0" w:color="FFFFFF"/>
+            </w:tcBorders>
+            <w:shd w:val="clear" w:color="auto" w:fill="DAEEF3" w:themeFill="accent5" w:themeFillTint="33"/>
+          </w:tcPr>
+          <w:p>
+            <w:pPr>
+              <w:spacing w:after="0"/>
+            </w:pPr>
+            <w:r>
+              <w:t xml:space="preserve">1- </w:t>
+            </w:r>
+            <w:r>
+              <w:t>User clicks on the export button</w:t>
+            </w:r>
+          </w:p>
+        </w:tc>
+        <w:tc>
+          <w:tcPr>
+            <w:tcW w:w="4267" w:type="dxa"/>
+            <w:tcBorders>
+              <w:top w:val="nil"/>
+              <w:left w:val="nil"/>
+              <w:bottom w:val="single" w:sz="18" w:space="0" w:color="FFFFFF"/>
+              <w:right w:val="single" w:sz="18" w:space="0" w:color="FFFFFF"/>
+            </w:tcBorders>
+            <w:shd w:val="clear" w:color="auto" w:fill="DAEEF3" w:themeFill="accent5" w:themeFillTint="33"/>
+          </w:tcPr>
+          <w:p>
+            <w:pPr>
+              <w:spacing w:after="0"/>
+            </w:pPr>
+          </w:p>
+        </w:tc>
+      </w:tr>
+      <w:tr>
+        <w:trPr>
+          <w:trHeight w:val="712"/>
+        </w:trPr>
+        <w:tc>
+          <w:tcPr>
+            <w:tcW w:w="4420" w:type="dxa"/>
+            <w:tcBorders>
+              <w:top w:val="nil"/>
+              <w:left w:val="single" w:sz="18" w:space="0" w:color="FFFFFF"/>
+              <w:bottom w:val="single" w:sz="18" w:space="0" w:color="FFFFFF"/>
+              <w:right w:val="single" w:sz="18" w:space="0" w:color="FFFFFF"/>
+            </w:tcBorders>
+            <w:shd w:val="clear" w:color="auto" w:fill="DAEEF3" w:themeFill="accent5" w:themeFillTint="33"/>
+          </w:tcPr>
+          <w:p>
+            <w:pPr>
+              <w:spacing w:after="0"/>
+            </w:pPr>
+          </w:p>
+        </w:tc>
+        <w:tc>
+          <w:tcPr>
+            <w:tcW w:w="4267" w:type="dxa"/>
+            <w:tcBorders>
+              <w:top w:val="nil"/>
+              <w:left w:val="nil"/>
+              <w:bottom w:val="single" w:sz="18" w:space="0" w:color="FFFFFF"/>
+              <w:right w:val="single" w:sz="18" w:space="0" w:color="FFFFFF"/>
+            </w:tcBorders>
+            <w:shd w:val="clear" w:color="auto" w:fill="DAEEF3" w:themeFill="accent5" w:themeFillTint="33"/>
+          </w:tcPr>
+          <w:p>
+            <w:pPr>
+              <w:spacing w:after="0"/>
+            </w:pPr>
+            <w:r>
+              <w:t xml:space="preserve">2- System </w:t>
+            </w:r>
+            <w:r>
+              <w:t>displays a choice between exporting the report as a PDF or an Excel filed</w:t>
+            </w:r>
+          </w:p>
+        </w:tc>
+      </w:tr>
+      <w:tr>
+        <w:trPr>
+          <w:trHeight w:val="387"/>
+        </w:trPr>
+        <w:tc>
+          <w:tcPr>
+            <w:tcW w:w="4420" w:type="dxa"/>
+            <w:tcBorders>
+              <w:top w:val="nil"/>
+              <w:left w:val="single" w:sz="18" w:space="0" w:color="FFFFFF"/>
+              <w:bottom w:val="single" w:sz="18" w:space="0" w:color="FFFFFF"/>
+              <w:right w:val="single" w:sz="18" w:space="0" w:color="FFFFFF"/>
+            </w:tcBorders>
+            <w:shd w:val="clear" w:color="auto" w:fill="DAEEF3" w:themeFill="accent5" w:themeFillTint="33"/>
+          </w:tcPr>
+          <w:p>
+            <w:pPr>
+              <w:spacing w:after="0"/>
+            </w:pPr>
+            <w:r>
+              <w:t>3- User clicks on either way</w:t>
+            </w:r>
+          </w:p>
+        </w:tc>
+        <w:tc>
+          <w:tcPr>
+            <w:tcW w:w="4267" w:type="dxa"/>
+            <w:tcBorders>
+              <w:top w:val="nil"/>
+              <w:left w:val="nil"/>
+              <w:bottom w:val="single" w:sz="18" w:space="0" w:color="FFFFFF"/>
+              <w:right w:val="single" w:sz="18" w:space="0" w:color="FFFFFF"/>
+            </w:tcBorders>
+            <w:shd w:val="clear" w:color="auto" w:fill="DAEEF3" w:themeFill="accent5" w:themeFillTint="33"/>
+          </w:tcPr>
+          <w:p>
+            <w:pPr>
+              <w:spacing w:after="0"/>
+            </w:pPr>
+          </w:p>
+        </w:tc>
+      </w:tr>
+      <w:tr>
+        <w:trPr>
+          <w:trHeight w:val="387"/>
+        </w:trPr>
+        <w:tc>
+          <w:tcPr>
+            <w:tcW w:w="4420" w:type="dxa"/>
+            <w:tcBorders>
+              <w:top w:val="nil"/>
+              <w:left w:val="single" w:sz="18" w:space="0" w:color="FFFFFF"/>
+              <w:bottom w:val="single" w:sz="18" w:space="0" w:color="FFFFFF"/>
+              <w:right w:val="single" w:sz="18" w:space="0" w:color="FFFFFF"/>
+            </w:tcBorders>
+            <w:shd w:val="clear" w:color="auto" w:fill="DAEEF3" w:themeFill="accent5" w:themeFillTint="33"/>
+          </w:tcPr>
+          <w:p>
+            <w:pPr>
+              <w:spacing w:after="0"/>
+            </w:pPr>
+          </w:p>
+        </w:tc>
+        <w:tc>
+          <w:tcPr>
+            <w:tcW w:w="4267" w:type="dxa"/>
+            <w:tcBorders>
+              <w:top w:val="nil"/>
+              <w:left w:val="nil"/>
+              <w:bottom w:val="single" w:sz="18" w:space="0" w:color="FFFFFF"/>
+              <w:right w:val="single" w:sz="18" w:space="0" w:color="FFFFFF"/>
+            </w:tcBorders>
+            <w:shd w:val="clear" w:color="auto" w:fill="DAEEF3" w:themeFill="accent5" w:themeFillTint="33"/>
+          </w:tcPr>
+          <w:p>
+            <w:pPr>
+              <w:spacing w:after="0"/>
+            </w:pPr>
+            <w:r>
+              <w:t>4- System downloads the file onto user’s device</w:t>
             </w:r>
           </w:p>
         </w:tc>
@@ -17248,6 +17684,7 @@
       <w:r>
         <w:rPr>
           <w:rFonts w:eastAsia="Times New Roman" w:cstheme="minorHAnsi"/>
+          <w:noProof/>
           <w:color w:val="000000"/>
           <w:sz w:val="28"/>
           <w:szCs w:val="28"/>
@@ -17469,7 +17906,13 @@
               <w:rPr>
                 <w:rFonts w:ascii="Calibri" w:eastAsia="Times New Roman" w:hAnsi="Calibri" w:cs="Calibri"/>
               </w:rPr>
-              <w:t>Goal name field</w:t>
+              <w:t>Chart</w:t>
+            </w:r>
+            <w:r>
+              <w:rPr>
+                <w:rFonts w:ascii="Calibri" w:eastAsia="Times New Roman" w:hAnsi="Calibri" w:cs="Calibri"/>
+              </w:rPr>
+              <w:t xml:space="preserve"> field</w:t>
             </w:r>
           </w:p>
         </w:tc>
@@ -17498,7 +17941,7 @@
               <w:rPr>
                 <w:rFonts w:ascii="Calibri" w:eastAsia="Times New Roman" w:hAnsi="Calibri" w:cs="Calibri"/>
               </w:rPr>
-              <w:t>Text &lt; 100 characters</w:t>
+              <w:t>Pie</w:t>
             </w:r>
           </w:p>
         </w:tc>
@@ -17521,12 +17964,6 @@
                 <w:rFonts w:ascii="Calibri" w:eastAsia="Times New Roman" w:hAnsi="Calibri" w:cs="Calibri"/>
               </w:rPr>
             </w:pPr>
-            <w:r>
-              <w:rPr>
-                <w:rFonts w:ascii="Calibri" w:eastAsia="Times New Roman" w:hAnsi="Calibri" w:cs="Calibri"/>
-              </w:rPr>
-              <w:t>Structured Text</w:t>
-            </w:r>
           </w:p>
         </w:tc>
       </w:tr>
@@ -17554,7 +17991,7 @@
               <w:rPr>
                 <w:rFonts w:ascii="Calibri" w:eastAsia="Times New Roman" w:hAnsi="Calibri" w:cs="Calibri"/>
               </w:rPr>
-              <w:t>Target Amount field</w:t>
+              <w:t>Periods Description Field</w:t>
             </w:r>
           </w:p>
         </w:tc>
@@ -17582,7 +18019,13 @@
               <w:rPr>
                 <w:rFonts w:ascii="Calibri" w:eastAsia="Times New Roman" w:hAnsi="Calibri" w:cs="Calibri"/>
               </w:rPr>
-              <w:t>Float &lt; 10 digits</w:t>
+              <w:t>Text &lt;</w:t>
+            </w:r>
+            <w:r>
+              <w:rPr>
+                <w:rFonts w:ascii="Calibri" w:eastAsia="Times New Roman" w:hAnsi="Calibri" w:cs="Calibri"/>
+              </w:rPr>
+              <w:t xml:space="preserve"> 1000 characters</w:t>
             </w:r>
           </w:p>
         </w:tc>
@@ -17609,85 +18052,7 @@
               <w:rPr>
                 <w:rFonts w:ascii="Calibri" w:eastAsia="Times New Roman" w:hAnsi="Calibri" w:cs="Calibri"/>
               </w:rPr>
-              <w:t>Only 2 digits after decimal point</w:t>
-            </w:r>
-          </w:p>
-        </w:tc>
-      </w:tr>
-      <w:tr>
-        <w:tc>
-          <w:tcPr>
-            <w:tcW w:w="2688" w:type="dxa"/>
-            <w:tcBorders>
-              <w:top w:val="nil"/>
-              <w:left w:val="single" w:sz="18" w:space="0" w:color="FFFFFF"/>
-              <w:bottom w:val="single" w:sz="18" w:space="0" w:color="FFFFFF"/>
-              <w:right w:val="single" w:sz="18" w:space="0" w:color="FFFFFF"/>
-            </w:tcBorders>
-            <w:shd w:val="clear" w:color="auto" w:fill="C9F1FF"/>
-            <w:vAlign w:val="center"/>
-          </w:tcPr>
-          <w:p>
-            <w:pPr>
-              <w:spacing w:before="7" w:after="0" w:line="240" w:lineRule="auto"/>
-              <w:rPr>
-                <w:rFonts w:ascii="Calibri" w:eastAsia="Times New Roman" w:hAnsi="Calibri" w:cs="Calibri"/>
-              </w:rPr>
-            </w:pPr>
-            <w:r>
-              <w:rPr>
-                <w:rFonts w:ascii="Calibri" w:eastAsia="Times New Roman" w:hAnsi="Calibri" w:cs="Calibri"/>
-              </w:rPr>
-              <w:t>Time Frame field</w:t>
-            </w:r>
-          </w:p>
-        </w:tc>
-        <w:tc>
-          <w:tcPr>
-            <w:tcW w:w="2551" w:type="dxa"/>
-            <w:tcBorders>
-              <w:top w:val="nil"/>
-              <w:left w:val="nil"/>
-              <w:bottom w:val="single" w:sz="18" w:space="0" w:color="FFFFFF"/>
-              <w:right w:val="single" w:sz="18" w:space="0" w:color="FFFFFF"/>
-            </w:tcBorders>
-            <w:shd w:val="clear" w:color="auto" w:fill="C9F1FF"/>
-            <w:vAlign w:val="center"/>
-          </w:tcPr>
-          <w:p>
-            <w:pPr>
-              <w:spacing w:before="9" w:after="0" w:line="240" w:lineRule="auto"/>
-              <w:jc w:val="center"/>
-              <w:rPr>
-                <w:rFonts w:ascii="Calibri" w:eastAsia="Times New Roman" w:hAnsi="Calibri" w:cs="Calibri"/>
-              </w:rPr>
-            </w:pPr>
-            <w:r>
-              <w:t>Date/Time &lt; 15 Characters</w:t>
-            </w:r>
-          </w:p>
-        </w:tc>
-        <w:tc>
-          <w:tcPr>
-            <w:tcW w:w="3686" w:type="dxa"/>
-            <w:tcBorders>
-              <w:top w:val="nil"/>
-              <w:left w:val="nil"/>
-              <w:bottom w:val="single" w:sz="18" w:space="0" w:color="FFFFFF"/>
-              <w:right w:val="single" w:sz="18" w:space="0" w:color="FFFFFF"/>
-            </w:tcBorders>
-            <w:shd w:val="clear" w:color="auto" w:fill="C9F1FF"/>
-            <w:vAlign w:val="center"/>
-          </w:tcPr>
-          <w:p>
-            <w:pPr>
-              <w:spacing w:before="9" w:after="0" w:line="240" w:lineRule="auto"/>
-              <w:rPr>
-                <w:rFonts w:ascii="Calibri" w:eastAsia="Times New Roman" w:hAnsi="Calibri" w:cs="Calibri"/>
-              </w:rPr>
-            </w:pPr>
-            <w:r>
-              <w:t>DD/MM/YY 24-hour format</w:t>
+              <w:t>Structured Text</w:t>
             </w:r>
           </w:p>
         </w:tc>
@@ -17815,7 +18180,6 @@
                 <w:b/>
                 <w:bCs/>
               </w:rPr>
-              <w:lastRenderedPageBreak/>
               <w:t>User Story ID</w:t>
             </w:r>
           </w:p>
@@ -17894,6 +18258,7 @@
                 <w:b/>
                 <w:bCs/>
               </w:rPr>
+              <w:lastRenderedPageBreak/>
               <w:t xml:space="preserve">User Story Name </w:t>
             </w:r>
           </w:p>
@@ -19300,6 +19665,18 @@
     </w:p>
     <w:p>
       <w:pPr>
+        <w:pBdr>
+          <w:bottom w:val="single" w:sz="12" w:space="1" w:color="auto"/>
+        </w:pBdr>
+        <w:spacing w:after="0"/>
+        <w:rPr>
+          <w:b/>
+          <w:bCs/>
+        </w:rPr>
+      </w:pPr>
+    </w:p>
+    <w:p>
+      <w:pPr>
         <w:spacing w:after="0"/>
       </w:pPr>
     </w:p>
@@ -19329,7 +19706,18 @@
           <w:sz w:val="28"/>
           <w:szCs w:val="28"/>
         </w:rPr>
-        <w:t>User Story #7</w:t>
+        <w:t>User Story #</w:t>
+      </w:r>
+      <w:r>
+        <w:rPr>
+          <w:rFonts w:eastAsia="Times New Roman" w:cstheme="minorHAnsi"/>
+          <w:b/>
+          <w:bCs/>
+          <w:color w:val="1F3864"/>
+          <w:sz w:val="28"/>
+          <w:szCs w:val="28"/>
+        </w:rPr>
+        <w:t>9</w:t>
       </w:r>
     </w:p>
     <w:p>
@@ -19420,7 +19808,18 @@
                 <w:szCs w:val="24"/>
                 <w:lang w:bidi="ar-EG"/>
               </w:rPr>
-              <w:t>US #7</w:t>
+              <w:t>US #</w:t>
+            </w:r>
+            <w:r>
+              <w:rPr>
+                <w:rFonts w:ascii="Calibri" w:eastAsia="Times New Roman" w:hAnsi="Calibri" w:cs="Calibri" w:hint="cs"/>
+                <w:color w:val="000000"/>
+                <w:sz w:val="24"/>
+                <w:szCs w:val="24"/>
+                <w:rtl/>
+                <w:lang w:bidi="ar-EG"/>
+              </w:rPr>
+              <w:t>9</w:t>
             </w:r>
           </w:p>
         </w:tc>
@@ -19488,7 +19887,7 @@
                 <w:szCs w:val="24"/>
                 <w:lang w:bidi="ar-EG"/>
               </w:rPr>
-              <w:t>Add/Edit a Goal</w:t>
+              <w:t>Check Transactions</w:t>
             </w:r>
           </w:p>
         </w:tc>
@@ -19541,7 +19940,7 @@
               <w:spacing w:after="0" w:line="264" w:lineRule="auto"/>
             </w:pPr>
             <w:r>
-              <w:t>User</w:t>
+              <w:t>Administrator</w:t>
             </w:r>
           </w:p>
         </w:tc>
@@ -19613,7 +20012,17 @@
                 <w:rFonts w:ascii="Arial" w:eastAsia="Times New Roman" w:hAnsi="Arial" w:cs="Arial"/>
                 <w:color w:val="000000"/>
               </w:rPr>
-              <w:t xml:space="preserve"> a user</w:t>
+              <w:t xml:space="preserve"> </w:t>
+            </w:r>
+            <w:r>
+              <w:rPr>
+                <w:rFonts w:ascii="Arial" w:eastAsia="Times New Roman" w:hAnsi="Arial" w:cs="Arial"/>
+                <w:color w:val="000000"/>
+              </w:rPr>
+              <w:t xml:space="preserve">an </w:t>
+            </w:r>
+            <w:r>
+              <w:t>Administrator</w:t>
             </w:r>
           </w:p>
           <w:p>
@@ -19649,7 +20058,14 @@
                 <w:rFonts w:ascii="Arial" w:eastAsia="Times New Roman" w:hAnsi="Arial" w:cs="Arial"/>
                 <w:color w:val="000000"/>
               </w:rPr>
-              <w:t>to view visual reports and summaries of my income, expenses and savings</w:t>
+              <w:t xml:space="preserve">to view </w:t>
+            </w:r>
+            <w:r>
+              <w:rPr>
+                <w:rFonts w:ascii="Arial" w:eastAsia="Times New Roman" w:hAnsi="Arial" w:cs="Arial"/>
+                <w:color w:val="000000"/>
+              </w:rPr>
+              <w:t>user’s Transactions</w:t>
             </w:r>
           </w:p>
           <w:p>
@@ -19678,14 +20094,14 @@
                 <w:rFonts w:ascii="Arial" w:eastAsia="Times New Roman" w:hAnsi="Arial" w:cs="Arial"/>
                 <w:color w:val="000000"/>
               </w:rPr>
-              <w:t>that I can</w:t>
+              <w:t>that</w:t>
             </w:r>
             <w:r>
               <w:rPr>
                 <w:rFonts w:ascii="Arial" w:eastAsia="Times New Roman" w:hAnsi="Arial" w:cs="Arial"/>
                 <w:color w:val="000000"/>
               </w:rPr>
-              <w:t xml:space="preserve"> understand my financial habits and make informed decisions</w:t>
+              <w:t xml:space="preserve"> I can monitor the application and suspicious activities </w:t>
             </w:r>
           </w:p>
         </w:tc>
@@ -19717,7 +20133,6 @@
                 <w:b/>
                 <w:bCs/>
               </w:rPr>
-              <w:lastRenderedPageBreak/>
               <w:t>Per condition</w:t>
             </w:r>
           </w:p>
@@ -19774,6 +20189,7 @@
                 <w:b/>
                 <w:bCs/>
               </w:rPr>
+              <w:lastRenderedPageBreak/>
               <w:t>Post condition</w:t>
             </w:r>
           </w:p>
@@ -19850,27 +20266,50 @@
             <w:pPr>
               <w:spacing w:after="60"/>
               <w:rPr>
+                <w:rFonts w:ascii="Arial" w:eastAsia="Times New Roman" w:hAnsi="Arial" w:cs="Arial" w:hint="cs"/>
+                <w:b/>
+                <w:bCs/>
+                <w:color w:val="000000"/>
+                <w:rtl/>
+                <w:lang w:bidi="ar-EG"/>
+              </w:rPr>
+            </w:pPr>
+            <w:r>
+              <w:rPr>
                 <w:rFonts w:ascii="Arial" w:eastAsia="Times New Roman" w:hAnsi="Arial" w:cs="Arial"/>
                 <w:b/>
                 <w:bCs/>
                 <w:color w:val="000000"/>
               </w:rPr>
-            </w:pPr>
+              <w:t xml:space="preserve">Given </w:t>
+            </w:r>
             <w:r>
               <w:rPr>
                 <w:rFonts w:ascii="Arial" w:eastAsia="Times New Roman" w:hAnsi="Arial" w:cs="Arial"/>
-                <w:b/>
-                <w:bCs/>
-                <w:color w:val="000000"/>
-              </w:rPr>
-              <w:t xml:space="preserve">Given </w:t>
+                <w:color w:val="000000"/>
+              </w:rPr>
+              <w:t>I’m a</w:t>
             </w:r>
             <w:r>
               <w:rPr>
                 <w:rFonts w:ascii="Arial" w:eastAsia="Times New Roman" w:hAnsi="Arial" w:cs="Arial"/>
                 <w:color w:val="000000"/>
               </w:rPr>
-              <w:t>I’m a user and I’m on the home screen and I go to the “Goals” page</w:t>
+              <w:t xml:space="preserve">n administrator </w:t>
+            </w:r>
+            <w:r>
+              <w:rPr>
+                <w:rFonts w:ascii="Arial" w:eastAsia="Times New Roman" w:hAnsi="Arial" w:cs="Arial"/>
+                <w:color w:val="000000"/>
+              </w:rPr>
+              <w:t xml:space="preserve">and I’m on the </w:t>
+            </w:r>
+            <w:r>
+              <w:rPr>
+                <w:rFonts w:ascii="Arial" w:eastAsia="Times New Roman" w:hAnsi="Arial" w:cs="Arial"/>
+                <w:color w:val="000000"/>
+              </w:rPr>
+              <w:t>admin dashboard</w:t>
             </w:r>
           </w:p>
           <w:p>
@@ -19895,7 +20334,21 @@
                 <w:rFonts w:ascii="Arial" w:eastAsia="Times New Roman" w:hAnsi="Arial" w:cs="Arial"/>
                 <w:color w:val="000000"/>
               </w:rPr>
-              <w:t>I click on “New” or the 3 dots then “edit” and fill the boxes</w:t>
+              <w:t xml:space="preserve">I click on </w:t>
+            </w:r>
+            <w:r>
+              <w:rPr>
+                <w:rFonts w:ascii="Arial" w:eastAsia="Times New Roman" w:hAnsi="Arial" w:cs="Arial"/>
+                <w:color w:val="000000"/>
+              </w:rPr>
+              <w:t xml:space="preserve">a </w:t>
+            </w:r>
+            <w:r>
+              <w:rPr>
+                <w:rFonts w:ascii="Arial" w:eastAsia="Times New Roman" w:hAnsi="Arial" w:cs="Arial"/>
+                <w:color w:val="000000"/>
+              </w:rPr>
+              <w:t>“Users” then a specific user’s account</w:t>
             </w:r>
           </w:p>
           <w:p>
@@ -19921,7 +20374,14 @@
                 <w:rFonts w:ascii="Arial" w:eastAsia="Times New Roman" w:hAnsi="Arial" w:cs="Arial"/>
                 <w:color w:val="000000"/>
               </w:rPr>
-              <w:t>the system adds a new Goal or applies the changes to the existing Goal</w:t>
+              <w:t xml:space="preserve">the </w:t>
+            </w:r>
+            <w:r>
+              <w:rPr>
+                <w:rFonts w:ascii="Arial" w:eastAsia="Times New Roman" w:hAnsi="Arial" w:cs="Arial"/>
+                <w:color w:val="000000"/>
+              </w:rPr>
+              <w:t>System redirects me to that user’s Transactions</w:t>
             </w:r>
           </w:p>
         </w:tc>
@@ -20085,7 +20545,10 @@
               <w:spacing w:after="0"/>
             </w:pPr>
             <w:r>
-              <w:t>1- User clicks on “Goals”</w:t>
+              <w:t xml:space="preserve">1- </w:t>
+            </w:r>
+            <w:r>
+              <w:t>Administrator clicks on “users”</w:t>
             </w:r>
           </w:p>
         </w:tc>
@@ -20141,7 +20604,10 @@
               <w:spacing w:after="0"/>
             </w:pPr>
             <w:r>
-              <w:t>2- Redirect to the “Goals” page</w:t>
+              <w:t>2- Redirect to the “</w:t>
+            </w:r>
+            <w:r>
+              <w:t>Users” page</w:t>
             </w:r>
           </w:p>
           <w:p>
@@ -20153,7 +20619,25 @@
               </w:rPr>
             </w:pPr>
             <w:r>
-              <w:t>3- System displays all the financial goals that was set the user with information about them and a progress bar</w:t>
+              <w:t xml:space="preserve">3- System displays </w:t>
+            </w:r>
+            <w:r>
+              <w:t xml:space="preserve">recent </w:t>
+            </w:r>
+            <w:r>
+              <w:t>users o</w:t>
+            </w:r>
+            <w:r>
+              <w:t>f</w:t>
+            </w:r>
+            <w:r>
+              <w:t xml:space="preserve"> the </w:t>
+            </w:r>
+            <w:r>
+              <w:t xml:space="preserve">transactions on </w:t>
+            </w:r>
+            <w:r>
+              <w:t>application and their status and emails</w:t>
             </w:r>
           </w:p>
         </w:tc>
@@ -20175,7 +20659,16 @@
               <w:spacing w:after="0"/>
             </w:pPr>
             <w:r>
-              <w:t>4- User clicks on “New” or “Edit”</w:t>
+              <w:t>4-</w:t>
+            </w:r>
+            <w:r>
+              <w:t xml:space="preserve"> Administrator</w:t>
+            </w:r>
+            <w:r>
+              <w:t xml:space="preserve"> clicks on </w:t>
+            </w:r>
+            <w:r>
+              <w:t>a specific user’s account</w:t>
             </w:r>
           </w:p>
         </w:tc>
@@ -20231,7 +20724,10 @@
               <w:spacing w:after="0"/>
             </w:pPr>
             <w:r>
-              <w:t>5- System displays several boxes of input including Goal name, Target Amount, Time Frame</w:t>
+              <w:t xml:space="preserve">5- System </w:t>
+            </w:r>
+            <w:r>
+              <w:t>displays user’s Transactions</w:t>
             </w:r>
           </w:p>
         </w:tc>
@@ -20253,7 +20749,10 @@
               <w:spacing w:after="0"/>
             </w:pPr>
             <w:r>
-              <w:t>6- User fills the boxes and clicks “Done”</w:t>
+              <w:t xml:space="preserve">6- </w:t>
+            </w:r>
+            <w:r>
+              <w:t>administrator decides whether to ban the user or not</w:t>
             </w:r>
           </w:p>
         </w:tc>
@@ -20309,7 +20808,24 @@
               <w:spacing w:after="0"/>
             </w:pPr>
             <w:r>
-              <w:t>8- System adds the Goal or saves the changes to the existing Goal in the database</w:t>
+              <w:t>7</w:t>
+            </w:r>
+            <w:r>
+              <w:t>- System</w:t>
+            </w:r>
+            <w:r>
+              <w:t xml:space="preserve"> r</w:t>
+            </w:r>
+            <w:r>
+              <w:t>emoves the user or not according to the administrator’s decision.</w:t>
+            </w:r>
+          </w:p>
+          <w:p>
+            <w:pPr>
+              <w:spacing w:after="0"/>
+            </w:pPr>
+            <w:r>
+              <w:t>8- System sends an email to the user that says their account got banned/removed</w:t>
             </w:r>
           </w:p>
         </w:tc>
@@ -20362,7 +20878,7 @@
           <w:tab w:val="left" w:pos="720"/>
         </w:tabs>
         <w:spacing w:before="100" w:beforeAutospacing="1" w:after="120" w:line="240" w:lineRule="auto"/>
-        <w:ind w:left="357"/>
+        <w:ind w:left="714"/>
         <w:rPr>
           <w:rFonts w:eastAsia="Times New Roman" w:cstheme="minorHAnsi"/>
           <w:color w:val="000000"/>
@@ -20370,20 +20886,34 @@
           <w:szCs w:val="28"/>
         </w:rPr>
       </w:pPr>
-      <w:r>
+    </w:p>
+    <w:p>
+      <w:pPr>
+        <w:tabs>
+          <w:tab w:val="left" w:pos="720"/>
+        </w:tabs>
+        <w:spacing w:before="100" w:beforeAutospacing="1" w:after="120" w:line="240" w:lineRule="auto"/>
+        <w:ind w:left="357"/>
         <w:rPr>
           <w:rFonts w:eastAsia="Times New Roman" w:cstheme="minorHAnsi"/>
-          <w:noProof/>
           <w:color w:val="000000"/>
           <w:sz w:val="28"/>
           <w:szCs w:val="28"/>
         </w:rPr>
+      </w:pPr>
+      <w:r>
+        <w:rPr>
+          <w:rFonts w:eastAsia="Times New Roman" w:cstheme="minorHAnsi"/>
+          <w:color w:val="000000"/>
+          <w:sz w:val="28"/>
+          <w:szCs w:val="28"/>
+        </w:rPr>
         <w:lastRenderedPageBreak/>
         <w:drawing>
-          <wp:inline distT="0" distB="0" distL="0" distR="0" wp14:anchorId="622F521A" wp14:editId="0FC74310">
-            <wp:extent cx="6126480" cy="4930775"/>
-            <wp:effectExtent l="0" t="0" r="7620" b="3175"/>
-            <wp:docPr id="12" name="Picture 12"/>
+          <wp:inline distT="0" distB="0" distL="0" distR="0" wp14:anchorId="135A3C88" wp14:editId="1026477C">
+            <wp:extent cx="6126480" cy="3146425"/>
+            <wp:effectExtent l="0" t="0" r="7620" b="0"/>
+            <wp:docPr id="13" name="Picture 13"/>
             <wp:cNvGraphicFramePr>
               <a:graphicFrameLocks xmlns:a="http://schemas.openxmlformats.org/drawingml/2006/main" noChangeAspect="1"/>
             </wp:cNvGraphicFramePr>
@@ -20403,7 +20933,7 @@
                   <pic:spPr>
                     <a:xfrm>
                       <a:off x="0" y="0"/>
-                      <a:ext cx="6126480" cy="4930775"/>
+                      <a:ext cx="6126480" cy="3146425"/>
                     </a:xfrm>
                     <a:prstGeom prst="rect">
                       <a:avLst/>
@@ -20447,7 +20977,7 @@
     </w:p>
     <w:tbl>
       <w:tblPr>
-        <w:tblW w:w="8925" w:type="dxa"/>
+        <w:tblW w:w="9384" w:type="dxa"/>
         <w:tblInd w:w="596" w:type="dxa"/>
         <w:tblCellMar>
           <w:left w:w="0" w:type="dxa"/>
@@ -20456,17 +20986,18 @@
         <w:tblLook w:val="04A0" w:firstRow="1" w:lastRow="0" w:firstColumn="1" w:lastColumn="0" w:noHBand="0" w:noVBand="1"/>
       </w:tblPr>
       <w:tblGrid>
-        <w:gridCol w:w="2688"/>
-        <w:gridCol w:w="2551"/>
-        <w:gridCol w:w="3686"/>
+        <w:gridCol w:w="2826"/>
+        <w:gridCol w:w="2682"/>
+        <w:gridCol w:w="3876"/>
       </w:tblGrid>
       <w:tr>
         <w:trPr>
+          <w:trHeight w:val="309"/>
           <w:tblHeader/>
         </w:trPr>
         <w:tc>
           <w:tcPr>
-            <w:tcW w:w="2688" w:type="dxa"/>
+            <w:tcW w:w="2826" w:type="dxa"/>
             <w:tcBorders>
               <w:top w:val="single" w:sz="18" w:space="0" w:color="FFFFFF"/>
               <w:left w:val="single" w:sz="18" w:space="0" w:color="FFFFFF"/>
@@ -20501,7 +21032,7 @@
         </w:tc>
         <w:tc>
           <w:tcPr>
-            <w:tcW w:w="2551" w:type="dxa"/>
+            <w:tcW w:w="2682" w:type="dxa"/>
             <w:tcBorders>
               <w:top w:val="single" w:sz="18" w:space="0" w:color="FFFFFF"/>
               <w:left w:val="nil"/>
@@ -20537,7 +21068,7 @@
         </w:tc>
         <w:tc>
           <w:tcPr>
-            <w:tcW w:w="3686" w:type="dxa"/>
+            <w:tcW w:w="3876" w:type="dxa"/>
             <w:tcBorders>
               <w:top w:val="single" w:sz="18" w:space="0" w:color="FFFFFF"/>
               <w:left w:val="nil"/>
@@ -20572,9 +21103,12 @@
         </w:tc>
       </w:tr>
       <w:tr>
-        <w:tc>
-          <w:tcPr>
-            <w:tcW w:w="2688" w:type="dxa"/>
+        <w:trPr>
+          <w:trHeight w:val="561"/>
+        </w:trPr>
+        <w:tc>
+          <w:tcPr>
+            <w:tcW w:w="2826" w:type="dxa"/>
             <w:tcBorders>
               <w:top w:val="nil"/>
               <w:left w:val="single" w:sz="18" w:space="0" w:color="FFFFFF"/>
@@ -20595,13 +21129,13 @@
               <w:rPr>
                 <w:rFonts w:ascii="Calibri" w:eastAsia="Times New Roman" w:hAnsi="Calibri" w:cs="Calibri"/>
               </w:rPr>
-              <w:t>Goal name field</w:t>
-            </w:r>
-          </w:p>
-        </w:tc>
-        <w:tc>
-          <w:tcPr>
-            <w:tcW w:w="2551" w:type="dxa"/>
+              <w:t>User information</w:t>
+            </w:r>
+          </w:p>
+        </w:tc>
+        <w:tc>
+          <w:tcPr>
+            <w:tcW w:w="2682" w:type="dxa"/>
             <w:tcBorders>
               <w:top w:val="nil"/>
               <w:left w:val="nil"/>
@@ -20624,13 +21158,25 @@
               <w:rPr>
                 <w:rFonts w:ascii="Calibri" w:eastAsia="Times New Roman" w:hAnsi="Calibri" w:cs="Calibri"/>
               </w:rPr>
-              <w:t>Text &lt; 100 characters</w:t>
-            </w:r>
-          </w:p>
-        </w:tc>
-        <w:tc>
-          <w:tcPr>
-            <w:tcW w:w="3686" w:type="dxa"/>
+              <w:t>Text &lt; 100</w:t>
+            </w:r>
+            <w:r>
+              <w:rPr>
+                <w:rFonts w:ascii="Calibri" w:eastAsia="Times New Roman" w:hAnsi="Calibri" w:cs="Calibri"/>
+              </w:rPr>
+              <w:t>0</w:t>
+            </w:r>
+            <w:r>
+              <w:rPr>
+                <w:rFonts w:ascii="Calibri" w:eastAsia="Times New Roman" w:hAnsi="Calibri" w:cs="Calibri"/>
+              </w:rPr>
+              <w:t xml:space="preserve"> characters</w:t>
+            </w:r>
+          </w:p>
+        </w:tc>
+        <w:tc>
+          <w:tcPr>
+            <w:tcW w:w="3876" w:type="dxa"/>
             <w:tcBorders>
               <w:top w:val="nil"/>
               <w:left w:val="nil"/>
@@ -20657,9 +21203,12 @@
         </w:tc>
       </w:tr>
       <w:tr>
-        <w:tc>
-          <w:tcPr>
-            <w:tcW w:w="2688" w:type="dxa"/>
+        <w:trPr>
+          <w:trHeight w:val="294"/>
+        </w:trPr>
+        <w:tc>
+          <w:tcPr>
+            <w:tcW w:w="2826" w:type="dxa"/>
             <w:tcBorders>
               <w:top w:val="nil"/>
               <w:left w:val="single" w:sz="18" w:space="0" w:color="FFFFFF"/>
@@ -20680,13 +21229,13 @@
               <w:rPr>
                 <w:rFonts w:ascii="Calibri" w:eastAsia="Times New Roman" w:hAnsi="Calibri" w:cs="Calibri"/>
               </w:rPr>
-              <w:t>Target Amount field</w:t>
-            </w:r>
-          </w:p>
-        </w:tc>
-        <w:tc>
-          <w:tcPr>
-            <w:tcW w:w="2551" w:type="dxa"/>
+              <w:t>Transaction information</w:t>
+            </w:r>
+          </w:p>
+        </w:tc>
+        <w:tc>
+          <w:tcPr>
+            <w:tcW w:w="2682" w:type="dxa"/>
             <w:tcBorders>
               <w:top w:val="nil"/>
               <w:left w:val="nil"/>
@@ -20708,13 +21257,13 @@
               <w:rPr>
                 <w:rFonts w:ascii="Calibri" w:eastAsia="Times New Roman" w:hAnsi="Calibri" w:cs="Calibri"/>
               </w:rPr>
-              <w:t>Float &lt; 10 digits</w:t>
-            </w:r>
-          </w:p>
-        </w:tc>
-        <w:tc>
-          <w:tcPr>
-            <w:tcW w:w="3686" w:type="dxa"/>
+              <w:t>Text &lt; 1000 characters</w:t>
+            </w:r>
+          </w:p>
+        </w:tc>
+        <w:tc>
+          <w:tcPr>
+            <w:tcW w:w="3876" w:type="dxa"/>
             <w:tcBorders>
               <w:top w:val="nil"/>
               <w:left w:val="nil"/>
@@ -20735,7 +21284,181 @@
               <w:rPr>
                 <w:rFonts w:ascii="Calibri" w:eastAsia="Times New Roman" w:hAnsi="Calibri" w:cs="Calibri"/>
               </w:rPr>
-              <w:t>Only 2 digits after decimal point</w:t>
+              <w:t>Structured Text</w:t>
+            </w:r>
+          </w:p>
+        </w:tc>
+      </w:tr>
+    </w:tbl>
+    <w:p>
+      <w:pPr>
+        <w:spacing w:after="0"/>
+        <w:ind w:left="284"/>
+      </w:pPr>
+    </w:p>
+    <w:p>
+      <w:pPr>
+        <w:pBdr>
+          <w:bottom w:val="single" w:sz="12" w:space="1" w:color="auto"/>
+        </w:pBdr>
+        <w:spacing w:after="0"/>
+        <w:rPr>
+          <w:b/>
+          <w:bCs/>
+        </w:rPr>
+      </w:pPr>
+    </w:p>
+    <w:p>
+      <w:pPr>
+        <w:spacing w:after="0"/>
+        <w:ind w:left="284"/>
+      </w:pPr>
+    </w:p>
+    <w:p>
+      <w:pPr>
+        <w:spacing w:after="0"/>
+        <w:ind w:left="284"/>
+      </w:pPr>
+    </w:p>
+    <w:p>
+      <w:pPr>
+        <w:numPr>
+          <w:ilvl w:val="0"/>
+          <w:numId w:val="4"/>
+        </w:numPr>
+        <w:spacing w:before="100" w:beforeAutospacing="1" w:after="120" w:line="240" w:lineRule="auto"/>
+        <w:ind w:left="714" w:hanging="357"/>
+        <w:rPr>
+          <w:rFonts w:eastAsia="Times New Roman" w:cstheme="minorHAnsi"/>
+          <w:b/>
+          <w:bCs/>
+          <w:color w:val="1F3864"/>
+          <w:sz w:val="28"/>
+          <w:szCs w:val="28"/>
+        </w:rPr>
+      </w:pPr>
+      <w:r>
+        <w:rPr>
+          <w:rFonts w:eastAsia="Times New Roman" w:cstheme="minorHAnsi"/>
+          <w:b/>
+          <w:bCs/>
+          <w:color w:val="1F3864"/>
+          <w:sz w:val="28"/>
+          <w:szCs w:val="28"/>
+        </w:rPr>
+        <w:t>User Story #</w:t>
+      </w:r>
+      <w:r>
+        <w:rPr>
+          <w:rFonts w:eastAsia="Times New Roman" w:cstheme="minorHAnsi"/>
+          <w:b/>
+          <w:bCs/>
+          <w:color w:val="1F3864"/>
+          <w:sz w:val="28"/>
+          <w:szCs w:val="28"/>
+        </w:rPr>
+        <w:t>10</w:t>
+      </w:r>
+    </w:p>
+    <w:p>
+      <w:pPr>
+        <w:spacing w:after="0" w:line="240" w:lineRule="auto"/>
+        <w:rPr>
+          <w:rFonts w:ascii="Times New Roman" w:eastAsia="Times New Roman" w:hAnsi="Times New Roman" w:cs="Times New Roman"/>
+          <w:vanish/>
+          <w:sz w:val="24"/>
+          <w:szCs w:val="24"/>
+        </w:rPr>
+      </w:pPr>
+    </w:p>
+    <w:tbl>
+      <w:tblPr>
+        <w:tblW w:w="8625" w:type="dxa"/>
+        <w:tblInd w:w="911" w:type="dxa"/>
+        <w:tblCellMar>
+          <w:left w:w="0" w:type="dxa"/>
+          <w:right w:w="0" w:type="dxa"/>
+        </w:tblCellMar>
+        <w:tblLook w:val="04A0" w:firstRow="1" w:lastRow="0" w:firstColumn="1" w:lastColumn="0" w:noHBand="0" w:noVBand="1"/>
+      </w:tblPr>
+      <w:tblGrid>
+        <w:gridCol w:w="2263"/>
+        <w:gridCol w:w="6362"/>
+      </w:tblGrid>
+      <w:tr>
+        <w:tc>
+          <w:tcPr>
+            <w:tcW w:w="2263" w:type="dxa"/>
+            <w:tcBorders>
+              <w:top w:val="single" w:sz="8" w:space="0" w:color="000000"/>
+              <w:left w:val="single" w:sz="8" w:space="0" w:color="000000"/>
+              <w:bottom w:val="single" w:sz="8" w:space="0" w:color="000000"/>
+              <w:right w:val="single" w:sz="18" w:space="0" w:color="FFFFFF"/>
+            </w:tcBorders>
+            <w:shd w:val="clear" w:color="auto" w:fill="00B0F0"/>
+            <w:vAlign w:val="center"/>
+          </w:tcPr>
+          <w:p>
+            <w:pPr>
+              <w:spacing w:after="0" w:line="240" w:lineRule="auto"/>
+              <w:ind w:left="104"/>
+              <w:rPr>
+                <w:b/>
+                <w:bCs/>
+              </w:rPr>
+            </w:pPr>
+            <w:r>
+              <w:rPr>
+                <w:b/>
+                <w:bCs/>
+              </w:rPr>
+              <w:t>User Story ID</w:t>
+            </w:r>
+          </w:p>
+        </w:tc>
+        <w:tc>
+          <w:tcPr>
+            <w:tcW w:w="6362" w:type="dxa"/>
+            <w:tcBorders>
+              <w:top w:val="single" w:sz="18" w:space="0" w:color="FFFFFF"/>
+              <w:left w:val="nil"/>
+              <w:bottom w:val="single" w:sz="18" w:space="0" w:color="FFFFFF"/>
+              <w:right w:val="single" w:sz="18" w:space="0" w:color="FFFFFF"/>
+            </w:tcBorders>
+            <w:shd w:val="clear" w:color="auto" w:fill="C9F1FF"/>
+            <w:vAlign w:val="center"/>
+          </w:tcPr>
+          <w:p>
+            <w:pPr>
+              <w:spacing w:after="0" w:line="240" w:lineRule="auto"/>
+              <w:ind w:right="443"/>
+              <w:rPr>
+                <w:rFonts w:ascii="Calibri" w:eastAsia="Times New Roman" w:hAnsi="Calibri" w:cs="Calibri"/>
+                <w:color w:val="000000"/>
+                <w:sz w:val="24"/>
+                <w:szCs w:val="24"/>
+                <w:lang w:bidi="ar-EG"/>
+              </w:rPr>
+            </w:pPr>
+            <w:r>
+              <w:rPr>
+                <w:rFonts w:ascii="Calibri" w:eastAsia="Times New Roman" w:hAnsi="Calibri" w:cs="Calibri"/>
+                <w:color w:val="000000"/>
+                <w:sz w:val="24"/>
+                <w:szCs w:val="24"/>
+                <w:lang w:bidi="ar-EG"/>
+              </w:rPr>
+              <w:t>US #</w:t>
+            </w:r>
+            <w:r>
+              <w:rPr>
+                <w:rFonts w:ascii="Calibri" w:eastAsia="Times New Roman" w:hAnsi="Calibri" w:cs="Calibri"/>
+                <w:color w:val="000000"/>
+                <w:sz w:val="24"/>
+                <w:szCs w:val="24"/>
+                <w:lang w:bidi="ar-EG"/>
+              </w:rPr>
+              <w:t>10</w:t>
             </w:r>
           </w:p>
         </w:tc>
@@ -20743,10 +21466,40 @@
       <w:tr>
         <w:tc>
           <w:tcPr>
-            <w:tcW w:w="2688" w:type="dxa"/>
-            <w:tcBorders>
-              <w:top w:val="nil"/>
-              <w:left w:val="single" w:sz="18" w:space="0" w:color="FFFFFF"/>
+            <w:tcW w:w="2263" w:type="dxa"/>
+            <w:tcBorders>
+              <w:top w:val="single" w:sz="8" w:space="0" w:color="000000"/>
+              <w:left w:val="single" w:sz="8" w:space="0" w:color="000000"/>
+              <w:bottom w:val="single" w:sz="8" w:space="0" w:color="000000"/>
+              <w:right w:val="single" w:sz="18" w:space="0" w:color="FFFFFF"/>
+            </w:tcBorders>
+            <w:shd w:val="clear" w:color="auto" w:fill="00B0F0"/>
+            <w:vAlign w:val="center"/>
+          </w:tcPr>
+          <w:p>
+            <w:pPr>
+              <w:spacing w:after="0" w:line="240" w:lineRule="auto"/>
+              <w:ind w:left="104"/>
+              <w:rPr>
+                <w:b/>
+                <w:bCs/>
+              </w:rPr>
+            </w:pPr>
+            <w:r>
+              <w:rPr>
+                <w:b/>
+                <w:bCs/>
+              </w:rPr>
+              <w:t xml:space="preserve">User Story Name </w:t>
+            </w:r>
+          </w:p>
+        </w:tc>
+        <w:tc>
+          <w:tcPr>
+            <w:tcW w:w="6362" w:type="dxa"/>
+            <w:tcBorders>
+              <w:top w:val="single" w:sz="18" w:space="0" w:color="FFFFFF"/>
+              <w:left w:val="nil"/>
               <w:bottom w:val="single" w:sz="18" w:space="0" w:color="FFFFFF"/>
               <w:right w:val="single" w:sz="18" w:space="0" w:color="FFFFFF"/>
             </w:tcBorders>
@@ -20755,22 +21508,63 @@
           </w:tcPr>
           <w:p>
             <w:pPr>
-              <w:spacing w:before="7" w:after="0" w:line="240" w:lineRule="auto"/>
-              <w:rPr>
-                <w:rFonts w:ascii="Calibri" w:eastAsia="Times New Roman" w:hAnsi="Calibri" w:cs="Calibri"/>
-              </w:rPr>
-            </w:pPr>
-            <w:r>
-              <w:rPr>
-                <w:rFonts w:ascii="Calibri" w:eastAsia="Times New Roman" w:hAnsi="Calibri" w:cs="Calibri"/>
-              </w:rPr>
-              <w:t>Time Frame field</w:t>
-            </w:r>
-          </w:p>
-        </w:tc>
-        <w:tc>
-          <w:tcPr>
-            <w:tcW w:w="2551" w:type="dxa"/>
+              <w:spacing w:after="0" w:line="240" w:lineRule="auto"/>
+              <w:ind w:right="443"/>
+              <w:rPr>
+                <w:rFonts w:ascii="Calibri" w:eastAsia="Times New Roman" w:hAnsi="Calibri" w:cs="Calibri"/>
+                <w:color w:val="000000"/>
+                <w:sz w:val="24"/>
+                <w:szCs w:val="24"/>
+                <w:lang w:bidi="ar-EG"/>
+              </w:rPr>
+            </w:pPr>
+            <w:r>
+              <w:rPr>
+                <w:rFonts w:ascii="Calibri" w:eastAsia="Times New Roman" w:hAnsi="Calibri" w:cs="Calibri"/>
+                <w:color w:val="000000"/>
+                <w:sz w:val="24"/>
+                <w:szCs w:val="24"/>
+                <w:lang w:bidi="ar-EG"/>
+              </w:rPr>
+              <w:t>Authentication</w:t>
+            </w:r>
+          </w:p>
+        </w:tc>
+      </w:tr>
+      <w:tr>
+        <w:tc>
+          <w:tcPr>
+            <w:tcW w:w="2263" w:type="dxa"/>
+            <w:tcBorders>
+              <w:top w:val="nil"/>
+              <w:left w:val="single" w:sz="8" w:space="0" w:color="000000"/>
+              <w:bottom w:val="single" w:sz="8" w:space="0" w:color="000000"/>
+              <w:right w:val="single" w:sz="18" w:space="0" w:color="FFFFFF"/>
+            </w:tcBorders>
+            <w:shd w:val="clear" w:color="auto" w:fill="00B0F0"/>
+            <w:vAlign w:val="center"/>
+          </w:tcPr>
+          <w:p>
+            <w:pPr>
+              <w:spacing w:before="2" w:after="0" w:line="240" w:lineRule="auto"/>
+              <w:ind w:left="104"/>
+              <w:rPr>
+                <w:b/>
+                <w:bCs/>
+              </w:rPr>
+            </w:pPr>
+            <w:r>
+              <w:rPr>
+                <w:b/>
+                <w:bCs/>
+              </w:rPr>
+              <w:t>Actors</w:t>
+            </w:r>
+          </w:p>
+        </w:tc>
+        <w:tc>
+          <w:tcPr>
+            <w:tcW w:w="6362" w:type="dxa"/>
             <w:tcBorders>
               <w:top w:val="nil"/>
               <w:left w:val="nil"/>
@@ -20782,20 +21576,48 @@
           </w:tcPr>
           <w:p>
             <w:pPr>
-              <w:spacing w:before="9" w:after="0" w:line="240" w:lineRule="auto"/>
-              <w:jc w:val="center"/>
-              <w:rPr>
-                <w:rFonts w:ascii="Calibri" w:eastAsia="Times New Roman" w:hAnsi="Calibri" w:cs="Calibri"/>
-              </w:rPr>
-            </w:pPr>
-            <w:r>
-              <w:t>Date/Time &lt; 15 Characters</w:t>
-            </w:r>
-          </w:p>
-        </w:tc>
-        <w:tc>
-          <w:tcPr>
-            <w:tcW w:w="3686" w:type="dxa"/>
+              <w:spacing w:after="0" w:line="264" w:lineRule="auto"/>
+            </w:pPr>
+            <w:r>
+              <w:t>Administrator</w:t>
+            </w:r>
+          </w:p>
+        </w:tc>
+      </w:tr>
+      <w:tr>
+        <w:tc>
+          <w:tcPr>
+            <w:tcW w:w="2263" w:type="dxa"/>
+            <w:tcBorders>
+              <w:top w:val="nil"/>
+              <w:left w:val="single" w:sz="8" w:space="0" w:color="000000"/>
+              <w:bottom w:val="single" w:sz="8" w:space="0" w:color="000000"/>
+              <w:right w:val="single" w:sz="18" w:space="0" w:color="FFFFFF"/>
+            </w:tcBorders>
+            <w:shd w:val="clear" w:color="auto" w:fill="00B0F0"/>
+            <w:vAlign w:val="center"/>
+          </w:tcPr>
+          <w:p>
+            <w:pPr>
+              <w:spacing w:after="0" w:line="240" w:lineRule="auto"/>
+              <w:ind w:left="104"/>
+              <w:rPr>
+                <w:b/>
+                <w:bCs/>
+              </w:rPr>
+            </w:pPr>
+            <w:r>
+              <w:rPr>
+                <w:b/>
+                <w:bCs/>
+              </w:rPr>
+              <w:t>Description</w:t>
+            </w:r>
+          </w:p>
+        </w:tc>
+        <w:tc>
+          <w:tcPr>
+            <w:tcW w:w="6362" w:type="dxa"/>
             <w:tcBorders>
               <w:top w:val="nil"/>
               <w:left w:val="nil"/>
@@ -20807,13 +21629,354 @@
           </w:tcPr>
           <w:p>
             <w:pPr>
-              <w:spacing w:before="9" w:after="0" w:line="240" w:lineRule="auto"/>
-              <w:rPr>
-                <w:rFonts w:ascii="Calibri" w:eastAsia="Times New Roman" w:hAnsi="Calibri" w:cs="Calibri"/>
-              </w:rPr>
-            </w:pPr>
-            <w:r>
-              <w:t>DD/MM/YY 24-hour format</w:t>
+              <w:bidi/>
+              <w:spacing w:after="60" w:line="264" w:lineRule="auto"/>
+              <w:jc w:val="right"/>
+              <w:rPr>
+                <w:rFonts w:ascii="Arial" w:eastAsia="Times New Roman" w:hAnsi="Arial" w:cs="Arial"/>
+                <w:color w:val="000000"/>
+              </w:rPr>
+            </w:pPr>
+            <w:r>
+              <w:rPr>
+                <w:rFonts w:ascii="Arial" w:eastAsia="Times New Roman" w:hAnsi="Arial" w:cs="Arial"/>
+                <w:b/>
+                <w:bCs/>
+                <w:color w:val="000000"/>
+              </w:rPr>
+              <w:t>As</w:t>
+            </w:r>
+            <w:r>
+              <w:rPr>
+                <w:rFonts w:ascii="Arial" w:eastAsia="Times New Roman" w:hAnsi="Arial" w:cs="Arial"/>
+                <w:color w:val="000000"/>
+              </w:rPr>
+              <w:t xml:space="preserve"> an </w:t>
+            </w:r>
+            <w:r>
+              <w:t>Administrator</w:t>
+            </w:r>
+          </w:p>
+          <w:p>
+            <w:pPr>
+              <w:bidi/>
+              <w:spacing w:after="60" w:line="264" w:lineRule="auto"/>
+              <w:jc w:val="right"/>
+              <w:rPr>
+                <w:rFonts w:ascii="Arial" w:eastAsia="Times New Roman" w:hAnsi="Arial" w:cs="Arial"/>
+                <w:color w:val="000000"/>
+              </w:rPr>
+            </w:pPr>
+            <w:r>
+              <w:rPr>
+                <w:rFonts w:ascii="Arial" w:eastAsia="Times New Roman" w:hAnsi="Arial" w:cs="Arial"/>
+                <w:b/>
+                <w:bCs/>
+                <w:color w:val="000000"/>
+              </w:rPr>
+              <w:t xml:space="preserve">I like </w:t>
+            </w:r>
+            <w:r>
+              <w:rPr>
+                <w:rFonts w:ascii="Arial" w:eastAsia="Times New Roman" w:hAnsi="Arial" w:cs="Arial"/>
+                <w:color w:val="000000"/>
+              </w:rPr>
+              <w:t xml:space="preserve">to view </w:t>
+            </w:r>
+            <w:r>
+              <w:rPr>
+                <w:rFonts w:ascii="Arial" w:eastAsia="Times New Roman" w:hAnsi="Arial" w:cs="Arial"/>
+                <w:color w:val="000000"/>
+              </w:rPr>
+              <w:t>recent sign-ups/log-ins</w:t>
+            </w:r>
+          </w:p>
+          <w:p>
+            <w:pPr>
+              <w:bidi/>
+              <w:spacing w:after="60" w:line="264" w:lineRule="auto"/>
+              <w:jc w:val="right"/>
+              <w:rPr>
+                <w:rFonts w:ascii="Arial" w:eastAsia="Times New Roman" w:hAnsi="Arial" w:cs="Arial"/>
+                <w:color w:val="000000"/>
+                <w:rtl/>
+                <w:lang w:bidi="ar-EG"/>
+              </w:rPr>
+            </w:pPr>
+            <w:r>
+              <w:rPr>
+                <w:rFonts w:ascii="Arial" w:eastAsia="Times New Roman" w:hAnsi="Arial" w:cs="Arial"/>
+                <w:b/>
+                <w:bCs/>
+                <w:color w:val="000000"/>
+              </w:rPr>
+              <w:t xml:space="preserve">So </w:t>
+            </w:r>
+            <w:r>
+              <w:rPr>
+                <w:rFonts w:ascii="Arial" w:eastAsia="Times New Roman" w:hAnsi="Arial" w:cs="Arial"/>
+                <w:color w:val="000000"/>
+              </w:rPr>
+              <w:t>that I can monitor the ap</w:t>
+            </w:r>
+            <w:r>
+              <w:rPr>
+                <w:rFonts w:ascii="Arial" w:eastAsia="Times New Roman" w:hAnsi="Arial" w:cs="Arial"/>
+                <w:color w:val="000000"/>
+              </w:rPr>
+              <w:t>plication and validate these accounts</w:t>
+            </w:r>
+          </w:p>
+        </w:tc>
+      </w:tr>
+      <w:tr>
+        <w:tc>
+          <w:tcPr>
+            <w:tcW w:w="2263" w:type="dxa"/>
+            <w:tcBorders>
+              <w:top w:val="nil"/>
+              <w:left w:val="single" w:sz="8" w:space="0" w:color="000000"/>
+              <w:bottom w:val="single" w:sz="8" w:space="0" w:color="000000"/>
+              <w:right w:val="single" w:sz="18" w:space="0" w:color="FFFFFF"/>
+            </w:tcBorders>
+            <w:shd w:val="clear" w:color="auto" w:fill="00B0F0"/>
+            <w:vAlign w:val="center"/>
+          </w:tcPr>
+          <w:p>
+            <w:pPr>
+              <w:spacing w:before="2" w:after="0" w:line="240" w:lineRule="auto"/>
+              <w:ind w:left="104"/>
+              <w:rPr>
+                <w:b/>
+                <w:bCs/>
+              </w:rPr>
+            </w:pPr>
+            <w:r>
+              <w:rPr>
+                <w:b/>
+                <w:bCs/>
+              </w:rPr>
+              <w:t>Per condition</w:t>
+            </w:r>
+          </w:p>
+        </w:tc>
+        <w:tc>
+          <w:tcPr>
+            <w:tcW w:w="6362" w:type="dxa"/>
+            <w:tcBorders>
+              <w:top w:val="nil"/>
+              <w:left w:val="nil"/>
+              <w:bottom w:val="single" w:sz="18" w:space="0" w:color="FFFFFF"/>
+              <w:right w:val="single" w:sz="18" w:space="0" w:color="FFFFFF"/>
+            </w:tcBorders>
+            <w:shd w:val="clear" w:color="auto" w:fill="C9F1FF"/>
+            <w:vAlign w:val="center"/>
+          </w:tcPr>
+          <w:p>
+            <w:pPr>
+              <w:spacing w:before="2" w:after="0" w:line="240" w:lineRule="auto"/>
+              <w:rPr>
+                <w:rFonts w:ascii="Bahnschrift Light Condensed" w:eastAsia="Times New Roman" w:hAnsi="Bahnschrift Light Condensed" w:cs="Calibri"/>
+                <w:color w:val="000000"/>
+                <w:sz w:val="24"/>
+                <w:szCs w:val="24"/>
+              </w:rPr>
+            </w:pPr>
+          </w:p>
+        </w:tc>
+      </w:tr>
+      <w:tr>
+        <w:tc>
+          <w:tcPr>
+            <w:tcW w:w="2263" w:type="dxa"/>
+            <w:tcBorders>
+              <w:top w:val="nil"/>
+              <w:left w:val="single" w:sz="8" w:space="0" w:color="000000"/>
+              <w:bottom w:val="single" w:sz="8" w:space="0" w:color="000000"/>
+              <w:right w:val="single" w:sz="18" w:space="0" w:color="FFFFFF"/>
+            </w:tcBorders>
+            <w:shd w:val="clear" w:color="auto" w:fill="00B0F0"/>
+            <w:vAlign w:val="center"/>
+          </w:tcPr>
+          <w:p>
+            <w:pPr>
+              <w:spacing w:before="2" w:after="0" w:line="240" w:lineRule="auto"/>
+              <w:ind w:left="104"/>
+              <w:rPr>
+                <w:b/>
+                <w:bCs/>
+              </w:rPr>
+            </w:pPr>
+            <w:r>
+              <w:rPr>
+                <w:b/>
+                <w:bCs/>
+              </w:rPr>
+              <w:lastRenderedPageBreak/>
+              <w:t>Post condition</w:t>
+            </w:r>
+          </w:p>
+        </w:tc>
+        <w:tc>
+          <w:tcPr>
+            <w:tcW w:w="6362" w:type="dxa"/>
+            <w:tcBorders>
+              <w:top w:val="nil"/>
+              <w:left w:val="nil"/>
+              <w:bottom w:val="single" w:sz="18" w:space="0" w:color="FFFFFF"/>
+              <w:right w:val="single" w:sz="18" w:space="0" w:color="FFFFFF"/>
+            </w:tcBorders>
+            <w:shd w:val="clear" w:color="auto" w:fill="C9F1FF"/>
+            <w:vAlign w:val="center"/>
+          </w:tcPr>
+          <w:p>
+            <w:pPr>
+              <w:spacing w:before="2" w:after="0" w:line="240" w:lineRule="auto"/>
+              <w:rPr>
+                <w:rFonts w:ascii="Bahnschrift Light Condensed" w:eastAsia="Times New Roman" w:hAnsi="Bahnschrift Light Condensed" w:cs="Calibri"/>
+                <w:color w:val="000000"/>
+                <w:sz w:val="24"/>
+                <w:szCs w:val="24"/>
+              </w:rPr>
+            </w:pPr>
+          </w:p>
+        </w:tc>
+      </w:tr>
+      <w:tr>
+        <w:tc>
+          <w:tcPr>
+            <w:tcW w:w="2263" w:type="dxa"/>
+            <w:tcBorders>
+              <w:top w:val="nil"/>
+              <w:left w:val="single" w:sz="8" w:space="0" w:color="000000"/>
+              <w:bottom w:val="single" w:sz="8" w:space="0" w:color="000000"/>
+              <w:right w:val="single" w:sz="18" w:space="0" w:color="FFFFFF"/>
+            </w:tcBorders>
+            <w:shd w:val="clear" w:color="auto" w:fill="00B0F0"/>
+            <w:vAlign w:val="center"/>
+          </w:tcPr>
+          <w:p>
+            <w:pPr>
+              <w:spacing w:before="2" w:after="0" w:line="240" w:lineRule="auto"/>
+              <w:ind w:left="104"/>
+              <w:rPr>
+                <w:b/>
+                <w:bCs/>
+              </w:rPr>
+            </w:pPr>
+            <w:r>
+              <w:rPr>
+                <w:b/>
+                <w:bCs/>
+              </w:rPr>
+              <w:t>Acceptance Criteria</w:t>
+            </w:r>
+          </w:p>
+        </w:tc>
+        <w:tc>
+          <w:tcPr>
+            <w:tcW w:w="6362" w:type="dxa"/>
+            <w:tcBorders>
+              <w:top w:val="nil"/>
+              <w:left w:val="nil"/>
+              <w:bottom w:val="single" w:sz="18" w:space="0" w:color="FFFFFF"/>
+              <w:right w:val="single" w:sz="18" w:space="0" w:color="FFFFFF"/>
+            </w:tcBorders>
+            <w:shd w:val="clear" w:color="auto" w:fill="C9F1FF"/>
+            <w:vAlign w:val="center"/>
+          </w:tcPr>
+          <w:p>
+            <w:pPr>
+              <w:spacing w:after="60"/>
+              <w:rPr>
+                <w:rFonts w:ascii="Arial" w:eastAsia="Times New Roman" w:hAnsi="Arial" w:cs="Arial" w:hint="cs"/>
+                <w:b/>
+                <w:bCs/>
+                <w:color w:val="000000"/>
+                <w:rtl/>
+                <w:lang w:bidi="ar-EG"/>
+              </w:rPr>
+            </w:pPr>
+            <w:r>
+              <w:rPr>
+                <w:rFonts w:ascii="Arial" w:eastAsia="Times New Roman" w:hAnsi="Arial" w:cs="Arial"/>
+                <w:b/>
+                <w:bCs/>
+                <w:color w:val="000000"/>
+              </w:rPr>
+              <w:t xml:space="preserve">Given </w:t>
+            </w:r>
+            <w:r>
+              <w:rPr>
+                <w:rFonts w:ascii="Arial" w:eastAsia="Times New Roman" w:hAnsi="Arial" w:cs="Arial"/>
+                <w:color w:val="000000"/>
+              </w:rPr>
+              <w:t>I’m an administrator and I’m on the admin dashboard</w:t>
+            </w:r>
+          </w:p>
+          <w:p>
+            <w:pPr>
+              <w:spacing w:after="60"/>
+              <w:rPr>
+                <w:rFonts w:ascii="Arial" w:eastAsia="Times New Roman" w:hAnsi="Arial" w:cs="Arial"/>
+                <w:color w:val="000000"/>
+              </w:rPr>
+            </w:pPr>
+            <w:r>
+              <w:rPr>
+                <w:rFonts w:ascii="Arial" w:eastAsia="Times New Roman" w:hAnsi="Arial" w:cs="Arial"/>
+                <w:b/>
+                <w:bCs/>
+                <w:color w:val="000000"/>
+              </w:rPr>
+              <w:t xml:space="preserve">When </w:t>
+            </w:r>
+            <w:r>
+              <w:rPr>
+                <w:rFonts w:ascii="Arial" w:eastAsia="Times New Roman" w:hAnsi="Arial" w:cs="Arial"/>
+                <w:color w:val="000000"/>
+              </w:rPr>
+              <w:t xml:space="preserve">I click on a </w:t>
+            </w:r>
+            <w:r>
+              <w:rPr>
+                <w:rFonts w:ascii="Arial" w:eastAsia="Times New Roman" w:hAnsi="Arial" w:cs="Arial"/>
+                <w:color w:val="000000"/>
+              </w:rPr>
+              <w:t>“Authentication”</w:t>
+            </w:r>
+          </w:p>
+          <w:p>
+            <w:pPr>
+              <w:spacing w:after="60"/>
+              <w:rPr>
+                <w:b/>
+                <w:bCs/>
+                <w:color w:val="C00000"/>
+              </w:rPr>
+            </w:pPr>
+            <w:r>
+              <w:rPr>
+                <w:rFonts w:ascii="Arial" w:eastAsia="Times New Roman" w:hAnsi="Arial" w:cs="Arial"/>
+                <w:b/>
+                <w:bCs/>
+                <w:color w:val="000000"/>
+              </w:rPr>
+              <w:t xml:space="preserve">Then </w:t>
+            </w:r>
+            <w:r>
+              <w:rPr>
+                <w:rFonts w:ascii="Arial" w:eastAsia="Times New Roman" w:hAnsi="Arial" w:cs="Arial"/>
+                <w:color w:val="000000"/>
+              </w:rPr>
+              <w:t xml:space="preserve">the System redirects me to </w:t>
+            </w:r>
+            <w:r>
+              <w:rPr>
+                <w:rFonts w:ascii="Arial" w:eastAsia="Times New Roman" w:hAnsi="Arial" w:cs="Arial"/>
+                <w:color w:val="000000"/>
+              </w:rPr>
+              <w:t>recent sign-ups/log-ins on the application</w:t>
             </w:r>
           </w:p>
         </w:tc>
@@ -20821,32 +21984,802 @@
     </w:tbl>
     <w:p>
       <w:pPr>
+        <w:numPr>
+          <w:ilvl w:val="0"/>
+          <w:numId w:val="4"/>
+        </w:numPr>
+        <w:spacing w:before="100" w:beforeAutospacing="1" w:after="120" w:line="240" w:lineRule="auto"/>
+        <w:ind w:left="714" w:hanging="357"/>
+        <w:rPr>
+          <w:rFonts w:eastAsia="Times New Roman" w:cstheme="minorHAnsi"/>
+          <w:color w:val="000000"/>
+          <w:sz w:val="28"/>
+          <w:szCs w:val="28"/>
+        </w:rPr>
+      </w:pPr>
+      <w:r>
+        <w:rPr>
+          <w:rFonts w:eastAsia="Times New Roman" w:cstheme="minorHAnsi"/>
+          <w:b/>
+          <w:bCs/>
+          <w:color w:val="1F3864"/>
+          <w:sz w:val="28"/>
+          <w:szCs w:val="28"/>
+        </w:rPr>
+        <w:t xml:space="preserve">Scenarios </w:t>
+      </w:r>
+    </w:p>
+    <w:p>
+      <w:pPr>
+        <w:spacing w:before="120" w:after="80" w:line="240" w:lineRule="auto"/>
+        <w:ind w:left="720"/>
+        <w:rPr>
+          <w:rFonts w:eastAsia="Times New Roman" w:cstheme="minorHAnsi"/>
+          <w:b/>
+          <w:bCs/>
+          <w:color w:val="1F3864"/>
+          <w:sz w:val="26"/>
+          <w:szCs w:val="26"/>
+        </w:rPr>
+      </w:pPr>
+      <w:r>
+        <w:rPr>
+          <w:rFonts w:eastAsia="Times New Roman" w:cstheme="minorHAnsi"/>
+          <w:b/>
+          <w:bCs/>
+          <w:color w:val="1F3864"/>
+          <w:sz w:val="26"/>
+          <w:szCs w:val="26"/>
+        </w:rPr>
+        <w:t xml:space="preserve">Normal Scenario </w:t>
+      </w:r>
+    </w:p>
+    <w:tbl>
+      <w:tblPr>
+        <w:tblW w:w="8625" w:type="dxa"/>
+        <w:tblInd w:w="895" w:type="dxa"/>
+        <w:tblCellMar>
+          <w:left w:w="0" w:type="dxa"/>
+          <w:right w:w="0" w:type="dxa"/>
+        </w:tblCellMar>
+        <w:tblLook w:val="04A0" w:firstRow="1" w:lastRow="0" w:firstColumn="1" w:lastColumn="0" w:noHBand="0" w:noVBand="1"/>
+      </w:tblPr>
+      <w:tblGrid>
+        <w:gridCol w:w="4388"/>
+        <w:gridCol w:w="4237"/>
+      </w:tblGrid>
+      <w:tr>
+        <w:tc>
+          <w:tcPr>
+            <w:tcW w:w="4388" w:type="dxa"/>
+            <w:tcBorders>
+              <w:top w:val="nil"/>
+              <w:left w:val="single" w:sz="18" w:space="0" w:color="FFFFFF"/>
+              <w:bottom w:val="single" w:sz="18" w:space="0" w:color="FFFFFF"/>
+              <w:right w:val="single" w:sz="18" w:space="0" w:color="FFFFFF"/>
+            </w:tcBorders>
+            <w:shd w:val="clear" w:color="auto" w:fill="4F81BD" w:themeFill="accent1"/>
+            <w:vAlign w:val="center"/>
+          </w:tcPr>
+          <w:p>
+            <w:pPr>
+              <w:spacing w:after="0" w:line="240" w:lineRule="auto"/>
+              <w:ind w:left="111" w:right="1754"/>
+              <w:rPr>
+                <w:rFonts w:eastAsia="Times New Roman" w:cstheme="minorHAnsi"/>
+                <w:color w:val="FFFFFF" w:themeColor="background1"/>
+                <w:sz w:val="24"/>
+                <w:szCs w:val="24"/>
+              </w:rPr>
+            </w:pPr>
+            <w:r>
+              <w:rPr>
+                <w:rFonts w:eastAsia="Times New Roman" w:cstheme="minorHAnsi"/>
+                <w:b/>
+                <w:bCs/>
+                <w:color w:val="FFFFFF" w:themeColor="background1"/>
+                <w:sz w:val="24"/>
+                <w:szCs w:val="24"/>
+              </w:rPr>
+              <w:t xml:space="preserve">                      Actor Action</w:t>
+            </w:r>
+          </w:p>
+        </w:tc>
+        <w:tc>
+          <w:tcPr>
+            <w:tcW w:w="4237" w:type="dxa"/>
+            <w:tcBorders>
+              <w:top w:val="nil"/>
+              <w:left w:val="nil"/>
+              <w:bottom w:val="single" w:sz="18" w:space="0" w:color="FFFFFF"/>
+              <w:right w:val="single" w:sz="18" w:space="0" w:color="FFFFFF"/>
+            </w:tcBorders>
+            <w:shd w:val="clear" w:color="auto" w:fill="4F81BD" w:themeFill="accent1"/>
+            <w:vAlign w:val="center"/>
+          </w:tcPr>
+          <w:p>
+            <w:pPr>
+              <w:spacing w:after="0" w:line="240" w:lineRule="auto"/>
+              <w:ind w:left="111"/>
+              <w:jc w:val="center"/>
+              <w:rPr>
+                <w:rFonts w:eastAsia="Times New Roman" w:cstheme="minorHAnsi"/>
+                <w:color w:val="FFFFFF" w:themeColor="background1"/>
+                <w:sz w:val="24"/>
+                <w:szCs w:val="24"/>
+              </w:rPr>
+            </w:pPr>
+            <w:r>
+              <w:rPr>
+                <w:rFonts w:eastAsia="Times New Roman" w:cstheme="minorHAnsi"/>
+                <w:b/>
+                <w:bCs/>
+                <w:color w:val="FFFFFF" w:themeColor="background1"/>
+                <w:sz w:val="24"/>
+                <w:szCs w:val="24"/>
+              </w:rPr>
+              <w:t>System Response</w:t>
+            </w:r>
+          </w:p>
+        </w:tc>
+      </w:tr>
+      <w:tr>
+        <w:tc>
+          <w:tcPr>
+            <w:tcW w:w="4388" w:type="dxa"/>
+            <w:tcBorders>
+              <w:top w:val="nil"/>
+              <w:left w:val="single" w:sz="18" w:space="0" w:color="FFFFFF"/>
+              <w:bottom w:val="single" w:sz="18" w:space="0" w:color="FFFFFF"/>
+              <w:right w:val="single" w:sz="18" w:space="0" w:color="FFFFFF"/>
+            </w:tcBorders>
+            <w:shd w:val="clear" w:color="auto" w:fill="DAEEF3" w:themeFill="accent5" w:themeFillTint="33"/>
+          </w:tcPr>
+          <w:p>
+            <w:pPr>
+              <w:spacing w:after="0"/>
+            </w:pPr>
+            <w:r>
+              <w:t>1- Administrator clicks on “</w:t>
+            </w:r>
+            <w:r>
+              <w:t>Authentication</w:t>
+            </w:r>
+            <w:r>
+              <w:t>”</w:t>
+            </w:r>
+          </w:p>
+        </w:tc>
+        <w:tc>
+          <w:tcPr>
+            <w:tcW w:w="4237" w:type="dxa"/>
+            <w:tcBorders>
+              <w:top w:val="nil"/>
+              <w:left w:val="nil"/>
+              <w:bottom w:val="single" w:sz="18" w:space="0" w:color="FFFFFF"/>
+              <w:right w:val="single" w:sz="18" w:space="0" w:color="FFFFFF"/>
+            </w:tcBorders>
+            <w:shd w:val="clear" w:color="auto" w:fill="DAEEF3" w:themeFill="accent5" w:themeFillTint="33"/>
+          </w:tcPr>
+          <w:p>
+            <w:pPr>
+              <w:spacing w:after="0"/>
+            </w:pPr>
+          </w:p>
+        </w:tc>
+      </w:tr>
+      <w:tr>
+        <w:tc>
+          <w:tcPr>
+            <w:tcW w:w="4388" w:type="dxa"/>
+            <w:tcBorders>
+              <w:top w:val="nil"/>
+              <w:left w:val="single" w:sz="18" w:space="0" w:color="FFFFFF"/>
+              <w:bottom w:val="single" w:sz="18" w:space="0" w:color="FFFFFF"/>
+              <w:right w:val="single" w:sz="18" w:space="0" w:color="FFFFFF"/>
+            </w:tcBorders>
+            <w:shd w:val="clear" w:color="auto" w:fill="DAEEF3" w:themeFill="accent5" w:themeFillTint="33"/>
+          </w:tcPr>
+          <w:p>
+            <w:pPr>
+              <w:spacing w:after="0"/>
+            </w:pPr>
+          </w:p>
+        </w:tc>
+        <w:tc>
+          <w:tcPr>
+            <w:tcW w:w="4237" w:type="dxa"/>
+            <w:tcBorders>
+              <w:top w:val="nil"/>
+              <w:left w:val="nil"/>
+              <w:bottom w:val="single" w:sz="18" w:space="0" w:color="FFFFFF"/>
+              <w:right w:val="single" w:sz="18" w:space="0" w:color="FFFFFF"/>
+            </w:tcBorders>
+            <w:shd w:val="clear" w:color="auto" w:fill="DAEEF3" w:themeFill="accent5" w:themeFillTint="33"/>
+          </w:tcPr>
+          <w:p>
+            <w:pPr>
+              <w:spacing w:after="0"/>
+            </w:pPr>
+            <w:r>
+              <w:t>2- Redirect to the “</w:t>
+            </w:r>
+            <w:r>
+              <w:t>Authentication</w:t>
+            </w:r>
+            <w:r>
+              <w:t>” page</w:t>
+            </w:r>
+          </w:p>
+          <w:p>
+            <w:pPr>
+              <w:spacing w:after="0"/>
+              <w:rPr>
+                <w:rtl/>
+                <w:lang w:bidi="ar-EG"/>
+              </w:rPr>
+            </w:pPr>
+            <w:r>
+              <w:t xml:space="preserve">3- System displays recent </w:t>
+            </w:r>
+            <w:r>
+              <w:t>sign-ups/log-ins on the application</w:t>
+            </w:r>
+          </w:p>
+        </w:tc>
+      </w:tr>
+      <w:tr>
+        <w:tc>
+          <w:tcPr>
+            <w:tcW w:w="4388" w:type="dxa"/>
+            <w:tcBorders>
+              <w:top w:val="nil"/>
+              <w:left w:val="single" w:sz="18" w:space="0" w:color="FFFFFF"/>
+              <w:bottom w:val="single" w:sz="18" w:space="0" w:color="FFFFFF"/>
+              <w:right w:val="single" w:sz="18" w:space="0" w:color="FFFFFF"/>
+            </w:tcBorders>
+            <w:shd w:val="clear" w:color="auto" w:fill="DAEEF3" w:themeFill="accent5" w:themeFillTint="33"/>
+          </w:tcPr>
+          <w:p>
+            <w:pPr>
+              <w:spacing w:after="0"/>
+            </w:pPr>
+            <w:r>
+              <w:t>4- Administrator clicks on a specific user’s account</w:t>
+            </w:r>
+          </w:p>
+          <w:p>
+            <w:pPr>
+              <w:spacing w:after="0"/>
+            </w:pPr>
+            <w:r>
+              <w:t>5- Administrator validates user’s information and decides whether to ban or not</w:t>
+            </w:r>
+          </w:p>
+        </w:tc>
+        <w:tc>
+          <w:tcPr>
+            <w:tcW w:w="4237" w:type="dxa"/>
+            <w:tcBorders>
+              <w:top w:val="nil"/>
+              <w:left w:val="nil"/>
+              <w:bottom w:val="single" w:sz="18" w:space="0" w:color="FFFFFF"/>
+              <w:right w:val="single" w:sz="18" w:space="0" w:color="FFFFFF"/>
+            </w:tcBorders>
+            <w:shd w:val="clear" w:color="auto" w:fill="DAEEF3" w:themeFill="accent5" w:themeFillTint="33"/>
+          </w:tcPr>
+          <w:p>
+            <w:pPr>
+              <w:spacing w:after="0"/>
+            </w:pPr>
+          </w:p>
+        </w:tc>
+      </w:tr>
+      <w:tr>
+        <w:tc>
+          <w:tcPr>
+            <w:tcW w:w="4388" w:type="dxa"/>
+            <w:tcBorders>
+              <w:top w:val="nil"/>
+              <w:left w:val="single" w:sz="18" w:space="0" w:color="FFFFFF"/>
+              <w:bottom w:val="single" w:sz="18" w:space="0" w:color="FFFFFF"/>
+              <w:right w:val="single" w:sz="18" w:space="0" w:color="FFFFFF"/>
+            </w:tcBorders>
+            <w:shd w:val="clear" w:color="auto" w:fill="DAEEF3" w:themeFill="accent5" w:themeFillTint="33"/>
+          </w:tcPr>
+          <w:p>
+            <w:pPr>
+              <w:spacing w:after="0"/>
+            </w:pPr>
+          </w:p>
+        </w:tc>
+        <w:tc>
+          <w:tcPr>
+            <w:tcW w:w="4237" w:type="dxa"/>
+            <w:tcBorders>
+              <w:top w:val="nil"/>
+              <w:left w:val="nil"/>
+              <w:bottom w:val="single" w:sz="18" w:space="0" w:color="FFFFFF"/>
+              <w:right w:val="single" w:sz="18" w:space="0" w:color="FFFFFF"/>
+            </w:tcBorders>
+            <w:shd w:val="clear" w:color="auto" w:fill="DAEEF3" w:themeFill="accent5" w:themeFillTint="33"/>
+          </w:tcPr>
+          <w:p>
+            <w:pPr>
+              <w:spacing w:after="0"/>
+            </w:pPr>
+            <w:r>
+              <w:t>6</w:t>
+            </w:r>
+            <w:r>
+              <w:t>- System removes the user or not according to the administrator’s decision.</w:t>
+            </w:r>
+          </w:p>
+        </w:tc>
+      </w:tr>
+      <w:tr>
+        <w:tc>
+          <w:tcPr>
+            <w:tcW w:w="4388" w:type="dxa"/>
+            <w:tcBorders>
+              <w:top w:val="nil"/>
+              <w:left w:val="single" w:sz="18" w:space="0" w:color="FFFFFF"/>
+              <w:bottom w:val="single" w:sz="18" w:space="0" w:color="FFFFFF"/>
+              <w:right w:val="single" w:sz="18" w:space="0" w:color="FFFFFF"/>
+            </w:tcBorders>
+            <w:shd w:val="clear" w:color="auto" w:fill="DAEEF3" w:themeFill="accent5" w:themeFillTint="33"/>
+          </w:tcPr>
+          <w:p>
+            <w:pPr>
+              <w:spacing w:after="0"/>
+            </w:pPr>
+            <w:r>
+              <w:t>6- administrator decides whether to ban the user or not</w:t>
+            </w:r>
+          </w:p>
+        </w:tc>
+        <w:tc>
+          <w:tcPr>
+            <w:tcW w:w="4237" w:type="dxa"/>
+            <w:tcBorders>
+              <w:top w:val="nil"/>
+              <w:left w:val="nil"/>
+              <w:bottom w:val="single" w:sz="18" w:space="0" w:color="FFFFFF"/>
+              <w:right w:val="single" w:sz="18" w:space="0" w:color="FFFFFF"/>
+            </w:tcBorders>
+            <w:shd w:val="clear" w:color="auto" w:fill="DAEEF3" w:themeFill="accent5" w:themeFillTint="33"/>
+          </w:tcPr>
+          <w:p>
+            <w:pPr>
+              <w:spacing w:after="0"/>
+            </w:pPr>
+          </w:p>
+        </w:tc>
+      </w:tr>
+      <w:tr>
+        <w:tc>
+          <w:tcPr>
+            <w:tcW w:w="4388" w:type="dxa"/>
+            <w:tcBorders>
+              <w:top w:val="nil"/>
+              <w:left w:val="single" w:sz="18" w:space="0" w:color="FFFFFF"/>
+              <w:bottom w:val="single" w:sz="18" w:space="0" w:color="FFFFFF"/>
+              <w:right w:val="single" w:sz="18" w:space="0" w:color="FFFFFF"/>
+            </w:tcBorders>
+            <w:shd w:val="clear" w:color="auto" w:fill="DAEEF3" w:themeFill="accent5" w:themeFillTint="33"/>
+          </w:tcPr>
+          <w:p>
+            <w:pPr>
+              <w:spacing w:after="0"/>
+            </w:pPr>
+          </w:p>
+        </w:tc>
+        <w:tc>
+          <w:tcPr>
+            <w:tcW w:w="4237" w:type="dxa"/>
+            <w:tcBorders>
+              <w:top w:val="nil"/>
+              <w:left w:val="nil"/>
+              <w:bottom w:val="single" w:sz="18" w:space="0" w:color="FFFFFF"/>
+              <w:right w:val="single" w:sz="18" w:space="0" w:color="FFFFFF"/>
+            </w:tcBorders>
+            <w:shd w:val="clear" w:color="auto" w:fill="DAEEF3" w:themeFill="accent5" w:themeFillTint="33"/>
+          </w:tcPr>
+          <w:p>
+            <w:pPr>
+              <w:spacing w:after="0"/>
+            </w:pPr>
+            <w:r>
+              <w:t>7- System removes the user or not according to the administrator’s decision.</w:t>
+            </w:r>
+          </w:p>
+          <w:p>
+            <w:pPr>
+              <w:spacing w:after="0"/>
+            </w:pPr>
+            <w:r>
+              <w:t>8- System sends an email to the user that says their account got banned/removed</w:t>
+            </w:r>
+          </w:p>
+        </w:tc>
+      </w:tr>
+    </w:tbl>
+    <w:p>
+      <w:pPr>
+        <w:tabs>
+          <w:tab w:val="left" w:pos="720"/>
+        </w:tabs>
+        <w:spacing w:before="100" w:beforeAutospacing="1" w:after="120" w:line="240" w:lineRule="auto"/>
+        <w:rPr>
+          <w:rFonts w:eastAsia="Times New Roman" w:cstheme="minorHAnsi"/>
+          <w:color w:val="000000"/>
+          <w:sz w:val="28"/>
+          <w:szCs w:val="28"/>
+        </w:rPr>
+      </w:pPr>
+    </w:p>
+    <w:p>
+      <w:pPr>
+        <w:numPr>
+          <w:ilvl w:val="0"/>
+          <w:numId w:val="4"/>
+        </w:numPr>
+        <w:spacing w:before="100" w:beforeAutospacing="1" w:after="120" w:line="240" w:lineRule="auto"/>
+        <w:ind w:left="714" w:hanging="357"/>
+        <w:rPr>
+          <w:rFonts w:eastAsia="Times New Roman" w:cstheme="minorHAnsi"/>
+          <w:color w:val="000000"/>
+          <w:sz w:val="28"/>
+          <w:szCs w:val="28"/>
+        </w:rPr>
+      </w:pPr>
+      <w:r>
+        <w:rPr>
+          <w:rFonts w:eastAsia="Times New Roman" w:cstheme="minorHAnsi"/>
+          <w:b/>
+          <w:bCs/>
+          <w:color w:val="1F3864"/>
+          <w:sz w:val="28"/>
+          <w:szCs w:val="28"/>
+        </w:rPr>
+        <w:t xml:space="preserve">Screen Design  </w:t>
+      </w:r>
+    </w:p>
+    <w:p>
+      <w:pPr>
+        <w:tabs>
+          <w:tab w:val="left" w:pos="720"/>
+        </w:tabs>
+        <w:spacing w:before="100" w:beforeAutospacing="1" w:after="120" w:line="240" w:lineRule="auto"/>
+        <w:ind w:left="714"/>
+        <w:rPr>
+          <w:rFonts w:eastAsia="Times New Roman" w:cstheme="minorHAnsi"/>
+          <w:color w:val="000000"/>
+          <w:sz w:val="28"/>
+          <w:szCs w:val="28"/>
+        </w:rPr>
+      </w:pPr>
+    </w:p>
+    <w:p>
+      <w:pPr>
+        <w:tabs>
+          <w:tab w:val="left" w:pos="720"/>
+        </w:tabs>
+        <w:spacing w:before="100" w:beforeAutospacing="1" w:after="120" w:line="240" w:lineRule="auto"/>
+        <w:ind w:left="357"/>
+        <w:rPr>
+          <w:rFonts w:eastAsia="Times New Roman" w:cstheme="minorHAnsi"/>
+          <w:color w:val="000000"/>
+          <w:sz w:val="28"/>
+          <w:szCs w:val="28"/>
+        </w:rPr>
+      </w:pPr>
+      <w:r>
+        <w:rPr>
+          <w:rFonts w:eastAsia="Times New Roman" w:cstheme="minorHAnsi"/>
+          <w:color w:val="000000"/>
+          <w:sz w:val="28"/>
+          <w:szCs w:val="28"/>
+        </w:rPr>
+        <w:lastRenderedPageBreak/>
+        <w:drawing>
+          <wp:inline distT="0" distB="0" distL="0" distR="0" wp14:anchorId="3D90A0C8" wp14:editId="0F24A5CC">
+            <wp:extent cx="6126480" cy="3074670"/>
+            <wp:effectExtent l="0" t="0" r="7620" b="0"/>
+            <wp:docPr id="16" name="Picture 16"/>
+            <wp:cNvGraphicFramePr>
+              <a:graphicFrameLocks xmlns:a="http://schemas.openxmlformats.org/drawingml/2006/main" noChangeAspect="1"/>
+            </wp:cNvGraphicFramePr>
+            <a:graphic xmlns:a="http://schemas.openxmlformats.org/drawingml/2006/main">
+              <a:graphicData uri="http://schemas.openxmlformats.org/drawingml/2006/picture">
+                <pic:pic xmlns:pic="http://schemas.openxmlformats.org/drawingml/2006/picture">
+                  <pic:nvPicPr>
+                    <pic:cNvPr id="1" name=""/>
+                    <pic:cNvPicPr/>
+                  </pic:nvPicPr>
+                  <pic:blipFill>
+                    <a:blip r:embed="rId21"/>
+                    <a:stretch>
+                      <a:fillRect/>
+                    </a:stretch>
+                  </pic:blipFill>
+                  <pic:spPr>
+                    <a:xfrm>
+                      <a:off x="0" y="0"/>
+                      <a:ext cx="6126480" cy="3074670"/>
+                    </a:xfrm>
+                    <a:prstGeom prst="rect">
+                      <a:avLst/>
+                    </a:prstGeom>
+                  </pic:spPr>
+                </pic:pic>
+              </a:graphicData>
+            </a:graphic>
+          </wp:inline>
+        </w:drawing>
+      </w:r>
+    </w:p>
+    <w:p>
+      <w:pPr>
+        <w:numPr>
+          <w:ilvl w:val="0"/>
+          <w:numId w:val="4"/>
+        </w:numPr>
+        <w:spacing w:before="100" w:beforeAutospacing="1" w:after="120" w:line="240" w:lineRule="auto"/>
+        <w:ind w:left="714" w:hanging="357"/>
+        <w:rPr>
+          <w:rFonts w:eastAsia="Times New Roman" w:cstheme="minorHAnsi"/>
+          <w:b/>
+          <w:bCs/>
+          <w:color w:val="1F3864"/>
+          <w:sz w:val="28"/>
+          <w:szCs w:val="28"/>
+        </w:rPr>
+      </w:pPr>
+      <w:r>
+        <w:rPr>
+          <w:rFonts w:eastAsia="Times New Roman" w:cstheme="minorHAnsi"/>
+          <w:b/>
+          <w:bCs/>
+          <w:color w:val="1F3864"/>
+          <w:sz w:val="28"/>
+          <w:szCs w:val="28"/>
+        </w:rPr>
+        <w:t>Data Dictionary:</w:t>
+      </w:r>
+    </w:p>
+    <w:tbl>
+      <w:tblPr>
+        <w:tblW w:w="9384" w:type="dxa"/>
+        <w:tblInd w:w="596" w:type="dxa"/>
+        <w:tblCellMar>
+          <w:left w:w="0" w:type="dxa"/>
+          <w:right w:w="0" w:type="dxa"/>
+        </w:tblCellMar>
+        <w:tblLook w:val="04A0" w:firstRow="1" w:lastRow="0" w:firstColumn="1" w:lastColumn="0" w:noHBand="0" w:noVBand="1"/>
+      </w:tblPr>
+      <w:tblGrid>
+        <w:gridCol w:w="2826"/>
+        <w:gridCol w:w="2682"/>
+        <w:gridCol w:w="3876"/>
+      </w:tblGrid>
+      <w:tr>
+        <w:trPr>
+          <w:trHeight w:val="309"/>
+          <w:tblHeader/>
+        </w:trPr>
+        <w:tc>
+          <w:tcPr>
+            <w:tcW w:w="2826" w:type="dxa"/>
+            <w:tcBorders>
+              <w:top w:val="single" w:sz="18" w:space="0" w:color="FFFFFF"/>
+              <w:left w:val="single" w:sz="18" w:space="0" w:color="FFFFFF"/>
+              <w:bottom w:val="single" w:sz="18" w:space="0" w:color="FFFFFF"/>
+              <w:right w:val="single" w:sz="18" w:space="0" w:color="FFFFFF"/>
+            </w:tcBorders>
+            <w:shd w:val="clear" w:color="auto" w:fill="1F3864"/>
+            <w:vAlign w:val="center"/>
+          </w:tcPr>
+          <w:p>
+            <w:pPr>
+              <w:spacing w:before="1" w:after="0" w:line="240" w:lineRule="auto"/>
+              <w:ind w:left="111"/>
+              <w:rPr>
+                <w:rFonts w:eastAsia="Times New Roman" w:cstheme="minorHAnsi"/>
+                <w:b/>
+                <w:bCs/>
+              </w:rPr>
+            </w:pPr>
+            <w:r>
+              <w:rPr>
+                <w:rFonts w:eastAsia="Times New Roman" w:cstheme="minorHAnsi"/>
+                <w:b/>
+                <w:bCs/>
+                <w:color w:val="FFFFFF"/>
+                <w:sz w:val="24"/>
+                <w:szCs w:val="24"/>
+              </w:rPr>
+              <w:t>Element Label</w:t>
+            </w:r>
+          </w:p>
+        </w:tc>
+        <w:tc>
+          <w:tcPr>
+            <w:tcW w:w="2682" w:type="dxa"/>
+            <w:tcBorders>
+              <w:top w:val="single" w:sz="18" w:space="0" w:color="FFFFFF"/>
+              <w:left w:val="nil"/>
+              <w:bottom w:val="single" w:sz="18" w:space="0" w:color="FFFFFF"/>
+              <w:right w:val="single" w:sz="18" w:space="0" w:color="FFFFFF"/>
+            </w:tcBorders>
+            <w:shd w:val="clear" w:color="auto" w:fill="1F3864"/>
+            <w:vAlign w:val="center"/>
+          </w:tcPr>
+          <w:p>
+            <w:pPr>
+              <w:spacing w:before="1" w:after="0" w:line="240" w:lineRule="auto"/>
+              <w:ind w:left="293" w:right="291"/>
+              <w:jc w:val="center"/>
+              <w:rPr>
+                <w:rFonts w:eastAsia="Times New Roman" w:cstheme="minorHAnsi"/>
+                <w:b/>
+                <w:bCs/>
+              </w:rPr>
+            </w:pPr>
+            <w:r>
+              <w:rPr>
+                <w:rFonts w:eastAsia="Times New Roman" w:cstheme="minorHAnsi"/>
+                <w:b/>
+                <w:bCs/>
+                <w:color w:val="FFFFFF"/>
+                <w:sz w:val="24"/>
+                <w:szCs w:val="24"/>
+              </w:rPr>
+              <w:t>Type/Length</w:t>
+            </w:r>
+          </w:p>
+        </w:tc>
+        <w:tc>
+          <w:tcPr>
+            <w:tcW w:w="3876" w:type="dxa"/>
+            <w:tcBorders>
+              <w:top w:val="single" w:sz="18" w:space="0" w:color="FFFFFF"/>
+              <w:left w:val="nil"/>
+              <w:bottom w:val="single" w:sz="18" w:space="0" w:color="FFFFFF"/>
+              <w:right w:val="single" w:sz="18" w:space="0" w:color="FFFFFF"/>
+            </w:tcBorders>
+            <w:shd w:val="clear" w:color="auto" w:fill="1F3864"/>
+            <w:vAlign w:val="center"/>
+          </w:tcPr>
+          <w:p>
+            <w:pPr>
+              <w:spacing w:after="0" w:line="240" w:lineRule="auto"/>
+              <w:ind w:left="111"/>
+              <w:rPr>
+                <w:rFonts w:eastAsia="Times New Roman" w:cstheme="minorHAnsi"/>
+                <w:b/>
+                <w:bCs/>
+              </w:rPr>
+            </w:pPr>
+            <w:r>
+              <w:rPr>
+                <w:rFonts w:eastAsia="Times New Roman" w:cstheme="minorHAnsi"/>
+                <w:b/>
+                <w:bCs/>
+                <w:color w:val="FFFFFF"/>
+                <w:sz w:val="24"/>
+                <w:szCs w:val="24"/>
+              </w:rPr>
+              <w:t>Data Validation / Business Rule</w:t>
+            </w:r>
+          </w:p>
+        </w:tc>
+      </w:tr>
+      <w:tr>
+        <w:trPr>
+          <w:trHeight w:val="561"/>
+        </w:trPr>
+        <w:tc>
+          <w:tcPr>
+            <w:tcW w:w="2826" w:type="dxa"/>
+            <w:tcBorders>
+              <w:top w:val="nil"/>
+              <w:left w:val="single" w:sz="18" w:space="0" w:color="FFFFFF"/>
+              <w:bottom w:val="single" w:sz="18" w:space="0" w:color="FFFFFF"/>
+              <w:right w:val="single" w:sz="18" w:space="0" w:color="FFFFFF"/>
+            </w:tcBorders>
+            <w:shd w:val="clear" w:color="auto" w:fill="C9F1FF"/>
+            <w:vAlign w:val="center"/>
+          </w:tcPr>
+          <w:p>
+            <w:pPr>
+              <w:spacing w:after="0" w:line="240" w:lineRule="auto"/>
+              <w:rPr>
+                <w:rFonts w:ascii="Calibri" w:eastAsia="Times New Roman" w:hAnsi="Calibri" w:cs="Calibri"/>
+              </w:rPr>
+            </w:pPr>
+            <w:r>
+              <w:rPr>
+                <w:rFonts w:ascii="Calibri" w:eastAsia="Times New Roman" w:hAnsi="Calibri" w:cs="Calibri"/>
+              </w:rPr>
+              <w:t>User information</w:t>
+            </w:r>
+          </w:p>
+        </w:tc>
+        <w:tc>
+          <w:tcPr>
+            <w:tcW w:w="2682" w:type="dxa"/>
+            <w:tcBorders>
+              <w:top w:val="nil"/>
+              <w:left w:val="nil"/>
+              <w:bottom w:val="single" w:sz="18" w:space="0" w:color="FFFFFF"/>
+              <w:right w:val="single" w:sz="18" w:space="0" w:color="FFFFFF"/>
+            </w:tcBorders>
+            <w:shd w:val="clear" w:color="auto" w:fill="C9F1FF"/>
+            <w:vAlign w:val="center"/>
+          </w:tcPr>
+          <w:p>
+            <w:pPr>
+              <w:spacing w:after="0" w:line="240" w:lineRule="auto"/>
+              <w:ind w:left="293" w:right="292"/>
+              <w:jc w:val="center"/>
+              <w:rPr>
+                <w:rFonts w:ascii="Calibri" w:eastAsia="Times New Roman" w:hAnsi="Calibri" w:cs="Calibri"/>
+              </w:rPr>
+            </w:pPr>
+            <w:r>
+              <w:rPr>
+                <w:rFonts w:ascii="Calibri" w:eastAsia="Times New Roman" w:hAnsi="Calibri" w:cs="Calibri"/>
+              </w:rPr>
+              <w:t>Text &lt; 1000 characters</w:t>
+            </w:r>
+          </w:p>
+        </w:tc>
+        <w:tc>
+          <w:tcPr>
+            <w:tcW w:w="3876" w:type="dxa"/>
+            <w:tcBorders>
+              <w:top w:val="nil"/>
+              <w:left w:val="nil"/>
+              <w:bottom w:val="single" w:sz="18" w:space="0" w:color="FFFFFF"/>
+              <w:right w:val="single" w:sz="18" w:space="0" w:color="FFFFFF"/>
+            </w:tcBorders>
+            <w:shd w:val="clear" w:color="auto" w:fill="C9F1FF"/>
+            <w:vAlign w:val="center"/>
+          </w:tcPr>
+          <w:p>
+            <w:pPr>
+              <w:spacing w:before="9" w:after="0" w:line="240" w:lineRule="auto"/>
+              <w:rPr>
+                <w:rFonts w:ascii="Calibri" w:eastAsia="Times New Roman" w:hAnsi="Calibri" w:cs="Calibri"/>
+              </w:rPr>
+            </w:pPr>
+            <w:r>
+              <w:rPr>
+                <w:rFonts w:ascii="Calibri" w:eastAsia="Times New Roman" w:hAnsi="Calibri" w:cs="Calibri"/>
+              </w:rPr>
+              <w:t>Structured Text</w:t>
+            </w:r>
+          </w:p>
+        </w:tc>
+      </w:tr>
+    </w:tbl>
+    <w:p>
+      <w:pPr>
         <w:spacing w:after="0"/>
         <w:ind w:left="284"/>
       </w:pPr>
     </w:p>
     <w:p>
       <w:pPr>
+        <w:pBdr>
+          <w:bottom w:val="single" w:sz="12" w:space="1" w:color="auto"/>
+        </w:pBdr>
         <w:spacing w:after="0"/>
-        <w:ind w:left="284"/>
-      </w:pPr>
-    </w:p>
-    <w:p>
-      <w:pPr>
-        <w:spacing w:after="0"/>
-        <w:ind w:left="284"/>
-      </w:pPr>
-    </w:p>
-    <w:p>
-      <w:pPr>
-        <w:spacing w:after="0"/>
-        <w:ind w:left="284"/>
-      </w:pPr>
-    </w:p>
-    <w:p>
-      <w:pPr>
-        <w:spacing w:after="0"/>
-        <w:ind w:left="284"/>
+        <w:rPr>
+          <w:b/>
+          <w:bCs/>
+        </w:rPr>
       </w:pPr>
     </w:p>
     <w:p>
@@ -20913,7 +22846,7 @@
         </w:rPr>
         <w:t xml:space="preserve">Draw a navigation map that show how the screens are related (See example at </w:t>
       </w:r>
-      <w:hyperlink r:id="rId21" w:history="1">
+      <w:hyperlink r:id="rId22" w:history="1">
         <w:r>
           <w:rPr>
             <w:rStyle w:val="Hyperlink"/>
@@ -20950,6 +22883,7 @@
         <w:pStyle w:val="Heading1"/>
       </w:pPr>
       <w:r>
+        <w:lastRenderedPageBreak/>
         <w:t>Tools</w:t>
       </w:r>
       <w:bookmarkEnd w:id="17"/>
@@ -21002,6 +22936,11 @@
     <w:p>
       <w:pPr>
         <w:pStyle w:val="Heading1"/>
+        <w:rPr>
+          <w:rFonts w:hint="cs"/>
+          <w:rtl/>
+          <w:lang w:bidi="ar-EG"/>
+        </w:rPr>
       </w:pPr>
     </w:p>
     <w:p>
@@ -21300,8 +23239,8 @@
       </w:pPr>
     </w:p>
     <w:sectPr>
-      <w:headerReference w:type="default" r:id="rId22"/>
-      <w:footerReference w:type="default" r:id="rId23"/>
+      <w:headerReference w:type="default" r:id="rId23"/>
+      <w:footerReference w:type="default" r:id="rId24"/>
       <w:pgSz w:w="12240" w:h="15840"/>
       <w:pgMar w:top="1152" w:right="1296" w:bottom="1008" w:left="1296" w:header="720" w:footer="720" w:gutter="0"/>
       <w:pgNumType w:start="0"/>
@@ -24768,7 +26707,7 @@
   <w:style w:type="paragraph" w:default="1" w:styleId="Normal">
     <w:name w:val="Normal"/>
     <w:qFormat/>
-    <w:rsid w:val="00A9135E"/>
+    <w:rsid w:val="00DE570B"/>
     <w:pPr>
       <w:spacing w:after="200" w:line="276" w:lineRule="auto"/>
     </w:pPr>
@@ -25604,6 +27543,10 @@
 </file>
 
 <file path=customXml/item1.xml><?xml version="1.0" encoding="utf-8"?>
+<b:Sources xmlns:b="http://schemas.openxmlformats.org/officeDocument/2006/bibliography" xmlns="http://schemas.openxmlformats.org/officeDocument/2006/bibliography" SelectedStyle="\APA.XSL" StyleName="APA Fifth Edition"/>
+</file>
+
+<file path=customXml/item2.xml><?xml version="1.0" encoding="utf-8"?>
 <s:customData xmlns="http://www.wps.cn/officeDocument/2013/wpsCustomData" xmlns:s="http://www.wps.cn/officeDocument/2013/wpsCustomData">
   <customSectProps/>
   <customShpExts>
@@ -25612,22 +27555,18 @@
 </s:customData>
 </file>
 
-<file path=customXml/item2.xml><?xml version="1.0" encoding="utf-8"?>
-<b:Sources xmlns:b="http://schemas.openxmlformats.org/officeDocument/2006/bibliography" xmlns="http://schemas.openxmlformats.org/officeDocument/2006/bibliography" SelectedStyle="\APA.XSL" StyleName="APA Fifth Edition"/>
+<file path=customXml/itemProps1.xml><?xml version="1.0" encoding="utf-8"?>
+<ds:datastoreItem xmlns:ds="http://schemas.openxmlformats.org/officeDocument/2006/customXml" ds:itemID="{18D9EA5A-BEF4-447A-9DDF-8DDA3396ED74}">
+  <ds:schemaRefs>
+    <ds:schemaRef ds:uri="http://schemas.openxmlformats.org/officeDocument/2006/bibliography"/>
+  </ds:schemaRefs>
+</ds:datastoreItem>
 </file>
 
-<file path=customXml/itemProps1.xml><?xml version="1.0" encoding="utf-8"?>
+<file path=customXml/itemProps2.xml><?xml version="1.0" encoding="utf-8"?>
 <ds:datastoreItem xmlns:ds="http://schemas.openxmlformats.org/officeDocument/2006/customXml" ds:itemID="{B1977F7D-205B-4081-913C-38D41E755F92}">
   <ds:schemaRefs>
     <ds:schemaRef ds:uri="http://www.wps.cn/officeDocument/2013/wpsCustomData"/>
   </ds:schemaRefs>
 </ds:datastoreItem>
-</file>
-
-<file path=customXml/itemProps2.xml><?xml version="1.0" encoding="utf-8"?>
-<ds:datastoreItem xmlns:ds="http://schemas.openxmlformats.org/officeDocument/2006/customXml" ds:itemID="{18D9EA5A-BEF4-447A-9DDF-8DDA3396ED74}">
-  <ds:schemaRefs>
-    <ds:schemaRef ds:uri="http://schemas.openxmlformats.org/officeDocument/2006/bibliography"/>
-  </ds:schemaRefs>
-</ds:datastoreItem>
 </file>
</xml_diff>

<commit_message>
adding the navigation map
</commit_message>
<xml_diff>
--- a/Assignment 1/Working on it/CS251-2025-S18-20230553-20230121-20230231-MoneyMinds-SRSv1.0.docx
+++ b/Assignment 1/Working on it/CS251-2025-S18-20230553-20230121-20230231-MoneyMinds-SRSv1.0.docx
@@ -22774,10 +22774,6 @@
     <w:p>
       <w:pPr>
         <w:pStyle w:val="ListParagraph"/>
-        <w:numPr>
-          <w:ilvl w:val="0"/>
-          <w:numId w:val="1"/>
-        </w:numPr>
         <w:rPr>
           <w:b/>
           <w:bCs/>
@@ -22786,30 +22782,43 @@
       </w:pPr>
       <w:r>
         <w:rPr>
-          <w:b/>
-          <w:bCs/>
-          <w:color w:val="C00000"/>
-        </w:rPr>
-        <w:t xml:space="preserve">Draw a navigation map that show how the screens are related (See example at </w:t>
-      </w:r>
-      <w:hyperlink r:id="rId22" w:history="1">
-        <w:r>
-          <w:rPr>
-            <w:rStyle w:val="Hyperlink"/>
-          </w:rPr>
-          <w:t>https://stuff.mit.edu/afs/sipb/project/android/docs/training/design-navigation/wireframing.html</w:t>
-        </w:r>
-      </w:hyperlink>
-      <w:r>
-        <w:t>)</w:t>
-      </w:r>
-      <w:r>
-        <w:rPr>
-          <w:b/>
-          <w:bCs/>
-          <w:color w:val="C00000"/>
-        </w:rPr>
-        <w:t xml:space="preserve"> </w:t>
+          <w:noProof/>
+        </w:rPr>
+        <w:drawing>
+          <wp:inline distT="0" distB="0" distL="0" distR="0" wp14:anchorId="01B93139" wp14:editId="74177D77">
+            <wp:extent cx="5947686" cy="5943432"/>
+            <wp:effectExtent l="0" t="0" r="0" b="635"/>
+            <wp:docPr id="1614187017" name="Picture 1" descr="A diagram of a cell phone&#10;&#10;AI-generated content may be incorrect."/>
+            <wp:cNvGraphicFramePr>
+              <a:graphicFrameLocks xmlns:a="http://schemas.openxmlformats.org/drawingml/2006/main" noChangeAspect="1"/>
+            </wp:cNvGraphicFramePr>
+            <a:graphic xmlns:a="http://schemas.openxmlformats.org/drawingml/2006/main">
+              <a:graphicData uri="http://schemas.openxmlformats.org/drawingml/2006/picture">
+                <pic:pic xmlns:pic="http://schemas.openxmlformats.org/drawingml/2006/picture">
+                  <pic:nvPicPr>
+                    <pic:cNvPr id="1614187017" name="Picture 1" descr="A diagram of a cell phone&#10;&#10;AI-generated content may be incorrect."/>
+                    <pic:cNvPicPr/>
+                  </pic:nvPicPr>
+                  <pic:blipFill>
+                    <a:blip r:embed="rId22"/>
+                    <a:stretch>
+                      <a:fillRect/>
+                    </a:stretch>
+                  </pic:blipFill>
+                  <pic:spPr>
+                    <a:xfrm>
+                      <a:off x="0" y="0"/>
+                      <a:ext cx="5955814" cy="5951555"/>
+                    </a:xfrm>
+                    <a:prstGeom prst="rect">
+                      <a:avLst/>
+                    </a:prstGeom>
+                  </pic:spPr>
+                </pic:pic>
+              </a:graphicData>
+            </a:graphic>
+          </wp:inline>
+        </w:drawing>
       </w:r>
     </w:p>
     <w:p>
@@ -22819,11 +22828,14 @@
       <w:bookmarkStart w:id="17" w:name="_Toc37885727"/>
       <w:bookmarkStart w:id="18" w:name="_Toc193097325"/>
     </w:p>
+    <w:p/>
+    <w:p/>
     <w:p>
       <w:pPr>
         <w:pStyle w:val="Heading1"/>
       </w:pPr>
       <w:r>
+        <w:lastRenderedPageBreak/>
         <w:t>Tools</w:t>
       </w:r>
       <w:bookmarkEnd w:id="17"/>
@@ -22893,16 +22905,6 @@
       </w:pPr>
       <w:bookmarkStart w:id="19" w:name="_Toc37885728"/>
       <w:bookmarkStart w:id="20" w:name="_Toc193097326"/>
-    </w:p>
-    <w:p>
-      <w:pPr>
-        <w:pStyle w:val="Heading1"/>
-      </w:pPr>
-    </w:p>
-    <w:p>
-      <w:pPr>
-        <w:pStyle w:val="Heading1"/>
-      </w:pPr>
     </w:p>
     <w:p>
       <w:pPr>
@@ -27689,6 +27691,10 @@
 </file>
 
 <file path=customXml/item1.xml><?xml version="1.0" encoding="utf-8"?>
+<b:Sources xmlns:b="http://schemas.openxmlformats.org/officeDocument/2006/bibliography" xmlns="http://schemas.openxmlformats.org/officeDocument/2006/bibliography" SelectedStyle="\APA.XSL" StyleName="APA Fifth Edition"/>
+</file>
+
+<file path=customXml/item2.xml><?xml version="1.0" encoding="utf-8"?>
 <s:customData xmlns="http://www.wps.cn/officeDocument/2013/wpsCustomData" xmlns:s="http://www.wps.cn/officeDocument/2013/wpsCustomData">
   <customSectProps/>
   <customShpExts>
@@ -27697,22 +27703,18 @@
 </s:customData>
 </file>
 
-<file path=customXml/item2.xml><?xml version="1.0" encoding="utf-8"?>
-<b:Sources xmlns:b="http://schemas.openxmlformats.org/officeDocument/2006/bibliography" xmlns="http://schemas.openxmlformats.org/officeDocument/2006/bibliography" SelectedStyle="\APA.XSL" StyleName="APA Fifth Edition"/>
+<file path=customXml/itemProps1.xml><?xml version="1.0" encoding="utf-8"?>
+<ds:datastoreItem xmlns:ds="http://schemas.openxmlformats.org/officeDocument/2006/customXml" ds:itemID="{18D9EA5A-BEF4-447A-9DDF-8DDA3396ED74}">
+  <ds:schemaRefs>
+    <ds:schemaRef ds:uri="http://schemas.openxmlformats.org/officeDocument/2006/bibliography"/>
+  </ds:schemaRefs>
+</ds:datastoreItem>
 </file>
 
-<file path=customXml/itemProps1.xml><?xml version="1.0" encoding="utf-8"?>
+<file path=customXml/itemProps2.xml><?xml version="1.0" encoding="utf-8"?>
 <ds:datastoreItem xmlns:ds="http://schemas.openxmlformats.org/officeDocument/2006/customXml" ds:itemID="{B1977F7D-205B-4081-913C-38D41E755F92}">
   <ds:schemaRefs>
     <ds:schemaRef ds:uri="http://www.wps.cn/officeDocument/2013/wpsCustomData"/>
   </ds:schemaRefs>
 </ds:datastoreItem>
-</file>
-
-<file path=customXml/itemProps2.xml><?xml version="1.0" encoding="utf-8"?>
-<ds:datastoreItem xmlns:ds="http://schemas.openxmlformats.org/officeDocument/2006/customXml" ds:itemID="{18D9EA5A-BEF4-447A-9DDF-8DDA3396ED74}">
-  <ds:schemaRefs>
-    <ds:schemaRef ds:uri="http://schemas.openxmlformats.org/officeDocument/2006/bibliography"/>
-  </ds:schemaRefs>
-</ds:datastoreItem>
 </file>
</xml_diff>